<commit_message>
CIV-5793 ready to begin unit tests
</commit_message>
<xml_diff>
--- a/docker/docmosis/templates/CV-SPC-CUI-ENG-01064.docx
+++ b/docker/docmosis/templates/CV-SPC-CUI-ENG-01064.docx
@@ -4226,13 +4226,7 @@
               <w:rPr>
                 <w:rFonts w:cstheme="minorHAnsi"/>
               </w:rPr>
-              <w:t>Timeline of what happened</w:t>
-            </w:r>
-            <w:r>
-              <w:rPr>
-                <w:rFonts w:cstheme="minorHAnsi"/>
-              </w:rPr>
-              <w:t xml:space="preserve"> </w:t>
+              <w:t xml:space="preserve">Timeline of what happened </w:t>
             </w:r>
           </w:p>
         </w:tc>
@@ -5622,16 +5616,7 @@
                 <w:color w:val="000000"/>
                 <w:shd w:val="clear" w:color="auto" w:fill="FFFFFF"/>
               </w:rPr>
-              <w:t xml:space="preserve"> no later than </w:t>
-            </w:r>
-            <w:r>
-              <w:rPr>
-                <w:rStyle w:val="eop"/>
-                <w:rFonts w:ascii="Arial" w:hAnsi="Arial" w:cs="Arial"/>
-                <w:color w:val="000000"/>
-                <w:shd w:val="clear" w:color="auto" w:fill="FFFFFF"/>
-              </w:rPr>
-              <w:t>&lt;&lt;</w:t>
+              <w:t xml:space="preserve"> no later than &lt;&lt;</w:t>
             </w:r>
             <w:proofErr w:type="spellStart"/>
             <w:proofErr w:type="gramStart"/>
@@ -5854,19 +5839,7 @@
               <w:rPr>
                 <w:rFonts w:cstheme="minorHAnsi"/>
               </w:rPr>
-              <w:t>== ‘</w:t>
-            </w:r>
-            <w:r>
-              <w:rPr>
-                <w:rFonts w:cstheme="minorHAnsi"/>
-              </w:rPr>
-              <w:t>SUGGESTION_OF_REPAYMENT_PLAN</w:t>
-            </w:r>
-            <w:r>
-              <w:rPr>
-                <w:rFonts w:cstheme="minorHAnsi"/>
-              </w:rPr>
-              <w:t>’}&gt;&gt;</w:t>
+              <w:t>== ‘SUGGESTION_OF_REPAYMENT_PLAN’}&gt;&gt;</w:t>
             </w:r>
           </w:p>
         </w:tc>
@@ -6408,13 +6381,7 @@
         <w:rPr>
           <w:rFonts w:cstheme="minorHAnsi"/>
         </w:rPr>
-        <w:t>== ‘BY_SET_DATE’</w:t>
-      </w:r>
-      <w:r>
-        <w:rPr>
-          <w:rFonts w:cstheme="minorHAnsi"/>
-        </w:rPr>
-        <w:t xml:space="preserve"> || </w:t>
+        <w:t xml:space="preserve">== ‘BY_SET_DATE’ || </w:t>
       </w:r>
       <w:proofErr w:type="spellStart"/>
       <w:r>
@@ -6990,9 +6957,22 @@
             <w:r>
               <w:rPr>
                 <w:rFonts w:cstheme="minorHAnsi"/>
-                <w:highlight w:val="yellow"/>
-              </w:rPr>
-              <w:t>((number))</w:t>
+              </w:rPr>
+              <w:t>&lt;&lt;</w:t>
+            </w:r>
+            <w:proofErr w:type="spellStart"/>
+            <w:r>
+              <w:rPr>
+                <w:rFonts w:cstheme="minorHAnsi"/>
+              </w:rPr>
+              <w:t>childrenMaintenance</w:t>
+            </w:r>
+            <w:proofErr w:type="spellEnd"/>
+            <w:r>
+              <w:rPr>
+                <w:rFonts w:cstheme="minorHAnsi"/>
+              </w:rPr>
+              <w:t>&gt;&gt;</w:t>
             </w:r>
           </w:p>
         </w:tc>
@@ -7133,13 +7113,7 @@
               <w:rPr>
                 <w:rFonts w:cstheme="minorHAnsi"/>
               </w:rPr>
-              <w:t xml:space="preserve"> </w:t>
-            </w:r>
-            <w:r>
-              <w:rPr>
-                <w:rFonts w:cstheme="minorHAnsi"/>
-              </w:rPr>
-              <w:t>&gt;&gt;</w:t>
+              <w:t xml:space="preserve"> &gt;&gt;</w:t>
             </w:r>
           </w:p>
         </w:tc>
@@ -7518,31 +7492,211 @@
             <w:pPr>
               <w:rPr>
                 <w:rFonts w:cstheme="minorHAnsi"/>
+              </w:rPr>
+            </w:pPr>
+            <w:r>
+              <w:rPr>
+                <w:rFonts w:cstheme="minorHAnsi"/>
+              </w:rPr>
+              <w:t>&lt;&lt;cs_{</w:t>
+            </w:r>
+            <w:proofErr w:type="spellStart"/>
+            <w:proofErr w:type="gramStart"/>
+            <w:r>
+              <w:rPr>
+                <w:rFonts w:cstheme="minorHAnsi"/>
+              </w:rPr>
+              <w:t>employerDetails</w:t>
+            </w:r>
+            <w:proofErr w:type="spellEnd"/>
+            <w:r>
+              <w:rPr>
+                <w:rFonts w:cstheme="minorHAnsi"/>
+              </w:rPr>
+              <w:t>!=</w:t>
+            </w:r>
+            <w:proofErr w:type="gramEnd"/>
+            <w:r>
+              <w:rPr>
+                <w:rFonts w:cstheme="minorHAnsi"/>
+              </w:rPr>
+              <w:t>null}&gt;&gt;</w:t>
+            </w:r>
+          </w:p>
+          <w:p>
+            <w:pPr>
+              <w:rPr>
+                <w:rFonts w:cstheme="minorHAnsi"/>
+              </w:rPr>
+            </w:pPr>
+            <w:r>
+              <w:rPr>
+                <w:rFonts w:cstheme="minorHAnsi"/>
+              </w:rPr>
+              <w:t>&lt;&lt;cs</w:t>
+            </w:r>
+            <w:proofErr w:type="gramStart"/>
+            <w:r>
+              <w:rPr>
+                <w:rFonts w:cstheme="minorHAnsi"/>
+              </w:rPr>
+              <w:t>_{</w:t>
+            </w:r>
+            <w:proofErr w:type="spellStart"/>
+            <w:proofErr w:type="gramEnd"/>
+            <w:r>
+              <w:rPr>
+                <w:rFonts w:cstheme="minorHAnsi"/>
+              </w:rPr>
+              <w:t>selfEmployment</w:t>
+            </w:r>
+            <w:proofErr w:type="spellEnd"/>
+            <w:r>
+              <w:rPr>
+                <w:rFonts w:cstheme="minorHAnsi"/>
+              </w:rPr>
+              <w:t xml:space="preserve"> != null}&gt;&gt;</w:t>
+            </w:r>
+          </w:p>
+          <w:p>
+            <w:pPr>
+              <w:rPr>
+                <w:rFonts w:cstheme="minorHAnsi"/>
+              </w:rPr>
+            </w:pPr>
+            <w:r>
+              <w:rPr>
+                <w:rFonts w:cstheme="minorHAnsi"/>
+              </w:rPr>
+              <w:lastRenderedPageBreak/>
+              <w:t>Employed/Self-employed</w:t>
+            </w:r>
+          </w:p>
+          <w:p>
+            <w:pPr>
+              <w:rPr>
+                <w:rFonts w:cstheme="minorHAnsi"/>
+              </w:rPr>
+            </w:pPr>
+            <w:r>
+              <w:rPr>
+                <w:rFonts w:cstheme="minorHAnsi"/>
+              </w:rPr>
+              <w:t>&lt;&lt;else&gt;&gt;</w:t>
+            </w:r>
+          </w:p>
+          <w:p>
+            <w:pPr>
+              <w:rPr>
+                <w:rFonts w:cstheme="minorHAnsi"/>
+              </w:rPr>
+            </w:pPr>
+            <w:r>
+              <w:rPr>
+                <w:rFonts w:cstheme="minorHAnsi"/>
+              </w:rPr>
+              <w:t>Employed</w:t>
+            </w:r>
+          </w:p>
+          <w:p>
+            <w:pPr>
+              <w:rPr>
+                <w:rFonts w:cstheme="minorHAnsi"/>
+              </w:rPr>
+            </w:pPr>
+            <w:r>
+              <w:rPr>
+                <w:rFonts w:cstheme="minorHAnsi"/>
+              </w:rPr>
+              <w:t>&lt;&lt;es_&gt;&gt;</w:t>
+            </w:r>
+          </w:p>
+          <w:p>
+            <w:pPr>
+              <w:rPr>
+                <w:rFonts w:cstheme="minorHAnsi"/>
+              </w:rPr>
+            </w:pPr>
+            <w:r>
+              <w:rPr>
+                <w:rFonts w:cstheme="minorHAnsi"/>
+              </w:rPr>
+              <w:t>&lt;&lt;else</w:t>
+            </w:r>
+            <w:proofErr w:type="gramStart"/>
+            <w:r>
+              <w:rPr>
+                <w:rFonts w:cstheme="minorHAnsi"/>
+              </w:rPr>
+              <w:t>_{</w:t>
+            </w:r>
+            <w:proofErr w:type="spellStart"/>
+            <w:proofErr w:type="gramEnd"/>
+            <w:r>
+              <w:rPr>
+                <w:rFonts w:cstheme="minorHAnsi"/>
+              </w:rPr>
+              <w:t>selfEmployment</w:t>
+            </w:r>
+            <w:proofErr w:type="spellEnd"/>
+            <w:r>
+              <w:rPr>
+                <w:rFonts w:cstheme="minorHAnsi"/>
+              </w:rPr>
+              <w:t xml:space="preserve"> != null}&gt;&gt;</w:t>
+            </w:r>
+          </w:p>
+          <w:p>
+            <w:pPr>
+              <w:rPr>
+                <w:rFonts w:cstheme="minorHAnsi"/>
+              </w:rPr>
+            </w:pPr>
+            <w:r>
+              <w:rPr>
+                <w:rFonts w:cstheme="minorHAnsi"/>
+              </w:rPr>
+              <w:t>Self-employed</w:t>
+            </w:r>
+          </w:p>
+          <w:p>
+            <w:pPr>
+              <w:rPr>
+                <w:rFonts w:cstheme="minorHAnsi"/>
+              </w:rPr>
+            </w:pPr>
+            <w:r>
+              <w:rPr>
+                <w:rFonts w:cstheme="minorHAnsi"/>
+              </w:rPr>
+              <w:t>&lt;&lt;else&gt;&gt;</w:t>
+            </w:r>
+          </w:p>
+          <w:p>
+            <w:pPr>
+              <w:rPr>
+                <w:rFonts w:cstheme="minorHAnsi"/>
+              </w:rPr>
+            </w:pPr>
+            <w:r>
+              <w:rPr>
+                <w:rFonts w:cstheme="minorHAnsi"/>
+              </w:rPr>
+              <w:t>Unemployed</w:t>
+            </w:r>
+          </w:p>
+          <w:p>
+            <w:pPr>
+              <w:rPr>
+                <w:rFonts w:cstheme="minorHAnsi"/>
                 <w:highlight w:val="yellow"/>
               </w:rPr>
             </w:pPr>
             <w:r>
               <w:rPr>
                 <w:rFonts w:cstheme="minorHAnsi"/>
-                <w:highlight w:val="yellow"/>
-              </w:rPr>
-              <w:t>((employed/</w:t>
-            </w:r>
-            <w:proofErr w:type="spellStart"/>
-            <w:r>
-              <w:rPr>
-                <w:rFonts w:cstheme="minorHAnsi"/>
-                <w:highlight w:val="yellow"/>
-              </w:rPr>
-              <w:t>selfemployed</w:t>
-            </w:r>
-            <w:proofErr w:type="spellEnd"/>
-            <w:r>
-              <w:rPr>
-                <w:rFonts w:cstheme="minorHAnsi"/>
-                <w:highlight w:val="yellow"/>
-              </w:rPr>
-              <w:t>))</w:t>
+              </w:rPr>
+              <w:t>&lt;&lt;es_&gt;&gt;</w:t>
             </w:r>
           </w:p>
         </w:tc>
@@ -7698,19 +7852,11 @@
                 <w:rFonts w:cstheme="minorHAnsi"/>
               </w:rPr>
             </w:pPr>
-            <w:commentRangeStart w:id="0"/>
             <w:r>
               <w:rPr>
                 <w:rFonts w:cstheme="minorHAnsi"/>
               </w:rPr>
               <w:t>Employer</w:t>
-            </w:r>
-            <w:commentRangeEnd w:id="0"/>
-            <w:r>
-              <w:rPr>
-                <w:rStyle w:val="CommentReference"/>
-              </w:rPr>
-              <w:commentReference w:id="0"/>
             </w:r>
           </w:p>
         </w:tc>
@@ -8121,19 +8267,11 @@
                 <w:rFonts w:cstheme="minorHAnsi"/>
               </w:rPr>
             </w:pPr>
-            <w:commentRangeStart w:id="1"/>
             <w:r>
               <w:rPr>
                 <w:rFonts w:cstheme="minorHAnsi"/>
               </w:rPr>
               <w:t>Self-employed</w:t>
-            </w:r>
-            <w:commentRangeEnd w:id="1"/>
-            <w:r>
-              <w:rPr>
-                <w:rStyle w:val="CommentReference"/>
-              </w:rPr>
-              <w:commentReference w:id="1"/>
             </w:r>
           </w:p>
         </w:tc>
@@ -8276,13 +8414,7 @@
               <w:rPr>
                 <w:rFonts w:cstheme="minorHAnsi"/>
               </w:rPr>
-              <w:t>selfEmployment.</w:t>
-            </w:r>
-            <w:r>
-              <w:rPr>
-                <w:rFonts w:cstheme="minorHAnsi"/>
-              </w:rPr>
-              <w:t>annualTurnOver</w:t>
+              <w:t>selfEmployment.annualTurnOver</w:t>
             </w:r>
             <w:proofErr w:type="spellEnd"/>
             <w:r>
@@ -8362,13 +8494,7 @@
               <w:rPr>
                 <w:rFonts w:cstheme="minorHAnsi"/>
               </w:rPr>
-              <w:t>selfEmployment.</w:t>
-            </w:r>
-            <w:r>
-              <w:rPr>
-                <w:rFonts w:cstheme="minorHAnsi"/>
-              </w:rPr>
-              <w:t>isBehindOnTaxPayment</w:t>
+              <w:t>selfEmployment.isBehindOnTaxPayment</w:t>
             </w:r>
             <w:proofErr w:type="spellEnd"/>
             <w:r>
@@ -8381,13 +8507,7 @@
               <w:rPr>
                 <w:rFonts w:cstheme="minorHAnsi"/>
               </w:rPr>
-              <w:t>}</w:t>
-            </w:r>
-            <w:r>
-              <w:rPr>
-                <w:rFonts w:cstheme="minorHAnsi"/>
-              </w:rPr>
-              <w:t>&gt;&gt;</w:t>
+              <w:t>}&gt;&gt;</w:t>
             </w:r>
           </w:p>
           <w:p>
@@ -8491,26 +8611,14 @@
               <w:rPr>
                 <w:rFonts w:cstheme="minorHAnsi"/>
               </w:rPr>
-              <w:t>£</w:t>
-            </w:r>
-            <w:r>
-              <w:rPr>
-                <w:rFonts w:cstheme="minorHAnsi"/>
-              </w:rPr>
-              <w:t>&lt;&lt;</w:t>
+              <w:t>£&lt;&lt;</w:t>
             </w:r>
             <w:proofErr w:type="spellStart"/>
             <w:r>
               <w:rPr>
                 <w:rFonts w:cstheme="minorHAnsi"/>
               </w:rPr>
-              <w:t>selfEmployment.</w:t>
-            </w:r>
-            <w:r>
-              <w:rPr>
-                <w:rFonts w:cstheme="minorHAnsi"/>
-              </w:rPr>
-              <w:t>amountOwed</w:t>
+              <w:t>selfEmployment.amountOwed</w:t>
             </w:r>
             <w:proofErr w:type="spellEnd"/>
             <w:r>
@@ -8576,13 +8684,7 @@
               <w:rPr>
                 <w:rFonts w:cstheme="minorHAnsi"/>
               </w:rPr>
-              <w:t>selfEmployment.</w:t>
-            </w:r>
-            <w:r>
-              <w:rPr>
-                <w:rFonts w:cstheme="minorHAnsi"/>
-              </w:rPr>
-              <w:t>reason</w:t>
+              <w:t>selfEmployment.reason</w:t>
             </w:r>
             <w:proofErr w:type="spellEnd"/>
             <w:r>
@@ -8680,19 +8782,11 @@
                 <w:rFonts w:cstheme="minorHAnsi"/>
               </w:rPr>
             </w:pPr>
-            <w:commentRangeStart w:id="2"/>
             <w:r>
               <w:rPr>
                 <w:rFonts w:cstheme="minorHAnsi"/>
               </w:rPr>
               <w:t>Bank and savings accounts</w:t>
-            </w:r>
-            <w:commentRangeEnd w:id="2"/>
-            <w:r>
-              <w:rPr>
-                <w:rStyle w:val="CommentReference"/>
-              </w:rPr>
-              <w:commentReference w:id="2"/>
             </w:r>
           </w:p>
         </w:tc>
@@ -8710,6 +8804,65 @@
             <w:pPr>
               <w:rPr>
                 <w:rFonts w:cstheme="minorHAnsi"/>
+              </w:rPr>
+            </w:pPr>
+          </w:p>
+        </w:tc>
+      </w:tr>
+      <w:tr>
+        <w:tc>
+          <w:tcPr>
+            <w:tcW w:w="4508" w:type="dxa"/>
+            <w:tcBorders>
+              <w:top w:val="single" w:sz="4" w:space="0" w:color="auto"/>
+              <w:left w:val="nil"/>
+              <w:bottom w:val="single" w:sz="4" w:space="0" w:color="auto"/>
+              <w:right w:val="nil"/>
+            </w:tcBorders>
+          </w:tcPr>
+          <w:p>
+            <w:pPr>
+              <w:rPr>
+                <w:rFonts w:cstheme="minorHAnsi"/>
+              </w:rPr>
+            </w:pPr>
+            <w:r>
+              <w:rPr>
+                <w:rFonts w:cstheme="minorHAnsi"/>
+              </w:rPr>
+              <w:t>&lt;&lt;</w:t>
+            </w:r>
+            <w:proofErr w:type="spellStart"/>
+            <w:r>
+              <w:rPr>
+                <w:rFonts w:cstheme="minorHAnsi"/>
+              </w:rPr>
+              <w:t>rs_bankAccountList</w:t>
+            </w:r>
+            <w:proofErr w:type="spellEnd"/>
+            <w:r>
+              <w:rPr>
+                <w:rFonts w:cstheme="minorHAnsi"/>
+              </w:rPr>
+              <w:t>&gt;&gt;</w:t>
+            </w:r>
+          </w:p>
+        </w:tc>
+        <w:tc>
+          <w:tcPr>
+            <w:tcW w:w="4508" w:type="dxa"/>
+            <w:tcBorders>
+              <w:top w:val="single" w:sz="4" w:space="0" w:color="auto"/>
+              <w:left w:val="nil"/>
+              <w:bottom w:val="single" w:sz="4" w:space="0" w:color="auto"/>
+              <w:right w:val="nil"/>
+            </w:tcBorders>
+          </w:tcPr>
+          <w:p>
+            <w:pPr>
+              <w:rPr>
+                <w:rFonts w:cstheme="minorHAnsi"/>
+                <w:highlight w:val="yellow"/>
               </w:rPr>
             </w:pPr>
           </w:p>
@@ -8729,11 +8882,6 @@
           </w:tcPr>
           <w:p>
             <w:pPr>
-              <w:pStyle w:val="ListParagraph"/>
-              <w:numPr>
-                <w:ilvl w:val="0"/>
-                <w:numId w:val="1"/>
-              </w:numPr>
               <w:rPr>
                 <w:rFonts w:cstheme="minorHAnsi"/>
               </w:rPr>
@@ -8761,15 +8909,31 @@
             <w:pPr>
               <w:rPr>
                 <w:rFonts w:cstheme="minorHAnsi"/>
-                <w:highlight w:val="yellow"/>
-              </w:rPr>
-            </w:pPr>
-            <w:r>
-              <w:rPr>
-                <w:rFonts w:cstheme="minorHAnsi"/>
-                <w:highlight w:val="yellow"/>
-              </w:rPr>
-              <w:t>((type of account))</w:t>
+                <w:lang w:val="es-ES"/>
+              </w:rPr>
+            </w:pPr>
+            <w:r>
+              <w:rPr>
+                <w:rFonts w:cstheme="minorHAnsi"/>
+                <w:lang w:val="es-ES"/>
+              </w:rPr>
+              <w:t>&lt;&lt;</w:t>
+            </w:r>
+            <w:proofErr w:type="spellStart"/>
+            <w:r>
+              <w:rPr>
+                <w:rFonts w:cstheme="minorHAnsi"/>
+                <w:lang w:val="es-ES"/>
+              </w:rPr>
+              <w:t>typeDisplay</w:t>
+            </w:r>
+            <w:proofErr w:type="spellEnd"/>
+            <w:r>
+              <w:rPr>
+                <w:rFonts w:cstheme="minorHAnsi"/>
+                <w:lang w:val="es-ES"/>
+              </w:rPr>
+              <w:t>&gt;&gt;</w:t>
             </w:r>
           </w:p>
         </w:tc>
@@ -8815,15 +8979,19 @@
             <w:pPr>
               <w:rPr>
                 <w:rFonts w:cstheme="minorHAnsi"/>
-                <w:highlight w:val="yellow"/>
-              </w:rPr>
-            </w:pPr>
-            <w:r>
-              <w:rPr>
-                <w:rFonts w:cstheme="minorHAnsi"/>
-                <w:highlight w:val="yellow"/>
-              </w:rPr>
-              <w:t>((balance in £))</w:t>
+              </w:rPr>
+            </w:pPr>
+            <w:r>
+              <w:rPr>
+                <w:rFonts w:cstheme="minorHAnsi"/>
+              </w:rPr>
+              <w:t>£</w:t>
+            </w:r>
+            <w:r>
+              <w:rPr>
+                <w:rFonts w:cstheme="minorHAnsi"/>
+              </w:rPr>
+              <w:t>&lt;&lt;balance&gt;&gt;</w:t>
             </w:r>
           </w:p>
         </w:tc>
@@ -8869,16 +9037,133 @@
             <w:pPr>
               <w:rPr>
                 <w:rFonts w:cstheme="minorHAnsi"/>
+              </w:rPr>
+            </w:pPr>
+            <w:r>
+              <w:rPr>
+                <w:rFonts w:cstheme="minorHAnsi"/>
+              </w:rPr>
+              <w:t>&lt;&lt;cs</w:t>
+            </w:r>
+            <w:proofErr w:type="gramStart"/>
+            <w:r>
+              <w:rPr>
+                <w:rFonts w:cstheme="minorHAnsi"/>
+              </w:rPr>
+              <w:t>_{</w:t>
+            </w:r>
+            <w:proofErr w:type="spellStart"/>
+            <w:proofErr w:type="gramEnd"/>
+            <w:r>
+              <w:rPr>
+                <w:rFonts w:cstheme="minorHAnsi"/>
+              </w:rPr>
+              <w:t>jointAccount</w:t>
+            </w:r>
+            <w:proofErr w:type="spellEnd"/>
+            <w:r>
+              <w:rPr>
+                <w:rFonts w:cstheme="minorHAnsi"/>
+              </w:rPr>
+              <w:t xml:space="preserve"> == ‘YES’}&gt;&gt;</w:t>
+            </w:r>
+          </w:p>
+          <w:p>
+            <w:pPr>
+              <w:rPr>
+                <w:rFonts w:cstheme="minorHAnsi"/>
+              </w:rPr>
+            </w:pPr>
+            <w:r>
+              <w:rPr>
+                <w:rFonts w:cstheme="minorHAnsi"/>
+              </w:rPr>
+              <w:t>Yes</w:t>
+            </w:r>
+          </w:p>
+          <w:p>
+            <w:pPr>
+              <w:rPr>
+                <w:rFonts w:cstheme="minorHAnsi"/>
+              </w:rPr>
+            </w:pPr>
+            <w:r>
+              <w:rPr>
+                <w:rFonts w:cstheme="minorHAnsi"/>
+              </w:rPr>
+              <w:t>&lt;&lt;else&gt;&gt;</w:t>
+            </w:r>
+          </w:p>
+          <w:p>
+            <w:pPr>
+              <w:rPr>
+                <w:rFonts w:cstheme="minorHAnsi"/>
+              </w:rPr>
+            </w:pPr>
+            <w:r>
+              <w:rPr>
+                <w:rFonts w:cstheme="minorHAnsi"/>
+              </w:rPr>
+              <w:t>No</w:t>
+            </w:r>
+          </w:p>
+          <w:p>
+            <w:pPr>
+              <w:rPr>
+                <w:rFonts w:cstheme="minorHAnsi"/>
+              </w:rPr>
+            </w:pPr>
+            <w:r>
+              <w:rPr>
+                <w:rFonts w:cstheme="minorHAnsi"/>
+              </w:rPr>
+              <w:t>&lt;&lt;es_&gt;&gt;</w:t>
+            </w:r>
+          </w:p>
+        </w:tc>
+      </w:tr>
+      <w:tr>
+        <w:tc>
+          <w:tcPr>
+            <w:tcW w:w="4508" w:type="dxa"/>
+            <w:tcBorders>
+              <w:top w:val="single" w:sz="4" w:space="0" w:color="auto"/>
+              <w:left w:val="nil"/>
+              <w:bottom w:val="single" w:sz="4" w:space="0" w:color="auto"/>
+              <w:right w:val="nil"/>
+            </w:tcBorders>
+          </w:tcPr>
+          <w:p>
+            <w:pPr>
+              <w:rPr>
+                <w:rFonts w:cstheme="minorHAnsi"/>
+              </w:rPr>
+            </w:pPr>
+            <w:r>
+              <w:rPr>
+                <w:rFonts w:cstheme="minorHAnsi"/>
+              </w:rPr>
+              <w:t>&lt;&lt;es_&gt;&gt;</w:t>
+            </w:r>
+          </w:p>
+        </w:tc>
+        <w:tc>
+          <w:tcPr>
+            <w:tcW w:w="4508" w:type="dxa"/>
+            <w:tcBorders>
+              <w:top w:val="single" w:sz="4" w:space="0" w:color="auto"/>
+              <w:left w:val="nil"/>
+              <w:bottom w:val="single" w:sz="4" w:space="0" w:color="auto"/>
+              <w:right w:val="nil"/>
+            </w:tcBorders>
+          </w:tcPr>
+          <w:p>
+            <w:pPr>
+              <w:rPr>
+                <w:rFonts w:cstheme="minorHAnsi"/>
                 <w:highlight w:val="yellow"/>
               </w:rPr>
             </w:pPr>
-            <w:r>
-              <w:rPr>
-                <w:rFonts w:cstheme="minorHAnsi"/>
-                <w:highlight w:val="yellow"/>
-              </w:rPr>
-              <w:t>((yes/no))</w:t>
-            </w:r>
           </w:p>
         </w:tc>
       </w:tr>
@@ -8960,22 +9245,55 @@
               <w:bottom w:val="single" w:sz="4" w:space="0" w:color="auto"/>
               <w:right w:val="nil"/>
             </w:tcBorders>
-            <w:hideMark/>
-          </w:tcPr>
-          <w:p>
-            <w:pPr>
-              <w:rPr>
-                <w:rFonts w:cstheme="minorHAnsi"/>
-              </w:rPr>
-            </w:pPr>
-            <w:r>
-              <w:rPr>
-                <w:rFonts w:cstheme="minorHAnsi"/>
-              </w:rPr>
-              <w:t>Income from your job</w:t>
-            </w:r>
-          </w:p>
-        </w:tc>
+          </w:tcPr>
+          <w:p>
+            <w:pPr>
+              <w:rPr>
+                <w:rFonts w:cstheme="minorHAnsi"/>
+              </w:rPr>
+            </w:pPr>
+            <w:r>
+              <w:rPr>
+                <w:rFonts w:cstheme="minorHAnsi"/>
+              </w:rPr>
+              <w:t>&lt;&lt;</w:t>
+            </w:r>
+            <w:proofErr w:type="spellStart"/>
+            <w:r>
+              <w:rPr>
+                <w:rFonts w:cstheme="minorHAnsi"/>
+              </w:rPr>
+              <w:t>rs_incomeList</w:t>
+            </w:r>
+            <w:proofErr w:type="spellEnd"/>
+            <w:r>
+              <w:rPr>
+                <w:rFonts w:cstheme="minorHAnsi"/>
+              </w:rPr>
+              <w:t>&gt;&gt;</w:t>
+            </w:r>
+          </w:p>
+        </w:tc>
+        <w:tc>
+          <w:tcPr>
+            <w:tcW w:w="4508" w:type="dxa"/>
+            <w:tcBorders>
+              <w:top w:val="single" w:sz="4" w:space="0" w:color="auto"/>
+              <w:left w:val="nil"/>
+              <w:bottom w:val="single" w:sz="4" w:space="0" w:color="auto"/>
+              <w:right w:val="nil"/>
+            </w:tcBorders>
+          </w:tcPr>
+          <w:p>
+            <w:pPr>
+              <w:rPr>
+                <w:rFonts w:cstheme="minorHAnsi"/>
+              </w:rPr>
+            </w:pPr>
+          </w:p>
+        </w:tc>
+      </w:tr>
+      <w:tr>
         <w:tc>
           <w:tcPr>
             <w:tcW w:w="4508" w:type="dxa"/>
@@ -8991,20 +9309,16 @@
             <w:pPr>
               <w:rPr>
                 <w:rFonts w:cstheme="minorHAnsi"/>
-                <w:highlight w:val="yellow"/>
-              </w:rPr>
-            </w:pPr>
-            <w:r>
-              <w:rPr>
-                <w:rFonts w:cstheme="minorHAnsi"/>
-                <w:highlight w:val="yellow"/>
-              </w:rPr>
-              <w:t>((amount in £))</w:t>
-            </w:r>
-          </w:p>
-        </w:tc>
-      </w:tr>
-      <w:tr>
+              </w:rPr>
+            </w:pPr>
+            <w:r>
+              <w:rPr>
+                <w:rFonts w:cstheme="minorHAnsi"/>
+              </w:rPr>
+              <w:t>&lt;&lt;type&gt;&gt;</w:t>
+            </w:r>
+          </w:p>
+        </w:tc>
         <w:tc>
           <w:tcPr>
             <w:tcW w:w="4508" w:type="dxa"/>
@@ -9026,10 +9340,32 @@
               <w:rPr>
                 <w:rFonts w:cstheme="minorHAnsi"/>
               </w:rPr>
-              <w:t>Universal Credit</w:t>
-            </w:r>
-          </w:p>
-        </w:tc>
+              <w:t>£</w:t>
+            </w:r>
+            <w:r>
+              <w:rPr>
+                <w:rFonts w:cstheme="minorHAnsi"/>
+              </w:rPr>
+              <w:t>&lt;&lt;</w:t>
+            </w:r>
+            <w:proofErr w:type="spellStart"/>
+            <w:r>
+              <w:rPr>
+                <w:rFonts w:cstheme="minorHAnsi"/>
+              </w:rPr>
+              <w:t>amountPounds</w:t>
+            </w:r>
+            <w:proofErr w:type="spellEnd"/>
+            <w:r>
+              <w:rPr>
+                <w:rFonts w:cstheme="minorHAnsi"/>
+              </w:rPr>
+              <w:t>&gt;&gt;</w:t>
+            </w:r>
+          </w:p>
+        </w:tc>
+      </w:tr>
+      <w:tr>
         <w:tc>
           <w:tcPr>
             <w:tcW w:w="4508" w:type="dxa"/>
@@ -9039,26 +9375,21 @@
               <w:bottom w:val="single" w:sz="4" w:space="0" w:color="auto"/>
               <w:right w:val="nil"/>
             </w:tcBorders>
-            <w:hideMark/>
-          </w:tcPr>
-          <w:p>
-            <w:pPr>
-              <w:rPr>
-                <w:rFonts w:cstheme="minorHAnsi"/>
-                <w:highlight w:val="yellow"/>
-              </w:rPr>
-            </w:pPr>
-            <w:r>
-              <w:rPr>
-                <w:rFonts w:cstheme="minorHAnsi"/>
-                <w:highlight w:val="yellow"/>
-              </w:rPr>
-              <w:t>((amount in £))</w:t>
-            </w:r>
-          </w:p>
-        </w:tc>
-      </w:tr>
-      <w:tr>
+          </w:tcPr>
+          <w:p>
+            <w:pPr>
+              <w:rPr>
+                <w:rFonts w:cstheme="minorHAnsi"/>
+              </w:rPr>
+            </w:pPr>
+            <w:r>
+              <w:rPr>
+                <w:rFonts w:cstheme="minorHAnsi"/>
+              </w:rPr>
+              <w:t>&lt;&lt;es_&gt;&gt;</w:t>
+            </w:r>
+          </w:p>
+        </w:tc>
         <w:tc>
           <w:tcPr>
             <w:tcW w:w="4508" w:type="dxa"/>
@@ -9068,32 +9399,6 @@
               <w:bottom w:val="single" w:sz="4" w:space="0" w:color="auto"/>
               <w:right w:val="nil"/>
             </w:tcBorders>
-            <w:hideMark/>
-          </w:tcPr>
-          <w:p>
-            <w:pPr>
-              <w:rPr>
-                <w:rFonts w:cstheme="minorHAnsi"/>
-              </w:rPr>
-            </w:pPr>
-            <w:r>
-              <w:rPr>
-                <w:rFonts w:cstheme="minorHAnsi"/>
-              </w:rPr>
-              <w:t>Jobseeker’s Allowance (income based)</w:t>
-            </w:r>
-          </w:p>
-        </w:tc>
-        <w:tc>
-          <w:tcPr>
-            <w:tcW w:w="4508" w:type="dxa"/>
-            <w:tcBorders>
-              <w:top w:val="single" w:sz="4" w:space="0" w:color="auto"/>
-              <w:left w:val="nil"/>
-              <w:bottom w:val="single" w:sz="4" w:space="0" w:color="auto"/>
-              <w:right w:val="nil"/>
-            </w:tcBorders>
-            <w:hideMark/>
           </w:tcPr>
           <w:p>
             <w:pPr>
@@ -9102,445 +9407,6 @@
                 <w:highlight w:val="yellow"/>
               </w:rPr>
             </w:pPr>
-            <w:r>
-              <w:rPr>
-                <w:rFonts w:cstheme="minorHAnsi"/>
-                <w:highlight w:val="yellow"/>
-              </w:rPr>
-              <w:t>((amount in £))</w:t>
-            </w:r>
-          </w:p>
-        </w:tc>
-      </w:tr>
-      <w:tr>
-        <w:tc>
-          <w:tcPr>
-            <w:tcW w:w="4508" w:type="dxa"/>
-            <w:tcBorders>
-              <w:top w:val="single" w:sz="4" w:space="0" w:color="auto"/>
-              <w:left w:val="nil"/>
-              <w:bottom w:val="single" w:sz="4" w:space="0" w:color="auto"/>
-              <w:right w:val="nil"/>
-            </w:tcBorders>
-            <w:hideMark/>
-          </w:tcPr>
-          <w:p>
-            <w:pPr>
-              <w:rPr>
-                <w:rFonts w:cstheme="minorHAnsi"/>
-              </w:rPr>
-            </w:pPr>
-            <w:r>
-              <w:rPr>
-                <w:rFonts w:cstheme="minorHAnsi"/>
-              </w:rPr>
-              <w:t>Jobseeker’s Allowance (contribution based)</w:t>
-            </w:r>
-          </w:p>
-        </w:tc>
-        <w:tc>
-          <w:tcPr>
-            <w:tcW w:w="4508" w:type="dxa"/>
-            <w:tcBorders>
-              <w:top w:val="single" w:sz="4" w:space="0" w:color="auto"/>
-              <w:left w:val="nil"/>
-              <w:bottom w:val="single" w:sz="4" w:space="0" w:color="auto"/>
-              <w:right w:val="nil"/>
-            </w:tcBorders>
-            <w:hideMark/>
-          </w:tcPr>
-          <w:p>
-            <w:pPr>
-              <w:rPr>
-                <w:rFonts w:cstheme="minorHAnsi"/>
-                <w:highlight w:val="yellow"/>
-              </w:rPr>
-            </w:pPr>
-            <w:r>
-              <w:rPr>
-                <w:rFonts w:cstheme="minorHAnsi"/>
-                <w:highlight w:val="yellow"/>
-              </w:rPr>
-              <w:t>((amount in £))</w:t>
-            </w:r>
-          </w:p>
-        </w:tc>
-      </w:tr>
-      <w:tr>
-        <w:tc>
-          <w:tcPr>
-            <w:tcW w:w="4508" w:type="dxa"/>
-            <w:tcBorders>
-              <w:top w:val="single" w:sz="4" w:space="0" w:color="auto"/>
-              <w:left w:val="nil"/>
-              <w:bottom w:val="single" w:sz="4" w:space="0" w:color="auto"/>
-              <w:right w:val="nil"/>
-            </w:tcBorders>
-            <w:hideMark/>
-          </w:tcPr>
-          <w:p>
-            <w:pPr>
-              <w:rPr>
-                <w:rFonts w:cstheme="minorHAnsi"/>
-              </w:rPr>
-            </w:pPr>
-            <w:r>
-              <w:rPr>
-                <w:rFonts w:cstheme="minorHAnsi"/>
-              </w:rPr>
-              <w:t>Income support</w:t>
-            </w:r>
-          </w:p>
-        </w:tc>
-        <w:tc>
-          <w:tcPr>
-            <w:tcW w:w="4508" w:type="dxa"/>
-            <w:tcBorders>
-              <w:top w:val="single" w:sz="4" w:space="0" w:color="auto"/>
-              <w:left w:val="nil"/>
-              <w:bottom w:val="single" w:sz="4" w:space="0" w:color="auto"/>
-              <w:right w:val="nil"/>
-            </w:tcBorders>
-            <w:hideMark/>
-          </w:tcPr>
-          <w:p>
-            <w:pPr>
-              <w:rPr>
-                <w:rFonts w:cstheme="minorHAnsi"/>
-                <w:highlight w:val="yellow"/>
-              </w:rPr>
-            </w:pPr>
-            <w:r>
-              <w:rPr>
-                <w:rFonts w:cstheme="minorHAnsi"/>
-                <w:highlight w:val="yellow"/>
-              </w:rPr>
-              <w:t>((amount in £))</w:t>
-            </w:r>
-          </w:p>
-        </w:tc>
-      </w:tr>
-      <w:tr>
-        <w:tc>
-          <w:tcPr>
-            <w:tcW w:w="4508" w:type="dxa"/>
-            <w:tcBorders>
-              <w:top w:val="single" w:sz="4" w:space="0" w:color="auto"/>
-              <w:left w:val="nil"/>
-              <w:bottom w:val="single" w:sz="4" w:space="0" w:color="auto"/>
-              <w:right w:val="nil"/>
-            </w:tcBorders>
-            <w:hideMark/>
-          </w:tcPr>
-          <w:p>
-            <w:pPr>
-              <w:rPr>
-                <w:rFonts w:cstheme="minorHAnsi"/>
-              </w:rPr>
-            </w:pPr>
-            <w:r>
-              <w:rPr>
-                <w:rFonts w:cstheme="minorHAnsi"/>
-              </w:rPr>
-              <w:t>Working Tax Credit</w:t>
-            </w:r>
-          </w:p>
-        </w:tc>
-        <w:tc>
-          <w:tcPr>
-            <w:tcW w:w="4508" w:type="dxa"/>
-            <w:tcBorders>
-              <w:top w:val="single" w:sz="4" w:space="0" w:color="auto"/>
-              <w:left w:val="nil"/>
-              <w:bottom w:val="single" w:sz="4" w:space="0" w:color="auto"/>
-              <w:right w:val="nil"/>
-            </w:tcBorders>
-            <w:hideMark/>
-          </w:tcPr>
-          <w:p>
-            <w:pPr>
-              <w:rPr>
-                <w:rFonts w:cstheme="minorHAnsi"/>
-                <w:highlight w:val="yellow"/>
-              </w:rPr>
-            </w:pPr>
-            <w:r>
-              <w:rPr>
-                <w:rFonts w:cstheme="minorHAnsi"/>
-                <w:highlight w:val="yellow"/>
-              </w:rPr>
-              <w:t>((amount in £))</w:t>
-            </w:r>
-          </w:p>
-        </w:tc>
-      </w:tr>
-      <w:tr>
-        <w:tc>
-          <w:tcPr>
-            <w:tcW w:w="4508" w:type="dxa"/>
-            <w:tcBorders>
-              <w:top w:val="single" w:sz="4" w:space="0" w:color="auto"/>
-              <w:left w:val="nil"/>
-              <w:bottom w:val="single" w:sz="4" w:space="0" w:color="auto"/>
-              <w:right w:val="nil"/>
-            </w:tcBorders>
-            <w:hideMark/>
-          </w:tcPr>
-          <w:p>
-            <w:pPr>
-              <w:rPr>
-                <w:rFonts w:cstheme="minorHAnsi"/>
-              </w:rPr>
-            </w:pPr>
-            <w:r>
-              <w:rPr>
-                <w:rFonts w:cstheme="minorHAnsi"/>
-              </w:rPr>
-              <w:t>Child Tax Credit</w:t>
-            </w:r>
-          </w:p>
-        </w:tc>
-        <w:tc>
-          <w:tcPr>
-            <w:tcW w:w="4508" w:type="dxa"/>
-            <w:tcBorders>
-              <w:top w:val="single" w:sz="4" w:space="0" w:color="auto"/>
-              <w:left w:val="nil"/>
-              <w:bottom w:val="single" w:sz="4" w:space="0" w:color="auto"/>
-              <w:right w:val="nil"/>
-            </w:tcBorders>
-            <w:hideMark/>
-          </w:tcPr>
-          <w:p>
-            <w:pPr>
-              <w:rPr>
-                <w:rFonts w:cstheme="minorHAnsi"/>
-                <w:highlight w:val="yellow"/>
-              </w:rPr>
-            </w:pPr>
-            <w:r>
-              <w:rPr>
-                <w:rFonts w:cstheme="minorHAnsi"/>
-                <w:highlight w:val="yellow"/>
-              </w:rPr>
-              <w:t>((amount in £))</w:t>
-            </w:r>
-          </w:p>
-        </w:tc>
-      </w:tr>
-      <w:tr>
-        <w:tc>
-          <w:tcPr>
-            <w:tcW w:w="4508" w:type="dxa"/>
-            <w:tcBorders>
-              <w:top w:val="single" w:sz="4" w:space="0" w:color="auto"/>
-              <w:left w:val="nil"/>
-              <w:bottom w:val="single" w:sz="4" w:space="0" w:color="auto"/>
-              <w:right w:val="nil"/>
-            </w:tcBorders>
-            <w:hideMark/>
-          </w:tcPr>
-          <w:p>
-            <w:pPr>
-              <w:rPr>
-                <w:rFonts w:cstheme="minorHAnsi"/>
-              </w:rPr>
-            </w:pPr>
-            <w:r>
-              <w:rPr>
-                <w:rFonts w:cstheme="minorHAnsi"/>
-              </w:rPr>
-              <w:t>Child Benefit</w:t>
-            </w:r>
-          </w:p>
-        </w:tc>
-        <w:tc>
-          <w:tcPr>
-            <w:tcW w:w="4508" w:type="dxa"/>
-            <w:tcBorders>
-              <w:top w:val="single" w:sz="4" w:space="0" w:color="auto"/>
-              <w:left w:val="nil"/>
-              <w:bottom w:val="single" w:sz="4" w:space="0" w:color="auto"/>
-              <w:right w:val="nil"/>
-            </w:tcBorders>
-            <w:hideMark/>
-          </w:tcPr>
-          <w:p>
-            <w:pPr>
-              <w:rPr>
-                <w:rFonts w:cstheme="minorHAnsi"/>
-                <w:highlight w:val="yellow"/>
-              </w:rPr>
-            </w:pPr>
-            <w:r>
-              <w:rPr>
-                <w:rFonts w:cstheme="minorHAnsi"/>
-                <w:highlight w:val="yellow"/>
-              </w:rPr>
-              <w:t>((amount in £))</w:t>
-            </w:r>
-          </w:p>
-        </w:tc>
-      </w:tr>
-      <w:tr>
-        <w:tc>
-          <w:tcPr>
-            <w:tcW w:w="4508" w:type="dxa"/>
-            <w:tcBorders>
-              <w:top w:val="single" w:sz="4" w:space="0" w:color="auto"/>
-              <w:left w:val="nil"/>
-              <w:bottom w:val="single" w:sz="4" w:space="0" w:color="auto"/>
-              <w:right w:val="nil"/>
-            </w:tcBorders>
-            <w:hideMark/>
-          </w:tcPr>
-          <w:p>
-            <w:pPr>
-              <w:rPr>
-                <w:rFonts w:cstheme="minorHAnsi"/>
-              </w:rPr>
-            </w:pPr>
-            <w:r>
-              <w:rPr>
-                <w:rFonts w:cstheme="minorHAnsi"/>
-              </w:rPr>
-              <w:t>Council Tax Support</w:t>
-            </w:r>
-          </w:p>
-        </w:tc>
-        <w:tc>
-          <w:tcPr>
-            <w:tcW w:w="4508" w:type="dxa"/>
-            <w:tcBorders>
-              <w:top w:val="single" w:sz="4" w:space="0" w:color="auto"/>
-              <w:left w:val="nil"/>
-              <w:bottom w:val="single" w:sz="4" w:space="0" w:color="auto"/>
-              <w:right w:val="nil"/>
-            </w:tcBorders>
-            <w:hideMark/>
-          </w:tcPr>
-          <w:p>
-            <w:pPr>
-              <w:rPr>
-                <w:rFonts w:cstheme="minorHAnsi"/>
-                <w:highlight w:val="yellow"/>
-              </w:rPr>
-            </w:pPr>
-            <w:r>
-              <w:rPr>
-                <w:rFonts w:cstheme="minorHAnsi"/>
-                <w:highlight w:val="yellow"/>
-              </w:rPr>
-              <w:t>((amount in £))</w:t>
-            </w:r>
-          </w:p>
-        </w:tc>
-      </w:tr>
-      <w:tr>
-        <w:tc>
-          <w:tcPr>
-            <w:tcW w:w="4508" w:type="dxa"/>
-            <w:tcBorders>
-              <w:top w:val="single" w:sz="4" w:space="0" w:color="auto"/>
-              <w:left w:val="nil"/>
-              <w:bottom w:val="single" w:sz="4" w:space="0" w:color="auto"/>
-              <w:right w:val="nil"/>
-            </w:tcBorders>
-            <w:hideMark/>
-          </w:tcPr>
-          <w:p>
-            <w:pPr>
-              <w:rPr>
-                <w:rFonts w:cstheme="minorHAnsi"/>
-              </w:rPr>
-            </w:pPr>
-            <w:r>
-              <w:rPr>
-                <w:rFonts w:cstheme="minorHAnsi"/>
-              </w:rPr>
-              <w:t>Pension</w:t>
-            </w:r>
-          </w:p>
-        </w:tc>
-        <w:tc>
-          <w:tcPr>
-            <w:tcW w:w="4508" w:type="dxa"/>
-            <w:tcBorders>
-              <w:top w:val="single" w:sz="4" w:space="0" w:color="auto"/>
-              <w:left w:val="nil"/>
-              <w:bottom w:val="single" w:sz="4" w:space="0" w:color="auto"/>
-              <w:right w:val="nil"/>
-            </w:tcBorders>
-            <w:hideMark/>
-          </w:tcPr>
-          <w:p>
-            <w:pPr>
-              <w:rPr>
-                <w:rFonts w:cstheme="minorHAnsi"/>
-                <w:highlight w:val="yellow"/>
-              </w:rPr>
-            </w:pPr>
-            <w:r>
-              <w:rPr>
-                <w:rFonts w:cstheme="minorHAnsi"/>
-                <w:highlight w:val="yellow"/>
-              </w:rPr>
-              <w:t>((amount in £))</w:t>
-            </w:r>
-          </w:p>
-        </w:tc>
-      </w:tr>
-      <w:tr>
-        <w:tc>
-          <w:tcPr>
-            <w:tcW w:w="4508" w:type="dxa"/>
-            <w:tcBorders>
-              <w:top w:val="single" w:sz="4" w:space="0" w:color="auto"/>
-              <w:left w:val="nil"/>
-              <w:bottom w:val="single" w:sz="4" w:space="0" w:color="auto"/>
-              <w:right w:val="nil"/>
-            </w:tcBorders>
-            <w:hideMark/>
-          </w:tcPr>
-          <w:p>
-            <w:pPr>
-              <w:rPr>
-                <w:rFonts w:cstheme="minorHAnsi"/>
-              </w:rPr>
-            </w:pPr>
-            <w:r>
-              <w:rPr>
-                <w:rFonts w:cstheme="minorHAnsi"/>
-              </w:rPr>
-              <w:t>Other</w:t>
-            </w:r>
-          </w:p>
-        </w:tc>
-        <w:tc>
-          <w:tcPr>
-            <w:tcW w:w="4508" w:type="dxa"/>
-            <w:tcBorders>
-              <w:top w:val="single" w:sz="4" w:space="0" w:color="auto"/>
-              <w:left w:val="nil"/>
-              <w:bottom w:val="single" w:sz="4" w:space="0" w:color="auto"/>
-              <w:right w:val="nil"/>
-            </w:tcBorders>
-            <w:hideMark/>
-          </w:tcPr>
-          <w:p>
-            <w:pPr>
-              <w:rPr>
-                <w:rFonts w:cstheme="minorHAnsi"/>
-                <w:highlight w:val="yellow"/>
-              </w:rPr>
-            </w:pPr>
-            <w:r>
-              <w:rPr>
-                <w:rFonts w:cstheme="minorHAnsi"/>
-                <w:highlight w:val="yellow"/>
-              </w:rPr>
-              <w:t>((text))</w:t>
-            </w:r>
           </w:p>
         </w:tc>
       </w:tr>
@@ -9634,10 +9500,44 @@
               <w:rPr>
                 <w:rFonts w:cstheme="minorHAnsi"/>
               </w:rPr>
-              <w:t>Mortgage</w:t>
-            </w:r>
-          </w:p>
-        </w:tc>
+              <w:t>&lt;&lt;</w:t>
+            </w:r>
+            <w:proofErr w:type="spellStart"/>
+            <w:r>
+              <w:rPr>
+                <w:rFonts w:cstheme="minorHAnsi"/>
+              </w:rPr>
+              <w:t>rs_expenseList</w:t>
+            </w:r>
+            <w:proofErr w:type="spellEnd"/>
+            <w:r>
+              <w:rPr>
+                <w:rFonts w:cstheme="minorHAnsi"/>
+              </w:rPr>
+              <w:t>&gt;&gt;</w:t>
+            </w:r>
+          </w:p>
+        </w:tc>
+        <w:tc>
+          <w:tcPr>
+            <w:tcW w:w="4508" w:type="dxa"/>
+            <w:tcBorders>
+              <w:top w:val="single" w:sz="4" w:space="0" w:color="auto"/>
+              <w:left w:val="nil"/>
+              <w:bottom w:val="single" w:sz="4" w:space="0" w:color="auto"/>
+              <w:right w:val="nil"/>
+            </w:tcBorders>
+          </w:tcPr>
+          <w:p>
+            <w:pPr>
+              <w:rPr>
+                <w:rFonts w:cstheme="minorHAnsi"/>
+              </w:rPr>
+            </w:pPr>
+          </w:p>
+        </w:tc>
+      </w:tr>
+      <w:tr>
         <w:tc>
           <w:tcPr>
             <w:tcW w:w="4508" w:type="dxa"/>
@@ -9658,14 +9558,11 @@
             <w:r>
               <w:rPr>
                 <w:rFonts w:cstheme="minorHAnsi"/>
-                <w:highlight w:val="yellow"/>
-              </w:rPr>
-              <w:t>((amount in £))</w:t>
-            </w:r>
-          </w:p>
-        </w:tc>
-      </w:tr>
-      <w:tr>
+              </w:rPr>
+              <w:t>&lt;&lt;type&gt;&gt;</w:t>
+            </w:r>
+          </w:p>
+        </w:tc>
         <w:tc>
           <w:tcPr>
             <w:tcW w:w="4508" w:type="dxa"/>
@@ -9687,10 +9584,32 @@
               <w:rPr>
                 <w:rFonts w:cstheme="minorHAnsi"/>
               </w:rPr>
-              <w:t>Rent</w:t>
-            </w:r>
-          </w:p>
-        </w:tc>
+              <w:t>£</w:t>
+            </w:r>
+            <w:r>
+              <w:rPr>
+                <w:rFonts w:cstheme="minorHAnsi"/>
+              </w:rPr>
+              <w:t>&lt;&lt;</w:t>
+            </w:r>
+            <w:proofErr w:type="spellStart"/>
+            <w:r>
+              <w:rPr>
+                <w:rFonts w:cstheme="minorHAnsi"/>
+              </w:rPr>
+              <w:t>amountPounds</w:t>
+            </w:r>
+            <w:proofErr w:type="spellEnd"/>
+            <w:r>
+              <w:rPr>
+                <w:rFonts w:cstheme="minorHAnsi"/>
+              </w:rPr>
+              <w:t>&gt;&gt;</w:t>
+            </w:r>
+          </w:p>
+        </w:tc>
+      </w:tr>
+      <w:tr>
         <w:tc>
           <w:tcPr>
             <w:tcW w:w="4508" w:type="dxa"/>
@@ -9711,14 +9630,11 @@
             <w:r>
               <w:rPr>
                 <w:rFonts w:cstheme="minorHAnsi"/>
-                <w:highlight w:val="yellow"/>
-              </w:rPr>
-              <w:t>((amount in £))</w:t>
-            </w:r>
-          </w:p>
-        </w:tc>
-      </w:tr>
-      <w:tr>
+              </w:rPr>
+              <w:t>&lt;&lt;es_&gt;&gt;</w:t>
+            </w:r>
+          </w:p>
+        </w:tc>
         <w:tc>
           <w:tcPr>
             <w:tcW w:w="4508" w:type="dxa"/>
@@ -9736,644 +9652,6 @@
                 <w:rFonts w:cstheme="minorHAnsi"/>
               </w:rPr>
             </w:pPr>
-            <w:r>
-              <w:rPr>
-                <w:rFonts w:cstheme="minorHAnsi"/>
-              </w:rPr>
-              <w:t>Council tax</w:t>
-            </w:r>
-          </w:p>
-        </w:tc>
-        <w:tc>
-          <w:tcPr>
-            <w:tcW w:w="4508" w:type="dxa"/>
-            <w:tcBorders>
-              <w:top w:val="single" w:sz="4" w:space="0" w:color="auto"/>
-              <w:left w:val="nil"/>
-              <w:bottom w:val="single" w:sz="4" w:space="0" w:color="auto"/>
-              <w:right w:val="nil"/>
-            </w:tcBorders>
-            <w:hideMark/>
-          </w:tcPr>
-          <w:p>
-            <w:pPr>
-              <w:rPr>
-                <w:rFonts w:cstheme="minorHAnsi"/>
-              </w:rPr>
-            </w:pPr>
-            <w:r>
-              <w:rPr>
-                <w:rFonts w:cstheme="minorHAnsi"/>
-                <w:highlight w:val="yellow"/>
-              </w:rPr>
-              <w:t>((amount in £))</w:t>
-            </w:r>
-          </w:p>
-        </w:tc>
-      </w:tr>
-      <w:tr>
-        <w:tc>
-          <w:tcPr>
-            <w:tcW w:w="4508" w:type="dxa"/>
-            <w:tcBorders>
-              <w:top w:val="single" w:sz="4" w:space="0" w:color="auto"/>
-              <w:left w:val="nil"/>
-              <w:bottom w:val="single" w:sz="4" w:space="0" w:color="auto"/>
-              <w:right w:val="nil"/>
-            </w:tcBorders>
-            <w:hideMark/>
-          </w:tcPr>
-          <w:p>
-            <w:pPr>
-              <w:rPr>
-                <w:rFonts w:cstheme="minorHAnsi"/>
-              </w:rPr>
-            </w:pPr>
-            <w:r>
-              <w:rPr>
-                <w:rFonts w:cstheme="minorHAnsi"/>
-              </w:rPr>
-              <w:t>Gas</w:t>
-            </w:r>
-          </w:p>
-        </w:tc>
-        <w:tc>
-          <w:tcPr>
-            <w:tcW w:w="4508" w:type="dxa"/>
-            <w:tcBorders>
-              <w:top w:val="single" w:sz="4" w:space="0" w:color="auto"/>
-              <w:left w:val="nil"/>
-              <w:bottom w:val="single" w:sz="4" w:space="0" w:color="auto"/>
-              <w:right w:val="nil"/>
-            </w:tcBorders>
-            <w:hideMark/>
-          </w:tcPr>
-          <w:p>
-            <w:pPr>
-              <w:rPr>
-                <w:rFonts w:cstheme="minorHAnsi"/>
-              </w:rPr>
-            </w:pPr>
-            <w:r>
-              <w:rPr>
-                <w:rFonts w:cstheme="minorHAnsi"/>
-                <w:highlight w:val="yellow"/>
-              </w:rPr>
-              <w:t>((amount in £))</w:t>
-            </w:r>
-          </w:p>
-        </w:tc>
-      </w:tr>
-      <w:tr>
-        <w:tc>
-          <w:tcPr>
-            <w:tcW w:w="4508" w:type="dxa"/>
-            <w:tcBorders>
-              <w:top w:val="single" w:sz="4" w:space="0" w:color="auto"/>
-              <w:left w:val="nil"/>
-              <w:bottom w:val="single" w:sz="4" w:space="0" w:color="auto"/>
-              <w:right w:val="nil"/>
-            </w:tcBorders>
-            <w:hideMark/>
-          </w:tcPr>
-          <w:p>
-            <w:pPr>
-              <w:rPr>
-                <w:rFonts w:cstheme="minorHAnsi"/>
-              </w:rPr>
-            </w:pPr>
-            <w:r>
-              <w:rPr>
-                <w:rFonts w:cstheme="minorHAnsi"/>
-              </w:rPr>
-              <w:t>Electric</w:t>
-            </w:r>
-          </w:p>
-        </w:tc>
-        <w:tc>
-          <w:tcPr>
-            <w:tcW w:w="4508" w:type="dxa"/>
-            <w:tcBorders>
-              <w:top w:val="single" w:sz="4" w:space="0" w:color="auto"/>
-              <w:left w:val="nil"/>
-              <w:bottom w:val="single" w:sz="4" w:space="0" w:color="auto"/>
-              <w:right w:val="nil"/>
-            </w:tcBorders>
-            <w:hideMark/>
-          </w:tcPr>
-          <w:p>
-            <w:pPr>
-              <w:rPr>
-                <w:rFonts w:cstheme="minorHAnsi"/>
-              </w:rPr>
-            </w:pPr>
-            <w:r>
-              <w:rPr>
-                <w:rFonts w:cstheme="minorHAnsi"/>
-                <w:highlight w:val="yellow"/>
-              </w:rPr>
-              <w:t>((amount in £))</w:t>
-            </w:r>
-          </w:p>
-        </w:tc>
-      </w:tr>
-      <w:tr>
-        <w:tc>
-          <w:tcPr>
-            <w:tcW w:w="4508" w:type="dxa"/>
-            <w:tcBorders>
-              <w:top w:val="single" w:sz="4" w:space="0" w:color="auto"/>
-              <w:left w:val="nil"/>
-              <w:bottom w:val="single" w:sz="4" w:space="0" w:color="auto"/>
-              <w:right w:val="nil"/>
-            </w:tcBorders>
-            <w:hideMark/>
-          </w:tcPr>
-          <w:p>
-            <w:pPr>
-              <w:rPr>
-                <w:rFonts w:cstheme="minorHAnsi"/>
-              </w:rPr>
-            </w:pPr>
-            <w:r>
-              <w:rPr>
-                <w:rFonts w:cstheme="minorHAnsi"/>
-              </w:rPr>
-              <w:t>Water</w:t>
-            </w:r>
-          </w:p>
-        </w:tc>
-        <w:tc>
-          <w:tcPr>
-            <w:tcW w:w="4508" w:type="dxa"/>
-            <w:tcBorders>
-              <w:top w:val="single" w:sz="4" w:space="0" w:color="auto"/>
-              <w:left w:val="nil"/>
-              <w:bottom w:val="single" w:sz="4" w:space="0" w:color="auto"/>
-              <w:right w:val="nil"/>
-            </w:tcBorders>
-            <w:hideMark/>
-          </w:tcPr>
-          <w:p>
-            <w:pPr>
-              <w:rPr>
-                <w:rFonts w:cstheme="minorHAnsi"/>
-              </w:rPr>
-            </w:pPr>
-            <w:r>
-              <w:rPr>
-                <w:rFonts w:cstheme="minorHAnsi"/>
-                <w:highlight w:val="yellow"/>
-              </w:rPr>
-              <w:t>((amount in £))</w:t>
-            </w:r>
-          </w:p>
-        </w:tc>
-      </w:tr>
-      <w:tr>
-        <w:tc>
-          <w:tcPr>
-            <w:tcW w:w="4508" w:type="dxa"/>
-            <w:tcBorders>
-              <w:top w:val="single" w:sz="4" w:space="0" w:color="auto"/>
-              <w:left w:val="nil"/>
-              <w:bottom w:val="single" w:sz="4" w:space="0" w:color="auto"/>
-              <w:right w:val="nil"/>
-            </w:tcBorders>
-            <w:hideMark/>
-          </w:tcPr>
-          <w:p>
-            <w:pPr>
-              <w:rPr>
-                <w:rFonts w:cstheme="minorHAnsi"/>
-              </w:rPr>
-            </w:pPr>
-            <w:r>
-              <w:rPr>
-                <w:rFonts w:cstheme="minorHAnsi"/>
-              </w:rPr>
-              <w:t>Travel (work or school)</w:t>
-            </w:r>
-          </w:p>
-        </w:tc>
-        <w:tc>
-          <w:tcPr>
-            <w:tcW w:w="4508" w:type="dxa"/>
-            <w:tcBorders>
-              <w:top w:val="single" w:sz="4" w:space="0" w:color="auto"/>
-              <w:left w:val="nil"/>
-              <w:bottom w:val="single" w:sz="4" w:space="0" w:color="auto"/>
-              <w:right w:val="nil"/>
-            </w:tcBorders>
-            <w:hideMark/>
-          </w:tcPr>
-          <w:p>
-            <w:pPr>
-              <w:rPr>
-                <w:rFonts w:cstheme="minorHAnsi"/>
-              </w:rPr>
-            </w:pPr>
-            <w:r>
-              <w:rPr>
-                <w:rFonts w:cstheme="minorHAnsi"/>
-                <w:highlight w:val="yellow"/>
-              </w:rPr>
-              <w:t>((amount in £))</w:t>
-            </w:r>
-          </w:p>
-        </w:tc>
-      </w:tr>
-      <w:tr>
-        <w:tc>
-          <w:tcPr>
-            <w:tcW w:w="4508" w:type="dxa"/>
-            <w:tcBorders>
-              <w:top w:val="single" w:sz="4" w:space="0" w:color="auto"/>
-              <w:left w:val="nil"/>
-              <w:bottom w:val="single" w:sz="4" w:space="0" w:color="auto"/>
-              <w:right w:val="nil"/>
-            </w:tcBorders>
-            <w:hideMark/>
-          </w:tcPr>
-          <w:p>
-            <w:pPr>
-              <w:rPr>
-                <w:rFonts w:cstheme="minorHAnsi"/>
-              </w:rPr>
-            </w:pPr>
-            <w:r>
-              <w:rPr>
-                <w:rFonts w:cstheme="minorHAnsi"/>
-              </w:rPr>
-              <w:t xml:space="preserve">School costs </w:t>
-            </w:r>
-          </w:p>
-        </w:tc>
-        <w:tc>
-          <w:tcPr>
-            <w:tcW w:w="4508" w:type="dxa"/>
-            <w:tcBorders>
-              <w:top w:val="single" w:sz="4" w:space="0" w:color="auto"/>
-              <w:left w:val="nil"/>
-              <w:bottom w:val="single" w:sz="4" w:space="0" w:color="auto"/>
-              <w:right w:val="nil"/>
-            </w:tcBorders>
-            <w:hideMark/>
-          </w:tcPr>
-          <w:p>
-            <w:pPr>
-              <w:rPr>
-                <w:rFonts w:cstheme="minorHAnsi"/>
-              </w:rPr>
-            </w:pPr>
-            <w:r>
-              <w:rPr>
-                <w:rFonts w:cstheme="minorHAnsi"/>
-                <w:highlight w:val="yellow"/>
-              </w:rPr>
-              <w:t>((amount in £))</w:t>
-            </w:r>
-          </w:p>
-        </w:tc>
-      </w:tr>
-      <w:tr>
-        <w:tc>
-          <w:tcPr>
-            <w:tcW w:w="4508" w:type="dxa"/>
-            <w:tcBorders>
-              <w:top w:val="single" w:sz="4" w:space="0" w:color="auto"/>
-              <w:left w:val="nil"/>
-              <w:bottom w:val="single" w:sz="4" w:space="0" w:color="auto"/>
-              <w:right w:val="nil"/>
-            </w:tcBorders>
-            <w:hideMark/>
-          </w:tcPr>
-          <w:p>
-            <w:pPr>
-              <w:rPr>
-                <w:rFonts w:cstheme="minorHAnsi"/>
-              </w:rPr>
-            </w:pPr>
-            <w:r>
-              <w:rPr>
-                <w:rFonts w:cstheme="minorHAnsi"/>
-              </w:rPr>
-              <w:t>Food and housekeeping</w:t>
-            </w:r>
-          </w:p>
-        </w:tc>
-        <w:tc>
-          <w:tcPr>
-            <w:tcW w:w="4508" w:type="dxa"/>
-            <w:tcBorders>
-              <w:top w:val="single" w:sz="4" w:space="0" w:color="auto"/>
-              <w:left w:val="nil"/>
-              <w:bottom w:val="single" w:sz="4" w:space="0" w:color="auto"/>
-              <w:right w:val="nil"/>
-            </w:tcBorders>
-            <w:hideMark/>
-          </w:tcPr>
-          <w:p>
-            <w:pPr>
-              <w:rPr>
-                <w:rFonts w:cstheme="minorHAnsi"/>
-              </w:rPr>
-            </w:pPr>
-            <w:r>
-              <w:rPr>
-                <w:rFonts w:cstheme="minorHAnsi"/>
-                <w:highlight w:val="yellow"/>
-              </w:rPr>
-              <w:t>((amount in £))</w:t>
-            </w:r>
-          </w:p>
-        </w:tc>
-      </w:tr>
-      <w:tr>
-        <w:tc>
-          <w:tcPr>
-            <w:tcW w:w="4508" w:type="dxa"/>
-            <w:tcBorders>
-              <w:top w:val="single" w:sz="4" w:space="0" w:color="auto"/>
-              <w:left w:val="nil"/>
-              <w:bottom w:val="single" w:sz="4" w:space="0" w:color="auto"/>
-              <w:right w:val="nil"/>
-            </w:tcBorders>
-            <w:hideMark/>
-          </w:tcPr>
-          <w:p>
-            <w:pPr>
-              <w:rPr>
-                <w:rFonts w:cstheme="minorHAnsi"/>
-              </w:rPr>
-            </w:pPr>
-            <w:r>
-              <w:rPr>
-                <w:rFonts w:cstheme="minorHAnsi"/>
-              </w:rPr>
-              <w:t>TV and broadband</w:t>
-            </w:r>
-          </w:p>
-        </w:tc>
-        <w:tc>
-          <w:tcPr>
-            <w:tcW w:w="4508" w:type="dxa"/>
-            <w:tcBorders>
-              <w:top w:val="single" w:sz="4" w:space="0" w:color="auto"/>
-              <w:left w:val="nil"/>
-              <w:bottom w:val="single" w:sz="4" w:space="0" w:color="auto"/>
-              <w:right w:val="nil"/>
-            </w:tcBorders>
-            <w:hideMark/>
-          </w:tcPr>
-          <w:p>
-            <w:pPr>
-              <w:rPr>
-                <w:rFonts w:cstheme="minorHAnsi"/>
-              </w:rPr>
-            </w:pPr>
-            <w:r>
-              <w:rPr>
-                <w:rFonts w:cstheme="minorHAnsi"/>
-                <w:highlight w:val="yellow"/>
-              </w:rPr>
-              <w:t>((amount in £))</w:t>
-            </w:r>
-          </w:p>
-        </w:tc>
-      </w:tr>
-      <w:tr>
-        <w:tc>
-          <w:tcPr>
-            <w:tcW w:w="4508" w:type="dxa"/>
-            <w:tcBorders>
-              <w:top w:val="single" w:sz="4" w:space="0" w:color="auto"/>
-              <w:left w:val="nil"/>
-              <w:bottom w:val="single" w:sz="4" w:space="0" w:color="auto"/>
-              <w:right w:val="nil"/>
-            </w:tcBorders>
-            <w:hideMark/>
-          </w:tcPr>
-          <w:p>
-            <w:pPr>
-              <w:rPr>
-                <w:rFonts w:cstheme="minorHAnsi"/>
-              </w:rPr>
-            </w:pPr>
-            <w:r>
-              <w:rPr>
-                <w:rFonts w:cstheme="minorHAnsi"/>
-              </w:rPr>
-              <w:t>Hire purchase</w:t>
-            </w:r>
-          </w:p>
-        </w:tc>
-        <w:tc>
-          <w:tcPr>
-            <w:tcW w:w="4508" w:type="dxa"/>
-            <w:tcBorders>
-              <w:top w:val="single" w:sz="4" w:space="0" w:color="auto"/>
-              <w:left w:val="nil"/>
-              <w:bottom w:val="single" w:sz="4" w:space="0" w:color="auto"/>
-              <w:right w:val="nil"/>
-            </w:tcBorders>
-            <w:hideMark/>
-          </w:tcPr>
-          <w:p>
-            <w:pPr>
-              <w:rPr>
-                <w:rFonts w:cstheme="minorHAnsi"/>
-              </w:rPr>
-            </w:pPr>
-            <w:r>
-              <w:rPr>
-                <w:rFonts w:cstheme="minorHAnsi"/>
-                <w:highlight w:val="yellow"/>
-              </w:rPr>
-              <w:t>((amount in £))</w:t>
-            </w:r>
-          </w:p>
-        </w:tc>
-      </w:tr>
-      <w:tr>
-        <w:tc>
-          <w:tcPr>
-            <w:tcW w:w="4508" w:type="dxa"/>
-            <w:tcBorders>
-              <w:top w:val="single" w:sz="4" w:space="0" w:color="auto"/>
-              <w:left w:val="nil"/>
-              <w:bottom w:val="single" w:sz="4" w:space="0" w:color="auto"/>
-              <w:right w:val="nil"/>
-            </w:tcBorders>
-            <w:hideMark/>
-          </w:tcPr>
-          <w:p>
-            <w:pPr>
-              <w:rPr>
-                <w:rFonts w:cstheme="minorHAnsi"/>
-              </w:rPr>
-            </w:pPr>
-            <w:r>
-              <w:rPr>
-                <w:rFonts w:cstheme="minorHAnsi"/>
-              </w:rPr>
-              <w:t>Mobile phone</w:t>
-            </w:r>
-          </w:p>
-        </w:tc>
-        <w:tc>
-          <w:tcPr>
-            <w:tcW w:w="4508" w:type="dxa"/>
-            <w:tcBorders>
-              <w:top w:val="single" w:sz="4" w:space="0" w:color="auto"/>
-              <w:left w:val="nil"/>
-              <w:bottom w:val="single" w:sz="4" w:space="0" w:color="auto"/>
-              <w:right w:val="nil"/>
-            </w:tcBorders>
-            <w:hideMark/>
-          </w:tcPr>
-          <w:p>
-            <w:pPr>
-              <w:rPr>
-                <w:rFonts w:cstheme="minorHAnsi"/>
-              </w:rPr>
-            </w:pPr>
-            <w:r>
-              <w:rPr>
-                <w:rFonts w:cstheme="minorHAnsi"/>
-                <w:highlight w:val="yellow"/>
-              </w:rPr>
-              <w:t>((amount in £))</w:t>
-            </w:r>
-          </w:p>
-        </w:tc>
-      </w:tr>
-      <w:tr>
-        <w:tc>
-          <w:tcPr>
-            <w:tcW w:w="4508" w:type="dxa"/>
-            <w:tcBorders>
-              <w:top w:val="single" w:sz="4" w:space="0" w:color="auto"/>
-              <w:left w:val="nil"/>
-              <w:bottom w:val="single" w:sz="4" w:space="0" w:color="auto"/>
-              <w:right w:val="nil"/>
-            </w:tcBorders>
-            <w:hideMark/>
-          </w:tcPr>
-          <w:p>
-            <w:pPr>
-              <w:rPr>
-                <w:rFonts w:cstheme="minorHAnsi"/>
-              </w:rPr>
-            </w:pPr>
-            <w:r>
-              <w:rPr>
-                <w:rFonts w:cstheme="minorHAnsi"/>
-              </w:rPr>
-              <w:t>Maintenance payments</w:t>
-            </w:r>
-          </w:p>
-        </w:tc>
-        <w:tc>
-          <w:tcPr>
-            <w:tcW w:w="4508" w:type="dxa"/>
-            <w:tcBorders>
-              <w:top w:val="single" w:sz="4" w:space="0" w:color="auto"/>
-              <w:left w:val="nil"/>
-              <w:bottom w:val="single" w:sz="4" w:space="0" w:color="auto"/>
-              <w:right w:val="nil"/>
-            </w:tcBorders>
-            <w:hideMark/>
-          </w:tcPr>
-          <w:p>
-            <w:pPr>
-              <w:rPr>
-                <w:rFonts w:cstheme="minorHAnsi"/>
-              </w:rPr>
-            </w:pPr>
-            <w:r>
-              <w:rPr>
-                <w:rFonts w:cstheme="minorHAnsi"/>
-                <w:highlight w:val="yellow"/>
-              </w:rPr>
-              <w:t>((amount in £))</w:t>
-            </w:r>
-          </w:p>
-        </w:tc>
-      </w:tr>
-      <w:tr>
-        <w:tc>
-          <w:tcPr>
-            <w:tcW w:w="4508" w:type="dxa"/>
-            <w:tcBorders>
-              <w:top w:val="single" w:sz="4" w:space="0" w:color="auto"/>
-              <w:left w:val="nil"/>
-              <w:bottom w:val="single" w:sz="4" w:space="0" w:color="auto"/>
-              <w:right w:val="nil"/>
-            </w:tcBorders>
-            <w:hideMark/>
-          </w:tcPr>
-          <w:p>
-            <w:pPr>
-              <w:rPr>
-                <w:rFonts w:cstheme="minorHAnsi"/>
-              </w:rPr>
-            </w:pPr>
-            <w:r>
-              <w:rPr>
-                <w:rFonts w:cstheme="minorHAnsi"/>
-              </w:rPr>
-              <w:t xml:space="preserve">Other </w:t>
-            </w:r>
-            <w:r>
-              <w:rPr>
-                <w:rFonts w:cstheme="minorHAnsi"/>
-                <w:highlight w:val="yellow"/>
-              </w:rPr>
-              <w:t>((</w:t>
-            </w:r>
-            <w:proofErr w:type="spellStart"/>
-            <w:r>
-              <w:rPr>
-                <w:rFonts w:cstheme="minorHAnsi"/>
-                <w:highlight w:val="yellow"/>
-              </w:rPr>
-              <w:t>freetextDescription</w:t>
-            </w:r>
-            <w:proofErr w:type="spellEnd"/>
-            <w:r>
-              <w:rPr>
-                <w:rFonts w:cstheme="minorHAnsi"/>
-                <w:highlight w:val="yellow"/>
-              </w:rPr>
-              <w:t>))</w:t>
-            </w:r>
-          </w:p>
-        </w:tc>
-        <w:tc>
-          <w:tcPr>
-            <w:tcW w:w="4508" w:type="dxa"/>
-            <w:tcBorders>
-              <w:top w:val="single" w:sz="4" w:space="0" w:color="auto"/>
-              <w:left w:val="nil"/>
-              <w:bottom w:val="single" w:sz="4" w:space="0" w:color="auto"/>
-              <w:right w:val="nil"/>
-            </w:tcBorders>
-            <w:hideMark/>
-          </w:tcPr>
-          <w:p>
-            <w:pPr>
-              <w:rPr>
-                <w:rFonts w:cstheme="minorHAnsi"/>
-              </w:rPr>
-            </w:pPr>
-            <w:r>
-              <w:rPr>
-                <w:rFonts w:cstheme="minorHAnsi"/>
-                <w:highlight w:val="yellow"/>
-              </w:rPr>
-              <w:t>((amount in £))</w:t>
-            </w:r>
           </w:p>
         </w:tc>
       </w:tr>
@@ -10418,20 +9696,11 @@
                 <w:rFonts w:cstheme="minorHAnsi"/>
               </w:rPr>
             </w:pPr>
-            <w:commentRangeStart w:id="3"/>
-            <w:r>
-              <w:rPr>
-                <w:rFonts w:cstheme="minorHAnsi"/>
-              </w:rPr>
-              <w:lastRenderedPageBreak/>
+            <w:r>
+              <w:rPr>
+                <w:rFonts w:cstheme="minorHAnsi"/>
+              </w:rPr>
               <w:t>Debts</w:t>
-            </w:r>
-            <w:commentRangeEnd w:id="3"/>
-            <w:r>
-              <w:rPr>
-                <w:rStyle w:val="CommentReference"/>
-              </w:rPr>
-              <w:commentReference w:id="3"/>
             </w:r>
           </w:p>
         </w:tc>
@@ -10495,16 +9764,171 @@
             <w:pPr>
               <w:rPr>
                 <w:rFonts w:cstheme="minorHAnsi"/>
-                <w:highlight w:val="yellow"/>
-              </w:rPr>
-            </w:pPr>
-            <w:r>
-              <w:rPr>
-                <w:rFonts w:cstheme="minorHAnsi"/>
-                <w:highlight w:val="yellow"/>
-              </w:rPr>
-              <w:t>((yes/no))</w:t>
-            </w:r>
+                <w:lang w:val="es-ES"/>
+              </w:rPr>
+            </w:pPr>
+            <w:r>
+              <w:rPr>
+                <w:rFonts w:cstheme="minorHAnsi"/>
+                <w:lang w:val="es-ES"/>
+              </w:rPr>
+              <w:t>&lt;&lt;</w:t>
+            </w:r>
+            <w:proofErr w:type="spellStart"/>
+            <w:proofErr w:type="gramStart"/>
+            <w:r>
+              <w:rPr>
+                <w:rFonts w:cstheme="minorHAnsi"/>
+                <w:lang w:val="es-ES"/>
+              </w:rPr>
+              <w:t>debtList</w:t>
+            </w:r>
+            <w:proofErr w:type="spellEnd"/>
+            <w:r>
+              <w:rPr>
+                <w:rFonts w:cstheme="minorHAnsi"/>
+                <w:lang w:val="es-ES"/>
+              </w:rPr>
+              <w:t>[</w:t>
+            </w:r>
+            <w:proofErr w:type="gramEnd"/>
+            <w:r>
+              <w:rPr>
+                <w:rFonts w:cstheme="minorHAnsi"/>
+                <w:lang w:val="es-ES"/>
+              </w:rPr>
+              <w:t xml:space="preserve">0] != </w:t>
+            </w:r>
+            <w:proofErr w:type="spellStart"/>
+            <w:r>
+              <w:rPr>
+                <w:rFonts w:cstheme="minorHAnsi"/>
+                <w:lang w:val="es-ES"/>
+              </w:rPr>
+              <w:t>null</w:t>
+            </w:r>
+            <w:proofErr w:type="spellEnd"/>
+            <w:r>
+              <w:rPr>
+                <w:rFonts w:cstheme="minorHAnsi"/>
+                <w:lang w:val="es-ES"/>
+              </w:rPr>
+              <w:t>&gt;&gt;</w:t>
+            </w:r>
+          </w:p>
+          <w:p>
+            <w:pPr>
+              <w:rPr>
+                <w:rFonts w:cstheme="minorHAnsi"/>
+                <w:lang w:val="es-ES"/>
+              </w:rPr>
+            </w:pPr>
+            <w:r>
+              <w:rPr>
+                <w:rFonts w:cstheme="minorHAnsi"/>
+                <w:lang w:val="es-ES"/>
+              </w:rPr>
+              <w:t>Yes</w:t>
+            </w:r>
+          </w:p>
+          <w:p>
+            <w:pPr>
+              <w:rPr>
+                <w:rFonts w:cstheme="minorHAnsi"/>
+              </w:rPr>
+            </w:pPr>
+            <w:r>
+              <w:rPr>
+                <w:rFonts w:cstheme="minorHAnsi"/>
+              </w:rPr>
+              <w:t>&lt;&lt;else&gt;&gt;</w:t>
+            </w:r>
+          </w:p>
+          <w:p>
+            <w:pPr>
+              <w:rPr>
+                <w:rFonts w:cstheme="minorHAnsi"/>
+              </w:rPr>
+            </w:pPr>
+            <w:r>
+              <w:rPr>
+                <w:rFonts w:cstheme="minorHAnsi"/>
+              </w:rPr>
+              <w:lastRenderedPageBreak/>
+              <w:t>No</w:t>
+            </w:r>
+          </w:p>
+          <w:p>
+            <w:pPr>
+              <w:rPr>
+                <w:rFonts w:cstheme="minorHAnsi"/>
+              </w:rPr>
+            </w:pPr>
+            <w:r>
+              <w:rPr>
+                <w:rFonts w:cstheme="minorHAnsi"/>
+              </w:rPr>
+              <w:t>&lt;&lt;es_&gt;&gt;</w:t>
+            </w:r>
+          </w:p>
+        </w:tc>
+      </w:tr>
+      <w:tr>
+        <w:tc>
+          <w:tcPr>
+            <w:tcW w:w="4508" w:type="dxa"/>
+            <w:tcBorders>
+              <w:top w:val="single" w:sz="4" w:space="0" w:color="auto"/>
+              <w:left w:val="nil"/>
+              <w:bottom w:val="single" w:sz="4" w:space="0" w:color="auto"/>
+              <w:right w:val="nil"/>
+            </w:tcBorders>
+          </w:tcPr>
+          <w:p>
+            <w:pPr>
+              <w:rPr>
+                <w:rFonts w:cstheme="minorHAnsi"/>
+              </w:rPr>
+            </w:pPr>
+            <w:r>
+              <w:rPr>
+                <w:rFonts w:cstheme="minorHAnsi"/>
+              </w:rPr>
+              <w:lastRenderedPageBreak/>
+              <w:t>&lt;&lt;</w:t>
+            </w:r>
+            <w:proofErr w:type="spellStart"/>
+            <w:r>
+              <w:rPr>
+                <w:rFonts w:cstheme="minorHAnsi"/>
+              </w:rPr>
+              <w:t>rs_debtList</w:t>
+            </w:r>
+            <w:proofErr w:type="spellEnd"/>
+            <w:r>
+              <w:rPr>
+                <w:rFonts w:cstheme="minorHAnsi"/>
+              </w:rPr>
+              <w:t>&gt;&gt;</w:t>
+            </w:r>
+          </w:p>
+        </w:tc>
+        <w:tc>
+          <w:tcPr>
+            <w:tcW w:w="4508" w:type="dxa"/>
+            <w:tcBorders>
+              <w:top w:val="single" w:sz="4" w:space="0" w:color="auto"/>
+              <w:left w:val="nil"/>
+              <w:bottom w:val="single" w:sz="4" w:space="0" w:color="auto"/>
+              <w:right w:val="nil"/>
+            </w:tcBorders>
+          </w:tcPr>
+          <w:p>
+            <w:pPr>
+              <w:rPr>
+                <w:rFonts w:cstheme="minorHAnsi"/>
+              </w:rPr>
+            </w:pPr>
           </w:p>
         </w:tc>
       </w:tr>
@@ -10549,15 +9973,27 @@
             <w:pPr>
               <w:rPr>
                 <w:rFonts w:cstheme="minorHAnsi"/>
-                <w:highlight w:val="yellow"/>
-              </w:rPr>
-            </w:pPr>
-            <w:r>
-              <w:rPr>
-                <w:rFonts w:cstheme="minorHAnsi"/>
-                <w:highlight w:val="yellow"/>
-              </w:rPr>
-              <w:t>((creditor name))</w:t>
+              </w:rPr>
+            </w:pPr>
+            <w:r>
+              <w:rPr>
+                <w:rFonts w:cstheme="minorHAnsi"/>
+              </w:rPr>
+              <w:t>&lt;&lt;</w:t>
+            </w:r>
+            <w:proofErr w:type="spellStart"/>
+            <w:r>
+              <w:rPr>
+                <w:rFonts w:cstheme="minorHAnsi"/>
+              </w:rPr>
+              <w:t>debtOwedTo</w:t>
+            </w:r>
+            <w:proofErr w:type="spellEnd"/>
+            <w:r>
+              <w:rPr>
+                <w:rFonts w:cstheme="minorHAnsi"/>
+              </w:rPr>
+              <w:t>&gt;&gt;</w:t>
             </w:r>
           </w:p>
         </w:tc>
@@ -10603,15 +10039,33 @@
             <w:pPr>
               <w:rPr>
                 <w:rFonts w:cstheme="minorHAnsi"/>
-                <w:highlight w:val="yellow"/>
-              </w:rPr>
-            </w:pPr>
-            <w:r>
-              <w:rPr>
-                <w:rFonts w:cstheme="minorHAnsi"/>
-                <w:highlight w:val="yellow"/>
-              </w:rPr>
-              <w:t>((amount in £))</w:t>
+              </w:rPr>
+            </w:pPr>
+            <w:r>
+              <w:rPr>
+                <w:rFonts w:cstheme="minorHAnsi"/>
+              </w:rPr>
+              <w:t>£</w:t>
+            </w:r>
+            <w:r>
+              <w:rPr>
+                <w:rFonts w:cstheme="minorHAnsi"/>
+              </w:rPr>
+              <w:t>&lt;&lt;</w:t>
+            </w:r>
+            <w:proofErr w:type="spellStart"/>
+            <w:r>
+              <w:rPr>
+                <w:rFonts w:cstheme="minorHAnsi"/>
+              </w:rPr>
+              <w:t>poundsOwed</w:t>
+            </w:r>
+            <w:proofErr w:type="spellEnd"/>
+            <w:r>
+              <w:rPr>
+                <w:rFonts w:cstheme="minorHAnsi"/>
+              </w:rPr>
+              <w:t>&gt;&gt;</w:t>
             </w:r>
           </w:p>
         </w:tc>
@@ -10657,16 +10111,79 @@
             <w:pPr>
               <w:rPr>
                 <w:rFonts w:cstheme="minorHAnsi"/>
+              </w:rPr>
+            </w:pPr>
+            <w:r>
+              <w:rPr>
+                <w:rFonts w:cstheme="minorHAnsi"/>
+              </w:rPr>
+              <w:t>£</w:t>
+            </w:r>
+            <w:r>
+              <w:rPr>
+                <w:rFonts w:cstheme="minorHAnsi"/>
+              </w:rPr>
+              <w:t>&lt;&lt;</w:t>
+            </w:r>
+            <w:proofErr w:type="spellStart"/>
+            <w:r>
+              <w:rPr>
+                <w:rFonts w:cstheme="minorHAnsi"/>
+              </w:rPr>
+              <w:t>paidPerMonth</w:t>
+            </w:r>
+            <w:proofErr w:type="spellEnd"/>
+            <w:r>
+              <w:rPr>
+                <w:rFonts w:cstheme="minorHAnsi"/>
+              </w:rPr>
+              <w:t>&gt;&gt;</w:t>
+            </w:r>
+          </w:p>
+        </w:tc>
+      </w:tr>
+      <w:tr>
+        <w:tc>
+          <w:tcPr>
+            <w:tcW w:w="4508" w:type="dxa"/>
+            <w:tcBorders>
+              <w:top w:val="single" w:sz="4" w:space="0" w:color="auto"/>
+              <w:left w:val="nil"/>
+              <w:bottom w:val="single" w:sz="4" w:space="0" w:color="auto"/>
+              <w:right w:val="nil"/>
+            </w:tcBorders>
+          </w:tcPr>
+          <w:p>
+            <w:pPr>
+              <w:rPr>
+                <w:rFonts w:cstheme="minorHAnsi"/>
+              </w:rPr>
+            </w:pPr>
+            <w:r>
+              <w:rPr>
+                <w:rFonts w:cstheme="minorHAnsi"/>
+              </w:rPr>
+              <w:t>&lt;&lt;es_&gt;&gt;</w:t>
+            </w:r>
+          </w:p>
+        </w:tc>
+        <w:tc>
+          <w:tcPr>
+            <w:tcW w:w="4508" w:type="dxa"/>
+            <w:tcBorders>
+              <w:top w:val="single" w:sz="4" w:space="0" w:color="auto"/>
+              <w:left w:val="nil"/>
+              <w:bottom w:val="single" w:sz="4" w:space="0" w:color="auto"/>
+              <w:right w:val="nil"/>
+            </w:tcBorders>
+          </w:tcPr>
+          <w:p>
+            <w:pPr>
+              <w:rPr>
+                <w:rFonts w:cstheme="minorHAnsi"/>
                 <w:highlight w:val="yellow"/>
               </w:rPr>
             </w:pPr>
-            <w:r>
-              <w:rPr>
-                <w:rFonts w:cstheme="minorHAnsi"/>
-                <w:highlight w:val="yellow"/>
-              </w:rPr>
-              <w:t>((amount in £ per month))</w:t>
-            </w:r>
           </w:p>
         </w:tc>
       </w:tr>
@@ -10677,6 +10194,40 @@
           <w:rFonts w:cstheme="minorHAnsi"/>
         </w:rPr>
       </w:pPr>
+      <w:r>
+        <w:rPr>
+          <w:rFonts w:cstheme="minorHAnsi"/>
+        </w:rPr>
+        <w:t>&lt;&lt;cs_{</w:t>
+      </w:r>
+      <w:proofErr w:type="spellStart"/>
+      <w:proofErr w:type="gramStart"/>
+      <w:r>
+        <w:rPr>
+          <w:rFonts w:cstheme="minorHAnsi"/>
+        </w:rPr>
+        <w:t>courtOrderDetails</w:t>
+      </w:r>
+      <w:proofErr w:type="spellEnd"/>
+      <w:r>
+        <w:rPr>
+          <w:rFonts w:cstheme="minorHAnsi"/>
+        </w:rPr>
+        <w:t>[</w:t>
+      </w:r>
+      <w:proofErr w:type="gramEnd"/>
+      <w:r>
+        <w:rPr>
+          <w:rFonts w:cstheme="minorHAnsi"/>
+        </w:rPr>
+        <w:t>0] != null</w:t>
+      </w:r>
+      <w:r>
+        <w:rPr>
+          <w:rFonts w:cstheme="minorHAnsi"/>
+        </w:rPr>
+        <w:t>}&gt;&gt;</w:t>
+      </w:r>
     </w:p>
     <w:tbl>
       <w:tblPr>
@@ -10703,28 +10254,13 @@
               <w:bottom w:val="single" w:sz="4" w:space="0" w:color="auto"/>
               <w:right w:val="nil"/>
             </w:tcBorders>
-            <w:hideMark/>
-          </w:tcPr>
-          <w:p>
-            <w:pPr>
-              <w:rPr>
-                <w:rFonts w:cstheme="minorHAnsi"/>
-              </w:rPr>
-            </w:pPr>
-            <w:commentRangeStart w:id="4"/>
-            <w:r>
-              <w:rPr>
-                <w:rFonts w:cstheme="minorHAnsi"/>
-              </w:rPr>
-              <w:t xml:space="preserve">Court order </w:t>
-            </w:r>
-            <w:commentRangeEnd w:id="4"/>
-            <w:r>
-              <w:rPr>
-                <w:rStyle w:val="CommentReference"/>
-              </w:rPr>
-              <w:commentReference w:id="4"/>
-            </w:r>
+          </w:tcPr>
+          <w:p>
+            <w:pPr>
+              <w:rPr>
+                <w:rFonts w:cstheme="minorHAnsi"/>
+              </w:rPr>
+            </w:pPr>
           </w:p>
         </w:tc>
         <w:tc>
@@ -10768,10 +10304,30 @@
               <w:rPr>
                 <w:rFonts w:cstheme="minorHAnsi"/>
               </w:rPr>
-              <w:t>Count ordered defendant to pay someone else</w:t>
-            </w:r>
-          </w:p>
-        </w:tc>
+              <w:t xml:space="preserve">Court order </w:t>
+            </w:r>
+          </w:p>
+        </w:tc>
+        <w:tc>
+          <w:tcPr>
+            <w:tcW w:w="4508" w:type="dxa"/>
+            <w:tcBorders>
+              <w:top w:val="single" w:sz="4" w:space="0" w:color="auto"/>
+              <w:left w:val="nil"/>
+              <w:bottom w:val="single" w:sz="4" w:space="0" w:color="auto"/>
+              <w:right w:val="nil"/>
+            </w:tcBorders>
+          </w:tcPr>
+          <w:p>
+            <w:pPr>
+              <w:rPr>
+                <w:rFonts w:cstheme="minorHAnsi"/>
+              </w:rPr>
+            </w:pPr>
+          </w:p>
+        </w:tc>
+      </w:tr>
+      <w:tr>
         <w:tc>
           <w:tcPr>
             <w:tcW w:w="4508" w:type="dxa"/>
@@ -10787,20 +10343,16 @@
             <w:pPr>
               <w:rPr>
                 <w:rFonts w:cstheme="minorHAnsi"/>
-                <w:highlight w:val="yellow"/>
-              </w:rPr>
-            </w:pPr>
-            <w:r>
-              <w:rPr>
-                <w:rFonts w:cstheme="minorHAnsi"/>
-                <w:highlight w:val="yellow"/>
-              </w:rPr>
-              <w:t>((yes/no))</w:t>
-            </w:r>
-          </w:p>
-        </w:tc>
-      </w:tr>
-      <w:tr>
+              </w:rPr>
+            </w:pPr>
+            <w:r>
+              <w:rPr>
+                <w:rFonts w:cstheme="minorHAnsi"/>
+              </w:rPr>
+              <w:t>Count ordered defendant to pay someone else</w:t>
+            </w:r>
+          </w:p>
+        </w:tc>
         <w:tc>
           <w:tcPr>
             <w:tcW w:w="4508" w:type="dxa"/>
@@ -10822,10 +10374,77 @@
               <w:rPr>
                 <w:rFonts w:cstheme="minorHAnsi"/>
               </w:rPr>
-              <w:t>Details about court orders</w:t>
-            </w:r>
-          </w:p>
-        </w:tc>
+              <w:t>Yes</w:t>
+            </w:r>
+          </w:p>
+          <w:p>
+            <w:pPr>
+              <w:rPr>
+                <w:rFonts w:cstheme="minorHAnsi"/>
+              </w:rPr>
+            </w:pPr>
+          </w:p>
+        </w:tc>
+      </w:tr>
+      <w:tr>
+        <w:tc>
+          <w:tcPr>
+            <w:tcW w:w="4508" w:type="dxa"/>
+            <w:tcBorders>
+              <w:top w:val="single" w:sz="4" w:space="0" w:color="auto"/>
+              <w:left w:val="nil"/>
+              <w:bottom w:val="single" w:sz="4" w:space="0" w:color="auto"/>
+              <w:right w:val="nil"/>
+            </w:tcBorders>
+          </w:tcPr>
+          <w:p>
+            <w:pPr>
+              <w:rPr>
+                <w:rFonts w:cstheme="minorHAnsi"/>
+              </w:rPr>
+            </w:pPr>
+            <w:r>
+              <w:rPr>
+                <w:rFonts w:cstheme="minorHAnsi"/>
+              </w:rPr>
+              <w:t>&lt;&lt;</w:t>
+            </w:r>
+            <w:proofErr w:type="spellStart"/>
+            <w:r>
+              <w:rPr>
+                <w:rFonts w:cstheme="minorHAnsi"/>
+              </w:rPr>
+              <w:t>rs_courtOrderDetails</w:t>
+            </w:r>
+            <w:proofErr w:type="spellEnd"/>
+            <w:r>
+              <w:rPr>
+                <w:rFonts w:cstheme="minorHAnsi"/>
+              </w:rPr>
+              <w:t>&gt;&gt;</w:t>
+            </w:r>
+          </w:p>
+        </w:tc>
+        <w:tc>
+          <w:tcPr>
+            <w:tcW w:w="4508" w:type="dxa"/>
+            <w:tcBorders>
+              <w:top w:val="single" w:sz="4" w:space="0" w:color="auto"/>
+              <w:left w:val="nil"/>
+              <w:bottom w:val="single" w:sz="4" w:space="0" w:color="auto"/>
+              <w:right w:val="nil"/>
+            </w:tcBorders>
+          </w:tcPr>
+          <w:p>
+            <w:pPr>
+              <w:rPr>
+                <w:rFonts w:cstheme="minorHAnsi"/>
+              </w:rPr>
+            </w:pPr>
+          </w:p>
+        </w:tc>
+      </w:tr>
+      <w:tr>
         <w:tc>
           <w:tcPr>
             <w:tcW w:w="4508" w:type="dxa"/>
@@ -10841,20 +10460,16 @@
             <w:pPr>
               <w:rPr>
                 <w:rFonts w:cstheme="minorHAnsi"/>
-                <w:highlight w:val="yellow"/>
-              </w:rPr>
-            </w:pPr>
-            <w:r>
-              <w:rPr>
-                <w:rFonts w:cstheme="minorHAnsi"/>
-                <w:highlight w:val="yellow"/>
-              </w:rPr>
-              <w:t>((court order details))</w:t>
-            </w:r>
-          </w:p>
-        </w:tc>
-      </w:tr>
-      <w:tr>
+              </w:rPr>
+            </w:pPr>
+            <w:r>
+              <w:rPr>
+                <w:rFonts w:cstheme="minorHAnsi"/>
+              </w:rPr>
+              <w:t>Details about court orders</w:t>
+            </w:r>
+          </w:p>
+        </w:tc>
         <w:tc>
           <w:tcPr>
             <w:tcW w:w="4508" w:type="dxa"/>
@@ -10876,10 +10491,26 @@
               <w:rPr>
                 <w:rFonts w:cstheme="minorHAnsi"/>
               </w:rPr>
-              <w:t>Amount they owe</w:t>
-            </w:r>
-          </w:p>
-        </w:tc>
+              <w:t>&lt;&lt;</w:t>
+            </w:r>
+            <w:proofErr w:type="spellStart"/>
+            <w:r>
+              <w:rPr>
+                <w:rFonts w:cstheme="minorHAnsi"/>
+              </w:rPr>
+              <w:t>claimNumberText</w:t>
+            </w:r>
+            <w:proofErr w:type="spellEnd"/>
+            <w:r>
+              <w:rPr>
+                <w:rFonts w:cstheme="minorHAnsi"/>
+              </w:rPr>
+              <w:t>&gt;&gt;</w:t>
+            </w:r>
+          </w:p>
+        </w:tc>
+      </w:tr>
+      <w:tr>
         <w:tc>
           <w:tcPr>
             <w:tcW w:w="4508" w:type="dxa"/>
@@ -10895,16 +10526,149 @@
             <w:pPr>
               <w:rPr>
                 <w:rFonts w:cstheme="minorHAnsi"/>
+              </w:rPr>
+            </w:pPr>
+            <w:r>
+              <w:rPr>
+                <w:rFonts w:cstheme="minorHAnsi"/>
+              </w:rPr>
+              <w:t>Amount they owe</w:t>
+            </w:r>
+          </w:p>
+        </w:tc>
+        <w:tc>
+          <w:tcPr>
+            <w:tcW w:w="4508" w:type="dxa"/>
+            <w:tcBorders>
+              <w:top w:val="single" w:sz="4" w:space="0" w:color="auto"/>
+              <w:left w:val="nil"/>
+              <w:bottom w:val="single" w:sz="4" w:space="0" w:color="auto"/>
+              <w:right w:val="nil"/>
+            </w:tcBorders>
+            <w:hideMark/>
+          </w:tcPr>
+          <w:p>
+            <w:pPr>
+              <w:rPr>
+                <w:rFonts w:cstheme="minorHAnsi"/>
+              </w:rPr>
+            </w:pPr>
+            <w:r>
+              <w:rPr>
+                <w:rFonts w:cstheme="minorHAnsi"/>
+              </w:rPr>
+              <w:t>£</w:t>
+            </w:r>
+            <w:r>
+              <w:rPr>
+                <w:rFonts w:cstheme="minorHAnsi"/>
+              </w:rPr>
+              <w:t>&lt;&lt;</w:t>
+            </w:r>
+            <w:proofErr w:type="spellStart"/>
+            <w:r>
+              <w:rPr>
+                <w:rFonts w:cstheme="minorHAnsi"/>
+              </w:rPr>
+              <w:t>amountOwed</w:t>
+            </w:r>
+            <w:proofErr w:type="spellEnd"/>
+            <w:r>
+              <w:rPr>
+                <w:rFonts w:cstheme="minorHAnsi"/>
+              </w:rPr>
+              <w:t>&gt;&gt;</w:t>
+            </w:r>
+          </w:p>
+        </w:tc>
+      </w:tr>
+      <w:tr>
+        <w:tc>
+          <w:tcPr>
+            <w:tcW w:w="4508" w:type="dxa"/>
+            <w:tcBorders>
+              <w:top w:val="single" w:sz="4" w:space="0" w:color="auto"/>
+              <w:left w:val="nil"/>
+              <w:bottom w:val="single" w:sz="4" w:space="0" w:color="auto"/>
+              <w:right w:val="nil"/>
+            </w:tcBorders>
+          </w:tcPr>
+          <w:p>
+            <w:pPr>
+              <w:rPr>
+                <w:rFonts w:cstheme="minorHAnsi"/>
+              </w:rPr>
+            </w:pPr>
+            <w:r>
+              <w:rPr>
+                <w:rFonts w:cstheme="minorHAnsi"/>
+              </w:rPr>
+              <w:t>&lt;&lt;es_&gt;&gt;</w:t>
+            </w:r>
+          </w:p>
+        </w:tc>
+        <w:tc>
+          <w:tcPr>
+            <w:tcW w:w="4508" w:type="dxa"/>
+            <w:tcBorders>
+              <w:top w:val="single" w:sz="4" w:space="0" w:color="auto"/>
+              <w:left w:val="nil"/>
+              <w:bottom w:val="single" w:sz="4" w:space="0" w:color="auto"/>
+              <w:right w:val="nil"/>
+            </w:tcBorders>
+          </w:tcPr>
+          <w:p>
+            <w:pPr>
+              <w:rPr>
+                <w:rFonts w:cstheme="minorHAnsi"/>
                 <w:highlight w:val="yellow"/>
               </w:rPr>
             </w:pPr>
-            <w:r>
+          </w:p>
+        </w:tc>
+      </w:tr>
+      <w:tr>
+        <w:tc>
+          <w:tcPr>
+            <w:tcW w:w="4508" w:type="dxa"/>
+            <w:tcBorders>
+              <w:top w:val="single" w:sz="4" w:space="0" w:color="auto"/>
+              <w:left w:val="nil"/>
+              <w:bottom w:val="single" w:sz="4" w:space="0" w:color="auto"/>
+              <w:right w:val="nil"/>
+            </w:tcBorders>
+          </w:tcPr>
+          <w:p>
+            <w:pPr>
+              <w:rPr>
+                <w:rFonts w:cstheme="minorHAnsi"/>
+              </w:rPr>
+            </w:pPr>
+            <w:r>
+              <w:rPr>
+                <w:rFonts w:cstheme="minorHAnsi"/>
+              </w:rPr>
+              <w:t>&lt;&lt;es_&gt;&gt;</w:t>
+            </w:r>
+          </w:p>
+        </w:tc>
+        <w:tc>
+          <w:tcPr>
+            <w:tcW w:w="4508" w:type="dxa"/>
+            <w:tcBorders>
+              <w:top w:val="single" w:sz="4" w:space="0" w:color="auto"/>
+              <w:left w:val="nil"/>
+              <w:bottom w:val="single" w:sz="4" w:space="0" w:color="auto"/>
+              <w:right w:val="nil"/>
+            </w:tcBorders>
+          </w:tcPr>
+          <w:p>
+            <w:pPr>
               <w:rPr>
                 <w:rFonts w:cstheme="minorHAnsi"/>
                 <w:highlight w:val="yellow"/>
               </w:rPr>
-              <w:t>((amount in £))</w:t>
-            </w:r>
+            </w:pPr>
           </w:p>
         </w:tc>
       </w:tr>
@@ -11127,151 +10891,6 @@
     </w:sectPr>
   </w:body>
 </w:document>
-</file>
-
-<file path=word/comments.xml><?xml version="1.0" encoding="utf-8"?>
-<w:comments xmlns:wpc="http://schemas.microsoft.com/office/word/2010/wordprocessingCanvas" xmlns:cx="http://schemas.microsoft.com/office/drawing/2014/chartex" xmlns:cx1="http://schemas.microsoft.com/office/drawing/2015/9/8/chartex" xmlns:cx2="http://schemas.microsoft.com/office/drawing/2015/10/21/chartex" xmlns:cx3="http://schemas.microsoft.com/office/drawing/2016/5/9/chartex" xmlns:cx4="http://schemas.microsoft.com/office/drawing/2016/5/10/chartex" xmlns:cx5="http://schemas.microsoft.com/office/drawing/2016/5/11/chartex" xmlns:cx6="http://schemas.microsoft.com/office/drawing/2016/5/12/chartex" xmlns:cx7="http://schemas.microsoft.com/office/drawing/2016/5/13/chartex" xmlns:cx8="http://schemas.microsoft.com/office/drawing/2016/5/14/chartex" xmlns:mc="http://schemas.openxmlformats.org/markup-compatibility/2006" xmlns:aink="http://schemas.microsoft.com/office/drawing/2016/ink" xmlns:am3d="http://schemas.microsoft.com/office/drawing/2017/model3d" xmlns:o="urn:schemas-microsoft-com:office:office" xmlns:r="http://schemas.openxmlformats.org/officeDocument/2006/relationships" xmlns:m="http://schemas.openxmlformats.org/officeDocument/2006/math" xmlns:v="urn:schemas-microsoft-com:vml" xmlns:wp14="http://schemas.microsoft.com/office/word/2010/wordprocessingDrawing" xmlns:wp="http://schemas.openxmlformats.org/drawingml/2006/wordprocessingDrawing" xmlns:w10="urn:schemas-microsoft-com:office:word" xmlns:w="http://schemas.openxmlformats.org/wordprocessingml/2006/main" xmlns:w14="http://schemas.microsoft.com/office/word/2010/wordml" xmlns:w15="http://schemas.microsoft.com/office/word/2012/wordml" xmlns:w16cex="http://schemas.microsoft.com/office/word/2018/wordml/cex" xmlns:w16cid="http://schemas.microsoft.com/office/word/2016/wordml/cid" xmlns:w16="http://schemas.microsoft.com/office/word/2018/wordml" xmlns:w16sdtdh="http://schemas.microsoft.com/office/word/2020/wordml/sdtdatahash" xmlns:w16se="http://schemas.microsoft.com/office/word/2015/wordml/symex" xmlns:wpg="http://schemas.microsoft.com/office/word/2010/wordprocessingGroup" xmlns:wpi="http://schemas.microsoft.com/office/word/2010/wordprocessingInk" xmlns:wne="http://schemas.microsoft.com/office/word/2006/wordml" xmlns:wps="http://schemas.microsoft.com/office/word/2010/wordprocessingShape" mc:Ignorable="w14 w15 w16se w16cid w16 w16cex w16sdtdh wp14">
-  <w:comment w:id="0" w:author="Colin Rowe" w:date="2023-02-07T14:24:00Z" w:initials="CR">
-    <w:p>
-      <w:r>
-        <w:rPr>
-          <w:rStyle w:val="CommentReference"/>
-        </w:rPr>
-        <w:annotationRef/>
-      </w:r>
-      <w:r>
-        <w:rPr>
-          <w:color w:val="000000"/>
-          <w:sz w:val="20"/>
-          <w:szCs w:val="20"/>
-        </w:rPr>
-        <w:t>Only shown is employed selected above</w:t>
-      </w:r>
-    </w:p>
-    <w:p>
-      <w:r>
-        <w:rPr>
-          <w:color w:val="000000"/>
-          <w:sz w:val="20"/>
-          <w:szCs w:val="20"/>
-        </w:rPr>
-        <w:t xml:space="preserve">Include option to add other employed jobs in a numbered list </w:t>
-      </w:r>
-    </w:p>
-  </w:comment>
-  <w:comment w:id="1" w:author="Colin Rowe" w:date="2023-02-07T14:25:00Z" w:initials="CR">
-    <w:p>
-      <w:r>
-        <w:rPr>
-          <w:rStyle w:val="CommentReference"/>
-        </w:rPr>
-        <w:annotationRef/>
-      </w:r>
-      <w:r>
-        <w:rPr>
-          <w:color w:val="000000"/>
-          <w:sz w:val="20"/>
-          <w:szCs w:val="20"/>
-        </w:rPr>
-        <w:t>Only shown if self-employment selected above</w:t>
-      </w:r>
-    </w:p>
-    <w:p>
-      <w:r>
-        <w:rPr>
-          <w:color w:val="000000"/>
-          <w:sz w:val="20"/>
-          <w:szCs w:val="20"/>
-        </w:rPr>
-        <w:t xml:space="preserve">Include option to add other self-employed jobs in a numbered list </w:t>
-      </w:r>
-    </w:p>
-  </w:comment>
-  <w:comment w:id="2" w:author="Colin Rowe" w:date="2023-02-07T14:25:00Z" w:initials="CR">
-    <w:p>
-      <w:r>
-        <w:rPr>
-          <w:rStyle w:val="CommentReference"/>
-        </w:rPr>
-        <w:annotationRef/>
-      </w:r>
-      <w:r>
-        <w:rPr>
-          <w:color w:val="000000"/>
-          <w:sz w:val="20"/>
-          <w:szCs w:val="20"/>
-        </w:rPr>
-        <w:t xml:space="preserve">Option to add other accounts in a numbered list </w:t>
-      </w:r>
-    </w:p>
-  </w:comment>
-  <w:comment w:id="3" w:author="Colin Rowe" w:date="2023-02-07T14:25:00Z" w:initials="CR">
-    <w:p>
-      <w:r>
-        <w:rPr>
-          <w:rStyle w:val="CommentReference"/>
-        </w:rPr>
-        <w:annotationRef/>
-      </w:r>
-      <w:r>
-        <w:rPr>
-          <w:color w:val="000000"/>
-          <w:sz w:val="20"/>
-          <w:szCs w:val="20"/>
-        </w:rPr>
-        <w:t xml:space="preserve">Option to add other debts as a numbered list if user selects yes, they have debts </w:t>
-      </w:r>
-    </w:p>
-  </w:comment>
-  <w:comment w:id="4" w:author="Colin Rowe" w:date="2023-02-07T14:26:00Z" w:initials="CR">
-    <w:p>
-      <w:r>
-        <w:rPr>
-          <w:rStyle w:val="CommentReference"/>
-        </w:rPr>
-        <w:annotationRef/>
-      </w:r>
-      <w:r>
-        <w:rPr>
-          <w:color w:val="000000"/>
-          <w:sz w:val="20"/>
-          <w:szCs w:val="20"/>
-        </w:rPr>
-        <w:t>Only show if user selects yes</w:t>
-      </w:r>
-    </w:p>
-  </w:comment>
-</w:comments>
-</file>
-
-<file path=word/commentsExtended.xml><?xml version="1.0" encoding="utf-8"?>
-<w15:commentsEx xmlns:wpc="http://schemas.microsoft.com/office/word/2010/wordprocessingCanvas" xmlns:cx="http://schemas.microsoft.com/office/drawing/2014/chartex" xmlns:cx1="http://schemas.microsoft.com/office/drawing/2015/9/8/chartex" xmlns:cx2="http://schemas.microsoft.com/office/drawing/2015/10/21/chartex" xmlns:cx3="http://schemas.microsoft.com/office/drawing/2016/5/9/chartex" xmlns:cx4="http://schemas.microsoft.com/office/drawing/2016/5/10/chartex" xmlns:cx5="http://schemas.microsoft.com/office/drawing/2016/5/11/chartex" xmlns:cx6="http://schemas.microsoft.com/office/drawing/2016/5/12/chartex" xmlns:cx7="http://schemas.microsoft.com/office/drawing/2016/5/13/chartex" xmlns:cx8="http://schemas.microsoft.com/office/drawing/2016/5/14/chartex" xmlns:mc="http://schemas.openxmlformats.org/markup-compatibility/2006" xmlns:aink="http://schemas.microsoft.com/office/drawing/2016/ink" xmlns:am3d="http://schemas.microsoft.com/office/drawing/2017/model3d" xmlns:o="urn:schemas-microsoft-com:office:office" xmlns:r="http://schemas.openxmlformats.org/officeDocument/2006/relationships" xmlns:m="http://schemas.openxmlformats.org/officeDocument/2006/math" xmlns:v="urn:schemas-microsoft-com:vml" xmlns:wp14="http://schemas.microsoft.com/office/word/2010/wordprocessingDrawing" xmlns:wp="http://schemas.openxmlformats.org/drawingml/2006/wordprocessingDrawing" xmlns:w10="urn:schemas-microsoft-com:office:word" xmlns:w="http://schemas.openxmlformats.org/wordprocessingml/2006/main" xmlns:w14="http://schemas.microsoft.com/office/word/2010/wordml" xmlns:w15="http://schemas.microsoft.com/office/word/2012/wordml" xmlns:w16cex="http://schemas.microsoft.com/office/word/2018/wordml/cex" xmlns:w16cid="http://schemas.microsoft.com/office/word/2016/wordml/cid" xmlns:w16="http://schemas.microsoft.com/office/word/2018/wordml" xmlns:w16sdtdh="http://schemas.microsoft.com/office/word/2020/wordml/sdtdatahash" xmlns:w16se="http://schemas.microsoft.com/office/word/2015/wordml/symex" xmlns:wpg="http://schemas.microsoft.com/office/word/2010/wordprocessingGroup" xmlns:wpi="http://schemas.microsoft.com/office/word/2010/wordprocessingInk" xmlns:wne="http://schemas.microsoft.com/office/word/2006/wordml" xmlns:wps="http://schemas.microsoft.com/office/word/2010/wordprocessingShape" mc:Ignorable="w14 w15 w16se w16cid w16 w16cex w16sdtdh wp14">
-  <w15:commentEx w15:paraId="7A184036" w15:done="0"/>
-  <w15:commentEx w15:paraId="18DFF5B9" w15:done="0"/>
-  <w15:commentEx w15:paraId="62E2837C" w15:done="0"/>
-  <w15:commentEx w15:paraId="26DB1E9D" w15:done="0"/>
-  <w15:commentEx w15:paraId="3F323C76" w15:done="0"/>
-</w15:commentsEx>
-</file>
-
-<file path=word/commentsExtensible.xml><?xml version="1.0" encoding="utf-8"?>
-<w16cex:commentsExtensible xmlns:wpc="http://schemas.microsoft.com/office/word/2010/wordprocessingCanvas" xmlns:cx="http://schemas.microsoft.com/office/drawing/2014/chartex" xmlns:cx1="http://schemas.microsoft.com/office/drawing/2015/9/8/chartex" xmlns:cx2="http://schemas.microsoft.com/office/drawing/2015/10/21/chartex" xmlns:cx3="http://schemas.microsoft.com/office/drawing/2016/5/9/chartex" xmlns:cx4="http://schemas.microsoft.com/office/drawing/2016/5/10/chartex" xmlns:cx5="http://schemas.microsoft.com/office/drawing/2016/5/11/chartex" xmlns:cx6="http://schemas.microsoft.com/office/drawing/2016/5/12/chartex" xmlns:cx7="http://schemas.microsoft.com/office/drawing/2016/5/13/chartex" xmlns:cx8="http://schemas.microsoft.com/office/drawing/2016/5/14/chartex" xmlns:mc="http://schemas.openxmlformats.org/markup-compatibility/2006" xmlns:aink="http://schemas.microsoft.com/office/drawing/2016/ink" xmlns:am3d="http://schemas.microsoft.com/office/drawing/2017/model3d" xmlns:o="urn:schemas-microsoft-com:office:office" xmlns:r="http://schemas.openxmlformats.org/officeDocument/2006/relationships" xmlns:m="http://schemas.openxmlformats.org/officeDocument/2006/math" xmlns:v="urn:schemas-microsoft-com:vml" xmlns:wp14="http://schemas.microsoft.com/office/word/2010/wordprocessingDrawing" xmlns:wp="http://schemas.openxmlformats.org/drawingml/2006/wordprocessingDrawing" xmlns:w10="urn:schemas-microsoft-com:office:word" xmlns:w="http://schemas.openxmlformats.org/wordprocessingml/2006/main" xmlns:w14="http://schemas.microsoft.com/office/word/2010/wordml" xmlns:w15="http://schemas.microsoft.com/office/word/2012/wordml" xmlns:w16cex="http://schemas.microsoft.com/office/word/2018/wordml/cex" xmlns:w16cid="http://schemas.microsoft.com/office/word/2016/wordml/cid" xmlns:w16="http://schemas.microsoft.com/office/word/2018/wordml" xmlns:w16sdtdh="http://schemas.microsoft.com/office/word/2020/wordml/sdtdatahash" xmlns:w16se="http://schemas.microsoft.com/office/word/2015/wordml/symex" xmlns:wpg="http://schemas.microsoft.com/office/word/2010/wordprocessingGroup" xmlns:wpi="http://schemas.microsoft.com/office/word/2010/wordprocessingInk" xmlns:wne="http://schemas.microsoft.com/office/word/2006/wordml" xmlns:wps="http://schemas.microsoft.com/office/word/2010/wordprocessingShape" mc:Ignorable="w14 w15 w16se w16cid w16 w16cex w16sdtdh wp14">
-  <w16cex:commentExtensible w16cex:durableId="27A72896" w16cex:dateUtc="2023-02-27T12:03:00Z"/>
-  <w16cex:commentExtensible w16cex:durableId="27A72897" w16cex:dateUtc="2023-02-27T12:03:00Z"/>
-  <w16cex:commentExtensible w16cex:durableId="27A72898" w16cex:dateUtc="2023-02-27T12:03:00Z"/>
-  <w16cex:commentExtensible w16cex:durableId="27A72899" w16cex:dateUtc="2023-02-27T12:03:00Z"/>
-  <w16cex:commentExtensible w16cex:durableId="27A7289A" w16cex:dateUtc="2023-02-27T12:03:00Z"/>
-</w16cex:commentsExtensible>
-</file>
-
-<file path=word/commentsIds.xml><?xml version="1.0" encoding="utf-8"?>
-<w16cid:commentsIds xmlns:wpc="http://schemas.microsoft.com/office/word/2010/wordprocessingCanvas" xmlns:cx="http://schemas.microsoft.com/office/drawing/2014/chartex" xmlns:cx1="http://schemas.microsoft.com/office/drawing/2015/9/8/chartex" xmlns:cx2="http://schemas.microsoft.com/office/drawing/2015/10/21/chartex" xmlns:cx3="http://schemas.microsoft.com/office/drawing/2016/5/9/chartex" xmlns:cx4="http://schemas.microsoft.com/office/drawing/2016/5/10/chartex" xmlns:cx5="http://schemas.microsoft.com/office/drawing/2016/5/11/chartex" xmlns:cx6="http://schemas.microsoft.com/office/drawing/2016/5/12/chartex" xmlns:cx7="http://schemas.microsoft.com/office/drawing/2016/5/13/chartex" xmlns:cx8="http://schemas.microsoft.com/office/drawing/2016/5/14/chartex" xmlns:mc="http://schemas.openxmlformats.org/markup-compatibility/2006" xmlns:aink="http://schemas.microsoft.com/office/drawing/2016/ink" xmlns:am3d="http://schemas.microsoft.com/office/drawing/2017/model3d" xmlns:o="urn:schemas-microsoft-com:office:office" xmlns:r="http://schemas.openxmlformats.org/officeDocument/2006/relationships" xmlns:m="http://schemas.openxmlformats.org/officeDocument/2006/math" xmlns:v="urn:schemas-microsoft-com:vml" xmlns:wp14="http://schemas.microsoft.com/office/word/2010/wordprocessingDrawing" xmlns:wp="http://schemas.openxmlformats.org/drawingml/2006/wordprocessingDrawing" xmlns:w10="urn:schemas-microsoft-com:office:word" xmlns:w="http://schemas.openxmlformats.org/wordprocessingml/2006/main" xmlns:w14="http://schemas.microsoft.com/office/word/2010/wordml" xmlns:w15="http://schemas.microsoft.com/office/word/2012/wordml" xmlns:w16cex="http://schemas.microsoft.com/office/word/2018/wordml/cex" xmlns:w16cid="http://schemas.microsoft.com/office/word/2016/wordml/cid" xmlns:w16="http://schemas.microsoft.com/office/word/2018/wordml" xmlns:w16sdtdh="http://schemas.microsoft.com/office/word/2020/wordml/sdtdatahash" xmlns:w16se="http://schemas.microsoft.com/office/word/2015/wordml/symex" xmlns:wpg="http://schemas.microsoft.com/office/word/2010/wordprocessingGroup" xmlns:wpi="http://schemas.microsoft.com/office/word/2010/wordprocessingInk" xmlns:wne="http://schemas.microsoft.com/office/word/2006/wordml" xmlns:wps="http://schemas.microsoft.com/office/word/2010/wordprocessingShape" mc:Ignorable="w14 w15 w16se w16cid w16 w16cex w16sdtdh wp14">
-  <w16cid:commentId w16cid:paraId="7A184036" w16cid:durableId="27A72896"/>
-  <w16cid:commentId w16cid:paraId="18DFF5B9" w16cid:durableId="27A72897"/>
-  <w16cid:commentId w16cid:paraId="62E2837C" w16cid:durableId="27A72898"/>
-  <w16cid:commentId w16cid:paraId="26DB1E9D" w16cid:durableId="27A72899"/>
-  <w16cid:commentId w16cid:paraId="3F323C76" w16cid:durableId="27A7289A"/>
-</w16cid:commentsIds>
 </file>
 
 <file path=word/numbering.xml><?xml version="1.0" encoding="utf-8"?>
@@ -11393,14 +11012,6 @@
     </w:lvlOverride>
   </w:num>
 </w:numbering>
-</file>
-
-<file path=word/people.xml><?xml version="1.0" encoding="utf-8"?>
-<w15:people xmlns:wpc="http://schemas.microsoft.com/office/word/2010/wordprocessingCanvas" xmlns:cx="http://schemas.microsoft.com/office/drawing/2014/chartex" xmlns:cx1="http://schemas.microsoft.com/office/drawing/2015/9/8/chartex" xmlns:cx2="http://schemas.microsoft.com/office/drawing/2015/10/21/chartex" xmlns:cx3="http://schemas.microsoft.com/office/drawing/2016/5/9/chartex" xmlns:cx4="http://schemas.microsoft.com/office/drawing/2016/5/10/chartex" xmlns:cx5="http://schemas.microsoft.com/office/drawing/2016/5/11/chartex" xmlns:cx6="http://schemas.microsoft.com/office/drawing/2016/5/12/chartex" xmlns:cx7="http://schemas.microsoft.com/office/drawing/2016/5/13/chartex" xmlns:cx8="http://schemas.microsoft.com/office/drawing/2016/5/14/chartex" xmlns:mc="http://schemas.openxmlformats.org/markup-compatibility/2006" xmlns:aink="http://schemas.microsoft.com/office/drawing/2016/ink" xmlns:am3d="http://schemas.microsoft.com/office/drawing/2017/model3d" xmlns:o="urn:schemas-microsoft-com:office:office" xmlns:r="http://schemas.openxmlformats.org/officeDocument/2006/relationships" xmlns:m="http://schemas.openxmlformats.org/officeDocument/2006/math" xmlns:v="urn:schemas-microsoft-com:vml" xmlns:wp14="http://schemas.microsoft.com/office/word/2010/wordprocessingDrawing" xmlns:wp="http://schemas.openxmlformats.org/drawingml/2006/wordprocessingDrawing" xmlns:w10="urn:schemas-microsoft-com:office:word" xmlns:w="http://schemas.openxmlformats.org/wordprocessingml/2006/main" xmlns:w14="http://schemas.microsoft.com/office/word/2010/wordml" xmlns:w15="http://schemas.microsoft.com/office/word/2012/wordml" xmlns:w16cex="http://schemas.microsoft.com/office/word/2018/wordml/cex" xmlns:w16cid="http://schemas.microsoft.com/office/word/2016/wordml/cid" xmlns:w16="http://schemas.microsoft.com/office/word/2018/wordml" xmlns:w16sdtdh="http://schemas.microsoft.com/office/word/2020/wordml/sdtdatahash" xmlns:w16se="http://schemas.microsoft.com/office/word/2015/wordml/symex" xmlns:wpg="http://schemas.microsoft.com/office/word/2010/wordprocessingGroup" xmlns:wpi="http://schemas.microsoft.com/office/word/2010/wordprocessingInk" xmlns:wne="http://schemas.microsoft.com/office/word/2006/wordml" xmlns:wps="http://schemas.microsoft.com/office/word/2010/wordprocessingShape" mc:Ignorable="w14 w15 w16se w16cid w16 w16cex w16sdtdh wp14">
-  <w15:person w15:author="Colin Rowe">
-    <w15:presenceInfo w15:providerId="AD" w15:userId="S::colin.rowe@transformuk.com::4046b2bf-31c0-43cf-a648-21b3d0527c4e"/>
-  </w15:person>
-</w15:people>
 </file>
 
 <file path=word/styles.xml><?xml version="1.0" encoding="utf-8"?>

</xml_diff>

<commit_message>
CIV-5793 fix bugs related to generating document for part admit states paid
</commit_message>
<xml_diff>
--- a/docker/docmosis/templates/CV-SPC-CUI-ENG-01064.docx
+++ b/docker/docmosis/templates/CV-SPC-CUI-ENG-01064.docx
@@ -1,6 +1,6 @@
 
 <file path=word/document.xml><?xml version="1.0" encoding="utf-8"?>
-<w:document xmlns:wpc="http://schemas.microsoft.com/office/word/2010/wordprocessingCanvas" xmlns:cx="http://schemas.microsoft.com/office/drawing/2014/chartex" xmlns:cx1="http://schemas.microsoft.com/office/drawing/2015/9/8/chartex" xmlns:cx2="http://schemas.microsoft.com/office/drawing/2015/10/21/chartex" xmlns:cx3="http://schemas.microsoft.com/office/drawing/2016/5/9/chartex" xmlns:cx4="http://schemas.microsoft.com/office/drawing/2016/5/10/chartex" xmlns:cx5="http://schemas.microsoft.com/office/drawing/2016/5/11/chartex" xmlns:cx6="http://schemas.microsoft.com/office/drawing/2016/5/12/chartex" xmlns:cx7="http://schemas.microsoft.com/office/drawing/2016/5/13/chartex" xmlns:cx8="http://schemas.microsoft.com/office/drawing/2016/5/14/chartex" xmlns:mc="http://schemas.openxmlformats.org/markup-compatibility/2006" xmlns:aink="http://schemas.microsoft.com/office/drawing/2016/ink" xmlns:am3d="http://schemas.microsoft.com/office/drawing/2017/model3d" xmlns:o="urn:schemas-microsoft-com:office:office" xmlns:r="http://schemas.openxmlformats.org/officeDocument/2006/relationships" xmlns:m="http://schemas.openxmlformats.org/officeDocument/2006/math" xmlns:v="urn:schemas-microsoft-com:vml" xmlns:wp14="http://schemas.microsoft.com/office/word/2010/wordprocessingDrawing" xmlns:wp="http://schemas.openxmlformats.org/drawingml/2006/wordprocessingDrawing" xmlns:w10="urn:schemas-microsoft-com:office:word" xmlns:w="http://schemas.openxmlformats.org/wordprocessingml/2006/main" xmlns:w14="http://schemas.microsoft.com/office/word/2010/wordml" xmlns:w15="http://schemas.microsoft.com/office/word/2012/wordml" xmlns:w16cex="http://schemas.microsoft.com/office/word/2018/wordml/cex" xmlns:w16cid="http://schemas.microsoft.com/office/word/2016/wordml/cid" xmlns:w16="http://schemas.microsoft.com/office/word/2018/wordml" xmlns:w16sdtdh="http://schemas.microsoft.com/office/word/2020/wordml/sdtdatahash" xmlns:w16se="http://schemas.microsoft.com/office/word/2015/wordml/symex" xmlns:wpg="http://schemas.microsoft.com/office/word/2010/wordprocessingGroup" xmlns:wpi="http://schemas.microsoft.com/office/word/2010/wordprocessingInk" xmlns:wne="http://schemas.microsoft.com/office/word/2006/wordml" xmlns:wps="http://schemas.microsoft.com/office/word/2010/wordprocessingShape" mc:Ignorable="w14 w15 w16se w16cid w16 w16cex w16sdtdh wp14">
+<w:document xmlns:wpc="http://schemas.microsoft.com/office/word/2010/wordprocessingCanvas" xmlns:cx="http://schemas.microsoft.com/office/drawing/2014/chartex" xmlns:cx1="http://schemas.microsoft.com/office/drawing/2015/9/8/chartex" xmlns:cx2="http://schemas.microsoft.com/office/drawing/2015/10/21/chartex" xmlns:cx3="http://schemas.microsoft.com/office/drawing/2016/5/9/chartex" xmlns:cx4="http://schemas.microsoft.com/office/drawing/2016/5/10/chartex" xmlns:cx5="http://schemas.microsoft.com/office/drawing/2016/5/11/chartex" xmlns:cx6="http://schemas.microsoft.com/office/drawing/2016/5/12/chartex" xmlns:cx7="http://schemas.microsoft.com/office/drawing/2016/5/13/chartex" xmlns:cx8="http://schemas.microsoft.com/office/drawing/2016/5/14/chartex" xmlns:mc="http://schemas.openxmlformats.org/markup-compatibility/2006" xmlns:aink="http://schemas.microsoft.com/office/drawing/2016/ink" xmlns:am3d="http://schemas.microsoft.com/office/drawing/2017/model3d" xmlns:o="urn:schemas-microsoft-com:office:office" xmlns:oel="http://schemas.microsoft.com/office/2019/extlst" xmlns:r="http://schemas.openxmlformats.org/officeDocument/2006/relationships" xmlns:m="http://schemas.openxmlformats.org/officeDocument/2006/math" xmlns:v="urn:schemas-microsoft-com:vml" xmlns:wp14="http://schemas.microsoft.com/office/word/2010/wordprocessingDrawing" xmlns:wp="http://schemas.openxmlformats.org/drawingml/2006/wordprocessingDrawing" xmlns:w10="urn:schemas-microsoft-com:office:word" xmlns:w="http://schemas.openxmlformats.org/wordprocessingml/2006/main" xmlns:w14="http://schemas.microsoft.com/office/word/2010/wordml" xmlns:w15="http://schemas.microsoft.com/office/word/2012/wordml" xmlns:w16cex="http://schemas.microsoft.com/office/word/2018/wordml/cex" xmlns:w16cid="http://schemas.microsoft.com/office/word/2016/wordml/cid" xmlns:w16="http://schemas.microsoft.com/office/word/2018/wordml" xmlns:w16du="http://schemas.microsoft.com/office/word/2023/wordml/word16du" xmlns:w16sdtdh="http://schemas.microsoft.com/office/word/2020/wordml/sdtdatahash" xmlns:w16se="http://schemas.microsoft.com/office/word/2015/wordml/symex" xmlns:wpg="http://schemas.microsoft.com/office/word/2010/wordprocessingGroup" xmlns:wpi="http://schemas.microsoft.com/office/word/2010/wordprocessingInk" xmlns:wne="http://schemas.microsoft.com/office/word/2006/wordml" xmlns:wps="http://schemas.microsoft.com/office/word/2010/wordprocessingShape" mc:Ignorable="w14 w15 w16se w16cid w16 w16cex w16sdtdh wp14">
   <w:body>
     <w:tbl>
       <w:tblPr>
@@ -72,7 +72,7 @@
                           </pic:cNvPicPr>
                         </pic:nvPicPr>
                         <pic:blipFill>
-                          <a:blip r:embed="rId5">
+                          <a:blip r:embed="rId7">
                             <a:extLst>
                               <a:ext uri="{28A0092B-C50C-407E-A947-70E740481C1C}">
                                 <a14:useLocalDpi xmlns:a14="http://schemas.microsoft.com/office/drawing/2010/main" val="0"/>
@@ -270,7 +270,7 @@
                           </pic:cNvPicPr>
                         </pic:nvPicPr>
                         <pic:blipFill>
-                          <a:blip r:embed="rId6">
+                          <a:blip r:embed="rId8">
                             <a:extLst>
                               <a:ext uri="{28A0092B-C50C-407E-A947-70E740481C1C}">
                                 <a14:useLocalDpi xmlns:a14="http://schemas.microsoft.com/office/drawing/2010/main" val="0"/>
@@ -5888,185 +5888,6 @@
           </w:p>
         </w:tc>
       </w:tr>
-      <w:tr>
-        <w:tc>
-          <w:tcPr>
-            <w:tcW w:w="4508" w:type="dxa"/>
-          </w:tcPr>
-          <w:p>
-            <w:pPr>
-              <w:rPr>
-                <w:rFonts w:cstheme="minorHAnsi"/>
-              </w:rPr>
-            </w:pPr>
-            <w:r>
-              <w:rPr>
-                <w:rFonts w:cstheme="minorHAnsi"/>
-              </w:rPr>
-              <w:t>&lt;&lt;</w:t>
-            </w:r>
-            <w:proofErr w:type="spellStart"/>
-            <w:r>
-              <w:rPr>
-                <w:rFonts w:cstheme="minorHAnsi"/>
-              </w:rPr>
-              <w:t>cr</w:t>
-            </w:r>
-            <w:proofErr w:type="spellEnd"/>
-            <w:proofErr w:type="gramStart"/>
-            <w:r>
-              <w:rPr>
-                <w:rFonts w:cstheme="minorHAnsi"/>
-              </w:rPr>
-              <w:t>_{</w:t>
-            </w:r>
-            <w:proofErr w:type="spellStart"/>
-            <w:proofErr w:type="gramEnd"/>
-            <w:r>
-              <w:rPr>
-                <w:rFonts w:cstheme="minorHAnsi"/>
-              </w:rPr>
-              <w:t>responseType</w:t>
-            </w:r>
-            <w:proofErr w:type="spellEnd"/>
-            <w:r>
-              <w:rPr>
-                <w:rFonts w:cstheme="minorHAnsi"/>
-              </w:rPr>
-              <w:t xml:space="preserve"> == ‘PART_ADMISSION’}&gt;&gt;</w:t>
-            </w:r>
-          </w:p>
-        </w:tc>
-        <w:tc>
-          <w:tcPr>
-            <w:tcW w:w="4508" w:type="dxa"/>
-          </w:tcPr>
-          <w:p>
-            <w:pPr>
-              <w:rPr>
-                <w:rStyle w:val="normaltextrun"/>
-                <w:rFonts w:ascii="Segoe UI" w:hAnsi="Segoe UI" w:cs="Segoe UI"/>
-                <w:color w:val="000000"/>
-                <w:sz w:val="21"/>
-                <w:szCs w:val="21"/>
-                <w:shd w:val="clear" w:color="auto" w:fill="FFFFFF"/>
-                <w:lang w:val="es-ES"/>
-              </w:rPr>
-            </w:pPr>
-          </w:p>
-        </w:tc>
-      </w:tr>
-      <w:tr>
-        <w:tc>
-          <w:tcPr>
-            <w:tcW w:w="4508" w:type="dxa"/>
-          </w:tcPr>
-          <w:p>
-            <w:pPr>
-              <w:rPr>
-                <w:rFonts w:cstheme="minorHAnsi"/>
-              </w:rPr>
-            </w:pPr>
-            <w:r>
-              <w:rPr>
-                <w:rFonts w:cstheme="minorHAnsi"/>
-              </w:rPr>
-              <w:t>Amount paid</w:t>
-            </w:r>
-          </w:p>
-        </w:tc>
-        <w:tc>
-          <w:tcPr>
-            <w:tcW w:w="4508" w:type="dxa"/>
-          </w:tcPr>
-          <w:p>
-            <w:pPr>
-              <w:rPr>
-                <w:rStyle w:val="normaltextrun"/>
-                <w:rFonts w:ascii="Segoe UI" w:hAnsi="Segoe UI" w:cs="Segoe UI"/>
-                <w:color w:val="000000"/>
-                <w:sz w:val="21"/>
-                <w:szCs w:val="21"/>
-                <w:shd w:val="clear" w:color="auto" w:fill="FFFFFF"/>
-              </w:rPr>
-            </w:pPr>
-          </w:p>
-        </w:tc>
-      </w:tr>
-      <w:tr>
-        <w:tc>
-          <w:tcPr>
-            <w:tcW w:w="4508" w:type="dxa"/>
-          </w:tcPr>
-          <w:p>
-            <w:pPr>
-              <w:rPr>
-                <w:rFonts w:cstheme="minorHAnsi"/>
-              </w:rPr>
-            </w:pPr>
-            <w:r>
-              <w:rPr>
-                <w:rFonts w:cstheme="minorHAnsi"/>
-              </w:rPr>
-              <w:t>Why they dispute the claim</w:t>
-            </w:r>
-          </w:p>
-        </w:tc>
-        <w:tc>
-          <w:tcPr>
-            <w:tcW w:w="4508" w:type="dxa"/>
-          </w:tcPr>
-          <w:p>
-            <w:pPr>
-              <w:rPr>
-                <w:rStyle w:val="normaltextrun"/>
-                <w:rFonts w:ascii="Segoe UI" w:hAnsi="Segoe UI" w:cs="Segoe UI"/>
-                <w:color w:val="000000"/>
-                <w:sz w:val="21"/>
-                <w:szCs w:val="21"/>
-                <w:shd w:val="clear" w:color="auto" w:fill="FFFFFF"/>
-              </w:rPr>
-            </w:pPr>
-          </w:p>
-        </w:tc>
-      </w:tr>
-      <w:tr>
-        <w:tc>
-          <w:tcPr>
-            <w:tcW w:w="4508" w:type="dxa"/>
-          </w:tcPr>
-          <w:p>
-            <w:pPr>
-              <w:rPr>
-                <w:rFonts w:cstheme="minorHAnsi"/>
-              </w:rPr>
-            </w:pPr>
-            <w:r>
-              <w:rPr>
-                <w:rFonts w:cstheme="minorHAnsi"/>
-              </w:rPr>
-              <w:t>&lt;&lt;er_&gt;&gt;</w:t>
-            </w:r>
-          </w:p>
-        </w:tc>
-        <w:tc>
-          <w:tcPr>
-            <w:tcW w:w="4508" w:type="dxa"/>
-          </w:tcPr>
-          <w:p>
-            <w:pPr>
-              <w:rPr>
-                <w:rStyle w:val="normaltextrun"/>
-                <w:rFonts w:ascii="Segoe UI" w:hAnsi="Segoe UI" w:cs="Segoe UI"/>
-                <w:color w:val="000000"/>
-                <w:sz w:val="21"/>
-                <w:szCs w:val="21"/>
-                <w:shd w:val="clear" w:color="auto" w:fill="FFFFFF"/>
-              </w:rPr>
-            </w:pPr>
-          </w:p>
-        </w:tc>
-      </w:tr>
     </w:tbl>
     <w:p>
       <w:pPr>
@@ -6107,7 +5928,33 @@
         <w:rPr>
           <w:rFonts w:cstheme="minorHAnsi"/>
         </w:rPr>
-        <w:t xml:space="preserve"> == ‘FULL_DEFENCE’}&gt;&gt;</w:t>
+        <w:t xml:space="preserve"> == ‘FULL_DEFENCE’</w:t>
+      </w:r>
+      <w:r>
+        <w:rPr>
+          <w:rFonts w:cstheme="minorHAnsi"/>
+        </w:rPr>
+        <w:t xml:space="preserve">|| </w:t>
+      </w:r>
+      <w:proofErr w:type="spellStart"/>
+      <w:r>
+        <w:rPr>
+          <w:rFonts w:cstheme="minorHAnsi"/>
+        </w:rPr>
+        <w:t>responseType</w:t>
+      </w:r>
+      <w:proofErr w:type="spellEnd"/>
+      <w:r>
+        <w:rPr>
+          <w:rFonts w:cstheme="minorHAnsi"/>
+        </w:rPr>
+        <w:t xml:space="preserve"> == ‘PART_ADMISSION’</w:t>
+      </w:r>
+      <w:r>
+        <w:rPr>
+          <w:rFonts w:cstheme="minorHAnsi"/>
+        </w:rPr>
+        <w:t>}&gt;&gt;</w:t>
       </w:r>
     </w:p>
     <w:p>
@@ -6207,7 +6054,6 @@
                 <w:color w:val="000000"/>
                 <w:shd w:val="clear" w:color="auto" w:fill="FFFFFF"/>
               </w:rPr>
-              <w:lastRenderedPageBreak/>
               <w:t>Yes</w:t>
             </w:r>
           </w:p>
@@ -6306,6 +6152,7 @@
         <w:rPr>
           <w:rFonts w:cstheme="minorHAnsi"/>
         </w:rPr>
+        <w:lastRenderedPageBreak/>
         <w:t>&lt;&lt;es_&gt;&gt;</w:t>
       </w:r>
     </w:p>
@@ -8755,7 +8602,6 @@
               <w:rPr>
                 <w:rFonts w:cstheme="minorHAnsi"/>
               </w:rPr>
-              <w:lastRenderedPageBreak/>
               <w:t>Number of people</w:t>
             </w:r>
           </w:p>
@@ -8970,6 +8816,7 @@
               <w:rPr>
                 <w:rFonts w:cstheme="minorHAnsi"/>
               </w:rPr>
+              <w:lastRenderedPageBreak/>
               <w:t>Currently working</w:t>
             </w:r>
           </w:p>
@@ -11436,6 +11283,7 @@
               <w:rPr>
                 <w:rFonts w:cstheme="minorHAnsi"/>
               </w:rPr>
+              <w:lastRenderedPageBreak/>
               <w:t>&lt;&lt;e</w:t>
             </w:r>
             <w:r>
@@ -12899,6 +12747,9 @@
     </w:tbl>
     <w:p/>
     <w:sectPr>
+      <w:footerReference w:type="even" r:id="rId9"/>
+      <w:footerReference w:type="default" r:id="rId10"/>
+      <w:footerReference w:type="first" r:id="rId11"/>
       <w:pgSz w:w="11906" w:h="16838"/>
       <w:pgMar w:top="1440" w:right="1440" w:bottom="1440" w:left="1440" w:header="708" w:footer="708" w:gutter="0"/>
       <w:cols w:space="708"/>
@@ -12908,8 +12759,433 @@
 </w:document>
 </file>
 
+<file path=word/endnotes.xml><?xml version="1.0" encoding="utf-8"?>
+<w:endnotes xmlns:wpc="http://schemas.microsoft.com/office/word/2010/wordprocessingCanvas" xmlns:cx="http://schemas.microsoft.com/office/drawing/2014/chartex" xmlns:cx1="http://schemas.microsoft.com/office/drawing/2015/9/8/chartex" xmlns:cx2="http://schemas.microsoft.com/office/drawing/2015/10/21/chartex" xmlns:cx3="http://schemas.microsoft.com/office/drawing/2016/5/9/chartex" xmlns:cx4="http://schemas.microsoft.com/office/drawing/2016/5/10/chartex" xmlns:cx5="http://schemas.microsoft.com/office/drawing/2016/5/11/chartex" xmlns:cx6="http://schemas.microsoft.com/office/drawing/2016/5/12/chartex" xmlns:cx7="http://schemas.microsoft.com/office/drawing/2016/5/13/chartex" xmlns:cx8="http://schemas.microsoft.com/office/drawing/2016/5/14/chartex" xmlns:mc="http://schemas.openxmlformats.org/markup-compatibility/2006" xmlns:aink="http://schemas.microsoft.com/office/drawing/2016/ink" xmlns:am3d="http://schemas.microsoft.com/office/drawing/2017/model3d" xmlns:o="urn:schemas-microsoft-com:office:office" xmlns:oel="http://schemas.microsoft.com/office/2019/extlst" xmlns:r="http://schemas.openxmlformats.org/officeDocument/2006/relationships" xmlns:m="http://schemas.openxmlformats.org/officeDocument/2006/math" xmlns:v="urn:schemas-microsoft-com:vml" xmlns:wp14="http://schemas.microsoft.com/office/word/2010/wordprocessingDrawing" xmlns:wp="http://schemas.openxmlformats.org/drawingml/2006/wordprocessingDrawing" xmlns:w10="urn:schemas-microsoft-com:office:word" xmlns:w="http://schemas.openxmlformats.org/wordprocessingml/2006/main" xmlns:w14="http://schemas.microsoft.com/office/word/2010/wordml" xmlns:w15="http://schemas.microsoft.com/office/word/2012/wordml" xmlns:w16cex="http://schemas.microsoft.com/office/word/2018/wordml/cex" xmlns:w16cid="http://schemas.microsoft.com/office/word/2016/wordml/cid" xmlns:w16="http://schemas.microsoft.com/office/word/2018/wordml" xmlns:w16du="http://schemas.microsoft.com/office/word/2023/wordml/word16du" xmlns:w16sdtdh="http://schemas.microsoft.com/office/word/2020/wordml/sdtdatahash" xmlns:w16se="http://schemas.microsoft.com/office/word/2015/wordml/symex" xmlns:wpg="http://schemas.microsoft.com/office/word/2010/wordprocessingGroup" xmlns:wpi="http://schemas.microsoft.com/office/word/2010/wordprocessingInk" xmlns:wne="http://schemas.microsoft.com/office/word/2006/wordml" xmlns:wps="http://schemas.microsoft.com/office/word/2010/wordprocessingShape" mc:Ignorable="w14 w15 w16se w16cid w16 w16cex w16sdtdh wp14">
+  <w:endnote w:type="separator" w:id="-1">
+    <w:p>
+      <w:r>
+        <w:separator/>
+      </w:r>
+    </w:p>
+  </w:endnote>
+  <w:endnote w:type="continuationSeparator" w:id="0">
+    <w:p>
+      <w:r>
+        <w:continuationSeparator/>
+      </w:r>
+    </w:p>
+  </w:endnote>
+</w:endnotes>
+</file>
+
+<file path=word/footer1.xml><?xml version="1.0" encoding="utf-8"?>
+<w:ftr xmlns:wpc="http://schemas.microsoft.com/office/word/2010/wordprocessingCanvas" xmlns:cx="http://schemas.microsoft.com/office/drawing/2014/chartex" xmlns:cx1="http://schemas.microsoft.com/office/drawing/2015/9/8/chartex" xmlns:cx2="http://schemas.microsoft.com/office/drawing/2015/10/21/chartex" xmlns:cx3="http://schemas.microsoft.com/office/drawing/2016/5/9/chartex" xmlns:cx4="http://schemas.microsoft.com/office/drawing/2016/5/10/chartex" xmlns:cx5="http://schemas.microsoft.com/office/drawing/2016/5/11/chartex" xmlns:cx6="http://schemas.microsoft.com/office/drawing/2016/5/12/chartex" xmlns:cx7="http://schemas.microsoft.com/office/drawing/2016/5/13/chartex" xmlns:cx8="http://schemas.microsoft.com/office/drawing/2016/5/14/chartex" xmlns:mc="http://schemas.openxmlformats.org/markup-compatibility/2006" xmlns:aink="http://schemas.microsoft.com/office/drawing/2016/ink" xmlns:am3d="http://schemas.microsoft.com/office/drawing/2017/model3d" xmlns:o="urn:schemas-microsoft-com:office:office" xmlns:oel="http://schemas.microsoft.com/office/2019/extlst" xmlns:r="http://schemas.openxmlformats.org/officeDocument/2006/relationships" xmlns:m="http://schemas.openxmlformats.org/officeDocument/2006/math" xmlns:v="urn:schemas-microsoft-com:vml" xmlns:wp14="http://schemas.microsoft.com/office/word/2010/wordprocessingDrawing" xmlns:wp="http://schemas.openxmlformats.org/drawingml/2006/wordprocessingDrawing" xmlns:w10="urn:schemas-microsoft-com:office:word" xmlns:w="http://schemas.openxmlformats.org/wordprocessingml/2006/main" xmlns:w14="http://schemas.microsoft.com/office/word/2010/wordml" xmlns:w15="http://schemas.microsoft.com/office/word/2012/wordml" xmlns:w16cex="http://schemas.microsoft.com/office/word/2018/wordml/cex" xmlns:w16cid="http://schemas.microsoft.com/office/word/2016/wordml/cid" xmlns:w16="http://schemas.microsoft.com/office/word/2018/wordml" xmlns:w16du="http://schemas.microsoft.com/office/word/2023/wordml/word16du" xmlns:w16sdtdh="http://schemas.microsoft.com/office/word/2020/wordml/sdtdatahash" xmlns:w16se="http://schemas.microsoft.com/office/word/2015/wordml/symex" xmlns:wpg="http://schemas.microsoft.com/office/word/2010/wordprocessingGroup" xmlns:wpi="http://schemas.microsoft.com/office/word/2010/wordprocessingInk" xmlns:wne="http://schemas.microsoft.com/office/word/2006/wordml" xmlns:wps="http://schemas.microsoft.com/office/word/2010/wordprocessingShape" mc:Ignorable="w14 w15 w16se w16cid w16 w16cex w16sdtdh wp14">
+  <w:p>
+    <w:pPr>
+      <w:pStyle w:val="Footer"/>
+    </w:pPr>
+    <w:r>
+      <w:rPr>
+        <w:noProof/>
+      </w:rPr>
+      <mc:AlternateContent>
+        <mc:Choice Requires="wps">
+          <w:drawing>
+            <wp:anchor distT="0" distB="0" distL="0" distR="0" simplePos="0" relativeHeight="251659264" behindDoc="0" locked="0" layoutInCell="1" allowOverlap="1" wp14:anchorId="43360531" wp14:editId="47CC8094">
+              <wp:simplePos x="635" y="635"/>
+              <wp:positionH relativeFrom="page">
+                <wp:align>left</wp:align>
+              </wp:positionH>
+              <wp:positionV relativeFrom="page">
+                <wp:align>bottom</wp:align>
+              </wp:positionV>
+              <wp:extent cx="443865" cy="443865"/>
+              <wp:effectExtent l="0" t="0" r="6350" b="0"/>
+              <wp:wrapNone/>
+              <wp:docPr id="3" name="Text Box 3" descr="Classification: Controlled">
+                <a:extLst xmlns:a="http://schemas.openxmlformats.org/drawingml/2006/main">
+                  <a:ext uri="{5AE41FA2-C0FF-4470-9BD4-5FADCA87CBE2}">
+                    <aclsh:classification xmlns:aclsh="http://schemas.microsoft.com/office/drawing/2020/classificationShape" classificationOutcomeType="ftr"/>
+                  </a:ext>
+                </a:extLst>
+              </wp:docPr>
+              <wp:cNvGraphicFramePr/>
+              <a:graphic xmlns:a="http://schemas.openxmlformats.org/drawingml/2006/main">
+                <a:graphicData uri="http://schemas.microsoft.com/office/word/2010/wordprocessingShape">
+                  <wps:wsp>
+                    <wps:cNvSpPr txBox="1"/>
+                    <wps:spPr>
+                      <a:xfrm>
+                        <a:off x="0" y="0"/>
+                        <a:ext cx="443865" cy="443865"/>
+                      </a:xfrm>
+                      <a:prstGeom prst="rect">
+                        <a:avLst/>
+                      </a:prstGeom>
+                      <a:noFill/>
+                      <a:ln>
+                        <a:noFill/>
+                      </a:ln>
+                    </wps:spPr>
+                    <wps:txbx>
+                      <w:txbxContent>
+                        <w:p>
+                          <w:pPr>
+                            <w:rPr>
+                              <w:rFonts w:ascii="Calibri" w:eastAsia="Calibri" w:hAnsi="Calibri" w:cs="Calibri"/>
+                              <w:noProof/>
+                              <w:color w:val="FF0000"/>
+                              <w:sz w:val="12"/>
+                              <w:szCs w:val="12"/>
+                            </w:rPr>
+                          </w:pPr>
+                          <w:r>
+                            <w:rPr>
+                              <w:rFonts w:ascii="Calibri" w:eastAsia="Calibri" w:hAnsi="Calibri" w:cs="Calibri"/>
+                              <w:noProof/>
+                              <w:color w:val="FF0000"/>
+                              <w:sz w:val="12"/>
+                              <w:szCs w:val="12"/>
+                            </w:rPr>
+                            <w:t>Classification: Controlled</w:t>
+                          </w:r>
+                        </w:p>
+                      </w:txbxContent>
+                    </wps:txbx>
+                    <wps:bodyPr rot="0" spcFirstLastPara="0" vertOverflow="overflow" horzOverflow="overflow" vert="horz" wrap="none" lIns="254000" tIns="0" rIns="0" bIns="190500" numCol="1" spcCol="0" rtlCol="0" fromWordArt="0" anchor="b" anchorCtr="0" forceAA="0" compatLnSpc="1">
+                      <a:prstTxWarp prst="textNoShape">
+                        <a:avLst/>
+                      </a:prstTxWarp>
+                      <a:spAutoFit/>
+                    </wps:bodyPr>
+                  </wps:wsp>
+                </a:graphicData>
+              </a:graphic>
+            </wp:anchor>
+          </w:drawing>
+        </mc:Choice>
+        <mc:Fallback>
+          <w:pict>
+            <v:shapetype w14:anchorId="43360531" id="_x0000_t202" coordsize="21600,21600" o:spt="202" path="m,l,21600r21600,l21600,xe">
+              <v:stroke joinstyle="miter"/>
+              <v:path gradientshapeok="t" o:connecttype="rect"/>
+            </v:shapetype>
+            <v:shape id="Text Box 3" o:spid="_x0000_s1026" type="#_x0000_t202" alt="Classification: Controlled" style="position:absolute;margin-left:0;margin-top:0;width:34.95pt;height:34.95pt;z-index:251659264;visibility:visible;mso-wrap-style:none;mso-wrap-distance-left:0;mso-wrap-distance-top:0;mso-wrap-distance-right:0;mso-wrap-distance-bottom:0;mso-position-horizontal:left;mso-position-horizontal-relative:page;mso-position-vertical:bottom;mso-position-vertical-relative:page;v-text-anchor:bottom" o:gfxdata="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" filled="f" stroked="f">
+              <v:fill o:detectmouseclick="t"/>
+              <v:textbox style="mso-fit-shape-to-text:t" inset="20pt,0,0,15pt">
+                <w:txbxContent>
+                  <w:p>
+                    <w:pPr>
+                      <w:rPr>
+                        <w:rFonts w:ascii="Calibri" w:eastAsia="Calibri" w:hAnsi="Calibri" w:cs="Calibri"/>
+                        <w:noProof/>
+                        <w:color w:val="FF0000"/>
+                        <w:sz w:val="12"/>
+                        <w:szCs w:val="12"/>
+                      </w:rPr>
+                    </w:pPr>
+                    <w:r>
+                      <w:rPr>
+                        <w:rFonts w:ascii="Calibri" w:eastAsia="Calibri" w:hAnsi="Calibri" w:cs="Calibri"/>
+                        <w:noProof/>
+                        <w:color w:val="FF0000"/>
+                        <w:sz w:val="12"/>
+                        <w:szCs w:val="12"/>
+                      </w:rPr>
+                      <w:t>Classification: Controlled</w:t>
+                    </w:r>
+                  </w:p>
+                </w:txbxContent>
+              </v:textbox>
+              <w10:wrap anchorx="page" anchory="page"/>
+            </v:shape>
+          </w:pict>
+        </mc:Fallback>
+      </mc:AlternateContent>
+    </w:r>
+  </w:p>
+</w:ftr>
+</file>
+
+<file path=word/footer2.xml><?xml version="1.0" encoding="utf-8"?>
+<w:ftr xmlns:wpc="http://schemas.microsoft.com/office/word/2010/wordprocessingCanvas" xmlns:cx="http://schemas.microsoft.com/office/drawing/2014/chartex" xmlns:cx1="http://schemas.microsoft.com/office/drawing/2015/9/8/chartex" xmlns:cx2="http://schemas.microsoft.com/office/drawing/2015/10/21/chartex" xmlns:cx3="http://schemas.microsoft.com/office/drawing/2016/5/9/chartex" xmlns:cx4="http://schemas.microsoft.com/office/drawing/2016/5/10/chartex" xmlns:cx5="http://schemas.microsoft.com/office/drawing/2016/5/11/chartex" xmlns:cx6="http://schemas.microsoft.com/office/drawing/2016/5/12/chartex" xmlns:cx7="http://schemas.microsoft.com/office/drawing/2016/5/13/chartex" xmlns:cx8="http://schemas.microsoft.com/office/drawing/2016/5/14/chartex" xmlns:mc="http://schemas.openxmlformats.org/markup-compatibility/2006" xmlns:aink="http://schemas.microsoft.com/office/drawing/2016/ink" xmlns:am3d="http://schemas.microsoft.com/office/drawing/2017/model3d" xmlns:o="urn:schemas-microsoft-com:office:office" xmlns:oel="http://schemas.microsoft.com/office/2019/extlst" xmlns:r="http://schemas.openxmlformats.org/officeDocument/2006/relationships" xmlns:m="http://schemas.openxmlformats.org/officeDocument/2006/math" xmlns:v="urn:schemas-microsoft-com:vml" xmlns:wp14="http://schemas.microsoft.com/office/word/2010/wordprocessingDrawing" xmlns:wp="http://schemas.openxmlformats.org/drawingml/2006/wordprocessingDrawing" xmlns:w10="urn:schemas-microsoft-com:office:word" xmlns:w="http://schemas.openxmlformats.org/wordprocessingml/2006/main" xmlns:w14="http://schemas.microsoft.com/office/word/2010/wordml" xmlns:w15="http://schemas.microsoft.com/office/word/2012/wordml" xmlns:w16cex="http://schemas.microsoft.com/office/word/2018/wordml/cex" xmlns:w16cid="http://schemas.microsoft.com/office/word/2016/wordml/cid" xmlns:w16="http://schemas.microsoft.com/office/word/2018/wordml" xmlns:w16du="http://schemas.microsoft.com/office/word/2023/wordml/word16du" xmlns:w16sdtdh="http://schemas.microsoft.com/office/word/2020/wordml/sdtdatahash" xmlns:w16se="http://schemas.microsoft.com/office/word/2015/wordml/symex" xmlns:wpg="http://schemas.microsoft.com/office/word/2010/wordprocessingGroup" xmlns:wpi="http://schemas.microsoft.com/office/word/2010/wordprocessingInk" xmlns:wne="http://schemas.microsoft.com/office/word/2006/wordml" xmlns:wps="http://schemas.microsoft.com/office/word/2010/wordprocessingShape" mc:Ignorable="w14 w15 w16se w16cid w16 w16cex w16sdtdh wp14">
+  <w:p>
+    <w:pPr>
+      <w:pStyle w:val="Footer"/>
+    </w:pPr>
+    <w:r>
+      <w:rPr>
+        <w:noProof/>
+      </w:rPr>
+      <mc:AlternateContent>
+        <mc:Choice Requires="wps">
+          <w:drawing>
+            <wp:anchor distT="0" distB="0" distL="0" distR="0" simplePos="0" relativeHeight="251660288" behindDoc="0" locked="0" layoutInCell="1" allowOverlap="1" wp14:anchorId="49B1BF04" wp14:editId="0CDD37DD">
+              <wp:simplePos x="914400" y="10067925"/>
+              <wp:positionH relativeFrom="page">
+                <wp:align>left</wp:align>
+              </wp:positionH>
+              <wp:positionV relativeFrom="page">
+                <wp:align>bottom</wp:align>
+              </wp:positionV>
+              <wp:extent cx="443865" cy="443865"/>
+              <wp:effectExtent l="0" t="0" r="6350" b="0"/>
+              <wp:wrapNone/>
+              <wp:docPr id="5" name="Text Box 5" descr="Classification: Controlled">
+                <a:extLst xmlns:a="http://schemas.openxmlformats.org/drawingml/2006/main">
+                  <a:ext uri="{5AE41FA2-C0FF-4470-9BD4-5FADCA87CBE2}">
+                    <aclsh:classification xmlns:aclsh="http://schemas.microsoft.com/office/drawing/2020/classificationShape" classificationOutcomeType="ftr"/>
+                  </a:ext>
+                </a:extLst>
+              </wp:docPr>
+              <wp:cNvGraphicFramePr/>
+              <a:graphic xmlns:a="http://schemas.openxmlformats.org/drawingml/2006/main">
+                <a:graphicData uri="http://schemas.microsoft.com/office/word/2010/wordprocessingShape">
+                  <wps:wsp>
+                    <wps:cNvSpPr txBox="1"/>
+                    <wps:spPr>
+                      <a:xfrm>
+                        <a:off x="0" y="0"/>
+                        <a:ext cx="443865" cy="443865"/>
+                      </a:xfrm>
+                      <a:prstGeom prst="rect">
+                        <a:avLst/>
+                      </a:prstGeom>
+                      <a:noFill/>
+                      <a:ln>
+                        <a:noFill/>
+                      </a:ln>
+                    </wps:spPr>
+                    <wps:txbx>
+                      <w:txbxContent>
+                        <w:p>
+                          <w:pPr>
+                            <w:rPr>
+                              <w:rFonts w:ascii="Calibri" w:eastAsia="Calibri" w:hAnsi="Calibri" w:cs="Calibri"/>
+                              <w:noProof/>
+                              <w:color w:val="FF0000"/>
+                              <w:sz w:val="12"/>
+                              <w:szCs w:val="12"/>
+                            </w:rPr>
+                          </w:pPr>
+                          <w:r>
+                            <w:rPr>
+                              <w:rFonts w:ascii="Calibri" w:eastAsia="Calibri" w:hAnsi="Calibri" w:cs="Calibri"/>
+                              <w:noProof/>
+                              <w:color w:val="FF0000"/>
+                              <w:sz w:val="12"/>
+                              <w:szCs w:val="12"/>
+                            </w:rPr>
+                            <w:t>Classification: Controlled</w:t>
+                          </w:r>
+                        </w:p>
+                      </w:txbxContent>
+                    </wps:txbx>
+                    <wps:bodyPr rot="0" spcFirstLastPara="0" vertOverflow="overflow" horzOverflow="overflow" vert="horz" wrap="none" lIns="254000" tIns="0" rIns="0" bIns="190500" numCol="1" spcCol="0" rtlCol="0" fromWordArt="0" anchor="b" anchorCtr="0" forceAA="0" compatLnSpc="1">
+                      <a:prstTxWarp prst="textNoShape">
+                        <a:avLst/>
+                      </a:prstTxWarp>
+                      <a:spAutoFit/>
+                    </wps:bodyPr>
+                  </wps:wsp>
+                </a:graphicData>
+              </a:graphic>
+            </wp:anchor>
+          </w:drawing>
+        </mc:Choice>
+        <mc:Fallback>
+          <w:pict>
+            <v:shapetype w14:anchorId="49B1BF04" id="_x0000_t202" coordsize="21600,21600" o:spt="202" path="m,l,21600r21600,l21600,xe">
+              <v:stroke joinstyle="miter"/>
+              <v:path gradientshapeok="t" o:connecttype="rect"/>
+            </v:shapetype>
+            <v:shape id="Text Box 5" o:spid="_x0000_s1027" type="#_x0000_t202" alt="Classification: Controlled" style="position:absolute;margin-left:0;margin-top:0;width:34.95pt;height:34.95pt;z-index:251660288;visibility:visible;mso-wrap-style:none;mso-wrap-distance-left:0;mso-wrap-distance-top:0;mso-wrap-distance-right:0;mso-wrap-distance-bottom:0;mso-position-horizontal:left;mso-position-horizontal-relative:page;mso-position-vertical:bottom;mso-position-vertical-relative:page;v-text-anchor:bottom" o:gfxdata="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" filled="f" stroked="f">
+              <v:fill o:detectmouseclick="t"/>
+              <v:textbox style="mso-fit-shape-to-text:t" inset="20pt,0,0,15pt">
+                <w:txbxContent>
+                  <w:p>
+                    <w:pPr>
+                      <w:rPr>
+                        <w:rFonts w:ascii="Calibri" w:eastAsia="Calibri" w:hAnsi="Calibri" w:cs="Calibri"/>
+                        <w:noProof/>
+                        <w:color w:val="FF0000"/>
+                        <w:sz w:val="12"/>
+                        <w:szCs w:val="12"/>
+                      </w:rPr>
+                    </w:pPr>
+                    <w:r>
+                      <w:rPr>
+                        <w:rFonts w:ascii="Calibri" w:eastAsia="Calibri" w:hAnsi="Calibri" w:cs="Calibri"/>
+                        <w:noProof/>
+                        <w:color w:val="FF0000"/>
+                        <w:sz w:val="12"/>
+                        <w:szCs w:val="12"/>
+                      </w:rPr>
+                      <w:t>Classification: Controlled</w:t>
+                    </w:r>
+                  </w:p>
+                </w:txbxContent>
+              </v:textbox>
+              <w10:wrap anchorx="page" anchory="page"/>
+            </v:shape>
+          </w:pict>
+        </mc:Fallback>
+      </mc:AlternateContent>
+    </w:r>
+  </w:p>
+</w:ftr>
+</file>
+
+<file path=word/footer3.xml><?xml version="1.0" encoding="utf-8"?>
+<w:ftr xmlns:wpc="http://schemas.microsoft.com/office/word/2010/wordprocessingCanvas" xmlns:cx="http://schemas.microsoft.com/office/drawing/2014/chartex" xmlns:cx1="http://schemas.microsoft.com/office/drawing/2015/9/8/chartex" xmlns:cx2="http://schemas.microsoft.com/office/drawing/2015/10/21/chartex" xmlns:cx3="http://schemas.microsoft.com/office/drawing/2016/5/9/chartex" xmlns:cx4="http://schemas.microsoft.com/office/drawing/2016/5/10/chartex" xmlns:cx5="http://schemas.microsoft.com/office/drawing/2016/5/11/chartex" xmlns:cx6="http://schemas.microsoft.com/office/drawing/2016/5/12/chartex" xmlns:cx7="http://schemas.microsoft.com/office/drawing/2016/5/13/chartex" xmlns:cx8="http://schemas.microsoft.com/office/drawing/2016/5/14/chartex" xmlns:mc="http://schemas.openxmlformats.org/markup-compatibility/2006" xmlns:aink="http://schemas.microsoft.com/office/drawing/2016/ink" xmlns:am3d="http://schemas.microsoft.com/office/drawing/2017/model3d" xmlns:o="urn:schemas-microsoft-com:office:office" xmlns:oel="http://schemas.microsoft.com/office/2019/extlst" xmlns:r="http://schemas.openxmlformats.org/officeDocument/2006/relationships" xmlns:m="http://schemas.openxmlformats.org/officeDocument/2006/math" xmlns:v="urn:schemas-microsoft-com:vml" xmlns:wp14="http://schemas.microsoft.com/office/word/2010/wordprocessingDrawing" xmlns:wp="http://schemas.openxmlformats.org/drawingml/2006/wordprocessingDrawing" xmlns:w10="urn:schemas-microsoft-com:office:word" xmlns:w="http://schemas.openxmlformats.org/wordprocessingml/2006/main" xmlns:w14="http://schemas.microsoft.com/office/word/2010/wordml" xmlns:w15="http://schemas.microsoft.com/office/word/2012/wordml" xmlns:w16cex="http://schemas.microsoft.com/office/word/2018/wordml/cex" xmlns:w16cid="http://schemas.microsoft.com/office/word/2016/wordml/cid" xmlns:w16="http://schemas.microsoft.com/office/word/2018/wordml" xmlns:w16du="http://schemas.microsoft.com/office/word/2023/wordml/word16du" xmlns:w16sdtdh="http://schemas.microsoft.com/office/word/2020/wordml/sdtdatahash" xmlns:w16se="http://schemas.microsoft.com/office/word/2015/wordml/symex" xmlns:wpg="http://schemas.microsoft.com/office/word/2010/wordprocessingGroup" xmlns:wpi="http://schemas.microsoft.com/office/word/2010/wordprocessingInk" xmlns:wne="http://schemas.microsoft.com/office/word/2006/wordml" xmlns:wps="http://schemas.microsoft.com/office/word/2010/wordprocessingShape" mc:Ignorable="w14 w15 w16se w16cid w16 w16cex w16sdtdh wp14">
+  <w:p>
+    <w:pPr>
+      <w:pStyle w:val="Footer"/>
+    </w:pPr>
+    <w:r>
+      <w:rPr>
+        <w:noProof/>
+      </w:rPr>
+      <mc:AlternateContent>
+        <mc:Choice Requires="wps">
+          <w:drawing>
+            <wp:anchor distT="0" distB="0" distL="0" distR="0" simplePos="0" relativeHeight="251658240" behindDoc="0" locked="0" layoutInCell="1" allowOverlap="1" wp14:anchorId="33FC27B6" wp14:editId="4EDEB8B3">
+              <wp:simplePos x="635" y="635"/>
+              <wp:positionH relativeFrom="page">
+                <wp:align>left</wp:align>
+              </wp:positionH>
+              <wp:positionV relativeFrom="page">
+                <wp:align>bottom</wp:align>
+              </wp:positionV>
+              <wp:extent cx="443865" cy="443865"/>
+              <wp:effectExtent l="0" t="0" r="6350" b="0"/>
+              <wp:wrapNone/>
+              <wp:docPr id="2" name="Text Box 2" descr="Classification: Controlled">
+                <a:extLst xmlns:a="http://schemas.openxmlformats.org/drawingml/2006/main">
+                  <a:ext uri="{5AE41FA2-C0FF-4470-9BD4-5FADCA87CBE2}">
+                    <aclsh:classification xmlns:aclsh="http://schemas.microsoft.com/office/drawing/2020/classificationShape" classificationOutcomeType="ftr"/>
+                  </a:ext>
+                </a:extLst>
+              </wp:docPr>
+              <wp:cNvGraphicFramePr/>
+              <a:graphic xmlns:a="http://schemas.openxmlformats.org/drawingml/2006/main">
+                <a:graphicData uri="http://schemas.microsoft.com/office/word/2010/wordprocessingShape">
+                  <wps:wsp>
+                    <wps:cNvSpPr txBox="1"/>
+                    <wps:spPr>
+                      <a:xfrm>
+                        <a:off x="0" y="0"/>
+                        <a:ext cx="443865" cy="443865"/>
+                      </a:xfrm>
+                      <a:prstGeom prst="rect">
+                        <a:avLst/>
+                      </a:prstGeom>
+                      <a:noFill/>
+                      <a:ln>
+                        <a:noFill/>
+                      </a:ln>
+                    </wps:spPr>
+                    <wps:txbx>
+                      <w:txbxContent>
+                        <w:p>
+                          <w:pPr>
+                            <w:rPr>
+                              <w:rFonts w:ascii="Calibri" w:eastAsia="Calibri" w:hAnsi="Calibri" w:cs="Calibri"/>
+                              <w:noProof/>
+                              <w:color w:val="FF0000"/>
+                              <w:sz w:val="12"/>
+                              <w:szCs w:val="12"/>
+                            </w:rPr>
+                          </w:pPr>
+                          <w:r>
+                            <w:rPr>
+                              <w:rFonts w:ascii="Calibri" w:eastAsia="Calibri" w:hAnsi="Calibri" w:cs="Calibri"/>
+                              <w:noProof/>
+                              <w:color w:val="FF0000"/>
+                              <w:sz w:val="12"/>
+                              <w:szCs w:val="12"/>
+                            </w:rPr>
+                            <w:t>Classification: Controlled</w:t>
+                          </w:r>
+                        </w:p>
+                      </w:txbxContent>
+                    </wps:txbx>
+                    <wps:bodyPr rot="0" spcFirstLastPara="0" vertOverflow="overflow" horzOverflow="overflow" vert="horz" wrap="none" lIns="254000" tIns="0" rIns="0" bIns="190500" numCol="1" spcCol="0" rtlCol="0" fromWordArt="0" anchor="b" anchorCtr="0" forceAA="0" compatLnSpc="1">
+                      <a:prstTxWarp prst="textNoShape">
+                        <a:avLst/>
+                      </a:prstTxWarp>
+                      <a:spAutoFit/>
+                    </wps:bodyPr>
+                  </wps:wsp>
+                </a:graphicData>
+              </a:graphic>
+            </wp:anchor>
+          </w:drawing>
+        </mc:Choice>
+        <mc:Fallback>
+          <w:pict>
+            <v:shapetype w14:anchorId="33FC27B6" id="_x0000_t202" coordsize="21600,21600" o:spt="202" path="m,l,21600r21600,l21600,xe">
+              <v:stroke joinstyle="miter"/>
+              <v:path gradientshapeok="t" o:connecttype="rect"/>
+            </v:shapetype>
+            <v:shape id="Text Box 2" o:spid="_x0000_s1028" type="#_x0000_t202" alt="Classification: Controlled" style="position:absolute;margin-left:0;margin-top:0;width:34.95pt;height:34.95pt;z-index:251658240;visibility:visible;mso-wrap-style:none;mso-wrap-distance-left:0;mso-wrap-distance-top:0;mso-wrap-distance-right:0;mso-wrap-distance-bottom:0;mso-position-horizontal:left;mso-position-horizontal-relative:page;mso-position-vertical:bottom;mso-position-vertical-relative:page;v-text-anchor:bottom" o:gfxdata="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" filled="f" stroked="f">
+              <v:fill o:detectmouseclick="t"/>
+              <v:textbox style="mso-fit-shape-to-text:t" inset="20pt,0,0,15pt">
+                <w:txbxContent>
+                  <w:p>
+                    <w:pPr>
+                      <w:rPr>
+                        <w:rFonts w:ascii="Calibri" w:eastAsia="Calibri" w:hAnsi="Calibri" w:cs="Calibri"/>
+                        <w:noProof/>
+                        <w:color w:val="FF0000"/>
+                        <w:sz w:val="12"/>
+                        <w:szCs w:val="12"/>
+                      </w:rPr>
+                    </w:pPr>
+                    <w:r>
+                      <w:rPr>
+                        <w:rFonts w:ascii="Calibri" w:eastAsia="Calibri" w:hAnsi="Calibri" w:cs="Calibri"/>
+                        <w:noProof/>
+                        <w:color w:val="FF0000"/>
+                        <w:sz w:val="12"/>
+                        <w:szCs w:val="12"/>
+                      </w:rPr>
+                      <w:t>Classification: Controlled</w:t>
+                    </w:r>
+                  </w:p>
+                </w:txbxContent>
+              </v:textbox>
+              <w10:wrap anchorx="page" anchory="page"/>
+            </v:shape>
+          </w:pict>
+        </mc:Fallback>
+      </mc:AlternateContent>
+    </w:r>
+  </w:p>
+</w:ftr>
+</file>
+
+<file path=word/footnotes.xml><?xml version="1.0" encoding="utf-8"?>
+<w:footnotes xmlns:wpc="http://schemas.microsoft.com/office/word/2010/wordprocessingCanvas" xmlns:cx="http://schemas.microsoft.com/office/drawing/2014/chartex" xmlns:cx1="http://schemas.microsoft.com/office/drawing/2015/9/8/chartex" xmlns:cx2="http://schemas.microsoft.com/office/drawing/2015/10/21/chartex" xmlns:cx3="http://schemas.microsoft.com/office/drawing/2016/5/9/chartex" xmlns:cx4="http://schemas.microsoft.com/office/drawing/2016/5/10/chartex" xmlns:cx5="http://schemas.microsoft.com/office/drawing/2016/5/11/chartex" xmlns:cx6="http://schemas.microsoft.com/office/drawing/2016/5/12/chartex" xmlns:cx7="http://schemas.microsoft.com/office/drawing/2016/5/13/chartex" xmlns:cx8="http://schemas.microsoft.com/office/drawing/2016/5/14/chartex" xmlns:mc="http://schemas.openxmlformats.org/markup-compatibility/2006" xmlns:aink="http://schemas.microsoft.com/office/drawing/2016/ink" xmlns:am3d="http://schemas.microsoft.com/office/drawing/2017/model3d" xmlns:o="urn:schemas-microsoft-com:office:office" xmlns:oel="http://schemas.microsoft.com/office/2019/extlst" xmlns:r="http://schemas.openxmlformats.org/officeDocument/2006/relationships" xmlns:m="http://schemas.openxmlformats.org/officeDocument/2006/math" xmlns:v="urn:schemas-microsoft-com:vml" xmlns:wp14="http://schemas.microsoft.com/office/word/2010/wordprocessingDrawing" xmlns:wp="http://schemas.openxmlformats.org/drawingml/2006/wordprocessingDrawing" xmlns:w10="urn:schemas-microsoft-com:office:word" xmlns:w="http://schemas.openxmlformats.org/wordprocessingml/2006/main" xmlns:w14="http://schemas.microsoft.com/office/word/2010/wordml" xmlns:w15="http://schemas.microsoft.com/office/word/2012/wordml" xmlns:w16cex="http://schemas.microsoft.com/office/word/2018/wordml/cex" xmlns:w16cid="http://schemas.microsoft.com/office/word/2016/wordml/cid" xmlns:w16="http://schemas.microsoft.com/office/word/2018/wordml" xmlns:w16du="http://schemas.microsoft.com/office/word/2023/wordml/word16du" xmlns:w16sdtdh="http://schemas.microsoft.com/office/word/2020/wordml/sdtdatahash" xmlns:w16se="http://schemas.microsoft.com/office/word/2015/wordml/symex" xmlns:wpg="http://schemas.microsoft.com/office/word/2010/wordprocessingGroup" xmlns:wpi="http://schemas.microsoft.com/office/word/2010/wordprocessingInk" xmlns:wne="http://schemas.microsoft.com/office/word/2006/wordml" xmlns:wps="http://schemas.microsoft.com/office/word/2010/wordprocessingShape" mc:Ignorable="w14 w15 w16se w16cid w16 w16cex w16sdtdh wp14">
+  <w:footnote w:type="separator" w:id="-1">
+    <w:p>
+      <w:r>
+        <w:separator/>
+      </w:r>
+    </w:p>
+  </w:footnote>
+  <w:footnote w:type="continuationSeparator" w:id="0">
+    <w:p>
+      <w:r>
+        <w:continuationSeparator/>
+      </w:r>
+    </w:p>
+  </w:footnote>
+</w:footnotes>
+</file>
+
 <file path=word/numbering.xml><?xml version="1.0" encoding="utf-8"?>
-<w:numbering xmlns:wpc="http://schemas.microsoft.com/office/word/2010/wordprocessingCanvas" xmlns:cx="http://schemas.microsoft.com/office/drawing/2014/chartex" xmlns:cx1="http://schemas.microsoft.com/office/drawing/2015/9/8/chartex" xmlns:cx2="http://schemas.microsoft.com/office/drawing/2015/10/21/chartex" xmlns:cx3="http://schemas.microsoft.com/office/drawing/2016/5/9/chartex" xmlns:cx4="http://schemas.microsoft.com/office/drawing/2016/5/10/chartex" xmlns:cx5="http://schemas.microsoft.com/office/drawing/2016/5/11/chartex" xmlns:cx6="http://schemas.microsoft.com/office/drawing/2016/5/12/chartex" xmlns:cx7="http://schemas.microsoft.com/office/drawing/2016/5/13/chartex" xmlns:cx8="http://schemas.microsoft.com/office/drawing/2016/5/14/chartex" xmlns:mc="http://schemas.openxmlformats.org/markup-compatibility/2006" xmlns:aink="http://schemas.microsoft.com/office/drawing/2016/ink" xmlns:am3d="http://schemas.microsoft.com/office/drawing/2017/model3d" xmlns:o="urn:schemas-microsoft-com:office:office" xmlns:r="http://schemas.openxmlformats.org/officeDocument/2006/relationships" xmlns:m="http://schemas.openxmlformats.org/officeDocument/2006/math" xmlns:v="urn:schemas-microsoft-com:vml" xmlns:wp14="http://schemas.microsoft.com/office/word/2010/wordprocessingDrawing" xmlns:wp="http://schemas.openxmlformats.org/drawingml/2006/wordprocessingDrawing" xmlns:w10="urn:schemas-microsoft-com:office:word" xmlns:w="http://schemas.openxmlformats.org/wordprocessingml/2006/main" xmlns:w14="http://schemas.microsoft.com/office/word/2010/wordml" xmlns:w15="http://schemas.microsoft.com/office/word/2012/wordml" xmlns:w16cex="http://schemas.microsoft.com/office/word/2018/wordml/cex" xmlns:w16cid="http://schemas.microsoft.com/office/word/2016/wordml/cid" xmlns:w16="http://schemas.microsoft.com/office/word/2018/wordml" xmlns:w16sdtdh="http://schemas.microsoft.com/office/word/2020/wordml/sdtdatahash" xmlns:w16se="http://schemas.microsoft.com/office/word/2015/wordml/symex" xmlns:wpg="http://schemas.microsoft.com/office/word/2010/wordprocessingGroup" xmlns:wpi="http://schemas.microsoft.com/office/word/2010/wordprocessingInk" xmlns:wne="http://schemas.microsoft.com/office/word/2006/wordml" xmlns:wps="http://schemas.microsoft.com/office/word/2010/wordprocessingShape" mc:Ignorable="w14 w15 w16se w16cid w16 w16cex w16sdtdh wp14">
+<w:numbering xmlns:wpc="http://schemas.microsoft.com/office/word/2010/wordprocessingCanvas" xmlns:cx="http://schemas.microsoft.com/office/drawing/2014/chartex" xmlns:cx1="http://schemas.microsoft.com/office/drawing/2015/9/8/chartex" xmlns:cx2="http://schemas.microsoft.com/office/drawing/2015/10/21/chartex" xmlns:cx3="http://schemas.microsoft.com/office/drawing/2016/5/9/chartex" xmlns:cx4="http://schemas.microsoft.com/office/drawing/2016/5/10/chartex" xmlns:cx5="http://schemas.microsoft.com/office/drawing/2016/5/11/chartex" xmlns:cx6="http://schemas.microsoft.com/office/drawing/2016/5/12/chartex" xmlns:cx7="http://schemas.microsoft.com/office/drawing/2016/5/13/chartex" xmlns:cx8="http://schemas.microsoft.com/office/drawing/2016/5/14/chartex" xmlns:mc="http://schemas.openxmlformats.org/markup-compatibility/2006" xmlns:aink="http://schemas.microsoft.com/office/drawing/2016/ink" xmlns:am3d="http://schemas.microsoft.com/office/drawing/2017/model3d" xmlns:o="urn:schemas-microsoft-com:office:office" xmlns:oel="http://schemas.microsoft.com/office/2019/extlst" xmlns:r="http://schemas.openxmlformats.org/officeDocument/2006/relationships" xmlns:m="http://schemas.openxmlformats.org/officeDocument/2006/math" xmlns:v="urn:schemas-microsoft-com:vml" xmlns:wp14="http://schemas.microsoft.com/office/word/2010/wordprocessingDrawing" xmlns:wp="http://schemas.openxmlformats.org/drawingml/2006/wordprocessingDrawing" xmlns:w10="urn:schemas-microsoft-com:office:word" xmlns:w="http://schemas.openxmlformats.org/wordprocessingml/2006/main" xmlns:w14="http://schemas.microsoft.com/office/word/2010/wordml" xmlns:w15="http://schemas.microsoft.com/office/word/2012/wordml" xmlns:w16cex="http://schemas.microsoft.com/office/word/2018/wordml/cex" xmlns:w16cid="http://schemas.microsoft.com/office/word/2016/wordml/cid" xmlns:w16="http://schemas.microsoft.com/office/word/2018/wordml" xmlns:w16du="http://schemas.microsoft.com/office/word/2023/wordml/word16du" xmlns:w16sdtdh="http://schemas.microsoft.com/office/word/2020/wordml/sdtdatahash" xmlns:w16se="http://schemas.microsoft.com/office/word/2015/wordml/symex" xmlns:wpg="http://schemas.microsoft.com/office/word/2010/wordprocessingGroup" xmlns:wpi="http://schemas.microsoft.com/office/word/2010/wordprocessingInk" xmlns:wne="http://schemas.microsoft.com/office/word/2006/wordml" xmlns:wps="http://schemas.microsoft.com/office/word/2010/wordprocessingShape" mc:Ignorable="w14 w15 w16se w16cid w16 w16cex w16sdtdh wp14">
   <w:abstractNum w:abstractNumId="0" w15:restartNumberingAfterBreak="0">
     <w:nsid w:val="36D2628A"/>
     <w:multiLevelType w:val="hybridMultilevel"/>
@@ -12996,7 +13272,7 @@
       </w:pPr>
     </w:lvl>
   </w:abstractNum>
-  <w:num w:numId="1">
+  <w:num w:numId="1" w16cid:durableId="241254442">
     <w:abstractNumId w:val="0"/>
     <w:lvlOverride w:ilvl="0">
       <w:startOverride w:val="1"/>
@@ -13570,6 +13846,31 @@
       <w:lang w:eastAsia="en-US"/>
     </w:rPr>
   </w:style>
+  <w:style w:type="paragraph" w:styleId="Footer">
+    <w:name w:val="footer"/>
+    <w:basedOn w:val="Normal"/>
+    <w:link w:val="FooterChar"/>
+    <w:uiPriority w:val="99"/>
+    <w:unhideWhenUsed/>
+    <w:rsid w:val="005153C0"/>
+    <w:pPr>
+      <w:tabs>
+        <w:tab w:val="center" w:pos="4513"/>
+        <w:tab w:val="right" w:pos="9026"/>
+      </w:tabs>
+    </w:pPr>
+  </w:style>
+  <w:style w:type="character" w:customStyle="1" w:styleId="FooterChar">
+    <w:name w:val="Footer Char"/>
+    <w:basedOn w:val="DefaultParagraphFont"/>
+    <w:link w:val="Footer"/>
+    <w:uiPriority w:val="99"/>
+    <w:rsid w:val="005153C0"/>
+    <w:rPr>
+      <w:rFonts w:ascii="Times New Roman" w:eastAsia="Times New Roman" w:hAnsi="Times New Roman" w:cs="Times New Roman"/>
+      <w:lang w:eastAsia="en-GB"/>
+    </w:rPr>
+  </w:style>
 </w:styles>
 </file>
 
@@ -13866,4 +14167,10 @@
     </a:ext>
   </a:extLst>
 </a:theme>
+</file>
+
+<file path=docMetadata/LabelInfo.xml><?xml version="1.0" encoding="utf-8"?>
+<clbl:labelList xmlns:clbl="http://schemas.microsoft.com/office/2020/mipLabelMetadata">
+  <clbl:label id="{95c71a0f-75e1-4c8f-90e2-641c9351dd98}" enabled="1" method="Standard" siteId="{3e0088dc-0629-4ae6-aa8c-813e7a296f50}" contentBits="2" removed="0"/>
+</clbl:labelList>
 </file>
</xml_diff>

<commit_message>
CIV-5793 fix bug with job title
</commit_message>
<xml_diff>
--- a/docker/docmosis/templates/CV-SPC-CUI-ENG-01064.docx
+++ b/docker/docmosis/templates/CV-SPC-CUI-ENG-01064.docx
@@ -754,9 +754,8 @@
                 <w:sz w:val="20"/>
                 <w:szCs w:val="20"/>
               </w:rPr>
-              <w:t>&lt;</w:t>
-            </w:r>
-            <w:proofErr w:type="gramStart"/>
+              <w:t>&lt;&lt;</w:t>
+            </w:r>
             <w:r>
               <w:rPr>
                 <w:rFonts w:ascii="GDSTransportWebsite" w:eastAsia="Times New Roman" w:hAnsi="GDSTransportWebsite" w:cs="Times New Roman"/>
@@ -764,19 +763,9 @@
                 <w:sz w:val="20"/>
                 <w:szCs w:val="20"/>
               </w:rPr>
-              <w:t>&lt;</w:t>
-            </w:r>
-            <w:r>
-              <w:rPr>
-                <w:rFonts w:ascii="GDSTransportWebsite" w:eastAsia="Times New Roman" w:hAnsi="GDSTransportWebsite" w:cs="Times New Roman"/>
-                <w:color w:val="60686D"/>
-                <w:sz w:val="20"/>
-                <w:szCs w:val="20"/>
-              </w:rPr>
               <w:t>{</w:t>
             </w:r>
             <w:proofErr w:type="spellStart"/>
-            <w:proofErr w:type="gramEnd"/>
             <w:r>
               <w:rPr>
                 <w:rFonts w:ascii="GDSTransportWebsite" w:eastAsia="Times New Roman" w:hAnsi="GDSTransportWebsite" w:cs="Times New Roman"/>
@@ -952,21 +941,7 @@
               <w:rPr>
                 <w:rFonts w:cstheme="minorHAnsi"/>
               </w:rPr>
-              <w:t>&lt;&lt;cs</w:t>
-            </w:r>
-            <w:proofErr w:type="gramStart"/>
-            <w:r>
-              <w:rPr>
-                <w:rFonts w:cstheme="minorHAnsi"/>
-              </w:rPr>
-              <w:t>_{</w:t>
-            </w:r>
-            <w:proofErr w:type="gramEnd"/>
-            <w:r>
-              <w:rPr>
-                <w:rFonts w:cstheme="minorHAnsi"/>
-              </w:rPr>
-              <w:t>defendant1.</w:t>
+              <w:t>&lt;&lt;cs_{defendant1.</w:t>
             </w:r>
             <w:r>
               <w:rPr>
@@ -1136,15 +1111,7 @@
           </w:tcPr>
           <w:p>
             <w:r>
-              <w:t>&lt;&lt;cs</w:t>
-            </w:r>
-            <w:proofErr w:type="gramStart"/>
-            <w:r>
-              <w:t>_{</w:t>
-            </w:r>
-            <w:proofErr w:type="gramEnd"/>
-            <w:r>
-              <w:t>defendant1.primaryAddress.</w:t>
+              <w:t>&lt;&lt;cs_{defendant1.primaryAddress.</w:t>
             </w:r>
             <w:r>
               <w:t>A</w:t>
@@ -1160,7 +1127,6 @@
             </w:r>
           </w:p>
           <w:p>
-            <w:proofErr w:type="gramStart"/>
             <w:r>
               <w:t>&lt;&lt;defendant1.primaryAddress.</w:t>
             </w:r>
@@ -1168,11 +1134,46 @@
               <w:t>A</w:t>
             </w:r>
             <w:r>
+              <w:t>ddressLine1&gt;&gt;</w:t>
+            </w:r>
+          </w:p>
+          <w:p>
+            <w:r>
+              <w:t>&lt;&lt;es_&gt;&gt;</w:t>
+            </w:r>
+          </w:p>
+          <w:p>
+            <w:r>
+              <w:t>&lt;&lt;cs_{defendant1.primaryAddress.</w:t>
+            </w:r>
+            <w:r>
+              <w:t>A</w:t>
+            </w:r>
+            <w:r>
               <w:t>ddressLine</w:t>
             </w:r>
-            <w:proofErr w:type="gramEnd"/>
-            <w:r>
-              <w:t>1&gt;&gt;</w:t>
+            <w:r>
+              <w:t>2</w:t>
+            </w:r>
+            <w:r>
+              <w:t xml:space="preserve"> != null</w:t>
+            </w:r>
+            <w:r>
+              <w:t>}</w:t>
+            </w:r>
+            <w:r>
+              <w:t>&gt;&gt;</w:t>
+            </w:r>
+          </w:p>
+          <w:p>
+            <w:r>
+              <w:t>&lt;&lt;defendant1.primaryAddress.</w:t>
+            </w:r>
+            <w:r>
+              <w:t>A</w:t>
+            </w:r>
+            <w:r>
+              <w:t>ddressLine2&gt;&gt;</w:t>
             </w:r>
           </w:p>
           <w:p>
@@ -1182,15 +1183,7 @@
           </w:p>
           <w:p>
             <w:r>
-              <w:t>&lt;&lt;cs</w:t>
-            </w:r>
-            <w:proofErr w:type="gramStart"/>
-            <w:r>
-              <w:t>_{</w:t>
-            </w:r>
-            <w:proofErr w:type="gramEnd"/>
-            <w:r>
-              <w:t>defendant1.primaryAddress.</w:t>
+              <w:t>&lt;&lt;cs_{defendant1.primaryAddress.</w:t>
             </w:r>
             <w:r>
               <w:t>A</w:t>
@@ -1199,7 +1192,7 @@
               <w:t>ddressLine</w:t>
             </w:r>
             <w:r>
-              <w:t>2</w:t>
+              <w:t>3</w:t>
             </w:r>
             <w:r>
               <w:t xml:space="preserve"> != null</w:t>
@@ -1212,7 +1205,6 @@
             </w:r>
           </w:p>
           <w:p>
-            <w:proofErr w:type="gramStart"/>
             <w:r>
               <w:t>&lt;&lt;defendant1.primaryAddress.</w:t>
             </w:r>
@@ -1220,11 +1212,7 @@
               <w:t>A</w:t>
             </w:r>
             <w:r>
-              <w:t>ddressLine</w:t>
-            </w:r>
-            <w:proofErr w:type="gramEnd"/>
-            <w:r>
-              <w:t>2&gt;&gt;</w:t>
+              <w:t>ddressLine3&gt;&gt;</w:t>
             </w:r>
           </w:p>
           <w:p>
@@ -1234,27 +1222,16 @@
           </w:p>
           <w:p>
             <w:r>
-              <w:t>&lt;&lt;cs</w:t>
-            </w:r>
-            <w:proofErr w:type="gramStart"/>
-            <w:r>
-              <w:t>_{</w:t>
-            </w:r>
-            <w:proofErr w:type="gramEnd"/>
-            <w:r>
-              <w:t>defendant1.primaryAddress.</w:t>
-            </w:r>
-            <w:r>
-              <w:t>A</w:t>
-            </w:r>
-            <w:r>
-              <w:t>ddressLine</w:t>
-            </w:r>
-            <w:r>
-              <w:t>3</w:t>
-            </w:r>
-            <w:r>
-              <w:t xml:space="preserve"> != null</w:t>
+              <w:t>&lt;&lt;cs_{defendant1.primaryAddress.</w:t>
+            </w:r>
+            <w:r>
+              <w:t>P</w:t>
+            </w:r>
+            <w:r>
+              <w:t>ostTown</w:t>
+            </w:r>
+            <w:r>
+              <w:t>!= null</w:t>
             </w:r>
             <w:r>
               <w:t>}</w:t>
@@ -1264,19 +1241,14 @@
             </w:r>
           </w:p>
           <w:p>
-            <w:proofErr w:type="gramStart"/>
             <w:r>
               <w:t>&lt;&lt;defendant1.primaryAddress.</w:t>
             </w:r>
             <w:r>
-              <w:t>A</w:t>
-            </w:r>
-            <w:r>
-              <w:t>ddressLine</w:t>
-            </w:r>
-            <w:proofErr w:type="gramEnd"/>
-            <w:r>
-              <w:t>3&gt;&gt;</w:t>
+              <w:t>P</w:t>
+            </w:r>
+            <w:r>
+              <w:t>ostTown &gt;&gt;</w:t>
             </w:r>
           </w:p>
           <w:p>
@@ -1286,21 +1258,85 @@
           </w:p>
           <w:p>
             <w:r>
-              <w:t>&lt;&lt;cs</w:t>
-            </w:r>
-            <w:proofErr w:type="gramStart"/>
-            <w:r>
-              <w:t>_{</w:t>
-            </w:r>
-            <w:proofErr w:type="gramEnd"/>
-            <w:r>
-              <w:t>defendant1.primaryAddress.</w:t>
+              <w:t>&lt;&lt;cs_{defendant1.primaryAddress.</w:t>
+            </w:r>
+            <w:r>
+              <w:t>C</w:t>
+            </w:r>
+            <w:r>
+              <w:t>ounty</w:t>
+            </w:r>
+            <w:r>
+              <w:t>!= null</w:t>
+            </w:r>
+            <w:r>
+              <w:t>}</w:t>
+            </w:r>
+            <w:r>
+              <w:t>&gt;&gt;</w:t>
+            </w:r>
+          </w:p>
+          <w:p>
+            <w:r>
+              <w:t>&lt;&lt;defendant1.primaryAddress.</w:t>
+            </w:r>
+            <w:r>
+              <w:t>C</w:t>
+            </w:r>
+            <w:r>
+              <w:t>ounty&gt;&gt;</w:t>
+            </w:r>
+          </w:p>
+          <w:p>
+            <w:r>
+              <w:t>&lt;&lt;es_&gt;&gt;</w:t>
+            </w:r>
+          </w:p>
+          <w:p>
+            <w:r>
+              <w:t>&lt;&lt;cs_{defendant1.primaryAddress.</w:t>
+            </w:r>
+            <w:r>
+              <w:t>C</w:t>
+            </w:r>
+            <w:r>
+              <w:t>ountry</w:t>
+            </w:r>
+            <w:r>
+              <w:t>!= null</w:t>
+            </w:r>
+            <w:r>
+              <w:t>}</w:t>
+            </w:r>
+            <w:r>
+              <w:t>&gt;&gt;</w:t>
+            </w:r>
+          </w:p>
+          <w:p>
+            <w:r>
+              <w:t>&lt;&lt;defendant1.primaryAddress.</w:t>
+            </w:r>
+            <w:r>
+              <w:t>C</w:t>
+            </w:r>
+            <w:r>
+              <w:t>ountry&gt;&gt;</w:t>
+            </w:r>
+          </w:p>
+          <w:p>
+            <w:r>
+              <w:t>&lt;&lt;es_&gt;&gt;</w:t>
+            </w:r>
+          </w:p>
+          <w:p>
+            <w:r>
+              <w:t>&lt;&lt;cs_{defendant1.primaryAddress.</w:t>
             </w:r>
             <w:r>
               <w:t>P</w:t>
             </w:r>
             <w:r>
-              <w:t>ostTown</w:t>
+              <w:t>ostCode</w:t>
             </w:r>
             <w:r>
               <w:t>!= null</w:t>
@@ -1313,7 +1349,6 @@
             </w:r>
           </w:p>
           <w:p>
-            <w:proofErr w:type="gramStart"/>
             <w:r>
               <w:t>&lt;&lt;defendant1.primaryAddress.</w:t>
             </w:r>
@@ -1321,158 +1356,7 @@
               <w:t>P</w:t>
             </w:r>
             <w:r>
-              <w:t>ostTown</w:t>
-            </w:r>
-            <w:proofErr w:type="gramEnd"/>
-            <w:r>
-              <w:t xml:space="preserve"> &gt;&gt;</w:t>
-            </w:r>
-          </w:p>
-          <w:p>
-            <w:r>
-              <w:t>&lt;&lt;es_&gt;&gt;</w:t>
-            </w:r>
-          </w:p>
-          <w:p>
-            <w:r>
-              <w:t>&lt;&lt;cs</w:t>
-            </w:r>
-            <w:proofErr w:type="gramStart"/>
-            <w:r>
-              <w:t>_{</w:t>
-            </w:r>
-            <w:proofErr w:type="gramEnd"/>
-            <w:r>
-              <w:t>defendant1.primaryAddress.</w:t>
-            </w:r>
-            <w:r>
-              <w:t>C</w:t>
-            </w:r>
-            <w:r>
-              <w:t>ounty</w:t>
-            </w:r>
-            <w:r>
-              <w:t>!= null</w:t>
-            </w:r>
-            <w:r>
-              <w:t>}</w:t>
-            </w:r>
-            <w:r>
-              <w:t>&gt;&gt;</w:t>
-            </w:r>
-          </w:p>
-          <w:p>
-            <w:proofErr w:type="gramStart"/>
-            <w:r>
-              <w:t>&lt;&lt;defendant1.primaryAddress.</w:t>
-            </w:r>
-            <w:r>
-              <w:t>C</w:t>
-            </w:r>
-            <w:r>
-              <w:t>ounty</w:t>
-            </w:r>
-            <w:proofErr w:type="gramEnd"/>
-            <w:r>
-              <w:t>&gt;&gt;</w:t>
-            </w:r>
-          </w:p>
-          <w:p>
-            <w:r>
-              <w:t>&lt;&lt;es_&gt;&gt;</w:t>
-            </w:r>
-          </w:p>
-          <w:p>
-            <w:r>
-              <w:t>&lt;&lt;cs</w:t>
-            </w:r>
-            <w:proofErr w:type="gramStart"/>
-            <w:r>
-              <w:t>_{</w:t>
-            </w:r>
-            <w:proofErr w:type="gramEnd"/>
-            <w:r>
-              <w:t>defendant1.primaryAddress.</w:t>
-            </w:r>
-            <w:r>
-              <w:t>C</w:t>
-            </w:r>
-            <w:r>
-              <w:t>ountry</w:t>
-            </w:r>
-            <w:r>
-              <w:t>!= null</w:t>
-            </w:r>
-            <w:r>
-              <w:t>}</w:t>
-            </w:r>
-            <w:r>
-              <w:t>&gt;&gt;</w:t>
-            </w:r>
-          </w:p>
-          <w:p>
-            <w:proofErr w:type="gramStart"/>
-            <w:r>
-              <w:t>&lt;&lt;defendant1.primaryAddress.</w:t>
-            </w:r>
-            <w:r>
-              <w:t>C</w:t>
-            </w:r>
-            <w:r>
-              <w:t>ountry</w:t>
-            </w:r>
-            <w:proofErr w:type="gramEnd"/>
-            <w:r>
-              <w:t>&gt;&gt;</w:t>
-            </w:r>
-          </w:p>
-          <w:p>
-            <w:r>
-              <w:t>&lt;&lt;es_&gt;&gt;</w:t>
-            </w:r>
-          </w:p>
-          <w:p>
-            <w:r>
-              <w:t>&lt;&lt;cs</w:t>
-            </w:r>
-            <w:proofErr w:type="gramStart"/>
-            <w:r>
-              <w:t>_{</w:t>
-            </w:r>
-            <w:proofErr w:type="gramEnd"/>
-            <w:r>
-              <w:t>defendant1.primaryAddress.</w:t>
-            </w:r>
-            <w:r>
-              <w:t>P</w:t>
-            </w:r>
-            <w:r>
-              <w:t>ostCode</w:t>
-            </w:r>
-            <w:r>
-              <w:t>!= null</w:t>
-            </w:r>
-            <w:r>
-              <w:t>}</w:t>
-            </w:r>
-            <w:r>
-              <w:t>&gt;&gt;</w:t>
-            </w:r>
-          </w:p>
-          <w:p>
-            <w:proofErr w:type="gramStart"/>
-            <w:r>
-              <w:t>&lt;&lt;defendant1.primaryAddress.</w:t>
-            </w:r>
-            <w:r>
-              <w:t>P</w:t>
-            </w:r>
-            <w:r>
-              <w:t>ostCode</w:t>
-            </w:r>
-            <w:proofErr w:type="gramEnd"/>
-            <w:r>
-              <w:t>&gt;&gt;</w:t>
+              <w:t>ostCode&gt;&gt;</w:t>
             </w:r>
           </w:p>
           <w:p>
@@ -1518,19 +1402,11 @@
               <w:t>r</w:t>
             </w:r>
             <w:proofErr w:type="spellEnd"/>
-            <w:proofErr w:type="gramStart"/>
-            <w:r>
-              <w:rPr>
-                <w:rFonts w:cstheme="minorHAnsi"/>
-              </w:rPr>
-              <w:t>_{</w:t>
-            </w:r>
-            <w:proofErr w:type="gramEnd"/>
-            <w:r>
-              <w:rPr>
-                <w:rFonts w:cstheme="minorHAnsi"/>
-              </w:rPr>
-              <w:t>defendant1.correspondenceAddress</w:t>
+            <w:r>
+              <w:rPr>
+                <w:rFonts w:cstheme="minorHAnsi"/>
+              </w:rPr>
+              <w:t>_{defendant1.correspondenceAddress</w:t>
             </w:r>
             <w:r>
               <w:rPr>
@@ -1605,15 +1481,7 @@
           </w:tcPr>
           <w:p>
             <w:r>
-              <w:t>&lt;&lt;cs</w:t>
-            </w:r>
-            <w:proofErr w:type="gramStart"/>
-            <w:r>
-              <w:t>_{</w:t>
-            </w:r>
-            <w:proofErr w:type="gramEnd"/>
-            <w:r>
-              <w:t>defendant1</w:t>
+              <w:t>&lt;&lt;cs_{defendant1</w:t>
             </w:r>
             <w:r>
               <w:rPr>
@@ -1644,7 +1512,6 @@
             </w:r>
           </w:p>
           <w:p>
-            <w:proofErr w:type="gramStart"/>
             <w:r>
               <w:t>&lt;&lt;defendant1.</w:t>
             </w:r>
@@ -1661,11 +1528,64 @@
               <w:t>A</w:t>
             </w:r>
             <w:r>
+              <w:t>ddressLine1&gt;&gt;</w:t>
+            </w:r>
+          </w:p>
+          <w:p>
+            <w:r>
+              <w:t>&lt;&lt;es_&gt;&gt;</w:t>
+            </w:r>
+          </w:p>
+          <w:p>
+            <w:r>
+              <w:t>&lt;&lt;cs_{defendant1.</w:t>
+            </w:r>
+            <w:r>
+              <w:rPr>
+                <w:rFonts w:cstheme="minorHAnsi"/>
+              </w:rPr>
+              <w:t>correspondenceAddress</w:t>
+            </w:r>
+            <w:r>
+              <w:t>.</w:t>
+            </w:r>
+            <w:r>
+              <w:t>A</w:t>
+            </w:r>
+            <w:r>
               <w:t>ddressLine</w:t>
             </w:r>
-            <w:proofErr w:type="gramEnd"/>
-            <w:r>
-              <w:t>1&gt;&gt;</w:t>
+            <w:r>
+              <w:t>2</w:t>
+            </w:r>
+            <w:r>
+              <w:t xml:space="preserve"> != null</w:t>
+            </w:r>
+            <w:r>
+              <w:t>}</w:t>
+            </w:r>
+            <w:r>
+              <w:t>&gt;&gt;</w:t>
+            </w:r>
+          </w:p>
+          <w:p>
+            <w:r>
+              <w:t>&lt;&lt;defendant1.</w:t>
+            </w:r>
+            <w:r>
+              <w:rPr>
+                <w:rFonts w:cstheme="minorHAnsi"/>
+              </w:rPr>
+              <w:t>correspondenceAddress</w:t>
+            </w:r>
+            <w:r>
+              <w:t>.</w:t>
+            </w:r>
+            <w:r>
+              <w:t>A</w:t>
+            </w:r>
+            <w:r>
+              <w:t>ddressLine2&gt;&gt;</w:t>
             </w:r>
           </w:p>
           <w:p>
@@ -1675,15 +1595,7 @@
           </w:p>
           <w:p>
             <w:r>
-              <w:t>&lt;&lt;cs</w:t>
-            </w:r>
-            <w:proofErr w:type="gramStart"/>
-            <w:r>
-              <w:t>_{</w:t>
-            </w:r>
-            <w:proofErr w:type="gramEnd"/>
-            <w:r>
-              <w:t>defendant1.</w:t>
+              <w:t>&lt;&lt;cs_{defendant1.</w:t>
             </w:r>
             <w:r>
               <w:rPr>
@@ -1701,7 +1613,7 @@
               <w:t>ddressLine</w:t>
             </w:r>
             <w:r>
-              <w:t>2</w:t>
+              <w:t>3</w:t>
             </w:r>
             <w:r>
               <w:t xml:space="preserve"> != null</w:t>
@@ -1714,7 +1626,6 @@
             </w:r>
           </w:p>
           <w:p>
-            <w:proofErr w:type="gramStart"/>
             <w:r>
               <w:t>&lt;&lt;defendant1.</w:t>
             </w:r>
@@ -1731,11 +1642,7 @@
               <w:t>A</w:t>
             </w:r>
             <w:r>
-              <w:t>ddressLine</w:t>
-            </w:r>
-            <w:proofErr w:type="gramEnd"/>
-            <w:r>
-              <w:t>2&gt;&gt;</w:t>
+              <w:t>ddressLine3&gt;&gt;</w:t>
             </w:r>
           </w:p>
           <w:p>
@@ -1745,15 +1652,7 @@
           </w:p>
           <w:p>
             <w:r>
-              <w:t>&lt;&lt;cs</w:t>
-            </w:r>
-            <w:proofErr w:type="gramStart"/>
-            <w:r>
-              <w:t>_{</w:t>
-            </w:r>
-            <w:proofErr w:type="gramEnd"/>
-            <w:r>
-              <w:t>defendant1.</w:t>
+              <w:t>&lt;&lt;cs_{defendant1.</w:t>
             </w:r>
             <w:r>
               <w:rPr>
@@ -1765,16 +1664,13 @@
               <w:t>.</w:t>
             </w:r>
             <w:r>
-              <w:t>A</w:t>
-            </w:r>
-            <w:r>
-              <w:t>ddressLine</w:t>
-            </w:r>
-            <w:r>
-              <w:t>3</w:t>
-            </w:r>
-            <w:r>
-              <w:t xml:space="preserve"> != null</w:t>
+              <w:t>P</w:t>
+            </w:r>
+            <w:r>
+              <w:t>ostTown</w:t>
+            </w:r>
+            <w:r>
+              <w:t>!= null</w:t>
             </w:r>
             <w:r>
               <w:t>}</w:t>
@@ -1784,7 +1680,6 @@
             </w:r>
           </w:p>
           <w:p>
-            <w:proofErr w:type="gramStart"/>
             <w:r>
               <w:t>&lt;&lt;defendant1.</w:t>
             </w:r>
@@ -1798,14 +1693,10 @@
               <w:t>.</w:t>
             </w:r>
             <w:r>
-              <w:t>A</w:t>
-            </w:r>
-            <w:r>
-              <w:t>ddressLine</w:t>
-            </w:r>
-            <w:proofErr w:type="gramEnd"/>
-            <w:r>
-              <w:t>3&gt;&gt;</w:t>
+              <w:t>P</w:t>
+            </w:r>
+            <w:r>
+              <w:t>ostTown &gt;&gt;</w:t>
             </w:r>
           </w:p>
           <w:p>
@@ -1815,15 +1706,7 @@
           </w:p>
           <w:p>
             <w:r>
-              <w:t>&lt;&lt;cs</w:t>
-            </w:r>
-            <w:proofErr w:type="gramStart"/>
-            <w:r>
-              <w:t>_{</w:t>
-            </w:r>
-            <w:proofErr w:type="gramEnd"/>
-            <w:r>
-              <w:t>defendant1.</w:t>
+              <w:t>&lt;&lt;cs_{defendant1.</w:t>
             </w:r>
             <w:r>
               <w:rPr>
@@ -1835,10 +1718,10 @@
               <w:t>.</w:t>
             </w:r>
             <w:r>
-              <w:t>P</w:t>
-            </w:r>
-            <w:r>
-              <w:t>ostTown</w:t>
+              <w:t>C</w:t>
+            </w:r>
+            <w:r>
+              <w:t>ounty</w:t>
             </w:r>
             <w:r>
               <w:t>!= null</w:t>
@@ -1851,7 +1734,6 @@
             </w:r>
           </w:p>
           <w:p>
-            <w:proofErr w:type="gramStart"/>
             <w:r>
               <w:t>&lt;&lt;defendant1.</w:t>
             </w:r>
@@ -1865,81 +1747,10 @@
               <w:t>.</w:t>
             </w:r>
             <w:r>
-              <w:t>P</w:t>
-            </w:r>
-            <w:r>
-              <w:t>ostTown</w:t>
-            </w:r>
-            <w:proofErr w:type="gramEnd"/>
-            <w:r>
-              <w:t xml:space="preserve"> &gt;&gt;</w:t>
-            </w:r>
-          </w:p>
-          <w:p>
-            <w:r>
-              <w:t>&lt;&lt;es_&gt;&gt;</w:t>
-            </w:r>
-          </w:p>
-          <w:p>
-            <w:r>
-              <w:t>&lt;&lt;cs</w:t>
-            </w:r>
-            <w:proofErr w:type="gramStart"/>
-            <w:r>
-              <w:t>_{</w:t>
-            </w:r>
-            <w:proofErr w:type="gramEnd"/>
-            <w:r>
-              <w:t>defendant1.</w:t>
-            </w:r>
-            <w:r>
-              <w:rPr>
-                <w:rFonts w:cstheme="minorHAnsi"/>
-              </w:rPr>
-              <w:t>correspondenceAddress</w:t>
-            </w:r>
-            <w:r>
-              <w:t>.</w:t>
-            </w:r>
-            <w:r>
               <w:t>C</w:t>
             </w:r>
             <w:r>
-              <w:t>ounty</w:t>
-            </w:r>
-            <w:r>
-              <w:t>!= null</w:t>
-            </w:r>
-            <w:r>
-              <w:t>}</w:t>
-            </w:r>
-            <w:r>
-              <w:t>&gt;&gt;</w:t>
-            </w:r>
-          </w:p>
-          <w:p>
-            <w:proofErr w:type="gramStart"/>
-            <w:r>
-              <w:t>&lt;&lt;defendant1.</w:t>
-            </w:r>
-            <w:r>
-              <w:rPr>
-                <w:rFonts w:cstheme="minorHAnsi"/>
-              </w:rPr>
-              <w:t>correspondenceAddress</w:t>
-            </w:r>
-            <w:r>
-              <w:t>.</w:t>
-            </w:r>
-            <w:r>
-              <w:t>C</w:t>
-            </w:r>
-            <w:r>
-              <w:t>ounty</w:t>
-            </w:r>
-            <w:proofErr w:type="gramEnd"/>
-            <w:r>
-              <w:t>&gt;&gt;</w:t>
+              <w:t>ounty&gt;&gt;</w:t>
             </w:r>
           </w:p>
           <w:p>
@@ -1950,15 +1761,7 @@
           </w:p>
           <w:p>
             <w:r>
-              <w:t>&lt;&lt;cs</w:t>
-            </w:r>
-            <w:proofErr w:type="gramStart"/>
-            <w:r>
-              <w:t>_{</w:t>
-            </w:r>
-            <w:proofErr w:type="gramEnd"/>
-            <w:r>
-              <w:t>defendant1.</w:t>
+              <w:t>&lt;&lt;cs_{defendant1.</w:t>
             </w:r>
             <w:r>
               <w:rPr>
@@ -1986,7 +1789,6 @@
             </w:r>
           </w:p>
           <w:p>
-            <w:proofErr w:type="gramStart"/>
             <w:r>
               <w:t>&lt;&lt;defendant1.</w:t>
             </w:r>
@@ -2003,29 +1805,46 @@
               <w:t>C</w:t>
             </w:r>
             <w:r>
-              <w:t>ountry</w:t>
-            </w:r>
-            <w:proofErr w:type="gramEnd"/>
+              <w:t>ountry&gt;&gt;</w:t>
+            </w:r>
+          </w:p>
+          <w:p>
+            <w:r>
+              <w:t>&lt;&lt;es_&gt;&gt;</w:t>
+            </w:r>
+          </w:p>
+          <w:p>
+            <w:r>
+              <w:t>&lt;&lt;cs_{defendant1.</w:t>
+            </w:r>
+            <w:r>
+              <w:rPr>
+                <w:rFonts w:cstheme="minorHAnsi"/>
+              </w:rPr>
+              <w:t>correspondenceAddress</w:t>
+            </w:r>
+            <w:r>
+              <w:t>.</w:t>
+            </w:r>
+            <w:r>
+              <w:t>P</w:t>
+            </w:r>
+            <w:r>
+              <w:t>ostCode</w:t>
+            </w:r>
+            <w:r>
+              <w:t>!= null</w:t>
+            </w:r>
+            <w:r>
+              <w:t>}</w:t>
+            </w:r>
             <w:r>
               <w:t>&gt;&gt;</w:t>
             </w:r>
           </w:p>
           <w:p>
             <w:r>
-              <w:t>&lt;&lt;es_&gt;&gt;</w:t>
-            </w:r>
-          </w:p>
-          <w:p>
-            <w:r>
-              <w:t>&lt;&lt;cs</w:t>
-            </w:r>
-            <w:proofErr w:type="gramStart"/>
-            <w:r>
-              <w:t>_{</w:t>
-            </w:r>
-            <w:proofErr w:type="gramEnd"/>
-            <w:r>
-              <w:t>defendant1.</w:t>
+              <w:t>&lt;&lt;defendant1.</w:t>
             </w:r>
             <w:r>
               <w:rPr>
@@ -2040,41 +1859,7 @@
               <w:t>P</w:t>
             </w:r>
             <w:r>
-              <w:t>ostCode</w:t>
-            </w:r>
-            <w:r>
-              <w:t>!= null</w:t>
-            </w:r>
-            <w:r>
-              <w:t>}</w:t>
-            </w:r>
-            <w:r>
-              <w:t>&gt;&gt;</w:t>
-            </w:r>
-          </w:p>
-          <w:p>
-            <w:proofErr w:type="gramStart"/>
-            <w:r>
-              <w:t>&lt;&lt;defendant1.</w:t>
-            </w:r>
-            <w:r>
-              <w:rPr>
-                <w:rFonts w:cstheme="minorHAnsi"/>
-              </w:rPr>
-              <w:t>correspondenceAddress</w:t>
-            </w:r>
-            <w:r>
-              <w:t>.</w:t>
-            </w:r>
-            <w:r>
-              <w:t>P</w:t>
-            </w:r>
-            <w:r>
-              <w:t>ostCode</w:t>
-            </w:r>
-            <w:proofErr w:type="gramEnd"/>
-            <w:r>
-              <w:t>&gt;&gt;</w:t>
+              <w:t>ostCode&gt;&gt;</w:t>
             </w:r>
           </w:p>
           <w:p>
@@ -2183,19 +1968,11 @@
               <w:t>r</w:t>
             </w:r>
             <w:proofErr w:type="spellEnd"/>
-            <w:proofErr w:type="gramStart"/>
-            <w:r>
-              <w:rPr>
-                <w:rFonts w:cstheme="minorHAnsi"/>
-              </w:rPr>
-              <w:t>_{</w:t>
-            </w:r>
-            <w:proofErr w:type="gramEnd"/>
-            <w:r>
-              <w:rPr>
-                <w:rFonts w:cstheme="minorHAnsi"/>
-              </w:rPr>
-              <w:t>defendant1.</w:t>
+            <w:r>
+              <w:rPr>
+                <w:rFonts w:cstheme="minorHAnsi"/>
+              </w:rPr>
+              <w:t>_{defendant1.</w:t>
             </w:r>
             <w:r>
               <w:rPr>
@@ -2266,24 +2043,12 @@
                 <w:sz w:val="21"/>
                 <w:szCs w:val="21"/>
               </w:rPr>
-              <w:t>&lt;</w:t>
-            </w:r>
-            <w:proofErr w:type="gramStart"/>
-            <w:r>
-              <w:rPr>
-                <w:rStyle w:val="normaltextrun"/>
-                <w:rFonts w:ascii="Segoe UI" w:hAnsi="Segoe UI" w:cs="Segoe UI"/>
-                <w:color w:val="000000"/>
-                <w:sz w:val="21"/>
-                <w:szCs w:val="21"/>
-              </w:rPr>
-              <w:t>&lt;</w:t>
+              <w:t>&lt;&lt;</w:t>
             </w:r>
             <w:r>
               <w:t>{</w:t>
             </w:r>
             <w:proofErr w:type="spellStart"/>
-            <w:proofErr w:type="gramEnd"/>
             <w:r>
               <w:rPr>
                 <w:rStyle w:val="normaltextrun"/>
@@ -2654,19 +2419,11 @@
               <w:t>r</w:t>
             </w:r>
             <w:proofErr w:type="spellEnd"/>
-            <w:proofErr w:type="gramStart"/>
-            <w:r>
-              <w:rPr>
-                <w:rFonts w:cstheme="minorHAnsi"/>
-              </w:rPr>
-              <w:t>_{</w:t>
-            </w:r>
-            <w:proofErr w:type="gramEnd"/>
-            <w:r>
-              <w:rPr>
-                <w:rFonts w:cstheme="minorHAnsi"/>
-              </w:rPr>
-              <w:t>defendant2</w:t>
+            <w:r>
+              <w:rPr>
+                <w:rFonts w:cstheme="minorHAnsi"/>
+              </w:rPr>
+              <w:t>_{defendant2</w:t>
             </w:r>
             <w:r>
               <w:rPr>
@@ -2714,21 +2471,7 @@
               <w:rPr>
                 <w:rFonts w:cstheme="minorHAnsi"/>
               </w:rPr>
-              <w:t>&lt;&lt;cs</w:t>
-            </w:r>
-            <w:proofErr w:type="gramStart"/>
-            <w:r>
-              <w:rPr>
-                <w:rFonts w:cstheme="minorHAnsi"/>
-              </w:rPr>
-              <w:t>_{</w:t>
-            </w:r>
-            <w:proofErr w:type="gramEnd"/>
-            <w:r>
-              <w:rPr>
-                <w:rFonts w:cstheme="minorHAnsi"/>
-              </w:rPr>
-              <w:t>defendant</w:t>
+              <w:t>&lt;&lt;cs_{defendant</w:t>
             </w:r>
             <w:r>
               <w:rPr>
@@ -2910,15 +2653,7 @@
           </w:tcPr>
           <w:p>
             <w:r>
-              <w:t>&lt;&lt;cs</w:t>
-            </w:r>
-            <w:proofErr w:type="gramStart"/>
-            <w:r>
-              <w:t>_{</w:t>
-            </w:r>
-            <w:proofErr w:type="gramEnd"/>
-            <w:r>
-              <w:t>defendant</w:t>
+              <w:t>&lt;&lt;cs_{defendant</w:t>
             </w:r>
             <w:r>
               <w:t>2</w:t>
@@ -2940,7 +2675,6 @@
             </w:r>
           </w:p>
           <w:p>
-            <w:proofErr w:type="gramStart"/>
             <w:r>
               <w:t>&lt;&lt;defendant2.primaryAddress.</w:t>
             </w:r>
@@ -2948,11 +2682,52 @@
               <w:t>A</w:t>
             </w:r>
             <w:r>
+              <w:t>ddressLine1&gt;&gt;</w:t>
+            </w:r>
+          </w:p>
+          <w:p>
+            <w:r>
+              <w:t>&lt;&lt;es_&gt;&gt;</w:t>
+            </w:r>
+          </w:p>
+          <w:p>
+            <w:r>
+              <w:t>&lt;&lt;cs_{defendant</w:t>
+            </w:r>
+            <w:r>
+              <w:t>2</w:t>
+            </w:r>
+            <w:r>
+              <w:t>.primaryAddress.</w:t>
+            </w:r>
+            <w:r>
+              <w:t>A</w:t>
+            </w:r>
+            <w:r>
               <w:t>ddressLine</w:t>
             </w:r>
-            <w:proofErr w:type="gramEnd"/>
-            <w:r>
-              <w:t>1&gt;&gt;</w:t>
+            <w:r>
+              <w:t>2</w:t>
+            </w:r>
+            <w:r>
+              <w:t xml:space="preserve"> != null</w:t>
+            </w:r>
+            <w:r>
+              <w:t>}</w:t>
+            </w:r>
+            <w:r>
+              <w:t>&gt;&gt;</w:t>
+            </w:r>
+          </w:p>
+          <w:p>
+            <w:r>
+              <w:t>&lt;&lt;defendant2.primaryAddress.</w:t>
+            </w:r>
+            <w:r>
+              <w:t>A</w:t>
+            </w:r>
+            <w:r>
+              <w:t>ddressLine2&gt;&gt;</w:t>
             </w:r>
           </w:p>
           <w:p>
@@ -2962,15 +2737,7 @@
           </w:p>
           <w:p>
             <w:r>
-              <w:t>&lt;&lt;cs</w:t>
-            </w:r>
-            <w:proofErr w:type="gramStart"/>
-            <w:r>
-              <w:t>_{</w:t>
-            </w:r>
-            <w:proofErr w:type="gramEnd"/>
-            <w:r>
-              <w:t>defendant</w:t>
+              <w:t>&lt;&lt;cs_{defendant</w:t>
             </w:r>
             <w:r>
               <w:t>2</w:t>
@@ -2985,10 +2752,52 @@
               <w:t>ddressLine</w:t>
             </w:r>
             <w:r>
+              <w:t>3</w:t>
+            </w:r>
+            <w:r>
+              <w:t xml:space="preserve"> != null</w:t>
+            </w:r>
+            <w:r>
+              <w:t>}</w:t>
+            </w:r>
+            <w:r>
+              <w:t>&gt;&gt;</w:t>
+            </w:r>
+          </w:p>
+          <w:p>
+            <w:r>
+              <w:t>&lt;&lt;defendant2.primaryAddress.</w:t>
+            </w:r>
+            <w:r>
+              <w:t>A</w:t>
+            </w:r>
+            <w:r>
+              <w:t>ddressLine3&gt;&gt;</w:t>
+            </w:r>
+          </w:p>
+          <w:p>
+            <w:r>
+              <w:t>&lt;&lt;es_&gt;&gt;</w:t>
+            </w:r>
+          </w:p>
+          <w:p>
+            <w:r>
+              <w:t>&lt;&lt;cs_{defendant</w:t>
+            </w:r>
+            <w:r>
               <w:t>2</w:t>
             </w:r>
             <w:r>
-              <w:t xml:space="preserve"> != null</w:t>
+              <w:t>.primaryAddress.</w:t>
+            </w:r>
+            <w:r>
+              <w:t>P</w:t>
+            </w:r>
+            <w:r>
+              <w:t>ostTown</w:t>
+            </w:r>
+            <w:r>
+              <w:t>!= null</w:t>
             </w:r>
             <w:r>
               <w:t>}</w:t>
@@ -2998,19 +2807,14 @@
             </w:r>
           </w:p>
           <w:p>
-            <w:proofErr w:type="gramStart"/>
             <w:r>
               <w:t>&lt;&lt;defendant2.primaryAddress.</w:t>
             </w:r>
             <w:r>
-              <w:t>A</w:t>
-            </w:r>
-            <w:r>
-              <w:t>ddressLine</w:t>
-            </w:r>
-            <w:proofErr w:type="gramEnd"/>
-            <w:r>
-              <w:t>2&gt;&gt;</w:t>
+              <w:t>P</w:t>
+            </w:r>
+            <w:r>
+              <w:t>ostTown &gt;&gt;</w:t>
             </w:r>
           </w:p>
           <w:p>
@@ -3020,15 +2824,7 @@
           </w:p>
           <w:p>
             <w:r>
-              <w:t>&lt;&lt;cs</w:t>
-            </w:r>
-            <w:proofErr w:type="gramStart"/>
-            <w:r>
-              <w:t>_{</w:t>
-            </w:r>
-            <w:proofErr w:type="gramEnd"/>
-            <w:r>
-              <w:t>defendant</w:t>
+              <w:t>&lt;&lt;cs_{defendant</w:t>
             </w:r>
             <w:r>
               <w:t>2</w:t>
@@ -3037,16 +2833,13 @@
               <w:t>.primaryAddress.</w:t>
             </w:r>
             <w:r>
-              <w:t>A</w:t>
-            </w:r>
-            <w:r>
-              <w:t>ddressLine</w:t>
-            </w:r>
-            <w:r>
-              <w:t>3</w:t>
-            </w:r>
-            <w:r>
-              <w:t xml:space="preserve"> != null</w:t>
+              <w:t>C</w:t>
+            </w:r>
+            <w:r>
+              <w:t>ounty</w:t>
+            </w:r>
+            <w:r>
+              <w:t>!= null</w:t>
             </w:r>
             <w:r>
               <w:t>}</w:t>
@@ -3056,19 +2849,14 @@
             </w:r>
           </w:p>
           <w:p>
-            <w:proofErr w:type="gramStart"/>
             <w:r>
               <w:t>&lt;&lt;defendant2.primaryAddress.</w:t>
             </w:r>
             <w:r>
-              <w:t>A</w:t>
-            </w:r>
-            <w:r>
-              <w:t>ddressLine</w:t>
-            </w:r>
-            <w:proofErr w:type="gramEnd"/>
-            <w:r>
-              <w:t>3&gt;&gt;</w:t>
+              <w:t>C</w:t>
+            </w:r>
+            <w:r>
+              <w:t>ounty&gt;&gt;</w:t>
             </w:r>
           </w:p>
           <w:p>
@@ -3078,15 +2866,7 @@
           </w:p>
           <w:p>
             <w:r>
-              <w:t>&lt;&lt;cs</w:t>
-            </w:r>
-            <w:proofErr w:type="gramStart"/>
-            <w:r>
-              <w:t>_{</w:t>
-            </w:r>
-            <w:proofErr w:type="gramEnd"/>
-            <w:r>
-              <w:t>defendant</w:t>
+              <w:t>&lt;&lt;cs_{defendant</w:t>
             </w:r>
             <w:r>
               <w:t>2</w:t>
@@ -3095,10 +2875,52 @@
               <w:t>.primaryAddress.</w:t>
             </w:r>
             <w:r>
+              <w:t>C</w:t>
+            </w:r>
+            <w:r>
+              <w:t>ountry</w:t>
+            </w:r>
+            <w:r>
+              <w:t>!= null</w:t>
+            </w:r>
+            <w:r>
+              <w:t>}</w:t>
+            </w:r>
+            <w:r>
+              <w:t>&gt;&gt;</w:t>
+            </w:r>
+          </w:p>
+          <w:p>
+            <w:r>
+              <w:t>&lt;&lt;defendant2.primaryAddress.</w:t>
+            </w:r>
+            <w:r>
+              <w:t>C</w:t>
+            </w:r>
+            <w:r>
+              <w:t>ountry&gt;&gt;</w:t>
+            </w:r>
+          </w:p>
+          <w:p>
+            <w:r>
+              <w:t>&lt;&lt;es_&gt;&gt;</w:t>
+            </w:r>
+          </w:p>
+          <w:p>
+            <w:r>
+              <w:t>&lt;&lt;cs_{defendant</w:t>
+            </w:r>
+            <w:r>
+              <w:t>2</w:t>
+            </w:r>
+            <w:r>
+              <w:t>.primaryAddress.</w:t>
+            </w:r>
+            <w:r>
               <w:t>P</w:t>
             </w:r>
             <w:r>
-              <w:t>ostTown</w:t>
+              <w:t>ostCode</w:t>
             </w:r>
             <w:r>
               <w:t>!= null</w:t>
@@ -3111,7 +2933,6 @@
             </w:r>
           </w:p>
           <w:p>
-            <w:proofErr w:type="gramStart"/>
             <w:r>
               <w:t>&lt;&lt;defendant2.primaryAddress.</w:t>
             </w:r>
@@ -3119,176 +2940,7 @@
               <w:t>P</w:t>
             </w:r>
             <w:r>
-              <w:t>ostTown</w:t>
-            </w:r>
-            <w:proofErr w:type="gramEnd"/>
-            <w:r>
-              <w:t xml:space="preserve"> &gt;&gt;</w:t>
-            </w:r>
-          </w:p>
-          <w:p>
-            <w:r>
-              <w:t>&lt;&lt;es_&gt;&gt;</w:t>
-            </w:r>
-          </w:p>
-          <w:p>
-            <w:r>
-              <w:t>&lt;&lt;cs</w:t>
-            </w:r>
-            <w:proofErr w:type="gramStart"/>
-            <w:r>
-              <w:t>_{</w:t>
-            </w:r>
-            <w:proofErr w:type="gramEnd"/>
-            <w:r>
-              <w:t>defendant</w:t>
-            </w:r>
-            <w:r>
-              <w:t>2</w:t>
-            </w:r>
-            <w:r>
-              <w:t>.primaryAddress.</w:t>
-            </w:r>
-            <w:r>
-              <w:t>C</w:t>
-            </w:r>
-            <w:r>
-              <w:t>ounty</w:t>
-            </w:r>
-            <w:r>
-              <w:t>!= null</w:t>
-            </w:r>
-            <w:r>
-              <w:t>}</w:t>
-            </w:r>
-            <w:r>
-              <w:t>&gt;&gt;</w:t>
-            </w:r>
-          </w:p>
-          <w:p>
-            <w:proofErr w:type="gramStart"/>
-            <w:r>
-              <w:t>&lt;&lt;defendant2.primaryAddress.</w:t>
-            </w:r>
-            <w:r>
-              <w:t>C</w:t>
-            </w:r>
-            <w:r>
-              <w:t>ounty</w:t>
-            </w:r>
-            <w:proofErr w:type="gramEnd"/>
-            <w:r>
-              <w:t>&gt;&gt;</w:t>
-            </w:r>
-          </w:p>
-          <w:p>
-            <w:r>
-              <w:t>&lt;&lt;es_&gt;&gt;</w:t>
-            </w:r>
-          </w:p>
-          <w:p>
-            <w:r>
-              <w:t>&lt;&lt;cs</w:t>
-            </w:r>
-            <w:proofErr w:type="gramStart"/>
-            <w:r>
-              <w:t>_{</w:t>
-            </w:r>
-            <w:proofErr w:type="gramEnd"/>
-            <w:r>
-              <w:t>defendant</w:t>
-            </w:r>
-            <w:r>
-              <w:t>2</w:t>
-            </w:r>
-            <w:r>
-              <w:t>.primaryAddress.</w:t>
-            </w:r>
-            <w:r>
-              <w:t>C</w:t>
-            </w:r>
-            <w:r>
-              <w:t>ountry</w:t>
-            </w:r>
-            <w:r>
-              <w:t>!= null</w:t>
-            </w:r>
-            <w:r>
-              <w:t>}</w:t>
-            </w:r>
-            <w:r>
-              <w:t>&gt;&gt;</w:t>
-            </w:r>
-          </w:p>
-          <w:p>
-            <w:proofErr w:type="gramStart"/>
-            <w:r>
-              <w:t>&lt;&lt;defendant2.primaryAddress.</w:t>
-            </w:r>
-            <w:r>
-              <w:t>C</w:t>
-            </w:r>
-            <w:r>
-              <w:t>ountry</w:t>
-            </w:r>
-            <w:proofErr w:type="gramEnd"/>
-            <w:r>
-              <w:t>&gt;&gt;</w:t>
-            </w:r>
-          </w:p>
-          <w:p>
-            <w:r>
-              <w:t>&lt;&lt;es_&gt;&gt;</w:t>
-            </w:r>
-          </w:p>
-          <w:p>
-            <w:r>
-              <w:t>&lt;&lt;cs</w:t>
-            </w:r>
-            <w:proofErr w:type="gramStart"/>
-            <w:r>
-              <w:t>_{</w:t>
-            </w:r>
-            <w:proofErr w:type="gramEnd"/>
-            <w:r>
-              <w:t>defendant</w:t>
-            </w:r>
-            <w:r>
-              <w:t>2</w:t>
-            </w:r>
-            <w:r>
-              <w:t>.primaryAddress.</w:t>
-            </w:r>
-            <w:r>
-              <w:t>P</w:t>
-            </w:r>
-            <w:r>
-              <w:t>ostCode</w:t>
-            </w:r>
-            <w:r>
-              <w:t>!= null</w:t>
-            </w:r>
-            <w:r>
-              <w:t>}</w:t>
-            </w:r>
-            <w:r>
-              <w:t>&gt;&gt;</w:t>
-            </w:r>
-          </w:p>
-          <w:p>
-            <w:proofErr w:type="gramStart"/>
-            <w:r>
-              <w:t>&lt;&lt;defendant2.primaryAddress.</w:t>
-            </w:r>
-            <w:r>
-              <w:t>P</w:t>
-            </w:r>
-            <w:r>
-              <w:t>ostCode</w:t>
-            </w:r>
-            <w:proofErr w:type="gramEnd"/>
-            <w:r>
-              <w:t>&gt;&gt;</w:t>
+              <w:t>ostCode&gt;&gt;</w:t>
             </w:r>
           </w:p>
           <w:p>
@@ -3338,21 +2990,7 @@
               <w:rPr>
                 <w:rFonts w:cstheme="minorHAnsi"/>
               </w:rPr>
-              <w:t>_{</w:t>
-            </w:r>
-            <w:proofErr w:type="gramStart"/>
-            <w:r>
-              <w:rPr>
-                <w:rFonts w:cstheme="minorHAnsi"/>
-              </w:rPr>
-              <w:t>defendant2.correspondenceAddress!=</w:t>
-            </w:r>
-            <w:proofErr w:type="gramEnd"/>
-            <w:r>
-              <w:rPr>
-                <w:rFonts w:cstheme="minorHAnsi"/>
-              </w:rPr>
-              <w:t>null}&gt;&gt;</w:t>
+              <w:t>_{defendant2.correspondenceAddress!=null}&gt;&gt;</w:t>
             </w:r>
           </w:p>
         </w:tc>
@@ -3388,15 +3026,7 @@
           </w:tcPr>
           <w:p>
             <w:r>
-              <w:t>&lt;&lt;cs</w:t>
-            </w:r>
-            <w:proofErr w:type="gramStart"/>
-            <w:r>
-              <w:t>_{</w:t>
-            </w:r>
-            <w:proofErr w:type="gramEnd"/>
-            <w:r>
-              <w:t>defendant</w:t>
+              <w:t>&lt;&lt;cs_{defendant</w:t>
             </w:r>
             <w:r>
               <w:t>2</w:t>
@@ -3427,7 +3057,6 @@
             </w:r>
           </w:p>
           <w:p>
-            <w:proofErr w:type="gramStart"/>
             <w:r>
               <w:t>&lt;&lt;defendant2.</w:t>
             </w:r>
@@ -3444,11 +3073,70 @@
               <w:t>A</w:t>
             </w:r>
             <w:r>
+              <w:t>ddressLine1&gt;&gt;</w:t>
+            </w:r>
+          </w:p>
+          <w:p>
+            <w:r>
+              <w:t>&lt;&lt;es_&gt;&gt;</w:t>
+            </w:r>
+          </w:p>
+          <w:p>
+            <w:r>
+              <w:t>&lt;&lt;cs_{defendant</w:t>
+            </w:r>
+            <w:r>
+              <w:t>2</w:t>
+            </w:r>
+            <w:r>
+              <w:t>.</w:t>
+            </w:r>
+            <w:r>
+              <w:rPr>
+                <w:rFonts w:cstheme="minorHAnsi"/>
+              </w:rPr>
+              <w:t>correspondenceAddress</w:t>
+            </w:r>
+            <w:r>
+              <w:t>.</w:t>
+            </w:r>
+            <w:r>
+              <w:t>A</w:t>
+            </w:r>
+            <w:r>
               <w:t>ddressLine</w:t>
             </w:r>
-            <w:proofErr w:type="gramEnd"/>
-            <w:r>
-              <w:t>1&gt;&gt;</w:t>
+            <w:r>
+              <w:t>2</w:t>
+            </w:r>
+            <w:r>
+              <w:t xml:space="preserve"> != null</w:t>
+            </w:r>
+            <w:r>
+              <w:t>}</w:t>
+            </w:r>
+            <w:r>
+              <w:t>&gt;&gt;</w:t>
+            </w:r>
+          </w:p>
+          <w:p>
+            <w:r>
+              <w:t>&lt;&lt;defendant2.</w:t>
+            </w:r>
+            <w:r>
+              <w:rPr>
+                <w:rFonts w:cstheme="minorHAnsi"/>
+              </w:rPr>
+              <w:t>correspondenceAddress</w:t>
+            </w:r>
+            <w:r>
+              <w:t>.</w:t>
+            </w:r>
+            <w:r>
+              <w:t>A</w:t>
+            </w:r>
+            <w:r>
+              <w:t>ddressLine2&gt;&gt;</w:t>
             </w:r>
           </w:p>
           <w:p>
@@ -3458,15 +3146,7 @@
           </w:p>
           <w:p>
             <w:r>
-              <w:t>&lt;&lt;cs</w:t>
-            </w:r>
-            <w:proofErr w:type="gramStart"/>
-            <w:r>
-              <w:t>_{</w:t>
-            </w:r>
-            <w:proofErr w:type="gramEnd"/>
-            <w:r>
-              <w:t>defendant</w:t>
+              <w:t>&lt;&lt;cs_{defendant</w:t>
             </w:r>
             <w:r>
               <w:t>2</w:t>
@@ -3490,10 +3170,70 @@
               <w:t>ddressLine</w:t>
             </w:r>
             <w:r>
+              <w:t>3</w:t>
+            </w:r>
+            <w:r>
+              <w:t xml:space="preserve"> != null</w:t>
+            </w:r>
+            <w:r>
+              <w:t>}</w:t>
+            </w:r>
+            <w:r>
+              <w:t>&gt;&gt;</w:t>
+            </w:r>
+          </w:p>
+          <w:p>
+            <w:r>
+              <w:t>&lt;&lt;defendant2.</w:t>
+            </w:r>
+            <w:r>
+              <w:rPr>
+                <w:rFonts w:cstheme="minorHAnsi"/>
+              </w:rPr>
+              <w:t>correspondenceAddress</w:t>
+            </w:r>
+            <w:r>
+              <w:t>.</w:t>
+            </w:r>
+            <w:r>
+              <w:t>A</w:t>
+            </w:r>
+            <w:r>
+              <w:t>ddressLine3&gt;&gt;</w:t>
+            </w:r>
+          </w:p>
+          <w:p>
+            <w:r>
+              <w:t>&lt;&lt;es_&gt;&gt;</w:t>
+            </w:r>
+          </w:p>
+          <w:p>
+            <w:r>
+              <w:t>&lt;&lt;cs_{defendant</w:t>
+            </w:r>
+            <w:r>
               <w:t>2</w:t>
             </w:r>
             <w:r>
-              <w:t xml:space="preserve"> != null</w:t>
+              <w:t>.</w:t>
+            </w:r>
+            <w:r>
+              <w:rPr>
+                <w:rFonts w:cstheme="minorHAnsi"/>
+              </w:rPr>
+              <w:t>correspondenceAddress</w:t>
+            </w:r>
+            <w:r>
+              <w:t>.</w:t>
+            </w:r>
+            <w:r>
+              <w:t>P</w:t>
+            </w:r>
+            <w:r>
+              <w:t>ostTown</w:t>
+            </w:r>
+            <w:r>
+              <w:t>!= null</w:t>
             </w:r>
             <w:r>
               <w:t>}</w:t>
@@ -3503,7 +3243,6 @@
             </w:r>
           </w:p>
           <w:p>
-            <w:proofErr w:type="gramStart"/>
             <w:r>
               <w:t>&lt;&lt;defendant2.</w:t>
             </w:r>
@@ -3517,163 +3256,10 @@
               <w:t>.</w:t>
             </w:r>
             <w:r>
-              <w:t>A</w:t>
-            </w:r>
-            <w:r>
-              <w:t>ddressLine</w:t>
-            </w:r>
-            <w:proofErr w:type="gramEnd"/>
-            <w:r>
-              <w:t>2&gt;&gt;</w:t>
-            </w:r>
-          </w:p>
-          <w:p>
-            <w:r>
-              <w:t>&lt;&lt;es_&gt;&gt;</w:t>
-            </w:r>
-          </w:p>
-          <w:p>
-            <w:r>
-              <w:t>&lt;&lt;cs</w:t>
-            </w:r>
-            <w:proofErr w:type="gramStart"/>
-            <w:r>
-              <w:t>_{</w:t>
-            </w:r>
-            <w:proofErr w:type="gramEnd"/>
-            <w:r>
-              <w:t>defendant</w:t>
-            </w:r>
-            <w:r>
-              <w:t>2</w:t>
-            </w:r>
-            <w:r>
-              <w:t>.</w:t>
-            </w:r>
-            <w:r>
-              <w:rPr>
-                <w:rFonts w:cstheme="minorHAnsi"/>
-              </w:rPr>
-              <w:t>correspondenceAddress</w:t>
-            </w:r>
-            <w:r>
-              <w:t>.</w:t>
-            </w:r>
-            <w:r>
-              <w:t>A</w:t>
-            </w:r>
-            <w:r>
-              <w:t>ddressLine</w:t>
-            </w:r>
-            <w:r>
-              <w:t>3</w:t>
-            </w:r>
-            <w:r>
-              <w:t xml:space="preserve"> != null</w:t>
-            </w:r>
-            <w:r>
-              <w:t>}</w:t>
-            </w:r>
-            <w:r>
-              <w:t>&gt;&gt;</w:t>
-            </w:r>
-          </w:p>
-          <w:p>
-            <w:proofErr w:type="gramStart"/>
-            <w:r>
-              <w:t>&lt;&lt;defendant2.</w:t>
-            </w:r>
-            <w:r>
-              <w:rPr>
-                <w:rFonts w:cstheme="minorHAnsi"/>
-              </w:rPr>
-              <w:t>correspondenceAddress</w:t>
-            </w:r>
-            <w:r>
-              <w:t>.</w:t>
-            </w:r>
-            <w:r>
-              <w:t>A</w:t>
-            </w:r>
-            <w:r>
-              <w:t>ddressLine</w:t>
-            </w:r>
-            <w:proofErr w:type="gramEnd"/>
-            <w:r>
-              <w:t>3&gt;&gt;</w:t>
-            </w:r>
-          </w:p>
-          <w:p>
-            <w:r>
-              <w:t>&lt;&lt;es_&gt;&gt;</w:t>
-            </w:r>
-          </w:p>
-          <w:p>
-            <w:r>
-              <w:t>&lt;&lt;cs</w:t>
-            </w:r>
-            <w:proofErr w:type="gramStart"/>
-            <w:r>
-              <w:t>_{</w:t>
-            </w:r>
-            <w:proofErr w:type="gramEnd"/>
-            <w:r>
-              <w:t>defendant</w:t>
-            </w:r>
-            <w:r>
-              <w:t>2</w:t>
-            </w:r>
-            <w:r>
-              <w:t>.</w:t>
-            </w:r>
-            <w:r>
-              <w:rPr>
-                <w:rFonts w:cstheme="minorHAnsi"/>
-              </w:rPr>
-              <w:t>correspondenceAddress</w:t>
-            </w:r>
-            <w:r>
-              <w:t>.</w:t>
-            </w:r>
-            <w:r>
               <w:t>P</w:t>
             </w:r>
             <w:r>
-              <w:t>ostTown</w:t>
-            </w:r>
-            <w:r>
-              <w:t>!= null</w:t>
-            </w:r>
-            <w:r>
-              <w:t>}</w:t>
-            </w:r>
-            <w:r>
-              <w:t>&gt;&gt;</w:t>
-            </w:r>
-          </w:p>
-          <w:p>
-            <w:proofErr w:type="gramStart"/>
-            <w:r>
-              <w:t>&lt;&lt;defendant2.</w:t>
-            </w:r>
-            <w:r>
-              <w:rPr>
-                <w:rFonts w:cstheme="minorHAnsi"/>
-              </w:rPr>
-              <w:t>correspondenceAddress</w:t>
-            </w:r>
-            <w:r>
-              <w:t>.</w:t>
-            </w:r>
-            <w:r>
-              <w:t>P</w:t>
-            </w:r>
-            <w:r>
-              <w:t>ostTown</w:t>
-            </w:r>
-            <w:proofErr w:type="gramEnd"/>
-            <w:r>
-              <w:t xml:space="preserve"> &gt;&gt;</w:t>
+              <w:t>ostTown &gt;&gt;</w:t>
             </w:r>
           </w:p>
           <w:p>
@@ -3684,15 +3270,7 @@
           </w:p>
           <w:p>
             <w:r>
-              <w:t>&lt;&lt;cs</w:t>
-            </w:r>
-            <w:proofErr w:type="gramStart"/>
-            <w:r>
-              <w:t>_{</w:t>
-            </w:r>
-            <w:proofErr w:type="gramEnd"/>
-            <w:r>
-              <w:t>defendant</w:t>
+              <w:t>&lt;&lt;cs_{defendant</w:t>
             </w:r>
             <w:r>
               <w:t>2</w:t>
@@ -3726,7 +3304,6 @@
             </w:r>
           </w:p>
           <w:p>
-            <w:proofErr w:type="gramStart"/>
             <w:r>
               <w:t>&lt;&lt;defendant2.</w:t>
             </w:r>
@@ -3743,29 +3320,77 @@
               <w:t>C</w:t>
             </w:r>
             <w:r>
-              <w:t>ounty</w:t>
-            </w:r>
-            <w:proofErr w:type="gramEnd"/>
+              <w:t>ounty&gt;&gt;</w:t>
+            </w:r>
+          </w:p>
+          <w:p>
+            <w:r>
+              <w:t>&lt;&lt;es_&gt;&gt;</w:t>
+            </w:r>
+          </w:p>
+          <w:p>
+            <w:r>
+              <w:t>&lt;&lt;cs_{defendant</w:t>
+            </w:r>
+            <w:r>
+              <w:t>2</w:t>
+            </w:r>
+            <w:r>
+              <w:t>.</w:t>
+            </w:r>
+            <w:r>
+              <w:rPr>
+                <w:rFonts w:cstheme="minorHAnsi"/>
+              </w:rPr>
+              <w:t>correspondenceAddress</w:t>
+            </w:r>
+            <w:r>
+              <w:t>.</w:t>
+            </w:r>
+            <w:r>
+              <w:t>C</w:t>
+            </w:r>
+            <w:r>
+              <w:t>ountry</w:t>
+            </w:r>
+            <w:r>
+              <w:t>!= null</w:t>
+            </w:r>
+            <w:r>
+              <w:t>}</w:t>
+            </w:r>
             <w:r>
               <w:t>&gt;&gt;</w:t>
             </w:r>
           </w:p>
           <w:p>
             <w:r>
+              <w:t>&lt;&lt;defendant2.</w:t>
+            </w:r>
+            <w:r>
+              <w:rPr>
+                <w:rFonts w:cstheme="minorHAnsi"/>
+              </w:rPr>
+              <w:t>correspondenceAddress</w:t>
+            </w:r>
+            <w:r>
+              <w:t>.</w:t>
+            </w:r>
+            <w:r>
+              <w:t>C</w:t>
+            </w:r>
+            <w:r>
+              <w:t>ountry&gt;&gt;</w:t>
+            </w:r>
+          </w:p>
+          <w:p>
+            <w:r>
               <w:t>&lt;&lt;es_&gt;&gt;</w:t>
             </w:r>
           </w:p>
           <w:p>
             <w:r>
-              <w:t>&lt;&lt;cs</w:t>
-            </w:r>
-            <w:proofErr w:type="gramStart"/>
-            <w:r>
-              <w:t>_{</w:t>
-            </w:r>
-            <w:proofErr w:type="gramEnd"/>
-            <w:r>
-              <w:t>defendant</w:t>
+              <w:t>&lt;&lt;cs_{defendant</w:t>
             </w:r>
             <w:r>
               <w:t>2</w:t>
@@ -3783,10 +3408,10 @@
               <w:t>.</w:t>
             </w:r>
             <w:r>
-              <w:t>C</w:t>
-            </w:r>
-            <w:r>
-              <w:t>ountry</w:t>
+              <w:t>P</w:t>
+            </w:r>
+            <w:r>
+              <w:t>ostCode</w:t>
             </w:r>
             <w:r>
               <w:t>!= null</w:t>
@@ -3799,7 +3424,6 @@
             </w:r>
           </w:p>
           <w:p>
-            <w:proofErr w:type="gramStart"/>
             <w:r>
               <w:t>&lt;&lt;defendant2.</w:t>
             </w:r>
@@ -3813,87 +3437,10 @@
               <w:t>.</w:t>
             </w:r>
             <w:r>
-              <w:t>C</w:t>
-            </w:r>
-            <w:r>
-              <w:t>ountry</w:t>
-            </w:r>
-            <w:proofErr w:type="gramEnd"/>
-            <w:r>
-              <w:t>&gt;&gt;</w:t>
-            </w:r>
-          </w:p>
-          <w:p>
-            <w:r>
-              <w:t>&lt;&lt;es_&gt;&gt;</w:t>
-            </w:r>
-          </w:p>
-          <w:p>
-            <w:r>
-              <w:t>&lt;&lt;cs</w:t>
-            </w:r>
-            <w:proofErr w:type="gramStart"/>
-            <w:r>
-              <w:t>_{</w:t>
-            </w:r>
-            <w:proofErr w:type="gramEnd"/>
-            <w:r>
-              <w:t>defendant</w:t>
-            </w:r>
-            <w:r>
-              <w:t>2</w:t>
-            </w:r>
-            <w:r>
-              <w:t>.</w:t>
-            </w:r>
-            <w:r>
-              <w:rPr>
-                <w:rFonts w:cstheme="minorHAnsi"/>
-              </w:rPr>
-              <w:t>correspondenceAddress</w:t>
-            </w:r>
-            <w:r>
-              <w:t>.</w:t>
-            </w:r>
-            <w:r>
               <w:t>P</w:t>
             </w:r>
             <w:r>
-              <w:t>ostCode</w:t>
-            </w:r>
-            <w:r>
-              <w:t>!= null</w:t>
-            </w:r>
-            <w:r>
-              <w:t>}</w:t>
-            </w:r>
-            <w:r>
-              <w:t>&gt;&gt;</w:t>
-            </w:r>
-          </w:p>
-          <w:p>
-            <w:proofErr w:type="gramStart"/>
-            <w:r>
-              <w:t>&lt;&lt;defendant2.</w:t>
-            </w:r>
-            <w:r>
-              <w:rPr>
-                <w:rFonts w:cstheme="minorHAnsi"/>
-              </w:rPr>
-              <w:t>correspondenceAddress</w:t>
-            </w:r>
-            <w:r>
-              <w:t>.</w:t>
-            </w:r>
-            <w:r>
-              <w:t>P</w:t>
-            </w:r>
-            <w:r>
-              <w:t>ostCode</w:t>
-            </w:r>
-            <w:proofErr w:type="gramEnd"/>
-            <w:r>
-              <w:t>&gt;&gt;</w:t>
+              <w:t>ostCode&gt;&gt;</w:t>
             </w:r>
           </w:p>
           <w:p>
@@ -3987,19 +3534,11 @@
               <w:t>r</w:t>
             </w:r>
             <w:proofErr w:type="spellEnd"/>
-            <w:proofErr w:type="gramStart"/>
-            <w:r>
-              <w:rPr>
-                <w:rFonts w:cstheme="minorHAnsi"/>
-              </w:rPr>
-              <w:t>_{</w:t>
-            </w:r>
-            <w:proofErr w:type="gramEnd"/>
-            <w:r>
-              <w:rPr>
-                <w:rFonts w:cstheme="minorHAnsi"/>
-              </w:rPr>
-              <w:t>defendant2.</w:t>
+            <w:r>
+              <w:rPr>
+                <w:rFonts w:cstheme="minorHAnsi"/>
+              </w:rPr>
+              <w:t>_{defendant2.</w:t>
             </w:r>
             <w:r>
               <w:rPr>
@@ -4070,9 +3609,8 @@
                 <w:sz w:val="21"/>
                 <w:szCs w:val="21"/>
               </w:rPr>
-              <w:t>&lt;</w:t>
-            </w:r>
-            <w:proofErr w:type="gramStart"/>
+              <w:t>&lt;&lt;</w:t>
+            </w:r>
             <w:r>
               <w:rPr>
                 <w:rStyle w:val="normaltextrun"/>
@@ -4081,20 +3619,9 @@
                 <w:sz w:val="21"/>
                 <w:szCs w:val="21"/>
               </w:rPr>
-              <w:t>&lt;</w:t>
-            </w:r>
-            <w:r>
-              <w:rPr>
-                <w:rStyle w:val="normaltextrun"/>
-                <w:rFonts w:ascii="Segoe UI" w:hAnsi="Segoe UI" w:cs="Segoe UI"/>
-                <w:color w:val="000000"/>
-                <w:sz w:val="21"/>
-                <w:szCs w:val="21"/>
-              </w:rPr>
               <w:t>{</w:t>
             </w:r>
             <w:proofErr w:type="spellStart"/>
-            <w:proofErr w:type="gramEnd"/>
             <w:r>
               <w:rPr>
                 <w:rStyle w:val="normaltextrun"/>
@@ -4563,7 +4090,6 @@
               <w:t>r</w:t>
             </w:r>
             <w:proofErr w:type="spellEnd"/>
-            <w:proofErr w:type="gramStart"/>
             <w:r>
               <w:rPr>
                 <w:rFonts w:cstheme="minorHAnsi"/>
@@ -4571,7 +4097,6 @@
               <w:t>_{</w:t>
             </w:r>
             <w:proofErr w:type="spellStart"/>
-            <w:proofErr w:type="gramEnd"/>
             <w:r>
               <w:rPr>
                 <w:rFonts w:cstheme="minorHAnsi"/>
@@ -4674,7 +4199,6 @@
               <w:t>r</w:t>
             </w:r>
             <w:proofErr w:type="spellEnd"/>
-            <w:proofErr w:type="gramStart"/>
             <w:r>
               <w:rPr>
                 <w:rFonts w:cstheme="minorHAnsi"/>
@@ -4682,7 +4206,6 @@
               <w:t>_{</w:t>
             </w:r>
             <w:proofErr w:type="spellStart"/>
-            <w:proofErr w:type="gramEnd"/>
             <w:r>
               <w:rPr>
                 <w:rFonts w:cstheme="minorHAnsi"/>
@@ -4837,9 +4360,8 @@
                 <w:szCs w:val="21"/>
                 <w:shd w:val="clear" w:color="auto" w:fill="FFFFFF"/>
               </w:rPr>
-              <w:t>&lt;</w:t>
-            </w:r>
-            <w:proofErr w:type="gramStart"/>
+              <w:t>&lt;&lt;</w:t>
+            </w:r>
             <w:r>
               <w:rPr>
                 <w:rStyle w:val="normaltextrun"/>
@@ -4849,8 +4371,9 @@
                 <w:szCs w:val="21"/>
                 <w:shd w:val="clear" w:color="auto" w:fill="FFFFFF"/>
               </w:rPr>
-              <w:t>&lt;</w:t>
-            </w:r>
+              <w:t>{</w:t>
+            </w:r>
+            <w:proofErr w:type="spellStart"/>
             <w:r>
               <w:rPr>
                 <w:rStyle w:val="normaltextrun"/>
@@ -4860,10 +4383,9 @@
                 <w:szCs w:val="21"/>
                 <w:shd w:val="clear" w:color="auto" w:fill="FFFFFF"/>
               </w:rPr>
-              <w:t>{</w:t>
-            </w:r>
-            <w:proofErr w:type="spellStart"/>
-            <w:proofErr w:type="gramEnd"/>
+              <w:t>dateFormat</w:t>
+            </w:r>
+            <w:proofErr w:type="spellEnd"/>
             <w:r>
               <w:rPr>
                 <w:rStyle w:val="normaltextrun"/>
@@ -4873,9 +4395,9 @@
                 <w:szCs w:val="21"/>
                 <w:shd w:val="clear" w:color="auto" w:fill="FFFFFF"/>
               </w:rPr>
-              <w:t>dateFormat</w:t>
-            </w:r>
-            <w:proofErr w:type="spellEnd"/>
+              <w:t>(</w:t>
+            </w:r>
+            <w:proofErr w:type="spellStart"/>
             <w:r>
               <w:rPr>
                 <w:rStyle w:val="normaltextrun"/>
@@ -4885,9 +4407,85 @@
                 <w:szCs w:val="21"/>
                 <w:shd w:val="clear" w:color="auto" w:fill="FFFFFF"/>
               </w:rPr>
-              <w:t>(</w:t>
+              <w:t>paymentDate</w:t>
+            </w:r>
+            <w:proofErr w:type="spellEnd"/>
+            <w:r>
+              <w:rPr>
+                <w:rStyle w:val="normaltextrun"/>
+                <w:rFonts w:ascii="Arial" w:hAnsi="Arial" w:cs="Arial"/>
+                <w:color w:val="0A0A0A"/>
+                <w:shd w:val="clear" w:color="auto" w:fill="FFFFFF"/>
+              </w:rPr>
+              <w:t xml:space="preserve">, ‘dd MMMM </w:t>
             </w:r>
             <w:proofErr w:type="spellStart"/>
+            <w:r>
+              <w:rPr>
+                <w:rStyle w:val="normaltextrun"/>
+                <w:rFonts w:ascii="Arial" w:hAnsi="Arial" w:cs="Arial"/>
+                <w:color w:val="0A0A0A"/>
+                <w:shd w:val="clear" w:color="auto" w:fill="FFFFFF"/>
+              </w:rPr>
+              <w:t>yyyy</w:t>
+            </w:r>
+            <w:proofErr w:type="spellEnd"/>
+            <w:r>
+              <w:rPr>
+                <w:rStyle w:val="normaltextrun"/>
+                <w:rFonts w:ascii="Arial" w:hAnsi="Arial" w:cs="Arial"/>
+                <w:color w:val="0A0A0A"/>
+                <w:shd w:val="clear" w:color="auto" w:fill="FFFFFF"/>
+              </w:rPr>
+              <w:t xml:space="preserve">’, </w:t>
+            </w:r>
+            <w:r>
+              <w:rPr>
+                <w:rStyle w:val="normaltextrun"/>
+                <w:rFonts w:ascii="Arial" w:hAnsi="Arial" w:cs="Arial"/>
+                <w:color w:val="0A0A0A"/>
+                <w:shd w:val="clear" w:color="auto" w:fill="FFFFFF"/>
+              </w:rPr>
+              <w:t>'dd-MM-</w:t>
+            </w:r>
+            <w:proofErr w:type="spellStart"/>
+            <w:r>
+              <w:rPr>
+                <w:rStyle w:val="normaltextrun"/>
+                <w:rFonts w:ascii="Arial" w:hAnsi="Arial" w:cs="Arial"/>
+                <w:color w:val="0A0A0A"/>
+                <w:shd w:val="clear" w:color="auto" w:fill="FFFFFF"/>
+              </w:rPr>
+              <w:t>yyyy</w:t>
+            </w:r>
+            <w:proofErr w:type="spellEnd"/>
+            <w:r>
+              <w:rPr>
+                <w:rStyle w:val="normaltextrun"/>
+                <w:rFonts w:ascii="Arial" w:hAnsi="Arial" w:cs="Arial"/>
+                <w:color w:val="0A0A0A"/>
+                <w:shd w:val="clear" w:color="auto" w:fill="FFFFFF"/>
+              </w:rPr>
+              <w:t>'</w:t>
+            </w:r>
+            <w:r>
+              <w:rPr>
+                <w:rStyle w:val="normaltextrun"/>
+                <w:rFonts w:ascii="Arial" w:hAnsi="Arial" w:cs="Arial"/>
+                <w:color w:val="0A0A0A"/>
+                <w:shd w:val="clear" w:color="auto" w:fill="FFFFFF"/>
+              </w:rPr>
+              <w:t>)</w:t>
+            </w:r>
+            <w:r>
+              <w:rPr>
+                <w:rStyle w:val="normaltextrun"/>
+                <w:rFonts w:ascii="Arial" w:hAnsi="Arial" w:cs="Arial"/>
+                <w:color w:val="0A0A0A"/>
+                <w:shd w:val="clear" w:color="auto" w:fill="FFFFFF"/>
+              </w:rPr>
+              <w:t>}</w:t>
+            </w:r>
             <w:r>
               <w:rPr>
                 <w:rStyle w:val="normaltextrun"/>
@@ -4897,86 +4495,36 @@
                 <w:szCs w:val="21"/>
                 <w:shd w:val="clear" w:color="auto" w:fill="FFFFFF"/>
               </w:rPr>
-              <w:t>paymentDate</w:t>
-            </w:r>
-            <w:proofErr w:type="spellEnd"/>
-            <w:r>
-              <w:rPr>
-                <w:rStyle w:val="normaltextrun"/>
-                <w:rFonts w:ascii="Arial" w:hAnsi="Arial" w:cs="Arial"/>
-                <w:color w:val="0A0A0A"/>
-                <w:shd w:val="clear" w:color="auto" w:fill="FFFFFF"/>
-              </w:rPr>
-              <w:t xml:space="preserve">, ‘dd MMMM </w:t>
-            </w:r>
-            <w:proofErr w:type="spellStart"/>
-            <w:r>
-              <w:rPr>
-                <w:rStyle w:val="normaltextrun"/>
-                <w:rFonts w:ascii="Arial" w:hAnsi="Arial" w:cs="Arial"/>
-                <w:color w:val="0A0A0A"/>
-                <w:shd w:val="clear" w:color="auto" w:fill="FFFFFF"/>
-              </w:rPr>
-              <w:t>yyyy</w:t>
-            </w:r>
-            <w:proofErr w:type="spellEnd"/>
-            <w:r>
-              <w:rPr>
-                <w:rStyle w:val="normaltextrun"/>
-                <w:rFonts w:ascii="Arial" w:hAnsi="Arial" w:cs="Arial"/>
-                <w:color w:val="0A0A0A"/>
-                <w:shd w:val="clear" w:color="auto" w:fill="FFFFFF"/>
-              </w:rPr>
-              <w:t xml:space="preserve">’, </w:t>
-            </w:r>
-            <w:r>
-              <w:rPr>
-                <w:rStyle w:val="normaltextrun"/>
-                <w:rFonts w:ascii="Arial" w:hAnsi="Arial" w:cs="Arial"/>
-                <w:color w:val="0A0A0A"/>
-                <w:shd w:val="clear" w:color="auto" w:fill="FFFFFF"/>
-              </w:rPr>
-              <w:t>'dd-MM-</w:t>
-            </w:r>
-            <w:proofErr w:type="spellStart"/>
-            <w:r>
-              <w:rPr>
-                <w:rStyle w:val="normaltextrun"/>
-                <w:rFonts w:ascii="Arial" w:hAnsi="Arial" w:cs="Arial"/>
-                <w:color w:val="0A0A0A"/>
-                <w:shd w:val="clear" w:color="auto" w:fill="FFFFFF"/>
-              </w:rPr>
-              <w:t>yyyy</w:t>
-            </w:r>
-            <w:proofErr w:type="spellEnd"/>
-            <w:r>
-              <w:rPr>
-                <w:rStyle w:val="normaltextrun"/>
-                <w:rFonts w:ascii="Arial" w:hAnsi="Arial" w:cs="Arial"/>
-                <w:color w:val="0A0A0A"/>
-                <w:shd w:val="clear" w:color="auto" w:fill="FFFFFF"/>
-              </w:rPr>
-              <w:t>'</w:t>
-            </w:r>
-            <w:r>
-              <w:rPr>
-                <w:rStyle w:val="normaltextrun"/>
-                <w:rFonts w:ascii="Arial" w:hAnsi="Arial" w:cs="Arial"/>
-                <w:color w:val="0A0A0A"/>
-                <w:shd w:val="clear" w:color="auto" w:fill="FFFFFF"/>
-              </w:rPr>
-              <w:t>)</w:t>
-            </w:r>
-            <w:r>
-              <w:rPr>
-                <w:rStyle w:val="normaltextrun"/>
-                <w:rFonts w:ascii="Arial" w:hAnsi="Arial" w:cs="Arial"/>
-                <w:color w:val="0A0A0A"/>
-                <w:shd w:val="clear" w:color="auto" w:fill="FFFFFF"/>
-              </w:rPr>
-              <w:t>}</w:t>
-            </w:r>
-            <w:r>
+              <w:t>&gt;&gt;</w:t>
+            </w:r>
+          </w:p>
+        </w:tc>
+      </w:tr>
+      <w:tr>
+        <w:tc>
+          <w:tcPr>
+            <w:tcW w:w="4508" w:type="dxa"/>
+          </w:tcPr>
+          <w:p>
+            <w:pPr>
+              <w:rPr>
+                <w:rFonts w:cstheme="minorHAnsi"/>
+              </w:rPr>
+            </w:pPr>
+            <w:r>
+              <w:rPr>
+                <w:rFonts w:cstheme="minorHAnsi"/>
+              </w:rPr>
+              <w:t>How they paid this amount</w:t>
+            </w:r>
+          </w:p>
+        </w:tc>
+        <w:tc>
+          <w:tcPr>
+            <w:tcW w:w="4508" w:type="dxa"/>
+          </w:tcPr>
+          <w:p>
+            <w:pPr>
               <w:rPr>
                 <w:rStyle w:val="normaltextrun"/>
                 <w:rFonts w:ascii="Segoe UI" w:hAnsi="Segoe UI" w:cs="Segoe UI"/>
@@ -4985,6 +4533,40 @@
                 <w:szCs w:val="21"/>
                 <w:shd w:val="clear" w:color="auto" w:fill="FFFFFF"/>
               </w:rPr>
+            </w:pPr>
+            <w:r>
+              <w:rPr>
+                <w:rStyle w:val="normaltextrun"/>
+                <w:rFonts w:ascii="Segoe UI" w:hAnsi="Segoe UI" w:cs="Segoe UI"/>
+                <w:color w:val="000000"/>
+                <w:sz w:val="21"/>
+                <w:szCs w:val="21"/>
+                <w:shd w:val="clear" w:color="auto" w:fill="FFFFFF"/>
+              </w:rPr>
+              <w:t>&lt;&lt;</w:t>
+            </w:r>
+            <w:proofErr w:type="spellStart"/>
+            <w:r>
+              <w:rPr>
+                <w:rStyle w:val="normaltextrun"/>
+                <w:rFonts w:ascii="Segoe UI" w:hAnsi="Segoe UI" w:cs="Segoe UI"/>
+                <w:color w:val="000000"/>
+                <w:sz w:val="21"/>
+                <w:szCs w:val="21"/>
+                <w:shd w:val="clear" w:color="auto" w:fill="FFFFFF"/>
+              </w:rPr>
+              <w:t>paymentHow</w:t>
+            </w:r>
+            <w:proofErr w:type="spellEnd"/>
+            <w:r>
+              <w:rPr>
+                <w:rStyle w:val="normaltextrun"/>
+                <w:rFonts w:ascii="Segoe UI" w:hAnsi="Segoe UI" w:cs="Segoe UI"/>
+                <w:color w:val="000000"/>
+                <w:sz w:val="21"/>
+                <w:szCs w:val="21"/>
+                <w:shd w:val="clear" w:color="auto" w:fill="FFFFFF"/>
+              </w:rPr>
               <w:t>&gt;&gt;</w:t>
             </w:r>
           </w:p>
@@ -5005,7 +4587,19 @@
               <w:rPr>
                 <w:rFonts w:cstheme="minorHAnsi"/>
               </w:rPr>
-              <w:t>How they paid this amount</w:t>
+              <w:t>&lt;&lt;e</w:t>
+            </w:r>
+            <w:r>
+              <w:rPr>
+                <w:rFonts w:cstheme="minorHAnsi"/>
+              </w:rPr>
+              <w:t>r</w:t>
+            </w:r>
+            <w:r>
+              <w:rPr>
+                <w:rFonts w:cstheme="minorHAnsi"/>
+              </w:rPr>
+              <w:t>_&gt;&gt;</w:t>
             </w:r>
           </w:p>
         </w:tc>
@@ -5024,7 +4618,34 @@
                 <w:shd w:val="clear" w:color="auto" w:fill="FFFFFF"/>
               </w:rPr>
             </w:pPr>
-            <w:r>
+          </w:p>
+        </w:tc>
+      </w:tr>
+      <w:tr>
+        <w:tc>
+          <w:tcPr>
+            <w:tcW w:w="4508" w:type="dxa"/>
+          </w:tcPr>
+          <w:p>
+            <w:pPr>
+              <w:rPr>
+                <w:rFonts w:cstheme="minorHAnsi"/>
+              </w:rPr>
+            </w:pPr>
+            <w:r>
+              <w:rPr>
+                <w:rFonts w:cstheme="minorHAnsi"/>
+              </w:rPr>
+              <w:t xml:space="preserve">Timeline of what happened </w:t>
+            </w:r>
+          </w:p>
+        </w:tc>
+        <w:tc>
+          <w:tcPr>
+            <w:tcW w:w="4508" w:type="dxa"/>
+          </w:tcPr>
+          <w:p>
+            <w:pPr>
               <w:rPr>
                 <w:rStyle w:val="normaltextrun"/>
                 <w:rFonts w:ascii="Segoe UI" w:hAnsi="Segoe UI" w:cs="Segoe UI"/>
@@ -5033,10 +4654,61 @@
                 <w:szCs w:val="21"/>
                 <w:shd w:val="clear" w:color="auto" w:fill="FFFFFF"/>
               </w:rPr>
+            </w:pPr>
+          </w:p>
+        </w:tc>
+      </w:tr>
+      <w:tr>
+        <w:tc>
+          <w:tcPr>
+            <w:tcW w:w="4508" w:type="dxa"/>
+          </w:tcPr>
+          <w:p>
+            <w:pPr>
+              <w:rPr>
+                <w:rFonts w:cstheme="minorHAnsi"/>
+              </w:rPr>
+            </w:pPr>
+            <w:r>
+              <w:rPr>
+                <w:rFonts w:cstheme="minorHAnsi"/>
+              </w:rPr>
               <w:t>&lt;&lt;</w:t>
             </w:r>
             <w:proofErr w:type="spellStart"/>
             <w:r>
+              <w:rPr>
+                <w:rFonts w:cstheme="minorHAnsi"/>
+              </w:rPr>
+              <w:t>r</w:t>
+            </w:r>
+            <w:r>
+              <w:rPr>
+                <w:rFonts w:cstheme="minorHAnsi"/>
+              </w:rPr>
+              <w:t>r</w:t>
+            </w:r>
+            <w:r>
+              <w:rPr>
+                <w:rFonts w:cstheme="minorHAnsi"/>
+              </w:rPr>
+              <w:t>_timelineEventList</w:t>
+            </w:r>
+            <w:proofErr w:type="spellEnd"/>
+            <w:r>
+              <w:rPr>
+                <w:rFonts w:cstheme="minorHAnsi"/>
+              </w:rPr>
+              <w:t>&gt;&gt;</w:t>
+            </w:r>
+          </w:p>
+        </w:tc>
+        <w:tc>
+          <w:tcPr>
+            <w:tcW w:w="4508" w:type="dxa"/>
+          </w:tcPr>
+          <w:p>
+            <w:pPr>
               <w:rPr>
                 <w:rStyle w:val="normaltextrun"/>
                 <w:rFonts w:ascii="Segoe UI" w:hAnsi="Segoe UI" w:cs="Segoe UI"/>
@@ -5045,20 +4717,7 @@
                 <w:szCs w:val="21"/>
                 <w:shd w:val="clear" w:color="auto" w:fill="FFFFFF"/>
               </w:rPr>
-              <w:t>paymentHow</w:t>
-            </w:r>
-            <w:proofErr w:type="spellEnd"/>
-            <w:r>
-              <w:rPr>
-                <w:rStyle w:val="normaltextrun"/>
-                <w:rFonts w:ascii="Segoe UI" w:hAnsi="Segoe UI" w:cs="Segoe UI"/>
-                <w:color w:val="000000"/>
-                <w:sz w:val="21"/>
-                <w:szCs w:val="21"/>
-                <w:shd w:val="clear" w:color="auto" w:fill="FFFFFF"/>
-              </w:rPr>
-              <w:t>&gt;&gt;</w:t>
-            </w:r>
+            </w:pPr>
           </w:p>
         </w:tc>
       </w:tr>
@@ -5077,172 +4736,15 @@
               <w:rPr>
                 <w:rFonts w:cstheme="minorHAnsi"/>
               </w:rPr>
-              <w:t>&lt;&lt;e</w:t>
-            </w:r>
-            <w:r>
-              <w:rPr>
-                <w:rFonts w:cstheme="minorHAnsi"/>
-              </w:rPr>
-              <w:t>r</w:t>
-            </w:r>
-            <w:r>
-              <w:rPr>
-                <w:rFonts w:cstheme="minorHAnsi"/>
-              </w:rPr>
-              <w:t>_&gt;&gt;</w:t>
-            </w:r>
-          </w:p>
-        </w:tc>
-        <w:tc>
-          <w:tcPr>
-            <w:tcW w:w="4508" w:type="dxa"/>
-          </w:tcPr>
-          <w:p>
-            <w:pPr>
-              <w:rPr>
-                <w:rStyle w:val="normaltextrun"/>
-                <w:rFonts w:ascii="Segoe UI" w:hAnsi="Segoe UI" w:cs="Segoe UI"/>
-                <w:color w:val="000000"/>
-                <w:sz w:val="21"/>
-                <w:szCs w:val="21"/>
-                <w:shd w:val="clear" w:color="auto" w:fill="FFFFFF"/>
-              </w:rPr>
-            </w:pPr>
-          </w:p>
-        </w:tc>
-      </w:tr>
-      <w:tr>
-        <w:tc>
-          <w:tcPr>
-            <w:tcW w:w="4508" w:type="dxa"/>
-          </w:tcPr>
-          <w:p>
-            <w:pPr>
-              <w:rPr>
-                <w:rFonts w:cstheme="minorHAnsi"/>
-              </w:rPr>
-            </w:pPr>
-            <w:r>
-              <w:rPr>
-                <w:rFonts w:cstheme="minorHAnsi"/>
-              </w:rPr>
-              <w:t xml:space="preserve">Timeline of what happened </w:t>
-            </w:r>
-          </w:p>
-        </w:tc>
-        <w:tc>
-          <w:tcPr>
-            <w:tcW w:w="4508" w:type="dxa"/>
-          </w:tcPr>
-          <w:p>
-            <w:pPr>
-              <w:rPr>
-                <w:rStyle w:val="normaltextrun"/>
-                <w:rFonts w:ascii="Segoe UI" w:hAnsi="Segoe UI" w:cs="Segoe UI"/>
-                <w:color w:val="000000"/>
-                <w:sz w:val="21"/>
-                <w:szCs w:val="21"/>
-                <w:shd w:val="clear" w:color="auto" w:fill="FFFFFF"/>
-              </w:rPr>
-            </w:pPr>
-          </w:p>
-        </w:tc>
-      </w:tr>
-      <w:tr>
-        <w:tc>
-          <w:tcPr>
-            <w:tcW w:w="4508" w:type="dxa"/>
-          </w:tcPr>
-          <w:p>
-            <w:pPr>
-              <w:rPr>
-                <w:rFonts w:cstheme="minorHAnsi"/>
-              </w:rPr>
-            </w:pPr>
-            <w:r>
-              <w:rPr>
-                <w:rFonts w:cstheme="minorHAnsi"/>
-              </w:rPr>
               <w:t>&lt;&lt;</w:t>
             </w:r>
+            <w:r>
+              <w:rPr>
+                <w:rFonts w:cstheme="minorHAnsi"/>
+              </w:rPr>
+              <w:t>{</w:t>
+            </w:r>
             <w:proofErr w:type="spellStart"/>
-            <w:r>
-              <w:rPr>
-                <w:rFonts w:cstheme="minorHAnsi"/>
-              </w:rPr>
-              <w:t>r</w:t>
-            </w:r>
-            <w:r>
-              <w:rPr>
-                <w:rFonts w:cstheme="minorHAnsi"/>
-              </w:rPr>
-              <w:t>r</w:t>
-            </w:r>
-            <w:r>
-              <w:rPr>
-                <w:rFonts w:cstheme="minorHAnsi"/>
-              </w:rPr>
-              <w:t>_timelineEventList</w:t>
-            </w:r>
-            <w:proofErr w:type="spellEnd"/>
-            <w:r>
-              <w:rPr>
-                <w:rFonts w:cstheme="minorHAnsi"/>
-              </w:rPr>
-              <w:t>&gt;&gt;</w:t>
-            </w:r>
-          </w:p>
-        </w:tc>
-        <w:tc>
-          <w:tcPr>
-            <w:tcW w:w="4508" w:type="dxa"/>
-          </w:tcPr>
-          <w:p>
-            <w:pPr>
-              <w:rPr>
-                <w:rStyle w:val="normaltextrun"/>
-                <w:rFonts w:ascii="Segoe UI" w:hAnsi="Segoe UI" w:cs="Segoe UI"/>
-                <w:color w:val="000000"/>
-                <w:sz w:val="21"/>
-                <w:szCs w:val="21"/>
-                <w:shd w:val="clear" w:color="auto" w:fill="FFFFFF"/>
-              </w:rPr>
-            </w:pPr>
-          </w:p>
-        </w:tc>
-      </w:tr>
-      <w:tr>
-        <w:tc>
-          <w:tcPr>
-            <w:tcW w:w="4508" w:type="dxa"/>
-          </w:tcPr>
-          <w:p>
-            <w:pPr>
-              <w:rPr>
-                <w:rFonts w:cstheme="minorHAnsi"/>
-              </w:rPr>
-            </w:pPr>
-            <w:r>
-              <w:rPr>
-                <w:rFonts w:cstheme="minorHAnsi"/>
-              </w:rPr>
-              <w:t>&lt;</w:t>
-            </w:r>
-            <w:proofErr w:type="gramStart"/>
-            <w:r>
-              <w:rPr>
-                <w:rFonts w:cstheme="minorHAnsi"/>
-              </w:rPr>
-              <w:t>&lt;</w:t>
-            </w:r>
-            <w:r>
-              <w:rPr>
-                <w:rFonts w:cstheme="minorHAnsi"/>
-              </w:rPr>
-              <w:t>{</w:t>
-            </w:r>
-            <w:proofErr w:type="spellStart"/>
-            <w:proofErr w:type="gramEnd"/>
             <w:r>
               <w:rPr>
                 <w:rFonts w:cstheme="minorHAnsi"/>
@@ -5906,17 +5408,9 @@
         <w:rPr>
           <w:rFonts w:cstheme="minorHAnsi"/>
         </w:rPr>
-        <w:t>&lt;&lt;cs</w:t>
-      </w:r>
-      <w:proofErr w:type="gramStart"/>
-      <w:r>
-        <w:rPr>
-          <w:rFonts w:cstheme="minorHAnsi"/>
-        </w:rPr>
-        <w:t>_{</w:t>
+        <w:t>&lt;&lt;cs_{</w:t>
       </w:r>
       <w:proofErr w:type="spellStart"/>
-      <w:proofErr w:type="gramEnd"/>
       <w:r>
         <w:rPr>
           <w:rFonts w:cstheme="minorHAnsi"/>
@@ -6173,17 +5667,9 @@
         <w:rPr>
           <w:rFonts w:cstheme="minorHAnsi"/>
         </w:rPr>
-        <w:t>&lt;&lt;cs</w:t>
-      </w:r>
-      <w:proofErr w:type="gramStart"/>
-      <w:r>
-        <w:rPr>
-          <w:rFonts w:cstheme="minorHAnsi"/>
-        </w:rPr>
-        <w:t>_{</w:t>
+        <w:t>&lt;&lt;cs_{</w:t>
       </w:r>
       <w:proofErr w:type="spellStart"/>
-      <w:proofErr w:type="gramEnd"/>
       <w:r>
         <w:rPr>
           <w:rFonts w:cstheme="minorHAnsi"/>
@@ -6261,13 +5747,7 @@
         <w:rPr>
           <w:rFonts w:cstheme="minorHAnsi"/>
         </w:rPr>
-        <w:t>!</w:t>
-      </w:r>
-      <w:r>
-        <w:rPr>
-          <w:rFonts w:cstheme="minorHAnsi"/>
-        </w:rPr>
-        <w:t>= ‘ALREADY_PAID’</w:t>
+        <w:t>!= ‘ALREADY_PAID’</w:t>
       </w:r>
       <w:r>
         <w:rPr>
@@ -6352,7 +5832,6 @@
               <w:t>r</w:t>
             </w:r>
             <w:proofErr w:type="spellEnd"/>
-            <w:proofErr w:type="gramStart"/>
             <w:r>
               <w:rPr>
                 <w:rFonts w:cstheme="minorHAnsi"/>
@@ -6360,7 +5839,6 @@
               <w:t>_{</w:t>
             </w:r>
             <w:proofErr w:type="spellStart"/>
-            <w:proofErr w:type="gramEnd"/>
             <w:r>
               <w:rPr>
                 <w:rFonts w:cstheme="minorHAnsi"/>
@@ -6505,9 +5983,8 @@
                 <w:color w:val="000000"/>
                 <w:shd w:val="clear" w:color="auto" w:fill="FFFFFF"/>
               </w:rPr>
-              <w:t>&lt;</w:t>
-            </w:r>
-            <w:proofErr w:type="gramStart"/>
+              <w:t>&lt;&lt;</w:t>
+            </w:r>
             <w:r>
               <w:rPr>
                 <w:rStyle w:val="eop"/>
@@ -6515,19 +5992,9 @@
                 <w:color w:val="000000"/>
                 <w:shd w:val="clear" w:color="auto" w:fill="FFFFFF"/>
               </w:rPr>
-              <w:t>&lt;</w:t>
-            </w:r>
-            <w:r>
-              <w:rPr>
-                <w:rStyle w:val="eop"/>
-                <w:rFonts w:ascii="Arial" w:hAnsi="Arial" w:cs="Arial"/>
-                <w:color w:val="000000"/>
-                <w:shd w:val="clear" w:color="auto" w:fill="FFFFFF"/>
-              </w:rPr>
               <w:t>{</w:t>
             </w:r>
             <w:proofErr w:type="spellStart"/>
-            <w:proofErr w:type="gramEnd"/>
             <w:r>
               <w:rPr>
                 <w:rStyle w:val="eop"/>
@@ -6724,7 +6191,6 @@
               <w:t>r</w:t>
             </w:r>
             <w:proofErr w:type="spellEnd"/>
-            <w:proofErr w:type="gramStart"/>
             <w:r>
               <w:rPr>
                 <w:rFonts w:cstheme="minorHAnsi"/>
@@ -6732,7 +6198,6 @@
               <w:t>_{</w:t>
             </w:r>
             <w:proofErr w:type="spellStart"/>
-            <w:proofErr w:type="gramEnd"/>
             <w:r>
               <w:rPr>
                 <w:rFonts w:cstheme="minorHAnsi"/>
@@ -6832,9 +6297,8 @@
                 <w:color w:val="000000"/>
                 <w:shd w:val="clear" w:color="auto" w:fill="FFFFFF"/>
               </w:rPr>
-              <w:t xml:space="preserve"> no later than &lt;</w:t>
-            </w:r>
-            <w:proofErr w:type="gramStart"/>
+              <w:t xml:space="preserve"> no later than &lt;&lt;</w:t>
+            </w:r>
             <w:r>
               <w:rPr>
                 <w:rStyle w:val="eop"/>
@@ -6842,19 +6306,9 @@
                 <w:color w:val="000000"/>
                 <w:shd w:val="clear" w:color="auto" w:fill="FFFFFF"/>
               </w:rPr>
-              <w:t>&lt;</w:t>
-            </w:r>
-            <w:r>
-              <w:rPr>
-                <w:rStyle w:val="eop"/>
-                <w:rFonts w:ascii="Arial" w:hAnsi="Arial" w:cs="Arial"/>
-                <w:color w:val="000000"/>
-                <w:shd w:val="clear" w:color="auto" w:fill="FFFFFF"/>
-              </w:rPr>
               <w:t>{</w:t>
             </w:r>
             <w:proofErr w:type="spellStart"/>
-            <w:proofErr w:type="gramEnd"/>
             <w:r>
               <w:rPr>
                 <w:rStyle w:val="eop"/>
@@ -7115,7 +6569,6 @@
               <w:t>r</w:t>
             </w:r>
             <w:proofErr w:type="spellEnd"/>
-            <w:proofErr w:type="gramStart"/>
             <w:r>
               <w:rPr>
                 <w:rFonts w:cstheme="minorHAnsi"/>
@@ -7123,7 +6576,6 @@
               <w:t>_{</w:t>
             </w:r>
             <w:proofErr w:type="spellStart"/>
-            <w:proofErr w:type="gramEnd"/>
             <w:r>
               <w:rPr>
                 <w:rFonts w:cstheme="minorHAnsi"/>
@@ -7194,9 +6646,8 @@
                 <w:color w:val="000000"/>
                 <w:shd w:val="clear" w:color="auto" w:fill="FFFFFF"/>
               </w:rPr>
-              <w:t>&lt;</w:t>
-            </w:r>
-            <w:proofErr w:type="gramStart"/>
+              <w:t>&lt;&lt;</w:t>
+            </w:r>
             <w:r>
               <w:rPr>
                 <w:rStyle w:val="eop"/>
@@ -7204,19 +6655,9 @@
                 <w:color w:val="000000"/>
                 <w:shd w:val="clear" w:color="auto" w:fill="FFFFFF"/>
               </w:rPr>
-              <w:t>&lt;</w:t>
-            </w:r>
-            <w:r>
-              <w:rPr>
-                <w:rStyle w:val="eop"/>
-                <w:rFonts w:ascii="Arial" w:hAnsi="Arial" w:cs="Arial"/>
-                <w:color w:val="000000"/>
-                <w:shd w:val="clear" w:color="auto" w:fill="FFFFFF"/>
-              </w:rPr>
               <w:t>{</w:t>
             </w:r>
             <w:proofErr w:type="spellStart"/>
-            <w:proofErr w:type="gramEnd"/>
             <w:r>
               <w:rPr>
                 <w:rStyle w:val="eop"/>
@@ -7565,9 +7006,8 @@
                 <w:color w:val="000000"/>
                 <w:shd w:val="clear" w:color="auto" w:fill="FFFFFF"/>
               </w:rPr>
-              <w:t>&lt;</w:t>
-            </w:r>
-            <w:proofErr w:type="gramStart"/>
+              <w:t>&lt;&lt;</w:t>
+            </w:r>
             <w:r>
               <w:rPr>
                 <w:rStyle w:val="eop"/>
@@ -7575,19 +7015,9 @@
                 <w:color w:val="000000"/>
                 <w:shd w:val="clear" w:color="auto" w:fill="FFFFFF"/>
               </w:rPr>
-              <w:t>&lt;</w:t>
-            </w:r>
-            <w:r>
-              <w:rPr>
-                <w:rStyle w:val="eop"/>
-                <w:rFonts w:ascii="Arial" w:hAnsi="Arial" w:cs="Arial"/>
-                <w:color w:val="000000"/>
-                <w:shd w:val="clear" w:color="auto" w:fill="FFFFFF"/>
-              </w:rPr>
               <w:t>{</w:t>
             </w:r>
             <w:proofErr w:type="spellStart"/>
-            <w:proofErr w:type="gramEnd"/>
             <w:r>
               <w:rPr>
                 <w:rStyle w:val="eop"/>
@@ -7842,7 +7272,6 @@
         </w:rPr>
         <w:t>s</w:t>
       </w:r>
-      <w:proofErr w:type="gramStart"/>
       <w:r>
         <w:rPr>
           <w:rFonts w:cstheme="minorHAnsi"/>
@@ -7850,7 +7279,6 @@
         <w:t>_{</w:t>
       </w:r>
       <w:proofErr w:type="spellStart"/>
-      <w:proofErr w:type="gramEnd"/>
       <w:r>
         <w:rPr>
           <w:rFonts w:cstheme="minorHAnsi"/>
@@ -8174,19 +7602,11 @@
                 <w:highlight w:val="yellow"/>
               </w:rPr>
             </w:pPr>
-            <w:proofErr w:type="gramStart"/>
-            <w:r>
-              <w:rPr>
-                <w:rFonts w:cstheme="minorHAnsi"/>
-              </w:rPr>
-              <w:t>&lt;&lt;partnerAndDependent.howManyChildrenByAgeGroup.numberOfUnderEleven</w:t>
-            </w:r>
-            <w:proofErr w:type="gramEnd"/>
-            <w:r>
-              <w:rPr>
-                <w:rFonts w:cstheme="minorHAnsi"/>
-              </w:rPr>
-              <w:t>&gt;&gt;</w:t>
+            <w:r>
+              <w:rPr>
+                <w:rFonts w:cstheme="minorHAnsi"/>
+              </w:rPr>
+              <w:t>&lt;&lt;partnerAndDependent.howManyChildrenByAgeGroup.numberOfUnderEleven&gt;&gt;</w:t>
             </w:r>
           </w:p>
         </w:tc>
@@ -8235,7 +7655,6 @@
                 <w:highlight w:val="yellow"/>
               </w:rPr>
             </w:pPr>
-            <w:proofErr w:type="gramStart"/>
             <w:r>
               <w:rPr>
                 <w:rFonts w:cstheme="minorHAnsi"/>
@@ -8260,7 +7679,6 @@
               </w:rPr>
               <w:t>teen</w:t>
             </w:r>
-            <w:proofErr w:type="gramEnd"/>
             <w:r>
               <w:rPr>
                 <w:rFonts w:cstheme="minorHAnsi"/>
@@ -8314,7 +7732,6 @@
                 <w:highlight w:val="yellow"/>
               </w:rPr>
             </w:pPr>
-            <w:proofErr w:type="gramStart"/>
             <w:r>
               <w:rPr>
                 <w:rFonts w:cstheme="minorHAnsi"/>
@@ -8327,7 +7744,6 @@
               </w:rPr>
               <w:t>SixteenToNineteen</w:t>
             </w:r>
-            <w:proofErr w:type="gramEnd"/>
             <w:r>
               <w:rPr>
                 <w:rFonts w:cstheme="minorHAnsi"/>
@@ -8996,7 +8412,6 @@
               <w:t>&lt;&lt;cs_{</w:t>
             </w:r>
             <w:proofErr w:type="spellStart"/>
-            <w:proofErr w:type="gramStart"/>
             <w:r>
               <w:rPr>
                 <w:rFonts w:cstheme="minorHAnsi"/>
@@ -9008,14 +8423,7 @@
               <w:rPr>
                 <w:rFonts w:cstheme="minorHAnsi"/>
               </w:rPr>
-              <w:t>[</w:t>
-            </w:r>
-            <w:proofErr w:type="gramEnd"/>
-            <w:r>
-              <w:rPr>
-                <w:rFonts w:cstheme="minorHAnsi"/>
-              </w:rPr>
-              <w:t>0].</w:t>
+              <w:t>[0].</w:t>
             </w:r>
             <w:proofErr w:type="spellStart"/>
             <w:r>
@@ -9095,27 +8503,45 @@
               </w:rPr>
               <w:t>_{</w:t>
             </w:r>
+            <w:r>
+              <w:rPr>
+                <w:rFonts w:cstheme="minorHAnsi"/>
+              </w:rPr>
+              <w:t xml:space="preserve"> </w:t>
+            </w:r>
             <w:proofErr w:type="spellStart"/>
-            <w:proofErr w:type="gramStart"/>
-            <w:r>
-              <w:rPr>
-                <w:rFonts w:cstheme="minorHAnsi"/>
-              </w:rPr>
-              <w:t>employerDetail</w:t>
+            <w:r>
+              <w:rPr>
+                <w:rFonts w:cstheme="minorHAnsi"/>
+              </w:rPr>
+              <w:t>employerDetails</w:t>
             </w:r>
             <w:proofErr w:type="spellEnd"/>
             <w:r>
               <w:rPr>
                 <w:rFonts w:cstheme="minorHAnsi"/>
               </w:rPr>
-              <w:t>!=</w:t>
-            </w:r>
-            <w:proofErr w:type="gramEnd"/>
-            <w:r>
-              <w:rPr>
-                <w:rFonts w:cstheme="minorHAnsi"/>
-              </w:rPr>
-              <w:t>null}</w:t>
+              <w:t>[0].</w:t>
+            </w:r>
+            <w:proofErr w:type="spellStart"/>
+            <w:r>
+              <w:rPr>
+                <w:rFonts w:cstheme="minorHAnsi"/>
+              </w:rPr>
+              <w:t>employerName</w:t>
+            </w:r>
+            <w:proofErr w:type="spellEnd"/>
+            <w:r>
+              <w:rPr>
+                <w:rFonts w:cstheme="minorHAnsi"/>
+              </w:rPr>
+              <w:t>!=null</w:t>
+            </w:r>
+            <w:r>
+              <w:rPr>
+                <w:rFonts w:cstheme="minorHAnsi"/>
+              </w:rPr>
+              <w:t>}</w:t>
             </w:r>
             <w:r>
               <w:rPr>
@@ -9147,17 +8573,9 @@
               <w:rPr>
                 <w:rFonts w:cstheme="minorHAnsi"/>
               </w:rPr>
-              <w:t>&lt;&lt;else</w:t>
-            </w:r>
-            <w:proofErr w:type="gramStart"/>
-            <w:r>
-              <w:rPr>
-                <w:rFonts w:cstheme="minorHAnsi"/>
-              </w:rPr>
-              <w:t>_{</w:t>
+              <w:t>&lt;&lt;else_{</w:t>
             </w:r>
             <w:proofErr w:type="spellStart"/>
-            <w:proofErr w:type="gramEnd"/>
             <w:r>
               <w:rPr>
                 <w:rFonts w:cstheme="minorHAnsi"/>
@@ -9306,7 +8724,6 @@
               <w:t>{</w:t>
             </w:r>
             <w:proofErr w:type="spellStart"/>
-            <w:proofErr w:type="gramStart"/>
             <w:r>
               <w:rPr>
                 <w:rFonts w:cstheme="minorHAnsi"/>
@@ -9320,15 +8737,7 @@
                 <w:rFonts w:cstheme="minorHAnsi"/>
                 <w:lang w:val="es-ES"/>
               </w:rPr>
-              <w:t>[</w:t>
-            </w:r>
-            <w:proofErr w:type="gramEnd"/>
-            <w:r>
-              <w:rPr>
-                <w:rFonts w:cstheme="minorHAnsi"/>
-                <w:lang w:val="es-ES"/>
-              </w:rPr>
-              <w:t>0].</w:t>
+              <w:t>[0].</w:t>
             </w:r>
             <w:proofErr w:type="spellStart"/>
             <w:r>
@@ -9818,7 +9227,6 @@
               <w:t>r</w:t>
             </w:r>
             <w:proofErr w:type="spellEnd"/>
-            <w:proofErr w:type="gramStart"/>
             <w:r>
               <w:rPr>
                 <w:rFonts w:cstheme="minorHAnsi"/>
@@ -9826,7 +9234,6 @@
               <w:t>_{</w:t>
             </w:r>
             <w:proofErr w:type="spellStart"/>
-            <w:proofErr w:type="gramEnd"/>
             <w:r>
               <w:rPr>
                 <w:rFonts w:cstheme="minorHAnsi"/>
@@ -10091,21 +9498,7 @@
               <w:rPr>
                 <w:rFonts w:cstheme="minorHAnsi"/>
               </w:rPr>
-              <w:t>&lt;&lt;cs</w:t>
-            </w:r>
-            <w:proofErr w:type="gramStart"/>
-            <w:r>
-              <w:rPr>
-                <w:rFonts w:cstheme="minorHAnsi"/>
-              </w:rPr>
-              <w:t>_{</w:t>
-            </w:r>
-            <w:proofErr w:type="gramEnd"/>
-            <w:r>
-              <w:rPr>
-                <w:rFonts w:cstheme="minorHAnsi"/>
-              </w:rPr>
-              <w:t>&lt;&lt;</w:t>
+              <w:t>&lt;&lt;cs_{&lt;&lt;</w:t>
             </w:r>
             <w:proofErr w:type="spellStart"/>
             <w:r>
@@ -10679,17 +10072,9 @@
               <w:rPr>
                 <w:rFonts w:cstheme="minorHAnsi"/>
               </w:rPr>
-              <w:t>&lt;&lt;cs</w:t>
-            </w:r>
-            <w:proofErr w:type="gramStart"/>
-            <w:r>
-              <w:rPr>
-                <w:rFonts w:cstheme="minorHAnsi"/>
-              </w:rPr>
-              <w:t>_{</w:t>
+              <w:t>&lt;&lt;cs_{</w:t>
             </w:r>
             <w:proofErr w:type="spellStart"/>
-            <w:proofErr w:type="gramEnd"/>
             <w:r>
               <w:rPr>
                 <w:rFonts w:cstheme="minorHAnsi"/>
@@ -11476,7 +10861,6 @@
               <w:t>cs_{</w:t>
             </w:r>
             <w:proofErr w:type="spellStart"/>
-            <w:proofErr w:type="gramStart"/>
             <w:r>
               <w:rPr>
                 <w:rFonts w:cstheme="minorHAnsi"/>
@@ -11488,14 +10872,7 @@
               <w:rPr>
                 <w:rFonts w:cstheme="minorHAnsi"/>
               </w:rPr>
-              <w:t>[</w:t>
-            </w:r>
-            <w:proofErr w:type="gramEnd"/>
-            <w:r>
-              <w:rPr>
-                <w:rFonts w:cstheme="minorHAnsi"/>
-              </w:rPr>
-              <w:t>0]</w:t>
+              <w:t>[0]</w:t>
             </w:r>
             <w:r>
               <w:rPr>
@@ -11758,7 +11135,6 @@
               <w:t>_{</w:t>
             </w:r>
             <w:proofErr w:type="spellStart"/>
-            <w:proofErr w:type="gramStart"/>
             <w:r>
               <w:rPr>
                 <w:rFonts w:cstheme="minorHAnsi"/>
@@ -11770,14 +11146,7 @@
               <w:rPr>
                 <w:rFonts w:cstheme="minorHAnsi"/>
               </w:rPr>
-              <w:t>!=</w:t>
-            </w:r>
-            <w:proofErr w:type="gramEnd"/>
-            <w:r>
-              <w:rPr>
-                <w:rFonts w:cstheme="minorHAnsi"/>
-              </w:rPr>
-              <w:t>null}</w:t>
+              <w:t>!=null}</w:t>
             </w:r>
             <w:r>
               <w:rPr>
@@ -12096,21 +11465,7 @@
         <w:rPr>
           <w:rFonts w:cstheme="minorHAnsi"/>
         </w:rPr>
-        <w:t>[0</w:t>
-      </w:r>
-      <w:proofErr w:type="gramStart"/>
-      <w:r>
-        <w:rPr>
-          <w:rFonts w:cstheme="minorHAnsi"/>
-        </w:rPr>
-        <w:t>]!=</w:t>
-      </w:r>
-      <w:proofErr w:type="gramEnd"/>
-      <w:r>
-        <w:rPr>
-          <w:rFonts w:cstheme="minorHAnsi"/>
-        </w:rPr>
-        <w:t>null}&gt;&gt;</w:t>
+        <w:t>[0]!=null}&gt;&gt;</w:t>
       </w:r>
     </w:p>
     <w:p>
@@ -12647,25 +12002,16 @@
                 <w:rStyle w:val="normaltextrun"/>
                 <w:color w:val="000000"/>
               </w:rPr>
-              <w:t>&lt;</w:t>
-            </w:r>
-            <w:proofErr w:type="gramStart"/>
+              <w:t>&lt;&lt;</w:t>
+            </w:r>
             <w:r>
               <w:rPr>
                 <w:rStyle w:val="normaltextrun"/>
                 <w:color w:val="000000"/>
               </w:rPr>
-              <w:t>&lt;</w:t>
-            </w:r>
-            <w:r>
-              <w:rPr>
-                <w:rStyle w:val="normaltextrun"/>
-                <w:color w:val="000000"/>
-              </w:rPr>
               <w:t>{</w:t>
             </w:r>
             <w:proofErr w:type="spellStart"/>
-            <w:proofErr w:type="gramEnd"/>
             <w:r>
               <w:rPr>
                 <w:rStyle w:val="normaltextrun"/>

</xml_diff>

<commit_message>
CIV-5793 fix bug with displaying where the defendant lives
</commit_message>
<xml_diff>
--- a/docker/docmosis/templates/CV-SPC-CUI-ENG-01064.docx
+++ b/docker/docmosis/templates/CV-SPC-CUI-ENG-01064.docx
@@ -173,6 +173,7 @@
               </w:rPr>
               <w:t>&lt;&lt;</w:t>
             </w:r>
+            <w:proofErr w:type="spellStart"/>
             <w:r>
               <w:rPr>
                 <w:rFonts w:ascii="GDSTransportWebsite" w:hAnsi="GDSTransportWebsite"/>
@@ -218,6 +219,7 @@
               </w:rPr>
               <w:t>umber</w:t>
             </w:r>
+            <w:proofErr w:type="spellEnd"/>
             <w:r>
               <w:rPr>
                 <w:rFonts w:ascii="GDSTransportWebsite" w:hAnsi="GDSTransportWebsite"/>
@@ -534,6 +536,7 @@
               </w:rPr>
               <w:t>&lt;&lt;</w:t>
             </w:r>
+            <w:proofErr w:type="spellStart"/>
             <w:r>
               <w:rPr>
                 <w:rFonts w:ascii="GDSTransportWebsite" w:hAnsi="GDSTransportWebsite"/>
@@ -569,6 +572,7 @@
               </w:rPr>
               <w:t>umber</w:t>
             </w:r>
+            <w:proofErr w:type="spellEnd"/>
             <w:r>
               <w:rPr>
                 <w:rFonts w:ascii="GDSTransportWebsite" w:hAnsi="GDSTransportWebsite"/>
@@ -652,6 +656,7 @@
               </w:rPr>
               <w:t>&lt;&lt;</w:t>
             </w:r>
+            <w:proofErr w:type="spellStart"/>
             <w:r>
               <w:rPr>
                 <w:rFonts w:ascii="GDSTransportWebsite" w:hAnsi="GDSTransportWebsite"/>
@@ -687,6 +692,7 @@
               </w:rPr>
               <w:t>umber</w:t>
             </w:r>
+            <w:proofErr w:type="spellEnd"/>
             <w:r>
               <w:rPr>
                 <w:rFonts w:ascii="GDSTransportWebsite" w:hAnsi="GDSTransportWebsite"/>
@@ -759,6 +765,7 @@
               </w:rPr>
               <w:t>{</w:t>
             </w:r>
+            <w:proofErr w:type="spellStart"/>
             <w:r>
               <w:rPr>
                 <w:rFonts w:ascii="GDSTransportWebsite" w:eastAsia="Times New Roman" w:hAnsi="GDSTransportWebsite" w:cs="Times New Roman"/>
@@ -766,8 +773,9 @@
                 <w:sz w:val="20"/>
                 <w:szCs w:val="20"/>
               </w:rPr>
-              <w:t>dateFormat(</w:t>
-            </w:r>
+              <w:t>dateFormat</w:t>
+            </w:r>
+            <w:proofErr w:type="spellEnd"/>
             <w:r>
               <w:rPr>
                 <w:rFonts w:ascii="GDSTransportWebsite" w:eastAsia="Times New Roman" w:hAnsi="GDSTransportWebsite" w:cs="Times New Roman"/>
@@ -775,8 +783,9 @@
                 <w:sz w:val="20"/>
                 <w:szCs w:val="20"/>
               </w:rPr>
-              <w:t>generationDate</w:t>
-            </w:r>
+              <w:t>(</w:t>
+            </w:r>
+            <w:proofErr w:type="spellStart"/>
             <w:r>
               <w:rPr>
                 <w:rFonts w:ascii="GDSTransportWebsite" w:eastAsia="Times New Roman" w:hAnsi="GDSTransportWebsite" w:cs="Times New Roman"/>
@@ -784,8 +793,9 @@
                 <w:sz w:val="20"/>
                 <w:szCs w:val="20"/>
               </w:rPr>
-              <w:t>, 'dd MMMM yyyy', '</w:t>
-            </w:r>
+              <w:t>generationDate</w:t>
+            </w:r>
+            <w:proofErr w:type="spellEnd"/>
             <w:r>
               <w:rPr>
                 <w:rFonts w:ascii="GDSTransportWebsite" w:eastAsia="Times New Roman" w:hAnsi="GDSTransportWebsite" w:cs="Times New Roman"/>
@@ -793,8 +803,9 @@
                 <w:sz w:val="20"/>
                 <w:szCs w:val="20"/>
               </w:rPr>
-              <w:t>dd</w:t>
-            </w:r>
+              <w:t xml:space="preserve">, 'dd MMMM </w:t>
+            </w:r>
+            <w:proofErr w:type="spellStart"/>
             <w:r>
               <w:rPr>
                 <w:rFonts w:ascii="GDSTransportWebsite" w:eastAsia="Times New Roman" w:hAnsi="GDSTransportWebsite" w:cs="Times New Roman"/>
@@ -802,8 +813,9 @@
                 <w:sz w:val="20"/>
                 <w:szCs w:val="20"/>
               </w:rPr>
-              <w:t>-MM-</w:t>
-            </w:r>
+              <w:t>yyyy</w:t>
+            </w:r>
+            <w:proofErr w:type="spellEnd"/>
             <w:r>
               <w:rPr>
                 <w:rFonts w:ascii="GDSTransportWebsite" w:eastAsia="Times New Roman" w:hAnsi="GDSTransportWebsite" w:cs="Times New Roman"/>
@@ -811,8 +823,37 @@
                 <w:sz w:val="20"/>
                 <w:szCs w:val="20"/>
               </w:rPr>
+              <w:t>', '</w:t>
+            </w:r>
+            <w:r>
+              <w:rPr>
+                <w:rFonts w:ascii="GDSTransportWebsite" w:eastAsia="Times New Roman" w:hAnsi="GDSTransportWebsite" w:cs="Times New Roman"/>
+                <w:color w:val="60686D"/>
+                <w:sz w:val="20"/>
+                <w:szCs w:val="20"/>
+              </w:rPr>
+              <w:t>dd</w:t>
+            </w:r>
+            <w:r>
+              <w:rPr>
+                <w:rFonts w:ascii="GDSTransportWebsite" w:eastAsia="Times New Roman" w:hAnsi="GDSTransportWebsite" w:cs="Times New Roman"/>
+                <w:color w:val="60686D"/>
+                <w:sz w:val="20"/>
+                <w:szCs w:val="20"/>
+              </w:rPr>
+              <w:t>-MM-</w:t>
+            </w:r>
+            <w:proofErr w:type="spellStart"/>
+            <w:r>
+              <w:rPr>
+                <w:rFonts w:ascii="GDSTransportWebsite" w:eastAsia="Times New Roman" w:hAnsi="GDSTransportWebsite" w:cs="Times New Roman"/>
+                <w:color w:val="60686D"/>
+                <w:sz w:val="20"/>
+                <w:szCs w:val="20"/>
+              </w:rPr>
               <w:t>yyyy</w:t>
             </w:r>
+            <w:proofErr w:type="spellEnd"/>
             <w:r>
               <w:rPr>
                 <w:rFonts w:ascii="GDSTransportWebsite" w:eastAsia="Times New Roman" w:hAnsi="GDSTransportWebsite" w:cs="Times New Roman"/>
@@ -1345,7 +1386,14 @@
               <w:rPr>
                 <w:rFonts w:cstheme="minorHAnsi"/>
               </w:rPr>
-              <w:t>&lt;&lt;c</w:t>
+              <w:t>&lt;&lt;</w:t>
+            </w:r>
+            <w:proofErr w:type="spellStart"/>
+            <w:r>
+              <w:rPr>
+                <w:rFonts w:cstheme="minorHAnsi"/>
+              </w:rPr>
+              <w:t>c</w:t>
             </w:r>
             <w:r>
               <w:rPr>
@@ -1353,6 +1401,7 @@
               </w:rPr>
               <w:t>r</w:t>
             </w:r>
+            <w:proofErr w:type="spellEnd"/>
             <w:r>
               <w:rPr>
                 <w:rFonts w:cstheme="minorHAnsi"/>
@@ -1903,7 +1952,14 @@
               <w:rPr>
                 <w:rFonts w:cstheme="minorHAnsi"/>
               </w:rPr>
-              <w:t>&lt;&lt;c</w:t>
+              <w:t>&lt;&lt;</w:t>
+            </w:r>
+            <w:proofErr w:type="spellStart"/>
+            <w:r>
+              <w:rPr>
+                <w:rFonts w:cstheme="minorHAnsi"/>
+              </w:rPr>
+              <w:t>c</w:t>
             </w:r>
             <w:r>
               <w:rPr>
@@ -1911,6 +1967,7 @@
               </w:rPr>
               <w:t>r</w:t>
             </w:r>
+            <w:proofErr w:type="spellEnd"/>
             <w:r>
               <w:rPr>
                 <w:rFonts w:cstheme="minorHAnsi"/>
@@ -1991,6 +2048,7 @@
             <w:r>
               <w:t>{</w:t>
             </w:r>
+            <w:proofErr w:type="spellStart"/>
             <w:r>
               <w:rPr>
                 <w:rStyle w:val="normaltextrun"/>
@@ -1999,17 +2057,9 @@
                 <w:sz w:val="21"/>
                 <w:szCs w:val="21"/>
               </w:rPr>
-              <w:t>dateFormat(</w:t>
-            </w:r>
-            <w:r>
-              <w:rPr>
-                <w:rStyle w:val="normaltextrun"/>
-                <w:rFonts w:ascii="Arial" w:hAnsi="Arial" w:cs="Arial"/>
-                <w:color w:val="0A0A0A"/>
-                <w:shd w:val="clear" w:color="auto" w:fill="FFFFFF"/>
-              </w:rPr>
-              <w:t>defendant1.dateOfBirth</w:t>
-            </w:r>
+              <w:t>dateFormat</w:t>
+            </w:r>
+            <w:proofErr w:type="spellEnd"/>
             <w:r>
               <w:rPr>
                 <w:rStyle w:val="normaltextrun"/>
@@ -2018,7 +2068,16 @@
                 <w:sz w:val="21"/>
                 <w:szCs w:val="21"/>
               </w:rPr>
-              <w:t xml:space="preserve">, 'dd MMMM yyyy', </w:t>
+              <w:t>(</w:t>
+            </w:r>
+            <w:r>
+              <w:rPr>
+                <w:rStyle w:val="normaltextrun"/>
+                <w:rFonts w:ascii="Arial" w:hAnsi="Arial" w:cs="Arial"/>
+                <w:color w:val="0A0A0A"/>
+                <w:shd w:val="clear" w:color="auto" w:fill="FFFFFF"/>
+              </w:rPr>
+              <w:t>defendant1.dateOfBirth</w:t>
             </w:r>
             <w:r>
               <w:rPr>
@@ -2028,7 +2087,61 @@
                 <w:sz w:val="21"/>
                 <w:szCs w:val="21"/>
               </w:rPr>
-              <w:t>'dd-MM-yyyy'</w:t>
+              <w:t xml:space="preserve">, 'dd MMMM </w:t>
+            </w:r>
+            <w:proofErr w:type="spellStart"/>
+            <w:r>
+              <w:rPr>
+                <w:rStyle w:val="normaltextrun"/>
+                <w:rFonts w:ascii="Segoe UI" w:hAnsi="Segoe UI" w:cs="Segoe UI"/>
+                <w:color w:val="000000"/>
+                <w:sz w:val="21"/>
+                <w:szCs w:val="21"/>
+              </w:rPr>
+              <w:t>yyyy</w:t>
+            </w:r>
+            <w:proofErr w:type="spellEnd"/>
+            <w:r>
+              <w:rPr>
+                <w:rStyle w:val="normaltextrun"/>
+                <w:rFonts w:ascii="Segoe UI" w:hAnsi="Segoe UI" w:cs="Segoe UI"/>
+                <w:color w:val="000000"/>
+                <w:sz w:val="21"/>
+                <w:szCs w:val="21"/>
+              </w:rPr>
+              <w:t xml:space="preserve">', </w:t>
+            </w:r>
+            <w:r>
+              <w:rPr>
+                <w:rStyle w:val="normaltextrun"/>
+                <w:rFonts w:ascii="Segoe UI" w:hAnsi="Segoe UI" w:cs="Segoe UI"/>
+                <w:color w:val="000000"/>
+                <w:sz w:val="21"/>
+                <w:szCs w:val="21"/>
+              </w:rPr>
+              <w:t>'dd-MM-</w:t>
+            </w:r>
+            <w:proofErr w:type="spellStart"/>
+            <w:r>
+              <w:rPr>
+                <w:rStyle w:val="normaltextrun"/>
+                <w:rFonts w:ascii="Segoe UI" w:hAnsi="Segoe UI" w:cs="Segoe UI"/>
+                <w:color w:val="000000"/>
+                <w:sz w:val="21"/>
+                <w:szCs w:val="21"/>
+              </w:rPr>
+              <w:t>yyyy</w:t>
+            </w:r>
+            <w:proofErr w:type="spellEnd"/>
+            <w:r>
+              <w:rPr>
+                <w:rStyle w:val="normaltextrun"/>
+                <w:rFonts w:ascii="Segoe UI" w:hAnsi="Segoe UI" w:cs="Segoe UI"/>
+                <w:color w:val="000000"/>
+                <w:sz w:val="21"/>
+                <w:szCs w:val="21"/>
+              </w:rPr>
+              <w:t>'</w:t>
             </w:r>
             <w:r>
               <w:rPr>
@@ -2290,7 +2403,14 @@
               <w:rPr>
                 <w:rFonts w:cstheme="minorHAnsi"/>
               </w:rPr>
-              <w:t>&lt;&lt;c</w:t>
+              <w:t>&lt;&lt;</w:t>
+            </w:r>
+            <w:proofErr w:type="spellStart"/>
+            <w:r>
+              <w:rPr>
+                <w:rFonts w:cstheme="minorHAnsi"/>
+              </w:rPr>
+              <w:t>c</w:t>
             </w:r>
             <w:r>
               <w:rPr>
@@ -2298,6 +2418,7 @@
               </w:rPr>
               <w:t>r</w:t>
             </w:r>
+            <w:proofErr w:type="spellEnd"/>
             <w:r>
               <w:rPr>
                 <w:rFonts w:cstheme="minorHAnsi"/>
@@ -2849,7 +2970,14 @@
               <w:rPr>
                 <w:rFonts w:cstheme="minorHAnsi"/>
               </w:rPr>
-              <w:t>&lt;&lt;c</w:t>
+              <w:t>&lt;&lt;</w:t>
+            </w:r>
+            <w:proofErr w:type="spellStart"/>
+            <w:r>
+              <w:rPr>
+                <w:rFonts w:cstheme="minorHAnsi"/>
+              </w:rPr>
+              <w:t>c</w:t>
             </w:r>
             <w:r>
               <w:rPr>
@@ -2857,6 +2985,7 @@
               </w:rPr>
               <w:t>r</w:t>
             </w:r>
+            <w:proofErr w:type="spellEnd"/>
             <w:r>
               <w:rPr>
                 <w:rFonts w:cstheme="minorHAnsi"/>
@@ -3389,7 +3518,14 @@
               <w:rPr>
                 <w:rFonts w:cstheme="minorHAnsi"/>
               </w:rPr>
-              <w:t>&lt;&lt;c</w:t>
+              <w:t>&lt;&lt;</w:t>
+            </w:r>
+            <w:proofErr w:type="spellStart"/>
+            <w:r>
+              <w:rPr>
+                <w:rFonts w:cstheme="minorHAnsi"/>
+              </w:rPr>
+              <w:t>c</w:t>
             </w:r>
             <w:r>
               <w:rPr>
@@ -3397,6 +3533,7 @@
               </w:rPr>
               <w:t>r</w:t>
             </w:r>
+            <w:proofErr w:type="spellEnd"/>
             <w:r>
               <w:rPr>
                 <w:rFonts w:cstheme="minorHAnsi"/>
@@ -3484,6 +3621,7 @@
               </w:rPr>
               <w:t>{</w:t>
             </w:r>
+            <w:proofErr w:type="spellStart"/>
             <w:r>
               <w:rPr>
                 <w:rStyle w:val="normaltextrun"/>
@@ -3492,8 +3630,9 @@
                 <w:sz w:val="21"/>
                 <w:szCs w:val="21"/>
               </w:rPr>
-              <w:t>dateFormat(</w:t>
-            </w:r>
+              <w:t>dateFormat</w:t>
+            </w:r>
+            <w:proofErr w:type="spellEnd"/>
             <w:r>
               <w:rPr>
                 <w:rStyle w:val="normaltextrun"/>
@@ -3502,6 +3641,16 @@
                 <w:sz w:val="21"/>
                 <w:szCs w:val="21"/>
               </w:rPr>
+              <w:t>(</w:t>
+            </w:r>
+            <w:r>
+              <w:rPr>
+                <w:rStyle w:val="normaltextrun"/>
+                <w:rFonts w:ascii="Segoe UI" w:hAnsi="Segoe UI" w:cs="Segoe UI"/>
+                <w:color w:val="000000"/>
+                <w:sz w:val="21"/>
+                <w:szCs w:val="21"/>
+              </w:rPr>
               <w:t>defendant2.dateOfBirth</w:t>
             </w:r>
             <w:r>
@@ -3511,8 +3660,9 @@
                 <w:color w:val="0A0A0A"/>
                 <w:shd w:val="clear" w:color="auto" w:fill="FFFFFF"/>
               </w:rPr>
-              <w:t xml:space="preserve">, ‘dd MMMM yyyy’, </w:t>
-            </w:r>
+              <w:t xml:space="preserve">, ‘dd MMMM </w:t>
+            </w:r>
+            <w:proofErr w:type="spellStart"/>
             <w:r>
               <w:rPr>
                 <w:rStyle w:val="normaltextrun"/>
@@ -3520,7 +3670,46 @@
                 <w:color w:val="0A0A0A"/>
                 <w:shd w:val="clear" w:color="auto" w:fill="FFFFFF"/>
               </w:rPr>
-              <w:t>'dd-MM-yyyy'</w:t>
+              <w:t>yyyy</w:t>
+            </w:r>
+            <w:proofErr w:type="spellEnd"/>
+            <w:r>
+              <w:rPr>
+                <w:rStyle w:val="normaltextrun"/>
+                <w:rFonts w:ascii="Arial" w:hAnsi="Arial" w:cs="Arial"/>
+                <w:color w:val="0A0A0A"/>
+                <w:shd w:val="clear" w:color="auto" w:fill="FFFFFF"/>
+              </w:rPr>
+              <w:t xml:space="preserve">’, </w:t>
+            </w:r>
+            <w:r>
+              <w:rPr>
+                <w:rStyle w:val="normaltextrun"/>
+                <w:rFonts w:ascii="Arial" w:hAnsi="Arial" w:cs="Arial"/>
+                <w:color w:val="0A0A0A"/>
+                <w:shd w:val="clear" w:color="auto" w:fill="FFFFFF"/>
+              </w:rPr>
+              <w:t>'dd-MM-</w:t>
+            </w:r>
+            <w:proofErr w:type="spellStart"/>
+            <w:r>
+              <w:rPr>
+                <w:rStyle w:val="normaltextrun"/>
+                <w:rFonts w:ascii="Arial" w:hAnsi="Arial" w:cs="Arial"/>
+                <w:color w:val="0A0A0A"/>
+                <w:shd w:val="clear" w:color="auto" w:fill="FFFFFF"/>
+              </w:rPr>
+              <w:t>yyyy</w:t>
+            </w:r>
+            <w:proofErr w:type="spellEnd"/>
+            <w:r>
+              <w:rPr>
+                <w:rStyle w:val="normaltextrun"/>
+                <w:rFonts w:ascii="Arial" w:hAnsi="Arial" w:cs="Arial"/>
+                <w:color w:val="0A0A0A"/>
+                <w:shd w:val="clear" w:color="auto" w:fill="FFFFFF"/>
+              </w:rPr>
+              <w:t>'</w:t>
             </w:r>
             <w:r>
               <w:rPr>
@@ -3819,8 +4008,9 @@
                 <w:szCs w:val="21"/>
                 <w:shd w:val="clear" w:color="auto" w:fill="FFFFFF"/>
               </w:rPr>
-              <w:t>&lt;&lt;responseType</w:t>
-            </w:r>
+              <w:t>&lt;&lt;</w:t>
+            </w:r>
+            <w:proofErr w:type="spellStart"/>
             <w:r>
               <w:rPr>
                 <w:rStyle w:val="normaltextrun"/>
@@ -3830,7 +4020,7 @@
                 <w:szCs w:val="21"/>
                 <w:shd w:val="clear" w:color="auto" w:fill="FFFFFF"/>
               </w:rPr>
-              <w:t>D</w:t>
+              <w:t>responseType</w:t>
             </w:r>
             <w:r>
               <w:rPr>
@@ -3841,7 +4031,30 @@
                 <w:szCs w:val="21"/>
                 <w:shd w:val="clear" w:color="auto" w:fill="FFFFFF"/>
               </w:rPr>
-              <w:t>isplay&gt;&gt;</w:t>
+              <w:t>D</w:t>
+            </w:r>
+            <w:r>
+              <w:rPr>
+                <w:rStyle w:val="normaltextrun"/>
+                <w:rFonts w:ascii="Segoe UI" w:hAnsi="Segoe UI" w:cs="Segoe UI"/>
+                <w:color w:val="000000"/>
+                <w:sz w:val="21"/>
+                <w:szCs w:val="21"/>
+                <w:shd w:val="clear" w:color="auto" w:fill="FFFFFF"/>
+              </w:rPr>
+              <w:t>isplay</w:t>
+            </w:r>
+            <w:proofErr w:type="spellEnd"/>
+            <w:r>
+              <w:rPr>
+                <w:rStyle w:val="normaltextrun"/>
+                <w:rFonts w:ascii="Segoe UI" w:hAnsi="Segoe UI" w:cs="Segoe UI"/>
+                <w:color w:val="000000"/>
+                <w:sz w:val="21"/>
+                <w:szCs w:val="21"/>
+                <w:shd w:val="clear" w:color="auto" w:fill="FFFFFF"/>
+              </w:rPr>
+              <w:t>&gt;&gt;</w:t>
             </w:r>
           </w:p>
         </w:tc>
@@ -3861,7 +4074,14 @@
               <w:rPr>
                 <w:rFonts w:cstheme="minorHAnsi"/>
               </w:rPr>
-              <w:t>&lt;&lt;c</w:t>
+              <w:t>&lt;&lt;</w:t>
+            </w:r>
+            <w:proofErr w:type="spellStart"/>
+            <w:r>
+              <w:rPr>
+                <w:rFonts w:cstheme="minorHAnsi"/>
+              </w:rPr>
+              <w:t>c</w:t>
             </w:r>
             <w:r>
               <w:rPr>
@@ -3869,11 +4089,26 @@
               </w:rPr>
               <w:t>r</w:t>
             </w:r>
-            <w:r>
-              <w:rPr>
-                <w:rFonts w:cstheme="minorHAnsi"/>
-              </w:rPr>
-              <w:t xml:space="preserve">_{responseType == </w:t>
+            <w:proofErr w:type="spellEnd"/>
+            <w:r>
+              <w:rPr>
+                <w:rFonts w:cstheme="minorHAnsi"/>
+              </w:rPr>
+              <w:t>_{</w:t>
+            </w:r>
+            <w:proofErr w:type="spellStart"/>
+            <w:r>
+              <w:rPr>
+                <w:rFonts w:cstheme="minorHAnsi"/>
+              </w:rPr>
+              <w:t>responseType</w:t>
+            </w:r>
+            <w:proofErr w:type="spellEnd"/>
+            <w:r>
+              <w:rPr>
+                <w:rFonts w:cstheme="minorHAnsi"/>
+              </w:rPr>
+              <w:t xml:space="preserve"> == </w:t>
             </w:r>
             <w:r>
               <w:rPr>
@@ -3885,7 +4120,21 @@
               <w:rPr>
                 <w:rFonts w:cstheme="minorHAnsi"/>
               </w:rPr>
-              <w:t xml:space="preserve"> || responseType == ‘PART_ADMISSION’</w:t>
+              <w:t xml:space="preserve"> || </w:t>
+            </w:r>
+            <w:proofErr w:type="spellStart"/>
+            <w:r>
+              <w:rPr>
+                <w:rFonts w:cstheme="minorHAnsi"/>
+              </w:rPr>
+              <w:t>responseType</w:t>
+            </w:r>
+            <w:proofErr w:type="spellEnd"/>
+            <w:r>
+              <w:rPr>
+                <w:rFonts w:cstheme="minorHAnsi"/>
+              </w:rPr>
+              <w:t xml:space="preserve"> == ‘PART_ADMISSION’</w:t>
             </w:r>
             <w:r>
               <w:rPr>
@@ -3934,7 +4183,14 @@
               <w:rPr>
                 <w:rFonts w:cstheme="minorHAnsi"/>
               </w:rPr>
-              <w:t>&lt;&lt;c</w:t>
+              <w:t>&lt;&lt;</w:t>
+            </w:r>
+            <w:proofErr w:type="spellStart"/>
+            <w:r>
+              <w:rPr>
+                <w:rFonts w:cstheme="minorHAnsi"/>
+              </w:rPr>
+              <w:t>c</w:t>
             </w:r>
             <w:r>
               <w:rPr>
@@ -3942,11 +4198,26 @@
               </w:rPr>
               <w:t>r</w:t>
             </w:r>
-            <w:r>
-              <w:rPr>
-                <w:rFonts w:cstheme="minorHAnsi"/>
-              </w:rPr>
-              <w:t>_{whyReject== ‘ALREADY_PAID’</w:t>
+            <w:proofErr w:type="spellEnd"/>
+            <w:r>
+              <w:rPr>
+                <w:rFonts w:cstheme="minorHAnsi"/>
+              </w:rPr>
+              <w:t>_{</w:t>
+            </w:r>
+            <w:proofErr w:type="spellStart"/>
+            <w:r>
+              <w:rPr>
+                <w:rFonts w:cstheme="minorHAnsi"/>
+              </w:rPr>
+              <w:t>whyReject</w:t>
+            </w:r>
+            <w:proofErr w:type="spellEnd"/>
+            <w:r>
+              <w:rPr>
+                <w:rFonts w:cstheme="minorHAnsi"/>
+              </w:rPr>
+              <w:t>== ‘ALREADY_PAID’</w:t>
             </w:r>
             <w:r>
               <w:rPr>
@@ -4023,6 +4294,7 @@
               </w:rPr>
               <w:t>£&lt;&lt;</w:t>
             </w:r>
+            <w:proofErr w:type="spellStart"/>
             <w:r>
               <w:rPr>
                 <w:rStyle w:val="eop"/>
@@ -4032,6 +4304,7 @@
               </w:rPr>
               <w:t>howMuchWasPaid</w:t>
             </w:r>
+            <w:proofErr w:type="spellEnd"/>
             <w:r>
               <w:rPr>
                 <w:rStyle w:val="eop"/>
@@ -4100,6 +4373,7 @@
               </w:rPr>
               <w:t>{</w:t>
             </w:r>
+            <w:proofErr w:type="spellStart"/>
             <w:r>
               <w:rPr>
                 <w:rStyle w:val="normaltextrun"/>
@@ -4109,8 +4383,9 @@
                 <w:szCs w:val="21"/>
                 <w:shd w:val="clear" w:color="auto" w:fill="FFFFFF"/>
               </w:rPr>
-              <w:t>dateFormat(</w:t>
-            </w:r>
+              <w:t>dateFormat</w:t>
+            </w:r>
+            <w:proofErr w:type="spellEnd"/>
             <w:r>
               <w:rPr>
                 <w:rStyle w:val="normaltextrun"/>
@@ -4120,44 +4395,9 @@
                 <w:szCs w:val="21"/>
                 <w:shd w:val="clear" w:color="auto" w:fill="FFFFFF"/>
               </w:rPr>
-              <w:t>paymentDate</w:t>
-            </w:r>
-            <w:r>
-              <w:rPr>
-                <w:rStyle w:val="normaltextrun"/>
-                <w:rFonts w:ascii="Arial" w:hAnsi="Arial" w:cs="Arial"/>
-                <w:color w:val="0A0A0A"/>
-                <w:shd w:val="clear" w:color="auto" w:fill="FFFFFF"/>
-              </w:rPr>
-              <w:t xml:space="preserve">, ‘dd MMMM yyyy’, </w:t>
-            </w:r>
-            <w:r>
-              <w:rPr>
-                <w:rStyle w:val="normaltextrun"/>
-                <w:rFonts w:ascii="Arial" w:hAnsi="Arial" w:cs="Arial"/>
-                <w:color w:val="0A0A0A"/>
-                <w:shd w:val="clear" w:color="auto" w:fill="FFFFFF"/>
-              </w:rPr>
-              <w:t>'dd-MM-yyyy'</w:t>
-            </w:r>
-            <w:r>
-              <w:rPr>
-                <w:rStyle w:val="normaltextrun"/>
-                <w:rFonts w:ascii="Arial" w:hAnsi="Arial" w:cs="Arial"/>
-                <w:color w:val="0A0A0A"/>
-                <w:shd w:val="clear" w:color="auto" w:fill="FFFFFF"/>
-              </w:rPr>
-              <w:t>)</w:t>
-            </w:r>
-            <w:r>
-              <w:rPr>
-                <w:rStyle w:val="normaltextrun"/>
-                <w:rFonts w:ascii="Arial" w:hAnsi="Arial" w:cs="Arial"/>
-                <w:color w:val="0A0A0A"/>
-                <w:shd w:val="clear" w:color="auto" w:fill="FFFFFF"/>
-              </w:rPr>
-              <w:t>}</w:t>
-            </w:r>
+              <w:t>(</w:t>
+            </w:r>
+            <w:proofErr w:type="spellStart"/>
             <w:r>
               <w:rPr>
                 <w:rStyle w:val="normaltextrun"/>
@@ -4167,6 +4407,94 @@
                 <w:szCs w:val="21"/>
                 <w:shd w:val="clear" w:color="auto" w:fill="FFFFFF"/>
               </w:rPr>
+              <w:t>paymentDate</w:t>
+            </w:r>
+            <w:proofErr w:type="spellEnd"/>
+            <w:r>
+              <w:rPr>
+                <w:rStyle w:val="normaltextrun"/>
+                <w:rFonts w:ascii="Arial" w:hAnsi="Arial" w:cs="Arial"/>
+                <w:color w:val="0A0A0A"/>
+                <w:shd w:val="clear" w:color="auto" w:fill="FFFFFF"/>
+              </w:rPr>
+              <w:t xml:space="preserve">, ‘dd MMMM </w:t>
+            </w:r>
+            <w:proofErr w:type="spellStart"/>
+            <w:r>
+              <w:rPr>
+                <w:rStyle w:val="normaltextrun"/>
+                <w:rFonts w:ascii="Arial" w:hAnsi="Arial" w:cs="Arial"/>
+                <w:color w:val="0A0A0A"/>
+                <w:shd w:val="clear" w:color="auto" w:fill="FFFFFF"/>
+              </w:rPr>
+              <w:t>yyyy</w:t>
+            </w:r>
+            <w:proofErr w:type="spellEnd"/>
+            <w:r>
+              <w:rPr>
+                <w:rStyle w:val="normaltextrun"/>
+                <w:rFonts w:ascii="Arial" w:hAnsi="Arial" w:cs="Arial"/>
+                <w:color w:val="0A0A0A"/>
+                <w:shd w:val="clear" w:color="auto" w:fill="FFFFFF"/>
+              </w:rPr>
+              <w:t xml:space="preserve">’, </w:t>
+            </w:r>
+            <w:r>
+              <w:rPr>
+                <w:rStyle w:val="normaltextrun"/>
+                <w:rFonts w:ascii="Arial" w:hAnsi="Arial" w:cs="Arial"/>
+                <w:color w:val="0A0A0A"/>
+                <w:shd w:val="clear" w:color="auto" w:fill="FFFFFF"/>
+              </w:rPr>
+              <w:t>'dd-MM-</w:t>
+            </w:r>
+            <w:proofErr w:type="spellStart"/>
+            <w:r>
+              <w:rPr>
+                <w:rStyle w:val="normaltextrun"/>
+                <w:rFonts w:ascii="Arial" w:hAnsi="Arial" w:cs="Arial"/>
+                <w:color w:val="0A0A0A"/>
+                <w:shd w:val="clear" w:color="auto" w:fill="FFFFFF"/>
+              </w:rPr>
+              <w:t>yyyy</w:t>
+            </w:r>
+            <w:proofErr w:type="spellEnd"/>
+            <w:r>
+              <w:rPr>
+                <w:rStyle w:val="normaltextrun"/>
+                <w:rFonts w:ascii="Arial" w:hAnsi="Arial" w:cs="Arial"/>
+                <w:color w:val="0A0A0A"/>
+                <w:shd w:val="clear" w:color="auto" w:fill="FFFFFF"/>
+              </w:rPr>
+              <w:t>'</w:t>
+            </w:r>
+            <w:r>
+              <w:rPr>
+                <w:rStyle w:val="normaltextrun"/>
+                <w:rFonts w:ascii="Arial" w:hAnsi="Arial" w:cs="Arial"/>
+                <w:color w:val="0A0A0A"/>
+                <w:shd w:val="clear" w:color="auto" w:fill="FFFFFF"/>
+              </w:rPr>
+              <w:t>)</w:t>
+            </w:r>
+            <w:r>
+              <w:rPr>
+                <w:rStyle w:val="normaltextrun"/>
+                <w:rFonts w:ascii="Arial" w:hAnsi="Arial" w:cs="Arial"/>
+                <w:color w:val="0A0A0A"/>
+                <w:shd w:val="clear" w:color="auto" w:fill="FFFFFF"/>
+              </w:rPr>
+              <w:t>}</w:t>
+            </w:r>
+            <w:r>
+              <w:rPr>
+                <w:rStyle w:val="normaltextrun"/>
+                <w:rFonts w:ascii="Segoe UI" w:hAnsi="Segoe UI" w:cs="Segoe UI"/>
+                <w:color w:val="000000"/>
+                <w:sz w:val="21"/>
+                <w:szCs w:val="21"/>
+                <w:shd w:val="clear" w:color="auto" w:fill="FFFFFF"/>
+              </w:rPr>
               <w:t>&gt;&gt;</w:t>
             </w:r>
           </w:p>
@@ -4215,7 +4543,31 @@
                 <w:szCs w:val="21"/>
                 <w:shd w:val="clear" w:color="auto" w:fill="FFFFFF"/>
               </w:rPr>
-              <w:t>&lt;&lt;paymentHow&gt;&gt;</w:t>
+              <w:t>&lt;&lt;</w:t>
+            </w:r>
+            <w:proofErr w:type="spellStart"/>
+            <w:r>
+              <w:rPr>
+                <w:rStyle w:val="normaltextrun"/>
+                <w:rFonts w:ascii="Segoe UI" w:hAnsi="Segoe UI" w:cs="Segoe UI"/>
+                <w:color w:val="000000"/>
+                <w:sz w:val="21"/>
+                <w:szCs w:val="21"/>
+                <w:shd w:val="clear" w:color="auto" w:fill="FFFFFF"/>
+              </w:rPr>
+              <w:t>paymentHow</w:t>
+            </w:r>
+            <w:proofErr w:type="spellEnd"/>
+            <w:r>
+              <w:rPr>
+                <w:rStyle w:val="normaltextrun"/>
+                <w:rFonts w:ascii="Segoe UI" w:hAnsi="Segoe UI" w:cs="Segoe UI"/>
+                <w:color w:val="000000"/>
+                <w:sz w:val="21"/>
+                <w:szCs w:val="21"/>
+                <w:shd w:val="clear" w:color="auto" w:fill="FFFFFF"/>
+              </w:rPr>
+              <w:t>&gt;&gt;</w:t>
             </w:r>
           </w:p>
         </w:tc>
@@ -4321,8 +4673,9 @@
               <w:rPr>
                 <w:rFonts w:cstheme="minorHAnsi"/>
               </w:rPr>
-              <w:t>&lt;&lt;r</w:t>
-            </w:r>
+              <w:t>&lt;&lt;</w:t>
+            </w:r>
+            <w:proofErr w:type="spellStart"/>
             <w:r>
               <w:rPr>
                 <w:rFonts w:cstheme="minorHAnsi"/>
@@ -4333,7 +4686,20 @@
               <w:rPr>
                 <w:rFonts w:cstheme="minorHAnsi"/>
               </w:rPr>
-              <w:t>_timelineEventList&gt;&gt;</w:t>
+              <w:t>r</w:t>
+            </w:r>
+            <w:r>
+              <w:rPr>
+                <w:rFonts w:cstheme="minorHAnsi"/>
+              </w:rPr>
+              <w:t>_timelineEventList</w:t>
+            </w:r>
+            <w:proofErr w:type="spellEnd"/>
+            <w:r>
+              <w:rPr>
+                <w:rFonts w:cstheme="minorHAnsi"/>
+              </w:rPr>
+              <w:t>&gt;&gt;</w:t>
             </w:r>
           </w:p>
         </w:tc>
@@ -4378,11 +4744,19 @@
               </w:rPr>
               <w:t>{</w:t>
             </w:r>
-            <w:r>
-              <w:rPr>
-                <w:rFonts w:cstheme="minorHAnsi"/>
-              </w:rPr>
-              <w:t>dateFormat(</w:t>
+            <w:proofErr w:type="spellStart"/>
+            <w:r>
+              <w:rPr>
+                <w:rFonts w:cstheme="minorHAnsi"/>
+              </w:rPr>
+              <w:t>dateFormat</w:t>
+            </w:r>
+            <w:proofErr w:type="spellEnd"/>
+            <w:r>
+              <w:rPr>
+                <w:rFonts w:cstheme="minorHAnsi"/>
+              </w:rPr>
+              <w:t>(</w:t>
             </w:r>
             <w:r>
               <w:rPr>
@@ -4397,8 +4771,9 @@
                 <w:color w:val="0A0A0A"/>
                 <w:shd w:val="clear" w:color="auto" w:fill="FFFFFF"/>
               </w:rPr>
-              <w:t xml:space="preserve">, ‘dd MMMM yyyy’, </w:t>
-            </w:r>
+              <w:t xml:space="preserve">, ‘dd MMMM </w:t>
+            </w:r>
+            <w:proofErr w:type="spellStart"/>
             <w:r>
               <w:rPr>
                 <w:rStyle w:val="normaltextrun"/>
@@ -4406,7 +4781,46 @@
                 <w:color w:val="0A0A0A"/>
                 <w:shd w:val="clear" w:color="auto" w:fill="FFFFFF"/>
               </w:rPr>
-              <w:t>'dd-MM-yyyy'</w:t>
+              <w:t>yyyy</w:t>
+            </w:r>
+            <w:proofErr w:type="spellEnd"/>
+            <w:r>
+              <w:rPr>
+                <w:rStyle w:val="normaltextrun"/>
+                <w:rFonts w:ascii="Arial" w:hAnsi="Arial" w:cs="Arial"/>
+                <w:color w:val="0A0A0A"/>
+                <w:shd w:val="clear" w:color="auto" w:fill="FFFFFF"/>
+              </w:rPr>
+              <w:t xml:space="preserve">’, </w:t>
+            </w:r>
+            <w:r>
+              <w:rPr>
+                <w:rStyle w:val="normaltextrun"/>
+                <w:rFonts w:ascii="Arial" w:hAnsi="Arial" w:cs="Arial"/>
+                <w:color w:val="0A0A0A"/>
+                <w:shd w:val="clear" w:color="auto" w:fill="FFFFFF"/>
+              </w:rPr>
+              <w:t>'dd-MM-</w:t>
+            </w:r>
+            <w:proofErr w:type="spellStart"/>
+            <w:r>
+              <w:rPr>
+                <w:rStyle w:val="normaltextrun"/>
+                <w:rFonts w:ascii="Arial" w:hAnsi="Arial" w:cs="Arial"/>
+                <w:color w:val="0A0A0A"/>
+                <w:shd w:val="clear" w:color="auto" w:fill="FFFFFF"/>
+              </w:rPr>
+              <w:t>yyyy</w:t>
+            </w:r>
+            <w:proofErr w:type="spellEnd"/>
+            <w:r>
+              <w:rPr>
+                <w:rStyle w:val="normaltextrun"/>
+                <w:rFonts w:ascii="Arial" w:hAnsi="Arial" w:cs="Arial"/>
+                <w:color w:val="0A0A0A"/>
+                <w:shd w:val="clear" w:color="auto" w:fill="FFFFFF"/>
+              </w:rPr>
+              <w:t>'</w:t>
             </w:r>
             <w:r>
               <w:rPr>
@@ -4478,7 +4892,14 @@
               <w:rPr>
                 <w:rFonts w:cstheme="minorHAnsi"/>
               </w:rPr>
-              <w:t>&lt;&lt;e</w:t>
+              <w:t>&lt;&lt;</w:t>
+            </w:r>
+            <w:proofErr w:type="spellStart"/>
+            <w:r>
+              <w:rPr>
+                <w:rFonts w:cstheme="minorHAnsi"/>
+              </w:rPr>
+              <w:t>e</w:t>
             </w:r>
             <w:r>
               <w:rPr>
@@ -4490,7 +4911,14 @@
               <w:rPr>
                 <w:rFonts w:cstheme="minorHAnsi"/>
               </w:rPr>
-              <w:t>_timelineEventList&gt;&gt;</w:t>
+              <w:t>_timelineEventList</w:t>
+            </w:r>
+            <w:proofErr w:type="spellEnd"/>
+            <w:r>
+              <w:rPr>
+                <w:rFonts w:cstheme="minorHAnsi"/>
+              </w:rPr>
+              <w:t>&gt;&gt;</w:t>
             </w:r>
           </w:p>
         </w:tc>
@@ -4557,7 +4985,33 @@
                 <w:shd w:val="clear" w:color="auto" w:fill="FFFFFF"/>
                 <w:lang w:val="es-ES"/>
               </w:rPr>
-              <w:t>&lt;&lt;timelineComments&gt;&gt;</w:t>
+              <w:t>&lt;&lt;</w:t>
+            </w:r>
+            <w:proofErr w:type="spellStart"/>
+            <w:r>
+              <w:rPr>
+                <w:rStyle w:val="normaltextrun"/>
+                <w:rFonts w:ascii="Segoe UI" w:hAnsi="Segoe UI" w:cs="Segoe UI"/>
+                <w:color w:val="000000"/>
+                <w:sz w:val="21"/>
+                <w:szCs w:val="21"/>
+                <w:shd w:val="clear" w:color="auto" w:fill="FFFFFF"/>
+                <w:lang w:val="es-ES"/>
+              </w:rPr>
+              <w:t>timelineComments</w:t>
+            </w:r>
+            <w:proofErr w:type="spellEnd"/>
+            <w:r>
+              <w:rPr>
+                <w:rStyle w:val="normaltextrun"/>
+                <w:rFonts w:ascii="Segoe UI" w:hAnsi="Segoe UI" w:cs="Segoe UI"/>
+                <w:color w:val="000000"/>
+                <w:sz w:val="21"/>
+                <w:szCs w:val="21"/>
+                <w:shd w:val="clear" w:color="auto" w:fill="FFFFFF"/>
+                <w:lang w:val="es-ES"/>
+              </w:rPr>
+              <w:t>&gt;&gt;</w:t>
             </w:r>
           </w:p>
         </w:tc>
@@ -4615,8 +5069,9 @@
               <w:rPr>
                 <w:rFonts w:cstheme="minorHAnsi"/>
               </w:rPr>
-              <w:t>&lt;&lt;r</w:t>
-            </w:r>
+              <w:t>&lt;&lt;</w:t>
+            </w:r>
+            <w:proofErr w:type="spellStart"/>
             <w:r>
               <w:rPr>
                 <w:rFonts w:cstheme="minorHAnsi"/>
@@ -4627,7 +5082,20 @@
               <w:rPr>
                 <w:rFonts w:cstheme="minorHAnsi"/>
               </w:rPr>
-              <w:t>_evidenceList&gt;&gt;</w:t>
+              <w:t>r</w:t>
+            </w:r>
+            <w:r>
+              <w:rPr>
+                <w:rFonts w:cstheme="minorHAnsi"/>
+              </w:rPr>
+              <w:t>_evidenceList</w:t>
+            </w:r>
+            <w:proofErr w:type="spellEnd"/>
+            <w:r>
+              <w:rPr>
+                <w:rFonts w:cstheme="minorHAnsi"/>
+              </w:rPr>
+              <w:t>&gt;&gt;</w:t>
             </w:r>
           </w:p>
         </w:tc>
@@ -4695,7 +5163,33 @@
                 <w:shd w:val="clear" w:color="auto" w:fill="FFFFFF"/>
                 <w:lang w:val="es-ES"/>
               </w:rPr>
-              <w:t>&lt;&lt;explanation&gt;&gt;</w:t>
+              <w:t>&lt;&lt;</w:t>
+            </w:r>
+            <w:proofErr w:type="spellStart"/>
+            <w:r>
+              <w:rPr>
+                <w:rStyle w:val="normaltextrun"/>
+                <w:rFonts w:ascii="Segoe UI" w:hAnsi="Segoe UI" w:cs="Segoe UI"/>
+                <w:color w:val="000000"/>
+                <w:sz w:val="21"/>
+                <w:szCs w:val="21"/>
+                <w:shd w:val="clear" w:color="auto" w:fill="FFFFFF"/>
+                <w:lang w:val="es-ES"/>
+              </w:rPr>
+              <w:t>explanation</w:t>
+            </w:r>
+            <w:proofErr w:type="spellEnd"/>
+            <w:r>
+              <w:rPr>
+                <w:rStyle w:val="normaltextrun"/>
+                <w:rFonts w:ascii="Segoe UI" w:hAnsi="Segoe UI" w:cs="Segoe UI"/>
+                <w:color w:val="000000"/>
+                <w:sz w:val="21"/>
+                <w:szCs w:val="21"/>
+                <w:shd w:val="clear" w:color="auto" w:fill="FFFFFF"/>
+                <w:lang w:val="es-ES"/>
+              </w:rPr>
+              <w:t>&gt;&gt;</w:t>
             </w:r>
           </w:p>
         </w:tc>
@@ -4715,7 +5209,14 @@
               <w:rPr>
                 <w:rFonts w:cstheme="minorHAnsi"/>
               </w:rPr>
-              <w:t>&lt;&lt;e</w:t>
+              <w:t>&lt;&lt;</w:t>
+            </w:r>
+            <w:proofErr w:type="spellStart"/>
+            <w:r>
+              <w:rPr>
+                <w:rFonts w:cstheme="minorHAnsi"/>
+              </w:rPr>
+              <w:t>e</w:t>
             </w:r>
             <w:r>
               <w:rPr>
@@ -4727,7 +5228,14 @@
               <w:rPr>
                 <w:rFonts w:cstheme="minorHAnsi"/>
               </w:rPr>
-              <w:t>_evidenceList&gt;&gt;</w:t>
+              <w:t>_evidenceList</w:t>
+            </w:r>
+            <w:proofErr w:type="spellEnd"/>
+            <w:r>
+              <w:rPr>
+                <w:rFonts w:cstheme="minorHAnsi"/>
+              </w:rPr>
+              <w:t>&gt;&gt;</w:t>
             </w:r>
           </w:p>
         </w:tc>
@@ -4795,7 +5303,33 @@
                 <w:shd w:val="clear" w:color="auto" w:fill="FFFFFF"/>
                 <w:lang w:val="es-ES"/>
               </w:rPr>
-              <w:t>&lt;&lt;evidenceComments&gt;&gt;</w:t>
+              <w:t>&lt;&lt;</w:t>
+            </w:r>
+            <w:proofErr w:type="spellStart"/>
+            <w:r>
+              <w:rPr>
+                <w:rStyle w:val="normaltextrun"/>
+                <w:rFonts w:ascii="Segoe UI" w:hAnsi="Segoe UI" w:cs="Segoe UI"/>
+                <w:color w:val="000000"/>
+                <w:sz w:val="21"/>
+                <w:szCs w:val="21"/>
+                <w:shd w:val="clear" w:color="auto" w:fill="FFFFFF"/>
+                <w:lang w:val="es-ES"/>
+              </w:rPr>
+              <w:t>evidenceComments</w:t>
+            </w:r>
+            <w:proofErr w:type="spellEnd"/>
+            <w:r>
+              <w:rPr>
+                <w:rStyle w:val="normaltextrun"/>
+                <w:rFonts w:ascii="Segoe UI" w:hAnsi="Segoe UI" w:cs="Segoe UI"/>
+                <w:color w:val="000000"/>
+                <w:sz w:val="21"/>
+                <w:szCs w:val="21"/>
+                <w:shd w:val="clear" w:color="auto" w:fill="FFFFFF"/>
+                <w:lang w:val="es-ES"/>
+              </w:rPr>
+              <w:t>&gt;&gt;</w:t>
             </w:r>
           </w:p>
         </w:tc>
@@ -4874,13 +5408,41 @@
         <w:rPr>
           <w:rFonts w:cstheme="minorHAnsi"/>
         </w:rPr>
-        <w:t>&lt;&lt;cs_{responseType == ‘FULL_DEFENCE’</w:t>
+        <w:t>&lt;&lt;cs_{</w:t>
+      </w:r>
+      <w:proofErr w:type="spellStart"/>
+      <w:r>
+        <w:rPr>
+          <w:rFonts w:cstheme="minorHAnsi"/>
+        </w:rPr>
+        <w:t>responseType</w:t>
+      </w:r>
+      <w:proofErr w:type="spellEnd"/>
+      <w:r>
+        <w:rPr>
+          <w:rFonts w:cstheme="minorHAnsi"/>
+        </w:rPr>
+        <w:t xml:space="preserve"> == ‘FULL_DEFENCE’</w:t>
       </w:r>
       <w:r>
         <w:rPr>
           <w:rFonts w:cstheme="minorHAnsi"/>
         </w:rPr>
-        <w:t>|| responseType == ‘PART_ADMISSION’</w:t>
+        <w:t xml:space="preserve">|| </w:t>
+      </w:r>
+      <w:proofErr w:type="spellStart"/>
+      <w:r>
+        <w:rPr>
+          <w:rFonts w:cstheme="minorHAnsi"/>
+        </w:rPr>
+        <w:t>responseType</w:t>
+      </w:r>
+      <w:proofErr w:type="spellEnd"/>
+      <w:r>
+        <w:rPr>
+          <w:rFonts w:cstheme="minorHAnsi"/>
+        </w:rPr>
+        <w:t xml:space="preserve"> == ‘PART_ADMISSION’</w:t>
       </w:r>
       <w:r>
         <w:rPr>
@@ -5105,7 +5667,21 @@
         <w:rPr>
           <w:rFonts w:cstheme="minorHAnsi"/>
         </w:rPr>
-        <w:t>&lt;&lt;cs_{responseType == ‘</w:t>
+        <w:t>&lt;&lt;cs_{</w:t>
+      </w:r>
+      <w:proofErr w:type="spellStart"/>
+      <w:r>
+        <w:rPr>
+          <w:rFonts w:cstheme="minorHAnsi"/>
+        </w:rPr>
+        <w:t>responseType</w:t>
+      </w:r>
+      <w:proofErr w:type="spellEnd"/>
+      <w:r>
+        <w:rPr>
+          <w:rFonts w:cstheme="minorHAnsi"/>
+        </w:rPr>
+        <w:t xml:space="preserve"> == ‘</w:t>
       </w:r>
       <w:r>
         <w:rPr>
@@ -5123,13 +5699,55 @@
         <w:rPr>
           <w:rFonts w:cstheme="minorHAnsi"/>
         </w:rPr>
-        <w:t xml:space="preserve"> || (responseType == ‘PART_ADMISSION’ &amp;&amp; howToPay != null</w:t>
+        <w:t xml:space="preserve"> || (</w:t>
+      </w:r>
+      <w:proofErr w:type="spellStart"/>
+      <w:r>
+        <w:rPr>
+          <w:rFonts w:cstheme="minorHAnsi"/>
+        </w:rPr>
+        <w:t>responseType</w:t>
+      </w:r>
+      <w:proofErr w:type="spellEnd"/>
+      <w:r>
+        <w:rPr>
+          <w:rFonts w:cstheme="minorHAnsi"/>
+        </w:rPr>
+        <w:t xml:space="preserve"> == ‘PART_ADMISSION’ &amp;&amp; </w:t>
+      </w:r>
+      <w:proofErr w:type="spellStart"/>
+      <w:r>
+        <w:rPr>
+          <w:rFonts w:cstheme="minorHAnsi"/>
+        </w:rPr>
+        <w:t>howToPay</w:t>
+      </w:r>
+      <w:proofErr w:type="spellEnd"/>
+      <w:r>
+        <w:rPr>
+          <w:rFonts w:cstheme="minorHAnsi"/>
+        </w:rPr>
+        <w:t xml:space="preserve"> != null</w:t>
       </w:r>
       <w:r>
         <w:rPr>
           <w:rFonts w:cstheme="minorHAnsi"/>
         </w:rPr>
-        <w:t xml:space="preserve"> &amp;&amp; whyReject!= ‘ALREADY_PAID’</w:t>
+        <w:t xml:space="preserve"> &amp;&amp; </w:t>
+      </w:r>
+      <w:proofErr w:type="spellStart"/>
+      <w:r>
+        <w:rPr>
+          <w:rFonts w:cstheme="minorHAnsi"/>
+        </w:rPr>
+        <w:t>whyReject</w:t>
+      </w:r>
+      <w:proofErr w:type="spellEnd"/>
+      <w:r>
+        <w:rPr>
+          <w:rFonts w:cstheme="minorHAnsi"/>
+        </w:rPr>
+        <w:t>!= ‘ALREADY_PAID’</w:t>
       </w:r>
       <w:r>
         <w:rPr>
@@ -5198,7 +5816,14 @@
               <w:rPr>
                 <w:rFonts w:cstheme="minorHAnsi"/>
               </w:rPr>
-              <w:t>&lt;&lt;c</w:t>
+              <w:t>&lt;&lt;</w:t>
+            </w:r>
+            <w:proofErr w:type="spellStart"/>
+            <w:r>
+              <w:rPr>
+                <w:rFonts w:cstheme="minorHAnsi"/>
+              </w:rPr>
+              <w:t>c</w:t>
             </w:r>
             <w:r>
               <w:rPr>
@@ -5206,11 +5831,26 @@
               </w:rPr>
               <w:t>r</w:t>
             </w:r>
-            <w:r>
-              <w:rPr>
-                <w:rFonts w:cstheme="minorHAnsi"/>
-              </w:rPr>
-              <w:t>_{howToPay== ‘IMMEDIATELY’}&gt;&gt;</w:t>
+            <w:proofErr w:type="spellEnd"/>
+            <w:r>
+              <w:rPr>
+                <w:rFonts w:cstheme="minorHAnsi"/>
+              </w:rPr>
+              <w:t>_{</w:t>
+            </w:r>
+            <w:proofErr w:type="spellStart"/>
+            <w:r>
+              <w:rPr>
+                <w:rFonts w:cstheme="minorHAnsi"/>
+              </w:rPr>
+              <w:t>howToPay</w:t>
+            </w:r>
+            <w:proofErr w:type="spellEnd"/>
+            <w:r>
+              <w:rPr>
+                <w:rFonts w:cstheme="minorHAnsi"/>
+              </w:rPr>
+              <w:t>== ‘IMMEDIATELY’}&gt;&gt;</w:t>
             </w:r>
           </w:p>
         </w:tc>
@@ -5278,7 +5918,27 @@
                 <w:color w:val="000000"/>
                 <w:shd w:val="clear" w:color="auto" w:fill="FFFFFF"/>
               </w:rPr>
-              <w:t>&lt;&lt;amountToPay&gt;&gt;</w:t>
+              <w:t>&lt;&lt;</w:t>
+            </w:r>
+            <w:proofErr w:type="spellStart"/>
+            <w:r>
+              <w:rPr>
+                <w:rStyle w:val="eop"/>
+                <w:rFonts w:ascii="Arial" w:hAnsi="Arial" w:cs="Arial"/>
+                <w:color w:val="000000"/>
+                <w:shd w:val="clear" w:color="auto" w:fill="FFFFFF"/>
+              </w:rPr>
+              <w:t>amountToPay</w:t>
+            </w:r>
+            <w:proofErr w:type="spellEnd"/>
+            <w:r>
+              <w:rPr>
+                <w:rStyle w:val="eop"/>
+                <w:rFonts w:ascii="Arial" w:hAnsi="Arial" w:cs="Arial"/>
+                <w:color w:val="000000"/>
+                <w:shd w:val="clear" w:color="auto" w:fill="FFFFFF"/>
+              </w:rPr>
+              <w:t>&gt;&gt;</w:t>
             </w:r>
           </w:p>
         </w:tc>
@@ -5334,6 +5994,7 @@
               </w:rPr>
               <w:t>{</w:t>
             </w:r>
+            <w:proofErr w:type="spellStart"/>
             <w:r>
               <w:rPr>
                 <w:rStyle w:val="eop"/>
@@ -5341,8 +6002,9 @@
                 <w:color w:val="000000"/>
                 <w:shd w:val="clear" w:color="auto" w:fill="FFFFFF"/>
               </w:rPr>
-              <w:t xml:space="preserve">dateFormat(payBy, ‘dd MMMM yyyy’, </w:t>
-            </w:r>
+              <w:t>dateFormat</w:t>
+            </w:r>
+            <w:proofErr w:type="spellEnd"/>
             <w:r>
               <w:rPr>
                 <w:rStyle w:val="eop"/>
@@ -5350,7 +6012,76 @@
                 <w:color w:val="000000"/>
                 <w:shd w:val="clear" w:color="auto" w:fill="FFFFFF"/>
               </w:rPr>
-              <w:t>'dd-MM-yyyy'</w:t>
+              <w:t>(</w:t>
+            </w:r>
+            <w:proofErr w:type="spellStart"/>
+            <w:r>
+              <w:rPr>
+                <w:rStyle w:val="eop"/>
+                <w:rFonts w:ascii="Arial" w:hAnsi="Arial" w:cs="Arial"/>
+                <w:color w:val="000000"/>
+                <w:shd w:val="clear" w:color="auto" w:fill="FFFFFF"/>
+              </w:rPr>
+              <w:t>payBy</w:t>
+            </w:r>
+            <w:proofErr w:type="spellEnd"/>
+            <w:r>
+              <w:rPr>
+                <w:rStyle w:val="eop"/>
+                <w:rFonts w:ascii="Arial" w:hAnsi="Arial" w:cs="Arial"/>
+                <w:color w:val="000000"/>
+                <w:shd w:val="clear" w:color="auto" w:fill="FFFFFF"/>
+              </w:rPr>
+              <w:t xml:space="preserve">, ‘dd MMMM </w:t>
+            </w:r>
+            <w:proofErr w:type="spellStart"/>
+            <w:r>
+              <w:rPr>
+                <w:rStyle w:val="eop"/>
+                <w:rFonts w:ascii="Arial" w:hAnsi="Arial" w:cs="Arial"/>
+                <w:color w:val="000000"/>
+                <w:shd w:val="clear" w:color="auto" w:fill="FFFFFF"/>
+              </w:rPr>
+              <w:t>yyyy</w:t>
+            </w:r>
+            <w:proofErr w:type="spellEnd"/>
+            <w:r>
+              <w:rPr>
+                <w:rStyle w:val="eop"/>
+                <w:rFonts w:ascii="Arial" w:hAnsi="Arial" w:cs="Arial"/>
+                <w:color w:val="000000"/>
+                <w:shd w:val="clear" w:color="auto" w:fill="FFFFFF"/>
+              </w:rPr>
+              <w:t xml:space="preserve">’, </w:t>
+            </w:r>
+            <w:r>
+              <w:rPr>
+                <w:rStyle w:val="eop"/>
+                <w:rFonts w:ascii="Arial" w:hAnsi="Arial" w:cs="Arial"/>
+                <w:color w:val="000000"/>
+                <w:shd w:val="clear" w:color="auto" w:fill="FFFFFF"/>
+              </w:rPr>
+              <w:t>'dd-MM-</w:t>
+            </w:r>
+            <w:proofErr w:type="spellStart"/>
+            <w:r>
+              <w:rPr>
+                <w:rStyle w:val="eop"/>
+                <w:rFonts w:ascii="Arial" w:hAnsi="Arial" w:cs="Arial"/>
+                <w:color w:val="000000"/>
+                <w:shd w:val="clear" w:color="auto" w:fill="FFFFFF"/>
+              </w:rPr>
+              <w:t>yyyy</w:t>
+            </w:r>
+            <w:proofErr w:type="spellEnd"/>
+            <w:r>
+              <w:rPr>
+                <w:rStyle w:val="eop"/>
+                <w:rFonts w:ascii="Arial" w:hAnsi="Arial" w:cs="Arial"/>
+                <w:color w:val="000000"/>
+                <w:shd w:val="clear" w:color="auto" w:fill="FFFFFF"/>
+              </w:rPr>
+              <w:t>'</w:t>
             </w:r>
             <w:r>
               <w:rPr>
@@ -5444,7 +6175,14 @@
               <w:rPr>
                 <w:rFonts w:cstheme="minorHAnsi"/>
               </w:rPr>
-              <w:t>&lt;&lt;c</w:t>
+              <w:t>&lt;&lt;</w:t>
+            </w:r>
+            <w:proofErr w:type="spellStart"/>
+            <w:r>
+              <w:rPr>
+                <w:rFonts w:cstheme="minorHAnsi"/>
+              </w:rPr>
+              <w:t>c</w:t>
             </w:r>
             <w:r>
               <w:rPr>
@@ -5452,11 +6190,26 @@
               </w:rPr>
               <w:t>r</w:t>
             </w:r>
-            <w:r>
-              <w:rPr>
-                <w:rFonts w:cstheme="minorHAnsi"/>
-              </w:rPr>
-              <w:t>_{howToPay== ‘BY_SET_DATE’}&gt;&gt;</w:t>
+            <w:proofErr w:type="spellEnd"/>
+            <w:r>
+              <w:rPr>
+                <w:rFonts w:cstheme="minorHAnsi"/>
+              </w:rPr>
+              <w:t>_{</w:t>
+            </w:r>
+            <w:proofErr w:type="spellStart"/>
+            <w:r>
+              <w:rPr>
+                <w:rFonts w:cstheme="minorHAnsi"/>
+              </w:rPr>
+              <w:t>howToPay</w:t>
+            </w:r>
+            <w:proofErr w:type="spellEnd"/>
+            <w:r>
+              <w:rPr>
+                <w:rFonts w:cstheme="minorHAnsi"/>
+              </w:rPr>
+              <w:t>== ‘BY_SET_DATE’}&gt;&gt;</w:t>
             </w:r>
           </w:p>
         </w:tc>
@@ -5515,8 +6268,9 @@
                 <w:color w:val="000000"/>
                 <w:shd w:val="clear" w:color="auto" w:fill="FFFFFF"/>
               </w:rPr>
-              <w:t>£&lt;&lt;amountToPay&gt;&gt;</w:t>
-            </w:r>
+              <w:t>£&lt;&lt;</w:t>
+            </w:r>
+            <w:proofErr w:type="spellStart"/>
             <w:r>
               <w:rPr>
                 <w:rStyle w:val="eop"/>
@@ -5524,6 +6278,25 @@
                 <w:color w:val="000000"/>
                 <w:shd w:val="clear" w:color="auto" w:fill="FFFFFF"/>
               </w:rPr>
+              <w:t>amountToPay</w:t>
+            </w:r>
+            <w:proofErr w:type="spellEnd"/>
+            <w:r>
+              <w:rPr>
+                <w:rStyle w:val="eop"/>
+                <w:rFonts w:ascii="Arial" w:hAnsi="Arial" w:cs="Arial"/>
+                <w:color w:val="000000"/>
+                <w:shd w:val="clear" w:color="auto" w:fill="FFFFFF"/>
+              </w:rPr>
+              <w:t>&gt;&gt;</w:t>
+            </w:r>
+            <w:r>
+              <w:rPr>
+                <w:rStyle w:val="eop"/>
+                <w:rFonts w:ascii="Arial" w:hAnsi="Arial" w:cs="Arial"/>
+                <w:color w:val="000000"/>
+                <w:shd w:val="clear" w:color="auto" w:fill="FFFFFF"/>
+              </w:rPr>
               <w:t xml:space="preserve"> no later than &lt;&lt;</w:t>
             </w:r>
             <w:r>
@@ -5535,6 +6308,7 @@
               </w:rPr>
               <w:t>{</w:t>
             </w:r>
+            <w:proofErr w:type="spellStart"/>
             <w:r>
               <w:rPr>
                 <w:rStyle w:val="eop"/>
@@ -5542,8 +6316,9 @@
                 <w:color w:val="000000"/>
                 <w:shd w:val="clear" w:color="auto" w:fill="FFFFFF"/>
               </w:rPr>
-              <w:t xml:space="preserve">dateFormat(payBy, ‘dd MMMM yyyy’, </w:t>
-            </w:r>
+              <w:t>dateFormat</w:t>
+            </w:r>
+            <w:proofErr w:type="spellEnd"/>
             <w:r>
               <w:rPr>
                 <w:rStyle w:val="eop"/>
@@ -5551,7 +6326,76 @@
                 <w:color w:val="000000"/>
                 <w:shd w:val="clear" w:color="auto" w:fill="FFFFFF"/>
               </w:rPr>
-              <w:t>'dd-MM-yyyy'</w:t>
+              <w:t>(</w:t>
+            </w:r>
+            <w:proofErr w:type="spellStart"/>
+            <w:r>
+              <w:rPr>
+                <w:rStyle w:val="eop"/>
+                <w:rFonts w:ascii="Arial" w:hAnsi="Arial" w:cs="Arial"/>
+                <w:color w:val="000000"/>
+                <w:shd w:val="clear" w:color="auto" w:fill="FFFFFF"/>
+              </w:rPr>
+              <w:t>payBy</w:t>
+            </w:r>
+            <w:proofErr w:type="spellEnd"/>
+            <w:r>
+              <w:rPr>
+                <w:rStyle w:val="eop"/>
+                <w:rFonts w:ascii="Arial" w:hAnsi="Arial" w:cs="Arial"/>
+                <w:color w:val="000000"/>
+                <w:shd w:val="clear" w:color="auto" w:fill="FFFFFF"/>
+              </w:rPr>
+              <w:t xml:space="preserve">, ‘dd MMMM </w:t>
+            </w:r>
+            <w:proofErr w:type="spellStart"/>
+            <w:r>
+              <w:rPr>
+                <w:rStyle w:val="eop"/>
+                <w:rFonts w:ascii="Arial" w:hAnsi="Arial" w:cs="Arial"/>
+                <w:color w:val="000000"/>
+                <w:shd w:val="clear" w:color="auto" w:fill="FFFFFF"/>
+              </w:rPr>
+              <w:t>yyyy</w:t>
+            </w:r>
+            <w:proofErr w:type="spellEnd"/>
+            <w:r>
+              <w:rPr>
+                <w:rStyle w:val="eop"/>
+                <w:rFonts w:ascii="Arial" w:hAnsi="Arial" w:cs="Arial"/>
+                <w:color w:val="000000"/>
+                <w:shd w:val="clear" w:color="auto" w:fill="FFFFFF"/>
+              </w:rPr>
+              <w:t xml:space="preserve">’, </w:t>
+            </w:r>
+            <w:r>
+              <w:rPr>
+                <w:rStyle w:val="eop"/>
+                <w:rFonts w:ascii="Arial" w:hAnsi="Arial" w:cs="Arial"/>
+                <w:color w:val="000000"/>
+                <w:shd w:val="clear" w:color="auto" w:fill="FFFFFF"/>
+              </w:rPr>
+              <w:t>'dd-MM-</w:t>
+            </w:r>
+            <w:proofErr w:type="spellStart"/>
+            <w:r>
+              <w:rPr>
+                <w:rStyle w:val="eop"/>
+                <w:rFonts w:ascii="Arial" w:hAnsi="Arial" w:cs="Arial"/>
+                <w:color w:val="000000"/>
+                <w:shd w:val="clear" w:color="auto" w:fill="FFFFFF"/>
+              </w:rPr>
+              <w:t>yyyy</w:t>
+            </w:r>
+            <w:proofErr w:type="spellEnd"/>
+            <w:r>
+              <w:rPr>
+                <w:rStyle w:val="eop"/>
+                <w:rFonts w:ascii="Arial" w:hAnsi="Arial" w:cs="Arial"/>
+                <w:color w:val="000000"/>
+                <w:shd w:val="clear" w:color="auto" w:fill="FFFFFF"/>
+              </w:rPr>
+              <w:t>'</w:t>
             </w:r>
             <w:r>
               <w:rPr>
@@ -5622,7 +6466,27 @@
                 <w:color w:val="000000"/>
                 <w:shd w:val="clear" w:color="auto" w:fill="FFFFFF"/>
               </w:rPr>
-              <w:t>&lt;&lt;whyNotPayImmediately&gt;&gt;</w:t>
+              <w:t>&lt;&lt;</w:t>
+            </w:r>
+            <w:proofErr w:type="spellStart"/>
+            <w:r>
+              <w:rPr>
+                <w:rStyle w:val="eop"/>
+                <w:rFonts w:ascii="Arial" w:hAnsi="Arial" w:cs="Arial"/>
+                <w:color w:val="000000"/>
+                <w:shd w:val="clear" w:color="auto" w:fill="FFFFFF"/>
+              </w:rPr>
+              <w:t>whyNotPayImmediately</w:t>
+            </w:r>
+            <w:proofErr w:type="spellEnd"/>
+            <w:r>
+              <w:rPr>
+                <w:rStyle w:val="eop"/>
+                <w:rFonts w:ascii="Arial" w:hAnsi="Arial" w:cs="Arial"/>
+                <w:color w:val="000000"/>
+                <w:shd w:val="clear" w:color="auto" w:fill="FFFFFF"/>
+              </w:rPr>
+              <w:t>&gt;&gt;</w:t>
             </w:r>
           </w:p>
         </w:tc>
@@ -5689,7 +6553,14 @@
               <w:rPr>
                 <w:rFonts w:cstheme="minorHAnsi"/>
               </w:rPr>
-              <w:t>&lt;&lt;c</w:t>
+              <w:t>&lt;&lt;</w:t>
+            </w:r>
+            <w:proofErr w:type="spellStart"/>
+            <w:r>
+              <w:rPr>
+                <w:rFonts w:cstheme="minorHAnsi"/>
+              </w:rPr>
+              <w:t>c</w:t>
             </w:r>
             <w:r>
               <w:rPr>
@@ -5697,11 +6568,26 @@
               </w:rPr>
               <w:t>r</w:t>
             </w:r>
-            <w:r>
-              <w:rPr>
-                <w:rFonts w:cstheme="minorHAnsi"/>
-              </w:rPr>
-              <w:t>_{howToPay== ‘SUGGESTION_OF_REPAYMENT_PLAN’}&gt;&gt;</w:t>
+            <w:proofErr w:type="spellEnd"/>
+            <w:r>
+              <w:rPr>
+                <w:rFonts w:cstheme="minorHAnsi"/>
+              </w:rPr>
+              <w:t>_{</w:t>
+            </w:r>
+            <w:proofErr w:type="spellStart"/>
+            <w:r>
+              <w:rPr>
+                <w:rFonts w:cstheme="minorHAnsi"/>
+              </w:rPr>
+              <w:t>howToPay</w:t>
+            </w:r>
+            <w:proofErr w:type="spellEnd"/>
+            <w:r>
+              <w:rPr>
+                <w:rFonts w:cstheme="minorHAnsi"/>
+              </w:rPr>
+              <w:t>== ‘SUGGESTION_OF_REPAYMENT_PLAN’}&gt;&gt;</w:t>
             </w:r>
           </w:p>
         </w:tc>
@@ -5771,6 +6657,7 @@
               </w:rPr>
               <w:t>{</w:t>
             </w:r>
+            <w:proofErr w:type="spellStart"/>
             <w:r>
               <w:rPr>
                 <w:rStyle w:val="eop"/>
@@ -5778,8 +6665,9 @@
                 <w:color w:val="000000"/>
                 <w:shd w:val="clear" w:color="auto" w:fill="FFFFFF"/>
               </w:rPr>
-              <w:t xml:space="preserve">dateFormat(repaymentPlan.firstPaymentDate, ‘dd MMMM yyyy’, </w:t>
-            </w:r>
+              <w:t>dateFormat</w:t>
+            </w:r>
+            <w:proofErr w:type="spellEnd"/>
             <w:r>
               <w:rPr>
                 <w:rStyle w:val="eop"/>
@@ -5787,8 +6675,58 @@
                 <w:color w:val="000000"/>
                 <w:shd w:val="clear" w:color="auto" w:fill="FFFFFF"/>
               </w:rPr>
+              <w:t>(</w:t>
+            </w:r>
+            <w:proofErr w:type="spellStart"/>
+            <w:r>
+              <w:rPr>
+                <w:rStyle w:val="eop"/>
+                <w:rFonts w:ascii="Arial" w:hAnsi="Arial" w:cs="Arial"/>
+                <w:color w:val="000000"/>
+                <w:shd w:val="clear" w:color="auto" w:fill="FFFFFF"/>
+              </w:rPr>
+              <w:t>repaymentPlan.firstPaymentDate</w:t>
+            </w:r>
+            <w:proofErr w:type="spellEnd"/>
+            <w:r>
+              <w:rPr>
+                <w:rStyle w:val="eop"/>
+                <w:rFonts w:ascii="Arial" w:hAnsi="Arial" w:cs="Arial"/>
+                <w:color w:val="000000"/>
+                <w:shd w:val="clear" w:color="auto" w:fill="FFFFFF"/>
+              </w:rPr>
+              <w:t xml:space="preserve">, ‘dd MMMM </w:t>
+            </w:r>
+            <w:proofErr w:type="spellStart"/>
+            <w:r>
+              <w:rPr>
+                <w:rStyle w:val="eop"/>
+                <w:rFonts w:ascii="Arial" w:hAnsi="Arial" w:cs="Arial"/>
+                <w:color w:val="000000"/>
+                <w:shd w:val="clear" w:color="auto" w:fill="FFFFFF"/>
+              </w:rPr>
+              <w:t>yyyy</w:t>
+            </w:r>
+            <w:proofErr w:type="spellEnd"/>
+            <w:r>
+              <w:rPr>
+                <w:rStyle w:val="eop"/>
+                <w:rFonts w:ascii="Arial" w:hAnsi="Arial" w:cs="Arial"/>
+                <w:color w:val="000000"/>
+                <w:shd w:val="clear" w:color="auto" w:fill="FFFFFF"/>
+              </w:rPr>
+              <w:t xml:space="preserve">’, </w:t>
+            </w:r>
+            <w:r>
+              <w:rPr>
+                <w:rStyle w:val="eop"/>
+                <w:rFonts w:ascii="Arial" w:hAnsi="Arial" w:cs="Arial"/>
+                <w:color w:val="000000"/>
+                <w:shd w:val="clear" w:color="auto" w:fill="FFFFFF"/>
+              </w:rPr>
               <w:t>'</w:t>
             </w:r>
+            <w:proofErr w:type="spellStart"/>
             <w:r>
               <w:rPr>
                 <w:rStyle w:val="eop"/>
@@ -5798,6 +6736,7 @@
               </w:rPr>
               <w:t>yyyy</w:t>
             </w:r>
+            <w:proofErr w:type="spellEnd"/>
             <w:r>
               <w:rPr>
                 <w:rStyle w:val="eop"/>
@@ -5903,7 +6842,27 @@
                 <w:color w:val="000000"/>
                 <w:shd w:val="clear" w:color="auto" w:fill="FFFFFF"/>
               </w:rPr>
-              <w:t>&lt;&lt;repaymentPlan.paymentAmount&gt;&gt;</w:t>
+              <w:t>&lt;&lt;</w:t>
+            </w:r>
+            <w:proofErr w:type="spellStart"/>
+            <w:r>
+              <w:rPr>
+                <w:rStyle w:val="eop"/>
+                <w:rFonts w:ascii="Arial" w:hAnsi="Arial" w:cs="Arial"/>
+                <w:color w:val="000000"/>
+                <w:shd w:val="clear" w:color="auto" w:fill="FFFFFF"/>
+              </w:rPr>
+              <w:t>repaymentPlan.paymentAmount</w:t>
+            </w:r>
+            <w:proofErr w:type="spellEnd"/>
+            <w:r>
+              <w:rPr>
+                <w:rStyle w:val="eop"/>
+                <w:rFonts w:ascii="Arial" w:hAnsi="Arial" w:cs="Arial"/>
+                <w:color w:val="000000"/>
+                <w:shd w:val="clear" w:color="auto" w:fill="FFFFFF"/>
+              </w:rPr>
+              <w:t>&gt;&gt;</w:t>
             </w:r>
           </w:p>
         </w:tc>
@@ -5947,8 +6906,9 @@
                 <w:color w:val="000000"/>
                 <w:shd w:val="clear" w:color="auto" w:fill="FFFFFF"/>
               </w:rPr>
-              <w:t>&lt;&lt;repaymentPlan.paymentFreq</w:t>
-            </w:r>
+              <w:t>&lt;&lt;</w:t>
+            </w:r>
+            <w:proofErr w:type="spellStart"/>
             <w:r>
               <w:rPr>
                 <w:rStyle w:val="eop"/>
@@ -5956,6 +6916,15 @@
                 <w:color w:val="000000"/>
                 <w:shd w:val="clear" w:color="auto" w:fill="FFFFFF"/>
               </w:rPr>
+              <w:t>repaymentPlan.paymentFreq</w:t>
+            </w:r>
+            <w:r>
+              <w:rPr>
+                <w:rStyle w:val="eop"/>
+                <w:rFonts w:ascii="Arial" w:hAnsi="Arial" w:cs="Arial"/>
+                <w:color w:val="000000"/>
+                <w:shd w:val="clear" w:color="auto" w:fill="FFFFFF"/>
+              </w:rPr>
               <w:t>u</w:t>
             </w:r>
             <w:r>
@@ -5983,7 +6952,17 @@
                 <w:color w:val="000000"/>
                 <w:shd w:val="clear" w:color="auto" w:fill="FFFFFF"/>
               </w:rPr>
-              <w:t>yDisplay&gt;&gt;</w:t>
+              <w:t>yDisplay</w:t>
+            </w:r>
+            <w:proofErr w:type="spellEnd"/>
+            <w:r>
+              <w:rPr>
+                <w:rStyle w:val="eop"/>
+                <w:rFonts w:ascii="Arial" w:hAnsi="Arial" w:cs="Arial"/>
+                <w:color w:val="000000"/>
+                <w:shd w:val="clear" w:color="auto" w:fill="FFFFFF"/>
+              </w:rPr>
+              <w:t>&gt;&gt;</w:t>
             </w:r>
           </w:p>
         </w:tc>
@@ -6038,6 +7017,7 @@
               </w:rPr>
               <w:t>{</w:t>
             </w:r>
+            <w:proofErr w:type="spellStart"/>
             <w:r>
               <w:rPr>
                 <w:rStyle w:val="eop"/>
@@ -6045,8 +7025,9 @@
                 <w:color w:val="000000"/>
                 <w:shd w:val="clear" w:color="auto" w:fill="FFFFFF"/>
               </w:rPr>
-              <w:t xml:space="preserve">dateFormat(payBy, ‘dd MMMM yyyy’, </w:t>
-            </w:r>
+              <w:t>dateFormat</w:t>
+            </w:r>
+            <w:proofErr w:type="spellEnd"/>
             <w:r>
               <w:rPr>
                 <w:rStyle w:val="eop"/>
@@ -6054,7 +7035,76 @@
                 <w:color w:val="000000"/>
                 <w:shd w:val="clear" w:color="auto" w:fill="FFFFFF"/>
               </w:rPr>
-              <w:t>'dd-MM-yyyy'</w:t>
+              <w:t>(</w:t>
+            </w:r>
+            <w:proofErr w:type="spellStart"/>
+            <w:r>
+              <w:rPr>
+                <w:rStyle w:val="eop"/>
+                <w:rFonts w:ascii="Arial" w:hAnsi="Arial" w:cs="Arial"/>
+                <w:color w:val="000000"/>
+                <w:shd w:val="clear" w:color="auto" w:fill="FFFFFF"/>
+              </w:rPr>
+              <w:t>payBy</w:t>
+            </w:r>
+            <w:proofErr w:type="spellEnd"/>
+            <w:r>
+              <w:rPr>
+                <w:rStyle w:val="eop"/>
+                <w:rFonts w:ascii="Arial" w:hAnsi="Arial" w:cs="Arial"/>
+                <w:color w:val="000000"/>
+                <w:shd w:val="clear" w:color="auto" w:fill="FFFFFF"/>
+              </w:rPr>
+              <w:t xml:space="preserve">, ‘dd MMMM </w:t>
+            </w:r>
+            <w:proofErr w:type="spellStart"/>
+            <w:r>
+              <w:rPr>
+                <w:rStyle w:val="eop"/>
+                <w:rFonts w:ascii="Arial" w:hAnsi="Arial" w:cs="Arial"/>
+                <w:color w:val="000000"/>
+                <w:shd w:val="clear" w:color="auto" w:fill="FFFFFF"/>
+              </w:rPr>
+              <w:t>yyyy</w:t>
+            </w:r>
+            <w:proofErr w:type="spellEnd"/>
+            <w:r>
+              <w:rPr>
+                <w:rStyle w:val="eop"/>
+                <w:rFonts w:ascii="Arial" w:hAnsi="Arial" w:cs="Arial"/>
+                <w:color w:val="000000"/>
+                <w:shd w:val="clear" w:color="auto" w:fill="FFFFFF"/>
+              </w:rPr>
+              <w:t xml:space="preserve">’, </w:t>
+            </w:r>
+            <w:r>
+              <w:rPr>
+                <w:rStyle w:val="eop"/>
+                <w:rFonts w:ascii="Arial" w:hAnsi="Arial" w:cs="Arial"/>
+                <w:color w:val="000000"/>
+                <w:shd w:val="clear" w:color="auto" w:fill="FFFFFF"/>
+              </w:rPr>
+              <w:t>'dd-MM-</w:t>
+            </w:r>
+            <w:proofErr w:type="spellStart"/>
+            <w:r>
+              <w:rPr>
+                <w:rStyle w:val="eop"/>
+                <w:rFonts w:ascii="Arial" w:hAnsi="Arial" w:cs="Arial"/>
+                <w:color w:val="000000"/>
+                <w:shd w:val="clear" w:color="auto" w:fill="FFFFFF"/>
+              </w:rPr>
+              <w:t>yyyy</w:t>
+            </w:r>
+            <w:proofErr w:type="spellEnd"/>
+            <w:r>
+              <w:rPr>
+                <w:rStyle w:val="eop"/>
+                <w:rFonts w:ascii="Arial" w:hAnsi="Arial" w:cs="Arial"/>
+                <w:color w:val="000000"/>
+                <w:shd w:val="clear" w:color="auto" w:fill="FFFFFF"/>
+              </w:rPr>
+              <w:t>'</w:t>
             </w:r>
             <w:r>
               <w:rPr>
@@ -6125,7 +7175,27 @@
                 <w:color w:val="000000"/>
                 <w:shd w:val="clear" w:color="auto" w:fill="FFFFFF"/>
               </w:rPr>
-              <w:t>&lt;&lt;whyNotPayImmediately&gt;&gt;</w:t>
+              <w:t>&lt;&lt;</w:t>
+            </w:r>
+            <w:proofErr w:type="spellStart"/>
+            <w:r>
+              <w:rPr>
+                <w:rStyle w:val="eop"/>
+                <w:rFonts w:ascii="Arial" w:hAnsi="Arial" w:cs="Arial"/>
+                <w:color w:val="000000"/>
+                <w:shd w:val="clear" w:color="auto" w:fill="FFFFFF"/>
+              </w:rPr>
+              <w:t>whyNotPayImmediately</w:t>
+            </w:r>
+            <w:proofErr w:type="spellEnd"/>
+            <w:r>
+              <w:rPr>
+                <w:rStyle w:val="eop"/>
+                <w:rFonts w:ascii="Arial" w:hAnsi="Arial" w:cs="Arial"/>
+                <w:color w:val="000000"/>
+                <w:shd w:val="clear" w:color="auto" w:fill="FFFFFF"/>
+              </w:rPr>
+              <w:t>&gt;&gt;</w:t>
             </w:r>
           </w:p>
         </w:tc>
@@ -6206,7 +7276,35 @@
         <w:rPr>
           <w:rFonts w:cstheme="minorHAnsi"/>
         </w:rPr>
-        <w:t>_{howToPay== ‘BY_SET_DATE’ || howToPay== ‘SUGGESTION_OF_REPAYMENT_PLAN’}&gt;&gt;</w:t>
+        <w:t>_{</w:t>
+      </w:r>
+      <w:proofErr w:type="spellStart"/>
+      <w:r>
+        <w:rPr>
+          <w:rFonts w:cstheme="minorHAnsi"/>
+        </w:rPr>
+        <w:t>howToPay</w:t>
+      </w:r>
+      <w:proofErr w:type="spellEnd"/>
+      <w:r>
+        <w:rPr>
+          <w:rFonts w:cstheme="minorHAnsi"/>
+        </w:rPr>
+        <w:t xml:space="preserve">== ‘BY_SET_DATE’ || </w:t>
+      </w:r>
+      <w:proofErr w:type="spellStart"/>
+      <w:r>
+        <w:rPr>
+          <w:rFonts w:cstheme="minorHAnsi"/>
+        </w:rPr>
+        <w:t>howToPay</w:t>
+      </w:r>
+      <w:proofErr w:type="spellEnd"/>
+      <w:r>
+        <w:rPr>
+          <w:rFonts w:cstheme="minorHAnsi"/>
+        </w:rPr>
+        <w:t>== ‘SUGGESTION_OF_REPAYMENT_PLAN’}&gt;&gt;</w:t>
       </w:r>
     </w:p>
     <w:p>
@@ -6297,7 +7395,30 @@
                 <w:rFonts w:cstheme="minorHAnsi"/>
                 <w:lang w:val="es-ES"/>
               </w:rPr>
-              <w:t>&lt;&lt;whereTheyLive&gt;&gt;</w:t>
+              <w:t>&lt;&lt;</w:t>
+            </w:r>
+            <w:proofErr w:type="spellStart"/>
+            <w:r>
+              <w:rPr>
+                <w:rFonts w:cstheme="minorHAnsi"/>
+                <w:lang w:val="es-ES"/>
+              </w:rPr>
+              <w:t>whereTheyLive</w:t>
+            </w:r>
+            <w:r>
+              <w:rPr>
+                <w:rFonts w:cstheme="minorHAnsi"/>
+                <w:lang w:val="es-ES"/>
+              </w:rPr>
+              <w:t>.displayValue</w:t>
+            </w:r>
+            <w:proofErr w:type="spellEnd"/>
+            <w:r>
+              <w:rPr>
+                <w:rFonts w:cstheme="minorHAnsi"/>
+                <w:lang w:val="es-ES"/>
+              </w:rPr>
+              <w:t>&gt;&gt;</w:t>
             </w:r>
           </w:p>
         </w:tc>
@@ -6419,7 +7540,14 @@
               <w:rPr>
                 <w:rFonts w:cstheme="minorHAnsi"/>
               </w:rPr>
-              <w:t>&lt;&lt;partnerAndDependent.</w:t>
+              <w:t>&lt;&lt;</w:t>
+            </w:r>
+            <w:proofErr w:type="spellStart"/>
+            <w:r>
+              <w:rPr>
+                <w:rFonts w:cstheme="minorHAnsi"/>
+              </w:rPr>
+              <w:t>partnerAndDependent.</w:t>
             </w:r>
             <w:r>
               <w:rPr>
@@ -6427,6 +7555,7 @@
               </w:rPr>
               <w:t>haveAnyChildrenRequired</w:t>
             </w:r>
+            <w:proofErr w:type="spellEnd"/>
             <w:r>
               <w:rPr>
                 <w:rFonts w:cstheme="minorHAnsi"/>
@@ -6748,12 +7877,14 @@
               </w:rPr>
               <w:t>&lt;&lt;</w:t>
             </w:r>
+            <w:proofErr w:type="spellStart"/>
             <w:r>
               <w:rPr>
                 <w:rFonts w:cstheme="minorHAnsi"/>
               </w:rPr>
               <w:t>numberOfChildren</w:t>
             </w:r>
+            <w:proofErr w:type="spellEnd"/>
             <w:r>
               <w:rPr>
                 <w:rFonts w:cstheme="minorHAnsi"/>
@@ -6879,7 +8010,14 @@
               <w:rPr>
                 <w:rFonts w:cstheme="minorHAnsi"/>
               </w:rPr>
-              <w:t>&lt;&lt;partnerAndDependent.</w:t>
+              <w:t>&lt;&lt;</w:t>
+            </w:r>
+            <w:proofErr w:type="spellStart"/>
+            <w:r>
+              <w:rPr>
+                <w:rFonts w:cstheme="minorHAnsi"/>
+              </w:rPr>
+              <w:t>partnerAndDependent.</w:t>
             </w:r>
             <w:r>
               <w:rPr>
@@ -6887,6 +8025,7 @@
               </w:rPr>
               <w:t>supportedAnyoneFinancialRequired</w:t>
             </w:r>
+            <w:proofErr w:type="spellEnd"/>
             <w:r>
               <w:rPr>
                 <w:rFonts w:cstheme="minorHAnsi"/>
@@ -6944,7 +8083,14 @@
               <w:rPr>
                 <w:rFonts w:cstheme="minorHAnsi"/>
               </w:rPr>
-              <w:t>&lt;&lt;partnerAndDependent.</w:t>
+              <w:t>&lt;&lt;</w:t>
+            </w:r>
+            <w:proofErr w:type="spellStart"/>
+            <w:r>
+              <w:rPr>
+                <w:rFonts w:cstheme="minorHAnsi"/>
+              </w:rPr>
+              <w:t>partnerAndDependent.</w:t>
             </w:r>
             <w:r>
               <w:rPr>
@@ -6952,6 +8098,7 @@
               </w:rPr>
               <w:t>supportPeopleNumber</w:t>
             </w:r>
+            <w:proofErr w:type="spellEnd"/>
             <w:r>
               <w:rPr>
                 <w:rFonts w:cstheme="minorHAnsi"/>
@@ -7009,7 +8156,14 @@
               <w:rPr>
                 <w:rFonts w:cstheme="minorHAnsi"/>
               </w:rPr>
-              <w:t>&lt;&lt;partnerAndDependent.</w:t>
+              <w:t>&lt;&lt;</w:t>
+            </w:r>
+            <w:proofErr w:type="spellStart"/>
+            <w:r>
+              <w:rPr>
+                <w:rFonts w:cstheme="minorHAnsi"/>
+              </w:rPr>
+              <w:t>partnerAndDependent.</w:t>
             </w:r>
             <w:r>
               <w:rPr>
@@ -7017,6 +8171,7 @@
               </w:rPr>
               <w:t>supportPeopleDetails</w:t>
             </w:r>
+            <w:proofErr w:type="spellEnd"/>
             <w:r>
               <w:rPr>
                 <w:rFonts w:cstheme="minorHAnsi"/>
@@ -7142,7 +8297,21 @@
               <w:rPr>
                 <w:rFonts w:cstheme="minorHAnsi"/>
               </w:rPr>
-              <w:t>&lt;&lt;cs_{currentlyWorking}&gt;&gt;</w:t>
+              <w:t>&lt;&lt;cs_{</w:t>
+            </w:r>
+            <w:proofErr w:type="spellStart"/>
+            <w:r>
+              <w:rPr>
+                <w:rFonts w:cstheme="minorHAnsi"/>
+              </w:rPr>
+              <w:t>currentlyWorking</w:t>
+            </w:r>
+            <w:proofErr w:type="spellEnd"/>
+            <w:r>
+              <w:rPr>
+                <w:rFonts w:cstheme="minorHAnsi"/>
+              </w:rPr>
+              <w:t>}&gt;&gt;</w:t>
             </w:r>
           </w:p>
           <w:p>
@@ -7247,14 +8416,30 @@
               <w:rPr>
                 <w:rFonts w:cstheme="minorHAnsi"/>
               </w:rPr>
-              <w:t>&lt;&lt;cs_{employerDetails</w:t>
-            </w:r>
-            <w:r>
-              <w:rPr>
-                <w:rFonts w:cstheme="minorHAnsi"/>
-              </w:rPr>
-              <w:t>[0].employerName</w:t>
-            </w:r>
+              <w:t>&lt;&lt;cs_{</w:t>
+            </w:r>
+            <w:proofErr w:type="spellStart"/>
+            <w:r>
+              <w:rPr>
+                <w:rFonts w:cstheme="minorHAnsi"/>
+              </w:rPr>
+              <w:t>employerDetails</w:t>
+            </w:r>
+            <w:proofErr w:type="spellEnd"/>
+            <w:r>
+              <w:rPr>
+                <w:rFonts w:cstheme="minorHAnsi"/>
+              </w:rPr>
+              <w:t>[0].</w:t>
+            </w:r>
+            <w:proofErr w:type="spellStart"/>
+            <w:r>
+              <w:rPr>
+                <w:rFonts w:cstheme="minorHAnsi"/>
+              </w:rPr>
+              <w:t>employerName</w:t>
+            </w:r>
+            <w:proofErr w:type="spellEnd"/>
             <w:r>
               <w:rPr>
                 <w:rFonts w:cstheme="minorHAnsi"/>
@@ -7267,6 +8452,7 @@
               </w:rPr>
               <w:t xml:space="preserve"> &amp;&amp; </w:t>
             </w:r>
+            <w:proofErr w:type="spellStart"/>
             <w:r>
               <w:rPr>
                 <w:rFonts w:cstheme="minorHAnsi"/>
@@ -7279,6 +8465,7 @@
               </w:rPr>
               <w:t>.jobTitle</w:t>
             </w:r>
+            <w:proofErr w:type="spellEnd"/>
             <w:r>
               <w:rPr>
                 <w:rFonts w:cstheme="minorHAnsi"/>
@@ -7327,14 +8514,30 @@
               <w:rPr>
                 <w:rFonts w:cstheme="minorHAnsi"/>
               </w:rPr>
-              <w:t xml:space="preserve"> employerDetails</w:t>
-            </w:r>
-            <w:r>
-              <w:rPr>
-                <w:rFonts w:cstheme="minorHAnsi"/>
-              </w:rPr>
-              <w:t>[0].employerName</w:t>
-            </w:r>
+              <w:t xml:space="preserve"> </w:t>
+            </w:r>
+            <w:proofErr w:type="spellStart"/>
+            <w:r>
+              <w:rPr>
+                <w:rFonts w:cstheme="minorHAnsi"/>
+              </w:rPr>
+              <w:t>employerDetails</w:t>
+            </w:r>
+            <w:proofErr w:type="spellEnd"/>
+            <w:r>
+              <w:rPr>
+                <w:rFonts w:cstheme="minorHAnsi"/>
+              </w:rPr>
+              <w:t>[0].</w:t>
+            </w:r>
+            <w:proofErr w:type="spellStart"/>
+            <w:r>
+              <w:rPr>
+                <w:rFonts w:cstheme="minorHAnsi"/>
+              </w:rPr>
+              <w:t>employerName</w:t>
+            </w:r>
+            <w:proofErr w:type="spellEnd"/>
             <w:r>
               <w:rPr>
                 <w:rFonts w:cstheme="minorHAnsi"/>
@@ -7377,7 +8580,14 @@
               <w:rPr>
                 <w:rFonts w:cstheme="minorHAnsi"/>
               </w:rPr>
-              <w:t>&lt;&lt;else_{selfEmployment</w:t>
+              <w:t>&lt;&lt;else_{</w:t>
+            </w:r>
+            <w:proofErr w:type="spellStart"/>
+            <w:r>
+              <w:rPr>
+                <w:rFonts w:cstheme="minorHAnsi"/>
+              </w:rPr>
+              <w:t>selfEmployment</w:t>
             </w:r>
             <w:r>
               <w:rPr>
@@ -7385,6 +8595,7 @@
               </w:rPr>
               <w:t>.jobTitle</w:t>
             </w:r>
+            <w:proofErr w:type="spellEnd"/>
             <w:r>
               <w:rPr>
                 <w:rFonts w:cstheme="minorHAnsi"/>
@@ -7493,15 +8704,24 @@
                 <w:rFonts w:cstheme="minorHAnsi"/>
                 <w:lang w:val="es-ES"/>
               </w:rPr>
-              <w:t>&lt;&lt;c</w:t>
-            </w:r>
+              <w:t>&lt;&lt;</w:t>
+            </w:r>
+            <w:proofErr w:type="spellStart"/>
             <w:r>
               <w:rPr>
                 <w:rFonts w:cstheme="minorHAnsi"/>
                 <w:lang w:val="es-ES"/>
               </w:rPr>
+              <w:t>c</w:t>
+            </w:r>
+            <w:r>
+              <w:rPr>
+                <w:rFonts w:cstheme="minorHAnsi"/>
+                <w:lang w:val="es-ES"/>
+              </w:rPr>
               <w:t>r</w:t>
             </w:r>
+            <w:proofErr w:type="spellEnd"/>
             <w:r>
               <w:rPr>
                 <w:rFonts w:cstheme="minorHAnsi"/>
@@ -7516,6 +8736,7 @@
               </w:rPr>
               <w:t>{</w:t>
             </w:r>
+            <w:proofErr w:type="spellStart"/>
             <w:r>
               <w:rPr>
                 <w:rFonts w:cstheme="minorHAnsi"/>
@@ -7523,19 +8744,45 @@
               </w:rPr>
               <w:t>employerDetails</w:t>
             </w:r>
+            <w:proofErr w:type="spellEnd"/>
             <w:r>
               <w:rPr>
                 <w:rFonts w:cstheme="minorHAnsi"/>
                 <w:lang w:val="es-ES"/>
               </w:rPr>
-              <w:t>[0].employerName</w:t>
-            </w:r>
+              <w:t>[0].</w:t>
+            </w:r>
+            <w:proofErr w:type="spellStart"/>
             <w:r>
               <w:rPr>
                 <w:rFonts w:cstheme="minorHAnsi"/>
                 <w:lang w:val="es-ES"/>
               </w:rPr>
-              <w:t xml:space="preserve"> != null}</w:t>
+              <w:t>employerName</w:t>
+            </w:r>
+            <w:proofErr w:type="spellEnd"/>
+            <w:r>
+              <w:rPr>
+                <w:rFonts w:cstheme="minorHAnsi"/>
+                <w:lang w:val="es-ES"/>
+              </w:rPr>
+              <w:t xml:space="preserve"> != </w:t>
+            </w:r>
+            <w:proofErr w:type="spellStart"/>
+            <w:r>
+              <w:rPr>
+                <w:rFonts w:cstheme="minorHAnsi"/>
+                <w:lang w:val="es-ES"/>
+              </w:rPr>
+              <w:t>null</w:t>
+            </w:r>
+            <w:proofErr w:type="spellEnd"/>
+            <w:r>
+              <w:rPr>
+                <w:rFonts w:cstheme="minorHAnsi"/>
+                <w:lang w:val="es-ES"/>
+              </w:rPr>
+              <w:t>}</w:t>
             </w:r>
             <w:r>
               <w:rPr>
@@ -7631,8 +8878,9 @@
               <w:rPr>
                 <w:rFonts w:cstheme="minorHAnsi"/>
               </w:rPr>
-              <w:t>&lt;&lt;r</w:t>
-            </w:r>
+              <w:t>&lt;&lt;</w:t>
+            </w:r>
+            <w:proofErr w:type="spellStart"/>
             <w:r>
               <w:rPr>
                 <w:rFonts w:cstheme="minorHAnsi"/>
@@ -7643,7 +8891,20 @@
               <w:rPr>
                 <w:rFonts w:cstheme="minorHAnsi"/>
               </w:rPr>
-              <w:t>_employerDetails&gt;&gt;</w:t>
+              <w:t>r</w:t>
+            </w:r>
+            <w:r>
+              <w:rPr>
+                <w:rFonts w:cstheme="minorHAnsi"/>
+              </w:rPr>
+              <w:t>_employerDetails</w:t>
+            </w:r>
+            <w:proofErr w:type="spellEnd"/>
+            <w:r>
+              <w:rPr>
+                <w:rFonts w:cstheme="minorHAnsi"/>
+              </w:rPr>
+              <w:t>&gt;&gt;</w:t>
             </w:r>
           </w:p>
         </w:tc>
@@ -7714,7 +8975,21 @@
               <w:rPr>
                 <w:rFonts w:cstheme="minorHAnsi"/>
               </w:rPr>
-              <w:t>&lt;&lt;employerName&gt;&gt;</w:t>
+              <w:t>&lt;&lt;</w:t>
+            </w:r>
+            <w:proofErr w:type="spellStart"/>
+            <w:r>
+              <w:rPr>
+                <w:rFonts w:cstheme="minorHAnsi"/>
+              </w:rPr>
+              <w:t>employerName</w:t>
+            </w:r>
+            <w:proofErr w:type="spellEnd"/>
+            <w:r>
+              <w:rPr>
+                <w:rFonts w:cstheme="minorHAnsi"/>
+              </w:rPr>
+              <w:t>&gt;&gt;</w:t>
             </w:r>
           </w:p>
         </w:tc>
@@ -7766,7 +9041,21 @@
               <w:rPr>
                 <w:rFonts w:cstheme="minorHAnsi"/>
               </w:rPr>
-              <w:t>&lt;&lt;jobTitle&gt;&gt;</w:t>
+              <w:t>&lt;&lt;</w:t>
+            </w:r>
+            <w:proofErr w:type="spellStart"/>
+            <w:r>
+              <w:rPr>
+                <w:rFonts w:cstheme="minorHAnsi"/>
+              </w:rPr>
+              <w:t>jobTitle</w:t>
+            </w:r>
+            <w:proofErr w:type="spellEnd"/>
+            <w:r>
+              <w:rPr>
+                <w:rFonts w:cstheme="minorHAnsi"/>
+              </w:rPr>
+              <w:t>&gt;&gt;</w:t>
             </w:r>
           </w:p>
         </w:tc>
@@ -7935,7 +9224,14 @@
               <w:rPr>
                 <w:rFonts w:cstheme="minorHAnsi"/>
               </w:rPr>
-              <w:t>&lt;&lt;c</w:t>
+              <w:t>&lt;&lt;</w:t>
+            </w:r>
+            <w:proofErr w:type="spellStart"/>
+            <w:r>
+              <w:rPr>
+                <w:rFonts w:cstheme="minorHAnsi"/>
+              </w:rPr>
+              <w:t>c</w:t>
             </w:r>
             <w:r>
               <w:rPr>
@@ -7943,11 +9239,19 @@
               </w:rPr>
               <w:t>r</w:t>
             </w:r>
-            <w:r>
-              <w:rPr>
-                <w:rFonts w:cstheme="minorHAnsi"/>
-              </w:rPr>
-              <w:t>_{selfEmployment</w:t>
+            <w:proofErr w:type="spellEnd"/>
+            <w:r>
+              <w:rPr>
+                <w:rFonts w:cstheme="minorHAnsi"/>
+              </w:rPr>
+              <w:t>_{</w:t>
+            </w:r>
+            <w:proofErr w:type="spellStart"/>
+            <w:r>
+              <w:rPr>
+                <w:rFonts w:cstheme="minorHAnsi"/>
+              </w:rPr>
+              <w:t>selfEmployment</w:t>
             </w:r>
             <w:r>
               <w:rPr>
@@ -7955,6 +9259,7 @@
               </w:rPr>
               <w:t>.jobTitle</w:t>
             </w:r>
+            <w:proofErr w:type="spellEnd"/>
             <w:r>
               <w:rPr>
                 <w:rFonts w:cstheme="minorHAnsi"/>
@@ -8074,7 +9379,21 @@
               <w:rPr>
                 <w:rFonts w:cstheme="minorHAnsi"/>
               </w:rPr>
-              <w:t>&lt;&lt;selfEmployment.jobTitle&gt;&gt;</w:t>
+              <w:t>&lt;&lt;</w:t>
+            </w:r>
+            <w:proofErr w:type="spellStart"/>
+            <w:r>
+              <w:rPr>
+                <w:rFonts w:cstheme="minorHAnsi"/>
+              </w:rPr>
+              <w:t>selfEmployment.jobTitle</w:t>
+            </w:r>
+            <w:proofErr w:type="spellEnd"/>
+            <w:r>
+              <w:rPr>
+                <w:rFonts w:cstheme="minorHAnsi"/>
+              </w:rPr>
+              <w:t>&gt;&gt;</w:t>
             </w:r>
           </w:p>
         </w:tc>
@@ -8126,7 +9445,14 @@
               <w:rPr>
                 <w:rFonts w:cstheme="minorHAnsi"/>
               </w:rPr>
-              <w:t>£&lt;&lt;selfEmployment.</w:t>
+              <w:t>£&lt;&lt;</w:t>
+            </w:r>
+            <w:proofErr w:type="spellStart"/>
+            <w:r>
+              <w:rPr>
+                <w:rFonts w:cstheme="minorHAnsi"/>
+              </w:rPr>
+              <w:t>selfEmployment.</w:t>
             </w:r>
             <w:r>
               <w:rPr>
@@ -8134,6 +9460,7 @@
               </w:rPr>
               <w:t>annualTurnover</w:t>
             </w:r>
+            <w:proofErr w:type="spellEnd"/>
             <w:r>
               <w:rPr>
                 <w:rFonts w:cstheme="minorHAnsi"/>
@@ -8196,8 +9523,16 @@
               <w:rPr>
                 <w:rFonts w:cstheme="minorHAnsi"/>
               </w:rPr>
-              <w:t>&lt;&lt;cs_{&lt;&lt;selfEmployment.isBehindOnTaxPayment</w:t>
-            </w:r>
+              <w:t>&lt;&lt;cs_{&lt;&lt;</w:t>
+            </w:r>
+            <w:proofErr w:type="spellStart"/>
+            <w:r>
+              <w:rPr>
+                <w:rFonts w:cstheme="minorHAnsi"/>
+              </w:rPr>
+              <w:t>selfEmployment.isBehindOnTaxPayment</w:t>
+            </w:r>
+            <w:proofErr w:type="spellEnd"/>
             <w:r>
               <w:rPr>
                 <w:rFonts w:cstheme="minorHAnsi"/>
@@ -8312,7 +9647,21 @@
               <w:rPr>
                 <w:rFonts w:cstheme="minorHAnsi"/>
               </w:rPr>
-              <w:t>£&lt;&lt;selfEmployment.amountOwed&gt;&gt;</w:t>
+              <w:t>£&lt;&lt;</w:t>
+            </w:r>
+            <w:proofErr w:type="spellStart"/>
+            <w:r>
+              <w:rPr>
+                <w:rFonts w:cstheme="minorHAnsi"/>
+              </w:rPr>
+              <w:t>selfEmployment.amountOwed</w:t>
+            </w:r>
+            <w:proofErr w:type="spellEnd"/>
+            <w:r>
+              <w:rPr>
+                <w:rFonts w:cstheme="minorHAnsi"/>
+              </w:rPr>
+              <w:t>&gt;&gt;</w:t>
             </w:r>
           </w:p>
         </w:tc>
@@ -8364,7 +9713,21 @@
               <w:rPr>
                 <w:rFonts w:cstheme="minorHAnsi"/>
               </w:rPr>
-              <w:t>&lt;&lt; selfEmployment.reason&gt;&gt;</w:t>
+              <w:t xml:space="preserve">&lt;&lt; </w:t>
+            </w:r>
+            <w:proofErr w:type="spellStart"/>
+            <w:r>
+              <w:rPr>
+                <w:rFonts w:cstheme="minorHAnsi"/>
+              </w:rPr>
+              <w:t>selfEmployment.reason</w:t>
+            </w:r>
+            <w:proofErr w:type="spellEnd"/>
+            <w:r>
+              <w:rPr>
+                <w:rFonts w:cstheme="minorHAnsi"/>
+              </w:rPr>
+              <w:t>&gt;&gt;</w:t>
             </w:r>
           </w:p>
         </w:tc>
@@ -8515,8 +9878,9 @@
               <w:rPr>
                 <w:rFonts w:cstheme="minorHAnsi"/>
               </w:rPr>
-              <w:t>&lt;&lt;r</w:t>
-            </w:r>
+              <w:t>&lt;&lt;</w:t>
+            </w:r>
+            <w:proofErr w:type="spellStart"/>
             <w:r>
               <w:rPr>
                 <w:rFonts w:cstheme="minorHAnsi"/>
@@ -8527,7 +9891,20 @@
               <w:rPr>
                 <w:rFonts w:cstheme="minorHAnsi"/>
               </w:rPr>
-              <w:t>_bankAccountList&gt;&gt;</w:t>
+              <w:t>r</w:t>
+            </w:r>
+            <w:r>
+              <w:rPr>
+                <w:rFonts w:cstheme="minorHAnsi"/>
+              </w:rPr>
+              <w:t>_bankAccountList</w:t>
+            </w:r>
+            <w:proofErr w:type="spellEnd"/>
+            <w:r>
+              <w:rPr>
+                <w:rFonts w:cstheme="minorHAnsi"/>
+              </w:rPr>
+              <w:t>&gt;&gt;</w:t>
             </w:r>
           </w:p>
         </w:tc>
@@ -8600,7 +9977,23 @@
                 <w:rFonts w:cstheme="minorHAnsi"/>
                 <w:lang w:val="es-ES"/>
               </w:rPr>
-              <w:t>&lt;&lt;typeDisplay&gt;&gt;</w:t>
+              <w:t>&lt;&lt;</w:t>
+            </w:r>
+            <w:proofErr w:type="spellStart"/>
+            <w:r>
+              <w:rPr>
+                <w:rFonts w:cstheme="minorHAnsi"/>
+                <w:lang w:val="es-ES"/>
+              </w:rPr>
+              <w:t>typeDisplay</w:t>
+            </w:r>
+            <w:proofErr w:type="spellEnd"/>
+            <w:r>
+              <w:rPr>
+                <w:rFonts w:cstheme="minorHAnsi"/>
+                <w:lang w:val="es-ES"/>
+              </w:rPr>
+              <w:t>&gt;&gt;</w:t>
             </w:r>
           </w:p>
         </w:tc>
@@ -8704,7 +10097,21 @@
               <w:rPr>
                 <w:rFonts w:cstheme="minorHAnsi"/>
               </w:rPr>
-              <w:t>&lt;&lt;cs_{jointAccount == ‘YES’}&gt;&gt;</w:t>
+              <w:t>&lt;&lt;cs_{</w:t>
+            </w:r>
+            <w:proofErr w:type="spellStart"/>
+            <w:r>
+              <w:rPr>
+                <w:rFonts w:cstheme="minorHAnsi"/>
+              </w:rPr>
+              <w:t>jointAccount</w:t>
+            </w:r>
+            <w:proofErr w:type="spellEnd"/>
+            <w:r>
+              <w:rPr>
+                <w:rFonts w:cstheme="minorHAnsi"/>
+              </w:rPr>
+              <w:t xml:space="preserve"> == ‘YES’}&gt;&gt;</w:t>
             </w:r>
           </w:p>
           <w:p>
@@ -8907,8 +10314,9 @@
               <w:rPr>
                 <w:rFonts w:cstheme="minorHAnsi"/>
               </w:rPr>
-              <w:t>&lt;&lt;r</w:t>
-            </w:r>
+              <w:t>&lt;&lt;</w:t>
+            </w:r>
+            <w:proofErr w:type="spellStart"/>
             <w:r>
               <w:rPr>
                 <w:rFonts w:cstheme="minorHAnsi"/>
@@ -8919,7 +10327,20 @@
               <w:rPr>
                 <w:rFonts w:cstheme="minorHAnsi"/>
               </w:rPr>
-              <w:t>_incomeList&gt;&gt;</w:t>
+              <w:t>r</w:t>
+            </w:r>
+            <w:r>
+              <w:rPr>
+                <w:rFonts w:cstheme="minorHAnsi"/>
+              </w:rPr>
+              <w:t>_incomeList</w:t>
+            </w:r>
+            <w:proofErr w:type="spellEnd"/>
+            <w:r>
+              <w:rPr>
+                <w:rFonts w:cstheme="minorHAnsi"/>
+              </w:rPr>
+              <w:t>&gt;&gt;</w:t>
             </w:r>
           </w:p>
         </w:tc>
@@ -8995,7 +10416,21 @@
               <w:rPr>
                 <w:rFonts w:cstheme="minorHAnsi"/>
               </w:rPr>
-              <w:t>&lt;&lt;amountPounds&gt;&gt;</w:t>
+              <w:t>&lt;&lt;</w:t>
+            </w:r>
+            <w:proofErr w:type="spellStart"/>
+            <w:r>
+              <w:rPr>
+                <w:rFonts w:cstheme="minorHAnsi"/>
+              </w:rPr>
+              <w:t>amountPounds</w:t>
+            </w:r>
+            <w:proofErr w:type="spellEnd"/>
+            <w:r>
+              <w:rPr>
+                <w:rFonts w:cstheme="minorHAnsi"/>
+              </w:rPr>
+              <w:t>&gt;&gt;</w:t>
             </w:r>
           </w:p>
         </w:tc>
@@ -9147,8 +10582,9 @@
               <w:rPr>
                 <w:rFonts w:cstheme="minorHAnsi"/>
               </w:rPr>
-              <w:t>&lt;&lt;r</w:t>
-            </w:r>
+              <w:t>&lt;&lt;</w:t>
+            </w:r>
+            <w:proofErr w:type="spellStart"/>
             <w:r>
               <w:rPr>
                 <w:rFonts w:cstheme="minorHAnsi"/>
@@ -9159,7 +10595,20 @@
               <w:rPr>
                 <w:rFonts w:cstheme="minorHAnsi"/>
               </w:rPr>
-              <w:t>_expenseList&gt;&gt;</w:t>
+              <w:t>r</w:t>
+            </w:r>
+            <w:r>
+              <w:rPr>
+                <w:rFonts w:cstheme="minorHAnsi"/>
+              </w:rPr>
+              <w:t>_expenseList</w:t>
+            </w:r>
+            <w:proofErr w:type="spellEnd"/>
+            <w:r>
+              <w:rPr>
+                <w:rFonts w:cstheme="minorHAnsi"/>
+              </w:rPr>
+              <w:t>&gt;&gt;</w:t>
             </w:r>
           </w:p>
         </w:tc>
@@ -9235,7 +10684,21 @@
               <w:rPr>
                 <w:rFonts w:cstheme="minorHAnsi"/>
               </w:rPr>
-              <w:t>&lt;&lt;amountPounds&gt;&gt;</w:t>
+              <w:t>&lt;&lt;</w:t>
+            </w:r>
+            <w:proofErr w:type="spellStart"/>
+            <w:r>
+              <w:rPr>
+                <w:rFonts w:cstheme="minorHAnsi"/>
+              </w:rPr>
+              <w:t>amountPounds</w:t>
+            </w:r>
+            <w:proofErr w:type="spellEnd"/>
+            <w:r>
+              <w:rPr>
+                <w:rFonts w:cstheme="minorHAnsi"/>
+              </w:rPr>
+              <w:t>&gt;&gt;</w:t>
             </w:r>
           </w:p>
         </w:tc>
@@ -9422,18 +10885,34 @@
               </w:rPr>
               <w:t>cs_{</w:t>
             </w:r>
-            <w:r>
-              <w:rPr>
-                <w:rFonts w:cstheme="minorHAnsi"/>
-              </w:rPr>
-              <w:t>debtList[0]</w:t>
-            </w:r>
-            <w:r>
-              <w:rPr>
-                <w:rFonts w:cstheme="minorHAnsi"/>
-              </w:rPr>
-              <w:t>.debtOwedTo</w:t>
-            </w:r>
+            <w:proofErr w:type="spellStart"/>
+            <w:r>
+              <w:rPr>
+                <w:rFonts w:cstheme="minorHAnsi"/>
+              </w:rPr>
+              <w:t>debtList</w:t>
+            </w:r>
+            <w:proofErr w:type="spellEnd"/>
+            <w:r>
+              <w:rPr>
+                <w:rFonts w:cstheme="minorHAnsi"/>
+              </w:rPr>
+              <w:t>[0]</w:t>
+            </w:r>
+            <w:r>
+              <w:rPr>
+                <w:rFonts w:cstheme="minorHAnsi"/>
+              </w:rPr>
+              <w:t>.</w:t>
+            </w:r>
+            <w:proofErr w:type="spellStart"/>
+            <w:r>
+              <w:rPr>
+                <w:rFonts w:cstheme="minorHAnsi"/>
+              </w:rPr>
+              <w:t>debtOwedTo</w:t>
+            </w:r>
+            <w:proofErr w:type="spellEnd"/>
             <w:r>
               <w:rPr>
                 <w:rFonts w:cstheme="minorHAnsi"/>
@@ -9530,6 +11009,7 @@
               </w:rPr>
               <w:t>&lt;&lt;</w:t>
             </w:r>
+            <w:proofErr w:type="spellStart"/>
             <w:r>
               <w:rPr>
                 <w:rFonts w:cstheme="minorHAnsi"/>
@@ -9546,7 +11026,14 @@
               <w:rPr>
                 <w:rFonts w:cstheme="minorHAnsi"/>
               </w:rPr>
-              <w:t>_debtList&gt;&gt;</w:t>
+              <w:t>_debtList</w:t>
+            </w:r>
+            <w:proofErr w:type="spellEnd"/>
+            <w:r>
+              <w:rPr>
+                <w:rFonts w:cstheme="minorHAnsi"/>
+              </w:rPr>
+              <w:t>&gt;&gt;</w:t>
             </w:r>
           </w:p>
         </w:tc>
@@ -9616,7 +11103,21 @@
               <w:rPr>
                 <w:rFonts w:cstheme="minorHAnsi"/>
               </w:rPr>
-              <w:t>&lt;&lt;debtOwedTo&gt;&gt;</w:t>
+              <w:t>&lt;&lt;</w:t>
+            </w:r>
+            <w:proofErr w:type="spellStart"/>
+            <w:r>
+              <w:rPr>
+                <w:rFonts w:cstheme="minorHAnsi"/>
+              </w:rPr>
+              <w:t>debtOwedTo</w:t>
+            </w:r>
+            <w:proofErr w:type="spellEnd"/>
+            <w:r>
+              <w:rPr>
+                <w:rFonts w:cstheme="minorHAnsi"/>
+              </w:rPr>
+              <w:t>&gt;&gt;</w:t>
             </w:r>
           </w:p>
         </w:tc>
@@ -9642,7 +11143,35 @@
               <w:rPr>
                 <w:rFonts w:cstheme="minorHAnsi"/>
               </w:rPr>
-              <w:t>&lt;&lt;cr_{poundsOwed!=null}</w:t>
+              <w:t>&lt;&lt;</w:t>
+            </w:r>
+            <w:proofErr w:type="spellStart"/>
+            <w:r>
+              <w:rPr>
+                <w:rFonts w:cstheme="minorHAnsi"/>
+              </w:rPr>
+              <w:t>cr</w:t>
+            </w:r>
+            <w:proofErr w:type="spellEnd"/>
+            <w:r>
+              <w:rPr>
+                <w:rFonts w:cstheme="minorHAnsi"/>
+              </w:rPr>
+              <w:t>_{</w:t>
+            </w:r>
+            <w:proofErr w:type="spellStart"/>
+            <w:r>
+              <w:rPr>
+                <w:rFonts w:cstheme="minorHAnsi"/>
+              </w:rPr>
+              <w:t>poundsOwed</w:t>
+            </w:r>
+            <w:proofErr w:type="spellEnd"/>
+            <w:r>
+              <w:rPr>
+                <w:rFonts w:cstheme="minorHAnsi"/>
+              </w:rPr>
+              <w:t>!=null}</w:t>
             </w:r>
             <w:r>
               <w:rPr>
@@ -9724,7 +11253,21 @@
               <w:rPr>
                 <w:rFonts w:cstheme="minorHAnsi"/>
               </w:rPr>
-              <w:t>&lt;&lt;poundsOwed&gt;&gt;</w:t>
+              <w:t>&lt;&lt;</w:t>
+            </w:r>
+            <w:proofErr w:type="spellStart"/>
+            <w:r>
+              <w:rPr>
+                <w:rFonts w:cstheme="minorHAnsi"/>
+              </w:rPr>
+              <w:t>poundsOwed</w:t>
+            </w:r>
+            <w:proofErr w:type="spellEnd"/>
+            <w:r>
+              <w:rPr>
+                <w:rFonts w:cstheme="minorHAnsi"/>
+              </w:rPr>
+              <w:t>&gt;&gt;</w:t>
             </w:r>
           </w:p>
         </w:tc>
@@ -9826,7 +11369,21 @@
               <w:rPr>
                 <w:rFonts w:cstheme="minorHAnsi"/>
               </w:rPr>
-              <w:t>&lt;&lt;paidPerMonth&gt;&gt;</w:t>
+              <w:t>&lt;&lt;</w:t>
+            </w:r>
+            <w:proofErr w:type="spellStart"/>
+            <w:r>
+              <w:rPr>
+                <w:rFonts w:cstheme="minorHAnsi"/>
+              </w:rPr>
+              <w:t>paidPerMonth</w:t>
+            </w:r>
+            <w:proofErr w:type="spellEnd"/>
+            <w:r>
+              <w:rPr>
+                <w:rFonts w:cstheme="minorHAnsi"/>
+              </w:rPr>
+              <w:t>&gt;&gt;</w:t>
             </w:r>
           </w:p>
         </w:tc>
@@ -9852,7 +11409,14 @@
               <w:rPr>
                 <w:rFonts w:cstheme="minorHAnsi"/>
               </w:rPr>
-              <w:t>&lt;&lt;e</w:t>
+              <w:t>&lt;&lt;</w:t>
+            </w:r>
+            <w:proofErr w:type="spellStart"/>
+            <w:r>
+              <w:rPr>
+                <w:rFonts w:cstheme="minorHAnsi"/>
+              </w:rPr>
+              <w:t>e</w:t>
             </w:r>
             <w:r>
               <w:rPr>
@@ -9872,6 +11436,7 @@
               </w:rPr>
               <w:t>debtList</w:t>
             </w:r>
+            <w:proofErr w:type="spellEnd"/>
             <w:r>
               <w:rPr>
                 <w:rFonts w:cstheme="minorHAnsi"/>
@@ -9911,7 +11476,21 @@
         <w:rPr>
           <w:rFonts w:cstheme="minorHAnsi"/>
         </w:rPr>
-        <w:t>&lt;&lt;cs_{courtOrderDetails[0]!=null}&gt;&gt;</w:t>
+        <w:t>&lt;&lt;cs_{</w:t>
+      </w:r>
+      <w:proofErr w:type="spellStart"/>
+      <w:r>
+        <w:rPr>
+          <w:rFonts w:cstheme="minorHAnsi"/>
+        </w:rPr>
+        <w:t>courtOrderDetails</w:t>
+      </w:r>
+      <w:proofErr w:type="spellEnd"/>
+      <w:r>
+        <w:rPr>
+          <w:rFonts w:cstheme="minorHAnsi"/>
+        </w:rPr>
+        <w:t>[0]!=null}&gt;&gt;</w:t>
       </w:r>
     </w:p>
     <w:p>
@@ -10061,8 +11640,9 @@
               <w:rPr>
                 <w:rFonts w:cstheme="minorHAnsi"/>
               </w:rPr>
-              <w:t>&lt;&lt;r</w:t>
-            </w:r>
+              <w:t>&lt;&lt;</w:t>
+            </w:r>
+            <w:proofErr w:type="spellStart"/>
             <w:r>
               <w:rPr>
                 <w:rFonts w:cstheme="minorHAnsi"/>
@@ -10073,7 +11653,20 @@
               <w:rPr>
                 <w:rFonts w:cstheme="minorHAnsi"/>
               </w:rPr>
-              <w:t>_courtOrderDetails&gt;&gt;</w:t>
+              <w:t>r</w:t>
+            </w:r>
+            <w:r>
+              <w:rPr>
+                <w:rFonts w:cstheme="minorHAnsi"/>
+              </w:rPr>
+              <w:t>_courtOrderDetails</w:t>
+            </w:r>
+            <w:proofErr w:type="spellEnd"/>
+            <w:r>
+              <w:rPr>
+                <w:rFonts w:cstheme="minorHAnsi"/>
+              </w:rPr>
+              <w:t>&gt;&gt;</w:t>
             </w:r>
           </w:p>
         </w:tc>
@@ -10143,7 +11736,21 @@
               <w:rPr>
                 <w:rFonts w:cstheme="minorHAnsi"/>
               </w:rPr>
-              <w:t>&lt;&lt;claimNumberText&gt;&gt;</w:t>
+              <w:t>&lt;&lt;</w:t>
+            </w:r>
+            <w:proofErr w:type="spellStart"/>
+            <w:r>
+              <w:rPr>
+                <w:rFonts w:cstheme="minorHAnsi"/>
+              </w:rPr>
+              <w:t>claimNumberText</w:t>
+            </w:r>
+            <w:proofErr w:type="spellEnd"/>
+            <w:r>
+              <w:rPr>
+                <w:rFonts w:cstheme="minorHAnsi"/>
+              </w:rPr>
+              <w:t>&gt;&gt;</w:t>
             </w:r>
           </w:p>
         </w:tc>
@@ -10201,7 +11808,21 @@
               <w:rPr>
                 <w:rFonts w:cstheme="minorHAnsi"/>
               </w:rPr>
-              <w:t>&lt;&lt;amountOwed&gt;&gt;</w:t>
+              <w:t>&lt;&lt;</w:t>
+            </w:r>
+            <w:proofErr w:type="spellStart"/>
+            <w:r>
+              <w:rPr>
+                <w:rFonts w:cstheme="minorHAnsi"/>
+              </w:rPr>
+              <w:t>amountOwed</w:t>
+            </w:r>
+            <w:proofErr w:type="spellEnd"/>
+            <w:r>
+              <w:rPr>
+                <w:rFonts w:cstheme="minorHAnsi"/>
+              </w:rPr>
+              <w:t>&gt;&gt;</w:t>
             </w:r>
           </w:p>
         </w:tc>
@@ -10415,20 +12036,31 @@
               </w:rPr>
               <w:t>{</w:t>
             </w:r>
+            <w:proofErr w:type="spellStart"/>
             <w:r>
               <w:rPr>
                 <w:rStyle w:val="normaltextrun"/>
                 <w:color w:val="000000"/>
               </w:rPr>
-              <w:t>dateFormat(</w:t>
-            </w:r>
+              <w:t>dateFormat</w:t>
+            </w:r>
+            <w:proofErr w:type="spellEnd"/>
             <w:r>
               <w:rPr>
                 <w:rStyle w:val="normaltextrun"/>
                 <w:color w:val="000000"/>
               </w:rPr>
+              <w:t>(</w:t>
+            </w:r>
+            <w:proofErr w:type="spellStart"/>
+            <w:r>
+              <w:rPr>
+                <w:rStyle w:val="normaltextrun"/>
+                <w:color w:val="000000"/>
+              </w:rPr>
               <w:t>generationDate</w:t>
             </w:r>
+            <w:proofErr w:type="spellEnd"/>
             <w:r>
               <w:rPr>
                 <w:rStyle w:val="normaltextrun"/>
@@ -10436,8 +12068,9 @@
                 <w:color w:val="0A0A0A"/>
                 <w:shd w:val="clear" w:color="auto" w:fill="FFFFFF"/>
               </w:rPr>
-              <w:t xml:space="preserve">, ‘dd MMMM yyyy’, </w:t>
-            </w:r>
+              <w:t xml:space="preserve">, ‘dd MMMM </w:t>
+            </w:r>
+            <w:proofErr w:type="spellStart"/>
             <w:r>
               <w:rPr>
                 <w:rStyle w:val="normaltextrun"/>
@@ -10445,7 +12078,46 @@
                 <w:color w:val="0A0A0A"/>
                 <w:shd w:val="clear" w:color="auto" w:fill="FFFFFF"/>
               </w:rPr>
-              <w:t>'dd-MM-yyyy'</w:t>
+              <w:t>yyyy</w:t>
+            </w:r>
+            <w:proofErr w:type="spellEnd"/>
+            <w:r>
+              <w:rPr>
+                <w:rStyle w:val="normaltextrun"/>
+                <w:rFonts w:ascii="Arial" w:hAnsi="Arial" w:cs="Arial"/>
+                <w:color w:val="0A0A0A"/>
+                <w:shd w:val="clear" w:color="auto" w:fill="FFFFFF"/>
+              </w:rPr>
+              <w:t xml:space="preserve">’, </w:t>
+            </w:r>
+            <w:r>
+              <w:rPr>
+                <w:rStyle w:val="normaltextrun"/>
+                <w:rFonts w:ascii="Arial" w:hAnsi="Arial" w:cs="Arial"/>
+                <w:color w:val="0A0A0A"/>
+                <w:shd w:val="clear" w:color="auto" w:fill="FFFFFF"/>
+              </w:rPr>
+              <w:t>'dd-MM-</w:t>
+            </w:r>
+            <w:proofErr w:type="spellStart"/>
+            <w:r>
+              <w:rPr>
+                <w:rStyle w:val="normaltextrun"/>
+                <w:rFonts w:ascii="Arial" w:hAnsi="Arial" w:cs="Arial"/>
+                <w:color w:val="0A0A0A"/>
+                <w:shd w:val="clear" w:color="auto" w:fill="FFFFFF"/>
+              </w:rPr>
+              <w:t>yyyy</w:t>
+            </w:r>
+            <w:proofErr w:type="spellEnd"/>
+            <w:r>
+              <w:rPr>
+                <w:rStyle w:val="normaltextrun"/>
+                <w:rFonts w:ascii="Arial" w:hAnsi="Arial" w:cs="Arial"/>
+                <w:color w:val="0A0A0A"/>
+                <w:shd w:val="clear" w:color="auto" w:fill="FFFFFF"/>
+              </w:rPr>
+              <w:t>'</w:t>
             </w:r>
             <w:r>
               <w:rPr>

</xml_diff>

<commit_message>
CIV-5793 fix bug with business name
</commit_message>
<xml_diff>
--- a/docker/docmosis/templates/CV-SPC-CUI-ENG-01064.docx
+++ b/docker/docmosis/templates/CV-SPC-CUI-ENG-01064.docx
@@ -972,13 +972,19 @@
               <w:rPr>
                 <w:rFonts w:cstheme="minorHAnsi"/>
               </w:rPr>
-              <w:t>i</w:t>
-            </w:r>
-            <w:r>
-              <w:rPr>
-                <w:rFonts w:cstheme="minorHAnsi"/>
-              </w:rPr>
-              <w:t>ndividual}&gt;&gt;</w:t>
+              <w:t>isIndividual</w:t>
+            </w:r>
+            <w:r>
+              <w:rPr>
+                <w:rFonts w:cstheme="minorHAnsi"/>
+              </w:rPr>
+              <w:t xml:space="preserve"> </w:t>
+            </w:r>
+            <w:r>
+              <w:rPr>
+                <w:rFonts w:cstheme="minorHAnsi"/>
+              </w:rPr>
+              <w:t>}&gt;&gt;</w:t>
             </w:r>
           </w:p>
           <w:p>
@@ -1530,13 +1536,13 @@
               <w:rPr>
                 <w:rFonts w:cstheme="minorHAnsi"/>
               </w:rPr>
-              <w:t>defendant1.correspondenceAddress</w:t>
-            </w:r>
-            <w:r>
-              <w:rPr>
-                <w:rFonts w:cstheme="minorHAnsi"/>
-              </w:rPr>
-              <w:t xml:space="preserve"> </w:t>
+              <w:t>defendant1.</w:t>
+            </w:r>
+            <w:r>
+              <w:rPr>
+                <w:rFonts w:cstheme="minorHAnsi"/>
+              </w:rPr>
+              <w:t>correspondenceAddress</w:t>
             </w:r>
             <w:r>
               <w:rPr>

</xml_diff>